<commit_message>
Leichte bugfixes und Bereinigungen
</commit_message>
<xml_diff>
--- a/src/Resources/contao/templates/docx/event_instructor_invoice_tour.docx
+++ b/src/Resources/contao/templates/docx/event_instructor_invoice_tour.docx
@@ -110,23 +110,7 @@
                 <w:sz w:val="20"/>
                 <w:szCs w:val="20"/>
               </w:rPr>
-              <w:t>${</w:t>
-            </w:r>
-            <w:proofErr w:type="spellStart"/>
-            <w:r>
-              <w:rPr>
-                <w:sz w:val="20"/>
-                <w:szCs w:val="20"/>
-              </w:rPr>
-              <w:t>eventTitle</w:t>
-            </w:r>
-            <w:proofErr w:type="spellEnd"/>
-            <w:r>
-              <w:rPr>
-                <w:sz w:val="20"/>
-                <w:szCs w:val="20"/>
-              </w:rPr>
-              <w:t>}</w:t>
+              <w:t>${eventTitle}</w:t>
             </w:r>
           </w:p>
         </w:tc>
@@ -186,7 +170,6 @@
               </w:rPr>
               <w:t>${</w:t>
             </w:r>
-            <w:proofErr w:type="spellStart"/>
             <w:r>
               <w:rPr>
                 <w:sz w:val="20"/>
@@ -206,15 +189,7 @@
                 <w:sz w:val="20"/>
                 <w:szCs w:val="20"/>
               </w:rPr>
-              <w:t>ransport</w:t>
-            </w:r>
-            <w:proofErr w:type="spellEnd"/>
-            <w:r>
-              <w:rPr>
-                <w:sz w:val="20"/>
-                <w:szCs w:val="20"/>
-              </w:rPr>
-              <w:t>}</w:t>
+              <w:t>ransport}</w:t>
             </w:r>
           </w:p>
         </w:tc>
@@ -274,23 +249,7 @@
                 <w:sz w:val="20"/>
                 <w:szCs w:val="20"/>
               </w:rPr>
-              <w:t>${</w:t>
-            </w:r>
-            <w:proofErr w:type="spellStart"/>
-            <w:r>
-              <w:rPr>
-                <w:sz w:val="20"/>
-                <w:szCs w:val="20"/>
-              </w:rPr>
-              <w:t>eventDates</w:t>
-            </w:r>
-            <w:proofErr w:type="spellEnd"/>
-            <w:r>
-              <w:rPr>
-                <w:sz w:val="20"/>
-                <w:szCs w:val="20"/>
-              </w:rPr>
-              <w:t>}</w:t>
+              <w:t>${eventDates}</w:t>
             </w:r>
           </w:p>
         </w:tc>
@@ -348,23 +307,7 @@
                 <w:sz w:val="20"/>
                 <w:szCs w:val="20"/>
               </w:rPr>
-              <w:t>${</w:t>
-            </w:r>
-            <w:proofErr w:type="spellStart"/>
-            <w:r>
-              <w:rPr>
-                <w:sz w:val="20"/>
-                <w:szCs w:val="20"/>
-              </w:rPr>
-              <w:t>eventDuration</w:t>
-            </w:r>
-            <w:proofErr w:type="spellEnd"/>
-            <w:r>
-              <w:rPr>
-                <w:sz w:val="20"/>
-                <w:szCs w:val="20"/>
-              </w:rPr>
-              <w:t>}</w:t>
+              <w:t>${eventDuration}</w:t>
             </w:r>
           </w:p>
         </w:tc>
@@ -416,23 +359,7 @@
                 <w:sz w:val="20"/>
                 <w:szCs w:val="20"/>
               </w:rPr>
-              <w:t xml:space="preserve"> ${</w:t>
-            </w:r>
-            <w:proofErr w:type="spellStart"/>
-            <w:r>
-              <w:rPr>
-                <w:sz w:val="20"/>
-                <w:szCs w:val="20"/>
-              </w:rPr>
-              <w:t>eventHasExecuted</w:t>
-            </w:r>
-            <w:proofErr w:type="spellEnd"/>
-            <w:r>
-              <w:rPr>
-                <w:sz w:val="20"/>
-                <w:szCs w:val="20"/>
-              </w:rPr>
-              <w:t>}</w:t>
+              <w:t xml:space="preserve"> ${eventHasExecuted}</w:t>
             </w:r>
           </w:p>
         </w:tc>
@@ -477,30 +404,14 @@
                 <w:sz w:val="20"/>
                 <w:szCs w:val="20"/>
               </w:rPr>
-              <w:t>${</w:t>
-            </w:r>
-            <w:proofErr w:type="spellStart"/>
-            <w:r>
-              <w:rPr>
-                <w:sz w:val="20"/>
-                <w:szCs w:val="20"/>
-              </w:rPr>
-              <w:t>event</w:t>
-            </w:r>
-            <w:r>
-              <w:rPr>
-                <w:sz w:val="20"/>
-                <w:szCs w:val="20"/>
-              </w:rPr>
-              <w:t>Canceled</w:t>
-            </w:r>
-            <w:proofErr w:type="spellEnd"/>
-            <w:r>
-              <w:rPr>
-                <w:sz w:val="20"/>
-                <w:szCs w:val="20"/>
-              </w:rPr>
-              <w:t>}</w:t>
+              <w:t>${event</w:t>
+            </w:r>
+            <w:r>
+              <w:rPr>
+                <w:sz w:val="20"/>
+                <w:szCs w:val="20"/>
+              </w:rPr>
+              <w:t>Canceled}</w:t>
             </w:r>
           </w:p>
         </w:tc>
@@ -586,23 +497,7 @@
                 <w:sz w:val="20"/>
                 <w:szCs w:val="20"/>
               </w:rPr>
-              <w:t>${</w:t>
-            </w:r>
-            <w:proofErr w:type="spellStart"/>
-            <w:r>
-              <w:rPr>
-                <w:sz w:val="20"/>
-                <w:szCs w:val="20"/>
-              </w:rPr>
-              <w:t>eventSubstitutionText</w:t>
-            </w:r>
-            <w:proofErr w:type="spellEnd"/>
-            <w:r>
-              <w:rPr>
-                <w:sz w:val="20"/>
-                <w:szCs w:val="20"/>
-              </w:rPr>
-              <w:t>}</w:t>
+              <w:t>${eventSubstitutionText}</w:t>
             </w:r>
           </w:p>
           <w:p>
@@ -726,23 +621,7 @@
                 <w:sz w:val="20"/>
                 <w:szCs w:val="20"/>
               </w:rPr>
-              <w:t>${</w:t>
-            </w:r>
-            <w:proofErr w:type="spellStart"/>
-            <w:r>
-              <w:rPr>
-                <w:sz w:val="20"/>
-                <w:szCs w:val="20"/>
-              </w:rPr>
-              <w:t>eventInstructorName</w:t>
-            </w:r>
-            <w:proofErr w:type="spellEnd"/>
-            <w:r>
-              <w:rPr>
-                <w:sz w:val="20"/>
-                <w:szCs w:val="20"/>
-              </w:rPr>
-              <w:t>}</w:t>
+              <w:t>${eventInstructorName}</w:t>
             </w:r>
           </w:p>
         </w:tc>
@@ -804,23 +683,7 @@
                 <w:sz w:val="20"/>
                 <w:szCs w:val="20"/>
               </w:rPr>
-              <w:t>${</w:t>
-            </w:r>
-            <w:proofErr w:type="spellStart"/>
-            <w:r>
-              <w:rPr>
-                <w:sz w:val="20"/>
-                <w:szCs w:val="20"/>
-              </w:rPr>
-              <w:t>eventInstructorStreet</w:t>
-            </w:r>
-            <w:proofErr w:type="spellEnd"/>
-            <w:r>
-              <w:rPr>
-                <w:sz w:val="20"/>
-                <w:szCs w:val="20"/>
-              </w:rPr>
-              <w:t>}</w:t>
+              <w:t>${eventInstructorStreet}</w:t>
             </w:r>
           </w:p>
         </w:tc>
@@ -882,23 +745,7 @@
                 <w:sz w:val="20"/>
                 <w:szCs w:val="20"/>
               </w:rPr>
-              <w:t>${</w:t>
-            </w:r>
-            <w:proofErr w:type="spellStart"/>
-            <w:r>
-              <w:rPr>
-                <w:sz w:val="20"/>
-                <w:szCs w:val="20"/>
-              </w:rPr>
-              <w:t>eventInstructorPostalCity</w:t>
-            </w:r>
-            <w:proofErr w:type="spellEnd"/>
-            <w:r>
-              <w:rPr>
-                <w:sz w:val="20"/>
-                <w:szCs w:val="20"/>
-              </w:rPr>
-              <w:t>}</w:t>
+              <w:t>${eventInstructorPostalCity}</w:t>
             </w:r>
           </w:p>
         </w:tc>
@@ -963,23 +810,7 @@
                 <w:sz w:val="20"/>
                 <w:szCs w:val="20"/>
               </w:rPr>
-              <w:t>${</w:t>
-            </w:r>
-            <w:proofErr w:type="spellStart"/>
-            <w:r>
-              <w:rPr>
-                <w:sz w:val="20"/>
-                <w:szCs w:val="20"/>
-              </w:rPr>
-              <w:t>eventInstructorPhone</w:t>
-            </w:r>
-            <w:proofErr w:type="spellEnd"/>
-            <w:r>
-              <w:rPr>
-                <w:sz w:val="20"/>
-                <w:szCs w:val="20"/>
-              </w:rPr>
-              <w:t>}</w:t>
+              <w:t>${eventInstructorPhone}</w:t>
             </w:r>
           </w:p>
         </w:tc>
@@ -1036,23 +867,7 @@
                 <w:sz w:val="20"/>
                 <w:szCs w:val="20"/>
               </w:rPr>
-              <w:t>${</w:t>
-            </w:r>
-            <w:proofErr w:type="spellStart"/>
-            <w:r>
-              <w:rPr>
-                <w:sz w:val="20"/>
-                <w:szCs w:val="20"/>
-              </w:rPr>
-              <w:t>countParticipants</w:t>
-            </w:r>
-            <w:proofErr w:type="spellEnd"/>
-            <w:r>
-              <w:rPr>
-                <w:sz w:val="20"/>
-                <w:szCs w:val="20"/>
-              </w:rPr>
-              <w:t>}</w:t>
+              <w:t>${countParticipants}</w:t>
             </w:r>
           </w:p>
         </w:tc>
@@ -1150,23 +965,7 @@
                 <w:sz w:val="20"/>
                 <w:szCs w:val="20"/>
               </w:rPr>
-              <w:t>${</w:t>
-            </w:r>
-            <w:proofErr w:type="spellStart"/>
-            <w:r>
-              <w:rPr>
-                <w:sz w:val="20"/>
-                <w:szCs w:val="20"/>
-              </w:rPr>
-              <w:t>weatherConditions</w:t>
-            </w:r>
-            <w:proofErr w:type="spellEnd"/>
-            <w:r>
-              <w:rPr>
-                <w:sz w:val="20"/>
-                <w:szCs w:val="20"/>
-              </w:rPr>
-              <w:t>}</w:t>
+              <w:t>${weatherConditions}</w:t>
             </w:r>
           </w:p>
         </w:tc>
@@ -1214,23 +1013,7 @@
                 <w:sz w:val="20"/>
                 <w:szCs w:val="20"/>
               </w:rPr>
-              <w:t>${</w:t>
-            </w:r>
-            <w:proofErr w:type="spellStart"/>
-            <w:r>
-              <w:rPr>
-                <w:sz w:val="20"/>
-                <w:szCs w:val="20"/>
-              </w:rPr>
-              <w:t>avalancheConditions</w:t>
-            </w:r>
-            <w:proofErr w:type="spellEnd"/>
-            <w:r>
-              <w:rPr>
-                <w:sz w:val="20"/>
-                <w:szCs w:val="20"/>
-              </w:rPr>
-              <w:t>}</w:t>
+              <w:t>${avalancheConditions}</w:t>
             </w:r>
           </w:p>
         </w:tc>
@@ -1278,23 +1061,7 @@
                 <w:sz w:val="20"/>
                 <w:szCs w:val="20"/>
               </w:rPr>
-              <w:t>${</w:t>
-            </w:r>
-            <w:proofErr w:type="spellStart"/>
-            <w:r>
-              <w:rPr>
-                <w:sz w:val="20"/>
-                <w:szCs w:val="20"/>
-              </w:rPr>
-              <w:t>specialIncidents</w:t>
-            </w:r>
-            <w:proofErr w:type="spellEnd"/>
-            <w:r>
-              <w:rPr>
-                <w:sz w:val="20"/>
-                <w:szCs w:val="20"/>
-              </w:rPr>
-              <w:t>}</w:t>
+              <w:t>${specialIncidents}</w:t>
             </w:r>
           </w:p>
         </w:tc>
@@ -1459,23 +1226,7 @@
                 <w:sz w:val="20"/>
                 <w:szCs w:val="20"/>
               </w:rPr>
-              <w:t>${</w:t>
-            </w:r>
-            <w:proofErr w:type="spellStart"/>
-            <w:r>
-              <w:rPr>
-                <w:sz w:val="20"/>
-                <w:szCs w:val="20"/>
-              </w:rPr>
-              <w:t>sleepingTaxes</w:t>
-            </w:r>
-            <w:proofErr w:type="spellEnd"/>
-            <w:r>
-              <w:rPr>
-                <w:sz w:val="20"/>
-                <w:szCs w:val="20"/>
-              </w:rPr>
-              <w:t>} CHF</w:t>
+              <w:t>${sleepingTaxes} CHF</w:t>
             </w:r>
           </w:p>
         </w:tc>
@@ -1500,23 +1251,7 @@
                 <w:sz w:val="20"/>
                 <w:szCs w:val="20"/>
               </w:rPr>
-              <w:t>${</w:t>
-            </w:r>
-            <w:proofErr w:type="spellStart"/>
-            <w:r>
-              <w:rPr>
-                <w:sz w:val="20"/>
-                <w:szCs w:val="20"/>
-              </w:rPr>
-              <w:t>sleepingTaxesText</w:t>
-            </w:r>
-            <w:proofErr w:type="spellEnd"/>
-            <w:r>
-              <w:rPr>
-                <w:sz w:val="20"/>
-                <w:szCs w:val="20"/>
-              </w:rPr>
-              <w:t>}</w:t>
+              <w:t>${sleepingTaxesText}</w:t>
             </w:r>
           </w:p>
         </w:tc>
@@ -1573,23 +1308,7 @@
                 <w:sz w:val="20"/>
                 <w:szCs w:val="20"/>
               </w:rPr>
-              <w:t>${</w:t>
-            </w:r>
-            <w:proofErr w:type="spellStart"/>
-            <w:r>
-              <w:rPr>
-                <w:sz w:val="20"/>
-                <w:szCs w:val="20"/>
-              </w:rPr>
-              <w:t>miscTaxes</w:t>
-            </w:r>
-            <w:proofErr w:type="spellEnd"/>
-            <w:r>
-              <w:rPr>
-                <w:sz w:val="20"/>
-                <w:szCs w:val="20"/>
-              </w:rPr>
-              <w:t>} CHF</w:t>
+              <w:t>${miscTaxes} CHF</w:t>
             </w:r>
           </w:p>
         </w:tc>
@@ -1615,23 +1334,7 @@
                 <w:sz w:val="20"/>
                 <w:szCs w:val="20"/>
               </w:rPr>
-              <w:t>${</w:t>
-            </w:r>
-            <w:proofErr w:type="spellStart"/>
-            <w:r>
-              <w:rPr>
-                <w:sz w:val="20"/>
-                <w:szCs w:val="20"/>
-              </w:rPr>
-              <w:t>miscTaxesText</w:t>
-            </w:r>
-            <w:proofErr w:type="spellEnd"/>
-            <w:r>
-              <w:rPr>
-                <w:sz w:val="20"/>
-                <w:szCs w:val="20"/>
-              </w:rPr>
-              <w:t>}</w:t>
+              <w:t>${miscTaxesText}</w:t>
             </w:r>
           </w:p>
         </w:tc>
@@ -1727,21 +1430,12 @@
                 <w:szCs w:val="20"/>
               </w:rPr>
             </w:pPr>
-            <w:proofErr w:type="spellStart"/>
-            <w:r>
-              <w:rPr>
-                <w:sz w:val="20"/>
-                <w:szCs w:val="20"/>
-              </w:rPr>
-              <w:t>Öv</w:t>
-            </w:r>
-            <w:proofErr w:type="spellEnd"/>
-            <w:r>
-              <w:rPr>
-                <w:sz w:val="20"/>
-                <w:szCs w:val="20"/>
-              </w:rPr>
-              <w:t>: Ha</w:t>
+            <w:r>
+              <w:rPr>
+                <w:sz w:val="20"/>
+                <w:szCs w:val="20"/>
+              </w:rPr>
+              <w:t>Öv: Ha</w:t>
             </w:r>
             <w:r>
               <w:rPr>
@@ -1774,23 +1468,7 @@
                 <w:sz w:val="20"/>
                 <w:szCs w:val="20"/>
               </w:rPr>
-              <w:t>${</w:t>
-            </w:r>
-            <w:proofErr w:type="spellStart"/>
-            <w:r>
-              <w:rPr>
-                <w:sz w:val="20"/>
-                <w:szCs w:val="20"/>
-              </w:rPr>
-              <w:t>railwTaxes</w:t>
-            </w:r>
-            <w:proofErr w:type="spellEnd"/>
-            <w:r>
-              <w:rPr>
-                <w:sz w:val="20"/>
-                <w:szCs w:val="20"/>
-              </w:rPr>
-              <w:t>}</w:t>
+              <w:t>${railwTaxes}</w:t>
             </w:r>
             <w:r>
               <w:rPr>
@@ -1822,23 +1500,7 @@
                 <w:sz w:val="20"/>
                 <w:szCs w:val="20"/>
               </w:rPr>
-              <w:t>${</w:t>
-            </w:r>
-            <w:proofErr w:type="spellStart"/>
-            <w:r>
-              <w:rPr>
-                <w:sz w:val="20"/>
-                <w:szCs w:val="20"/>
-              </w:rPr>
-              <w:t>railwTaxesText</w:t>
-            </w:r>
-            <w:proofErr w:type="spellEnd"/>
-            <w:r>
-              <w:rPr>
-                <w:sz w:val="20"/>
-                <w:szCs w:val="20"/>
-              </w:rPr>
-              <w:t>}</w:t>
+              <w:t>${railwTaxesText}</w:t>
             </w:r>
           </w:p>
         </w:tc>
@@ -1890,23 +1552,7 @@
                 <w:sz w:val="20"/>
                 <w:szCs w:val="20"/>
               </w:rPr>
-              <w:t>${</w:t>
-            </w:r>
-            <w:proofErr w:type="spellStart"/>
-            <w:r>
-              <w:rPr>
-                <w:sz w:val="20"/>
-                <w:szCs w:val="20"/>
-              </w:rPr>
-              <w:t>cabelCarTaxes</w:t>
-            </w:r>
-            <w:proofErr w:type="spellEnd"/>
-            <w:r>
-              <w:rPr>
-                <w:sz w:val="20"/>
-                <w:szCs w:val="20"/>
-              </w:rPr>
-              <w:t>}</w:t>
+              <w:t>${cabelCarTaxes}</w:t>
             </w:r>
             <w:r>
               <w:rPr>
@@ -1935,23 +1581,7 @@
                 <w:sz w:val="20"/>
                 <w:szCs w:val="20"/>
               </w:rPr>
-              <w:t>${</w:t>
-            </w:r>
-            <w:proofErr w:type="spellStart"/>
-            <w:r>
-              <w:rPr>
-                <w:sz w:val="20"/>
-                <w:szCs w:val="20"/>
-              </w:rPr>
-              <w:t>cabelCarTaxesText</w:t>
-            </w:r>
-            <w:proofErr w:type="spellEnd"/>
-            <w:r>
-              <w:rPr>
-                <w:sz w:val="20"/>
-                <w:szCs w:val="20"/>
-              </w:rPr>
-              <w:t>}</w:t>
+              <w:t>${cabelCarTaxesText}</w:t>
             </w:r>
           </w:p>
         </w:tc>
@@ -2003,23 +1633,7 @@
                 <w:sz w:val="20"/>
                 <w:szCs w:val="20"/>
               </w:rPr>
-              <w:t>${</w:t>
-            </w:r>
-            <w:proofErr w:type="spellStart"/>
-            <w:r>
-              <w:rPr>
-                <w:sz w:val="20"/>
-                <w:szCs w:val="20"/>
-              </w:rPr>
-              <w:t>roadTaxes</w:t>
-            </w:r>
-            <w:proofErr w:type="spellEnd"/>
-            <w:r>
-              <w:rPr>
-                <w:sz w:val="20"/>
-                <w:szCs w:val="20"/>
-              </w:rPr>
-              <w:t>}</w:t>
+              <w:t>${roadTaxes}</w:t>
             </w:r>
             <w:r>
               <w:rPr>
@@ -2127,23 +1741,7 @@
                 <w:sz w:val="20"/>
                 <w:szCs w:val="20"/>
               </w:rPr>
-              <w:t>${</w:t>
-            </w:r>
-            <w:proofErr w:type="spellStart"/>
-            <w:r>
-              <w:rPr>
-                <w:sz w:val="20"/>
-                <w:szCs w:val="20"/>
-              </w:rPr>
-              <w:t>carTaxes</w:t>
-            </w:r>
-            <w:proofErr w:type="spellEnd"/>
-            <w:r>
-              <w:rPr>
-                <w:sz w:val="20"/>
-                <w:szCs w:val="20"/>
-              </w:rPr>
-              <w:t>}</w:t>
+              <w:t>${carTaxes}</w:t>
             </w:r>
             <w:r>
               <w:rPr>
@@ -2175,23 +1773,7 @@
                 <w:sz w:val="20"/>
                 <w:szCs w:val="20"/>
               </w:rPr>
-              <w:t>${</w:t>
-            </w:r>
-            <w:proofErr w:type="spellStart"/>
-            <w:r>
-              <w:rPr>
-                <w:sz w:val="20"/>
-                <w:szCs w:val="20"/>
-              </w:rPr>
-              <w:t>carTaxesKm</w:t>
-            </w:r>
-            <w:proofErr w:type="spellEnd"/>
-            <w:r>
-              <w:rPr>
-                <w:sz w:val="20"/>
-                <w:szCs w:val="20"/>
-              </w:rPr>
-              <w:t>} km</w:t>
+              <w:t>${carTaxesKm} km</w:t>
             </w:r>
             <w:r>
               <w:rPr>
@@ -2213,23 +1795,7 @@
                 <w:sz w:val="20"/>
                 <w:szCs w:val="20"/>
               </w:rPr>
-              <w:t>${</w:t>
-            </w:r>
-            <w:proofErr w:type="spellStart"/>
-            <w:r>
-              <w:rPr>
-                <w:sz w:val="20"/>
-                <w:szCs w:val="20"/>
-              </w:rPr>
-              <w:t>countCars</w:t>
-            </w:r>
-            <w:proofErr w:type="spellEnd"/>
-            <w:r>
-              <w:rPr>
-                <w:sz w:val="20"/>
-                <w:szCs w:val="20"/>
-              </w:rPr>
-              <w:t>}</w:t>
+              <w:t>${countCars}</w:t>
             </w:r>
           </w:p>
         </w:tc>
@@ -2259,25 +1825,7 @@
                 <w:sz w:val="20"/>
                 <w:szCs w:val="20"/>
               </w:rPr>
-              <w:t>Telefon/</w:t>
-            </w:r>
-            <w:proofErr w:type="spellStart"/>
-            <w:r>
-              <w:rPr>
-                <w:b/>
-                <w:sz w:val="20"/>
-                <w:szCs w:val="20"/>
-              </w:rPr>
-              <w:t>Porti</w:t>
-            </w:r>
-            <w:proofErr w:type="spellEnd"/>
-            <w:r>
-              <w:rPr>
-                <w:b/>
-                <w:sz w:val="20"/>
-                <w:szCs w:val="20"/>
-              </w:rPr>
-              <w:t xml:space="preserve">: </w:t>
+              <w:t xml:space="preserve">Telefon/Porti: </w:t>
             </w:r>
             <w:r>
               <w:rPr>
@@ -2311,23 +1859,7 @@
                 <w:sz w:val="20"/>
                 <w:szCs w:val="20"/>
               </w:rPr>
-              <w:t>${</w:t>
-            </w:r>
-            <w:proofErr w:type="spellStart"/>
-            <w:r>
-              <w:rPr>
-                <w:sz w:val="20"/>
-                <w:szCs w:val="20"/>
-              </w:rPr>
-              <w:t>phoneTaxes</w:t>
-            </w:r>
-            <w:proofErr w:type="spellEnd"/>
-            <w:r>
-              <w:rPr>
-                <w:sz w:val="20"/>
-                <w:szCs w:val="20"/>
-              </w:rPr>
-              <w:t>}</w:t>
+              <w:t>${phoneTaxes}</w:t>
             </w:r>
             <w:r>
               <w:rPr>
@@ -2412,25 +1944,7 @@
                 <w:sz w:val="20"/>
                 <w:szCs w:val="20"/>
               </w:rPr>
-              <w:t>${</w:t>
-            </w:r>
-            <w:proofErr w:type="spellStart"/>
-            <w:r>
-              <w:rPr>
-                <w:b/>
-                <w:sz w:val="20"/>
-                <w:szCs w:val="20"/>
-              </w:rPr>
-              <w:t>totalCosts</w:t>
-            </w:r>
-            <w:proofErr w:type="spellEnd"/>
-            <w:r>
-              <w:rPr>
-                <w:b/>
-                <w:sz w:val="20"/>
-                <w:szCs w:val="20"/>
-              </w:rPr>
-              <w:t>}</w:t>
+              <w:t>${totalCosts}</w:t>
             </w:r>
             <w:r>
               <w:rPr>
@@ -2500,23 +2014,7 @@
           <w:sz w:val="20"/>
           <w:szCs w:val="20"/>
         </w:rPr>
-        <w:t>${</w:t>
-      </w:r>
-      <w:proofErr w:type="spellStart"/>
-      <w:r>
-        <w:rPr>
-          <w:sz w:val="20"/>
-          <w:szCs w:val="20"/>
-        </w:rPr>
-        <w:t>notice</w:t>
-      </w:r>
-      <w:proofErr w:type="spellEnd"/>
-      <w:r>
-        <w:rPr>
-          <w:sz w:val="20"/>
-          <w:szCs w:val="20"/>
-        </w:rPr>
-        <w:t>}</w:t>
+        <w:t>${notice}</w:t>
       </w:r>
     </w:p>
     <w:p>
@@ -2577,23 +2075,7 @@
                 <w:sz w:val="20"/>
                 <w:szCs w:val="20"/>
               </w:rPr>
-              <w:t>IBAN: ${</w:t>
-            </w:r>
-            <w:proofErr w:type="spellStart"/>
-            <w:r>
-              <w:rPr>
-                <w:sz w:val="20"/>
-                <w:szCs w:val="20"/>
-              </w:rPr>
-              <w:t>iban</w:t>
-            </w:r>
-            <w:proofErr w:type="spellEnd"/>
-            <w:r>
-              <w:rPr>
-                <w:sz w:val="20"/>
-                <w:szCs w:val="20"/>
-              </w:rPr>
-              <w:t>}</w:t>
+              <w:t>IBAN: ${iban}</w:t>
             </w:r>
           </w:p>
         </w:tc>
@@ -2639,23 +2121,7 @@
                 <w:sz w:val="20"/>
                 <w:szCs w:val="20"/>
               </w:rPr>
-              <w:t>${</w:t>
-            </w:r>
-            <w:proofErr w:type="spellStart"/>
-            <w:r>
-              <w:rPr>
-                <w:sz w:val="20"/>
-                <w:szCs w:val="20"/>
-              </w:rPr>
-              <w:t>accountHolder</w:t>
-            </w:r>
-            <w:proofErr w:type="spellEnd"/>
-            <w:r>
-              <w:rPr>
-                <w:sz w:val="20"/>
-                <w:szCs w:val="20"/>
-              </w:rPr>
-              <w:t>}</w:t>
+              <w:t>${accountHolder}</w:t>
             </w:r>
           </w:p>
         </w:tc>
@@ -2861,23 +2327,7 @@
                 <w:sz w:val="20"/>
                 <w:szCs w:val="20"/>
               </w:rPr>
-              <w:t>${</w:t>
-            </w:r>
-            <w:proofErr w:type="spellStart"/>
-            <w:r>
-              <w:rPr>
-                <w:sz w:val="20"/>
-                <w:szCs w:val="20"/>
-              </w:rPr>
-              <w:t>eventInstructors</w:t>
-            </w:r>
-            <w:proofErr w:type="spellEnd"/>
-            <w:r>
-              <w:rPr>
-                <w:sz w:val="20"/>
-                <w:szCs w:val="20"/>
-              </w:rPr>
-              <w:t>}</w:t>
+              <w:t>${eventInstructors}</w:t>
             </w:r>
           </w:p>
         </w:tc>
@@ -2925,23 +2375,7 @@
                 <w:sz w:val="20"/>
                 <w:szCs w:val="20"/>
               </w:rPr>
-              <w:t>${</w:t>
-            </w:r>
-            <w:proofErr w:type="spellStart"/>
-            <w:r>
-              <w:rPr>
-                <w:sz w:val="20"/>
-                <w:szCs w:val="20"/>
-              </w:rPr>
-              <w:t>eventTechDifficulties</w:t>
-            </w:r>
-            <w:proofErr w:type="spellEnd"/>
-            <w:r>
-              <w:rPr>
-                <w:sz w:val="20"/>
-                <w:szCs w:val="20"/>
-              </w:rPr>
-              <w:t>}</w:t>
+              <w:t>${eventTechDifficulties}</w:t>
             </w:r>
           </w:p>
         </w:tc>
@@ -3018,6 +2452,16 @@
               </w:rPr>
               <w:t>Tourenziel/Event</w:t>
             </w:r>
+            <w:r>
+              <w:rPr>
+                <w:b/>
+                <w:sz w:val="20"/>
+                <w:szCs w:val="20"/>
+              </w:rPr>
+              <w:t>name</w:t>
+            </w:r>
+            <w:bookmarkStart w:id="0" w:name="_GoBack"/>
+            <w:bookmarkEnd w:id="0"/>
           </w:p>
         </w:tc>
         <w:tc>
@@ -3038,23 +2482,7 @@
                 <w:sz w:val="20"/>
                 <w:szCs w:val="20"/>
               </w:rPr>
-              <w:t>${</w:t>
-            </w:r>
-            <w:proofErr w:type="spellStart"/>
-            <w:r>
-              <w:rPr>
-                <w:sz w:val="20"/>
-                <w:szCs w:val="20"/>
-              </w:rPr>
-              <w:t>eventTitle</w:t>
-            </w:r>
-            <w:proofErr w:type="spellEnd"/>
-            <w:r>
-              <w:rPr>
-                <w:sz w:val="20"/>
-                <w:szCs w:val="20"/>
-              </w:rPr>
-              <w:t>}</w:t>
+              <w:t>${eventTitle}</w:t>
             </w:r>
           </w:p>
         </w:tc>
@@ -3177,7 +2605,15 @@
                 <w:sz w:val="20"/>
                 <w:szCs w:val="20"/>
               </w:rPr>
-              <w:t>Datum</w:t>
+              <w:t>Durchführungsd</w:t>
+            </w:r>
+            <w:r>
+              <w:rPr>
+                <w:b/>
+                <w:sz w:val="20"/>
+                <w:szCs w:val="20"/>
+              </w:rPr>
+              <w:t>atum</w:t>
             </w:r>
           </w:p>
         </w:tc>
@@ -3199,23 +2635,7 @@
                 <w:sz w:val="20"/>
                 <w:szCs w:val="20"/>
               </w:rPr>
-              <w:t>${</w:t>
-            </w:r>
-            <w:proofErr w:type="spellStart"/>
-            <w:r>
-              <w:rPr>
-                <w:sz w:val="20"/>
-                <w:szCs w:val="20"/>
-              </w:rPr>
-              <w:t>eventDates</w:t>
-            </w:r>
-            <w:proofErr w:type="spellEnd"/>
-            <w:r>
-              <w:rPr>
-                <w:sz w:val="20"/>
-                <w:szCs w:val="20"/>
-              </w:rPr>
-              <w:t>}</w:t>
+              <w:t>${eventDates}</w:t>
             </w:r>
           </w:p>
         </w:tc>
@@ -3347,7 +2767,6 @@
               </w:rPr>
               <w:t>${</w:t>
             </w:r>
-            <w:proofErr w:type="spellStart"/>
             <w:r>
               <w:rPr>
                 <w:sz w:val="20"/>
@@ -3360,15 +2779,7 @@
                 <w:sz w:val="20"/>
                 <w:szCs w:val="20"/>
               </w:rPr>
-              <w:t>eetingpoint</w:t>
-            </w:r>
-            <w:proofErr w:type="spellEnd"/>
-            <w:r>
-              <w:rPr>
-                <w:sz w:val="20"/>
-                <w:szCs w:val="20"/>
-              </w:rPr>
-              <w:t>}</w:t>
+              <w:t>eetingpoint}</w:t>
             </w:r>
           </w:p>
         </w:tc>
@@ -3577,8 +2988,6 @@
           <w:szCs w:val="20"/>
         </w:rPr>
       </w:pPr>
-      <w:bookmarkStart w:id="0" w:name="_GoBack"/>
-      <w:bookmarkEnd w:id="0"/>
     </w:p>
     <w:tbl>
       <w:tblPr>
@@ -3660,51 +3069,15 @@
                 <w:sz w:val="20"/>
                 <w:szCs w:val="20"/>
               </w:rPr>
-              <w:t xml:space="preserve">Name &amp; </w:t>
-            </w:r>
-            <w:proofErr w:type="spellStart"/>
-            <w:r>
-              <w:rPr>
-                <w:b/>
-                <w:sz w:val="20"/>
-                <w:szCs w:val="20"/>
-              </w:rPr>
-              <w:t>Mitgl</w:t>
-            </w:r>
-            <w:proofErr w:type="spellEnd"/>
-            <w:r>
-              <w:rPr>
-                <w:b/>
-                <w:sz w:val="20"/>
-                <w:szCs w:val="20"/>
-              </w:rPr>
-              <w:t xml:space="preserve">. </w:t>
-            </w:r>
-            <w:proofErr w:type="spellStart"/>
-            <w:r>
-              <w:rPr>
-                <w:b/>
-                <w:sz w:val="20"/>
-                <w:szCs w:val="20"/>
-              </w:rPr>
-              <w:t>N</w:t>
-            </w:r>
-            <w:r>
-              <w:rPr>
-                <w:b/>
-                <w:sz w:val="20"/>
-                <w:szCs w:val="20"/>
-              </w:rPr>
-              <w:t>o</w:t>
-            </w:r>
-            <w:proofErr w:type="spellEnd"/>
-            <w:r>
-              <w:rPr>
-                <w:b/>
-                <w:sz w:val="20"/>
-                <w:szCs w:val="20"/>
-              </w:rPr>
-              <w:t>.</w:t>
+              <w:t>Name &amp; Mitgl. N</w:t>
+            </w:r>
+            <w:r>
+              <w:rPr>
+                <w:b/>
+                <w:sz w:val="20"/>
+                <w:szCs w:val="20"/>
+              </w:rPr>
+              <w:t>o.</w:t>
             </w:r>
           </w:p>
         </w:tc>
@@ -3824,7 +3197,6 @@
               </w:rPr>
               <w:t>${</w:t>
             </w:r>
-            <w:proofErr w:type="spellStart"/>
             <w:r>
               <w:rPr>
                 <w:sz w:val="20"/>
@@ -3832,7 +3204,6 @@
               </w:rPr>
               <w:t>role</w:t>
             </w:r>
-            <w:proofErr w:type="spellEnd"/>
             <w:r>
               <w:rPr>
                 <w:sz w:val="20"/>
@@ -3859,286 +3230,162 @@
                 <w:sz w:val="20"/>
                 <w:szCs w:val="20"/>
               </w:rPr>
+              <w:t>${firstname} ${lastname}</w:t>
+            </w:r>
+            <w:r>
+              <w:rPr>
+                <w:sz w:val="20"/>
+                <w:szCs w:val="20"/>
+              </w:rPr>
+              <w:br/>
+              <w:t>${sacMemberId}</w:t>
+            </w:r>
+            <w:r>
+              <w:rPr>
+                <w:sz w:val="20"/>
+                <w:szCs w:val="20"/>
+              </w:rPr>
+              <w:t xml:space="preserve"> </w:t>
+            </w:r>
+            <w:r>
+              <w:rPr>
+                <w:b/>
+                <w:color w:val="FF0000"/>
+                <w:sz w:val="20"/>
+                <w:szCs w:val="20"/>
+              </w:rPr>
               <w:t>${</w:t>
             </w:r>
-            <w:proofErr w:type="spellStart"/>
-            <w:r>
-              <w:rPr>
-                <w:sz w:val="20"/>
-                <w:szCs w:val="20"/>
-              </w:rPr>
-              <w:t>firstname</w:t>
-            </w:r>
-            <w:proofErr w:type="spellEnd"/>
-            <w:r>
-              <w:rPr>
-                <w:sz w:val="20"/>
-                <w:szCs w:val="20"/>
-              </w:rPr>
-              <w:t>} ${</w:t>
-            </w:r>
-            <w:proofErr w:type="spellStart"/>
-            <w:r>
-              <w:rPr>
-                <w:sz w:val="20"/>
-                <w:szCs w:val="20"/>
-              </w:rPr>
-              <w:t>lastname</w:t>
-            </w:r>
-            <w:proofErr w:type="spellEnd"/>
-            <w:r>
-              <w:rPr>
-                <w:sz w:val="20"/>
-                <w:szCs w:val="20"/>
-              </w:rPr>
-              <w:t>}</w:t>
-            </w:r>
-            <w:r>
-              <w:rPr>
+            <w:r>
+              <w:rPr>
+                <w:b/>
+                <w:color w:val="FF0000"/>
+                <w:sz w:val="20"/>
+                <w:szCs w:val="20"/>
+              </w:rPr>
+              <w:t>is</w:t>
+            </w:r>
+            <w:r>
+              <w:rPr>
+                <w:b/>
+                <w:color w:val="FF0000"/>
+                <w:sz w:val="20"/>
+                <w:szCs w:val="20"/>
+              </w:rPr>
+              <w:t>Not</w:t>
+            </w:r>
+            <w:r>
+              <w:rPr>
+                <w:b/>
+                <w:color w:val="FF0000"/>
+                <w:sz w:val="20"/>
+                <w:szCs w:val="20"/>
+              </w:rPr>
+              <w:t>Sac</w:t>
+            </w:r>
+            <w:r>
+              <w:rPr>
+                <w:b/>
+                <w:color w:val="FF0000"/>
+                <w:sz w:val="20"/>
+                <w:szCs w:val="20"/>
+              </w:rPr>
+              <w:t>Member}</w:t>
+            </w:r>
+            <w:r>
+              <w:rPr>
+                <w:b/>
+                <w:color w:val="FF0000"/>
                 <w:sz w:val="20"/>
                 <w:szCs w:val="20"/>
               </w:rPr>
               <w:br/>
+            </w:r>
+            <w:r>
+              <w:rPr>
+                <w:sz w:val="20"/>
+                <w:szCs w:val="20"/>
+              </w:rPr>
+              <w:t>${email}</w:t>
+            </w:r>
+          </w:p>
+        </w:tc>
+        <w:tc>
+          <w:tcPr>
+            <w:tcW w:w="2693" w:type="dxa"/>
+            <w:shd w:val="clear" w:color="auto" w:fill="auto"/>
+          </w:tcPr>
+          <w:p>
+            <w:pPr>
+              <w:rPr>
+                <w:sz w:val="20"/>
+                <w:szCs w:val="20"/>
+              </w:rPr>
+            </w:pPr>
+            <w:r>
+              <w:rPr>
+                <w:sz w:val="20"/>
+                <w:szCs w:val="20"/>
+              </w:rPr>
+              <w:t>${street}</w:t>
+            </w:r>
+            <w:r>
+              <w:rPr>
+                <w:sz w:val="20"/>
+                <w:szCs w:val="20"/>
+              </w:rPr>
+              <w:br/>
+              <w:t>${postal} ${city}</w:t>
+            </w:r>
+          </w:p>
+        </w:tc>
+        <w:tc>
+          <w:tcPr>
+            <w:tcW w:w="4252" w:type="dxa"/>
+            <w:shd w:val="clear" w:color="auto" w:fill="auto"/>
+          </w:tcPr>
+          <w:p>
+            <w:pPr>
+              <w:rPr>
+                <w:sz w:val="20"/>
+                <w:szCs w:val="20"/>
+              </w:rPr>
+            </w:pPr>
+            <w:r>
+              <w:rPr>
+                <w:sz w:val="20"/>
+                <w:szCs w:val="20"/>
+              </w:rPr>
+              <w:t>${phone}</w:t>
+            </w:r>
+            <w:r>
+              <w:rPr>
+                <w:sz w:val="20"/>
+                <w:szCs w:val="20"/>
+              </w:rPr>
+              <w:br/>
+            </w:r>
+            <w:r>
+              <w:rPr>
+                <w:sz w:val="20"/>
+                <w:szCs w:val="20"/>
+              </w:rPr>
+              <w:t xml:space="preserve">Im </w:t>
+            </w:r>
+            <w:r>
+              <w:rPr>
+                <w:sz w:val="20"/>
+                <w:szCs w:val="20"/>
+              </w:rPr>
+              <w:t xml:space="preserve">Notfall: </w:t>
+            </w:r>
+            <w:r>
+              <w:rPr>
+                <w:sz w:val="20"/>
+                <w:szCs w:val="20"/>
+              </w:rPr>
               <w:t>${</w:t>
             </w:r>
-            <w:proofErr w:type="spellStart"/>
-            <w:r>
-              <w:rPr>
-                <w:sz w:val="20"/>
-                <w:szCs w:val="20"/>
-              </w:rPr>
-              <w:t>sacMemberId</w:t>
-            </w:r>
-            <w:proofErr w:type="spellEnd"/>
-            <w:r>
-              <w:rPr>
-                <w:sz w:val="20"/>
-                <w:szCs w:val="20"/>
-              </w:rPr>
-              <w:t>}</w:t>
-            </w:r>
-            <w:r>
-              <w:rPr>
-                <w:sz w:val="20"/>
-                <w:szCs w:val="20"/>
-              </w:rPr>
-              <w:t xml:space="preserve"> </w:t>
-            </w:r>
-            <w:r>
-              <w:rPr>
-                <w:b/>
-                <w:color w:val="FF0000"/>
-                <w:sz w:val="20"/>
-                <w:szCs w:val="20"/>
-              </w:rPr>
-              <w:t>${</w:t>
-            </w:r>
-            <w:proofErr w:type="spellStart"/>
-            <w:r>
-              <w:rPr>
-                <w:b/>
-                <w:color w:val="FF0000"/>
-                <w:sz w:val="20"/>
-                <w:szCs w:val="20"/>
-              </w:rPr>
-              <w:t>is</w:t>
-            </w:r>
-            <w:r>
-              <w:rPr>
-                <w:b/>
-                <w:color w:val="FF0000"/>
-                <w:sz w:val="20"/>
-                <w:szCs w:val="20"/>
-              </w:rPr>
-              <w:t>Not</w:t>
-            </w:r>
-            <w:r>
-              <w:rPr>
-                <w:b/>
-                <w:color w:val="FF0000"/>
-                <w:sz w:val="20"/>
-                <w:szCs w:val="20"/>
-              </w:rPr>
-              <w:t>Sac</w:t>
-            </w:r>
-            <w:r>
-              <w:rPr>
-                <w:b/>
-                <w:color w:val="FF0000"/>
-                <w:sz w:val="20"/>
-                <w:szCs w:val="20"/>
-              </w:rPr>
-              <w:t>Member</w:t>
-            </w:r>
-            <w:proofErr w:type="spellEnd"/>
-            <w:r>
-              <w:rPr>
-                <w:b/>
-                <w:color w:val="FF0000"/>
-                <w:sz w:val="20"/>
-                <w:szCs w:val="20"/>
-              </w:rPr>
-              <w:t>}</w:t>
-            </w:r>
-            <w:r>
-              <w:rPr>
-                <w:b/>
-                <w:color w:val="FF0000"/>
-                <w:sz w:val="20"/>
-                <w:szCs w:val="20"/>
-              </w:rPr>
-              <w:br/>
-            </w:r>
-            <w:r>
-              <w:rPr>
-                <w:sz w:val="20"/>
-                <w:szCs w:val="20"/>
-              </w:rPr>
-              <w:t>${email}</w:t>
-            </w:r>
-          </w:p>
-        </w:tc>
-        <w:tc>
-          <w:tcPr>
-            <w:tcW w:w="2693" w:type="dxa"/>
-            <w:shd w:val="clear" w:color="auto" w:fill="auto"/>
-          </w:tcPr>
-          <w:p>
-            <w:pPr>
-              <w:rPr>
-                <w:sz w:val="20"/>
-                <w:szCs w:val="20"/>
-              </w:rPr>
-            </w:pPr>
-            <w:r>
-              <w:rPr>
-                <w:sz w:val="20"/>
-                <w:szCs w:val="20"/>
-              </w:rPr>
-              <w:t>${</w:t>
-            </w:r>
-            <w:proofErr w:type="spellStart"/>
-            <w:r>
-              <w:rPr>
-                <w:sz w:val="20"/>
-                <w:szCs w:val="20"/>
-              </w:rPr>
-              <w:t>street</w:t>
-            </w:r>
-            <w:proofErr w:type="spellEnd"/>
-            <w:r>
-              <w:rPr>
-                <w:sz w:val="20"/>
-                <w:szCs w:val="20"/>
-              </w:rPr>
-              <w:t>}</w:t>
-            </w:r>
-            <w:r>
-              <w:rPr>
-                <w:sz w:val="20"/>
-                <w:szCs w:val="20"/>
-              </w:rPr>
-              <w:br/>
-              <w:t>${</w:t>
-            </w:r>
-            <w:proofErr w:type="spellStart"/>
-            <w:r>
-              <w:rPr>
-                <w:sz w:val="20"/>
-                <w:szCs w:val="20"/>
-              </w:rPr>
-              <w:t>postal</w:t>
-            </w:r>
-            <w:proofErr w:type="spellEnd"/>
-            <w:r>
-              <w:rPr>
-                <w:sz w:val="20"/>
-                <w:szCs w:val="20"/>
-              </w:rPr>
-              <w:t>} ${</w:t>
-            </w:r>
-            <w:proofErr w:type="spellStart"/>
-            <w:r>
-              <w:rPr>
-                <w:sz w:val="20"/>
-                <w:szCs w:val="20"/>
-              </w:rPr>
-              <w:t>city</w:t>
-            </w:r>
-            <w:proofErr w:type="spellEnd"/>
-            <w:r>
-              <w:rPr>
-                <w:sz w:val="20"/>
-                <w:szCs w:val="20"/>
-              </w:rPr>
-              <w:t>}</w:t>
-            </w:r>
-          </w:p>
-        </w:tc>
-        <w:tc>
-          <w:tcPr>
-            <w:tcW w:w="4252" w:type="dxa"/>
-            <w:shd w:val="clear" w:color="auto" w:fill="auto"/>
-          </w:tcPr>
-          <w:p>
-            <w:pPr>
-              <w:rPr>
-                <w:sz w:val="20"/>
-                <w:szCs w:val="20"/>
-              </w:rPr>
-            </w:pPr>
-            <w:r>
-              <w:rPr>
-                <w:sz w:val="20"/>
-                <w:szCs w:val="20"/>
-              </w:rPr>
-              <w:t>${</w:t>
-            </w:r>
-            <w:proofErr w:type="spellStart"/>
-            <w:r>
-              <w:rPr>
-                <w:sz w:val="20"/>
-                <w:szCs w:val="20"/>
-              </w:rPr>
-              <w:t>phone</w:t>
-            </w:r>
-            <w:proofErr w:type="spellEnd"/>
-            <w:r>
-              <w:rPr>
-                <w:sz w:val="20"/>
-                <w:szCs w:val="20"/>
-              </w:rPr>
-              <w:t>}</w:t>
-            </w:r>
-            <w:r>
-              <w:rPr>
-                <w:sz w:val="20"/>
-                <w:szCs w:val="20"/>
-              </w:rPr>
-              <w:br/>
-            </w:r>
-            <w:r>
-              <w:rPr>
-                <w:sz w:val="20"/>
-                <w:szCs w:val="20"/>
-              </w:rPr>
-              <w:t xml:space="preserve">Im </w:t>
-            </w:r>
-            <w:r>
-              <w:rPr>
-                <w:sz w:val="20"/>
-                <w:szCs w:val="20"/>
-              </w:rPr>
-              <w:t xml:space="preserve">Notfall: </w:t>
-            </w:r>
-            <w:r>
-              <w:rPr>
-                <w:sz w:val="20"/>
-                <w:szCs w:val="20"/>
-              </w:rPr>
-              <w:t>${</w:t>
-            </w:r>
-            <w:proofErr w:type="spellStart"/>
             <w:r>
               <w:rPr>
                 <w:sz w:val="20"/>
@@ -4146,7 +3393,6 @@
               </w:rPr>
               <w:t>emergencyPhoneName</w:t>
             </w:r>
-            <w:proofErr w:type="spellEnd"/>
             <w:r>
               <w:rPr>
                 <w:sz w:val="20"/>
@@ -4169,7 +3415,6 @@
               </w:rPr>
               <w:t>${</w:t>
             </w:r>
-            <w:proofErr w:type="spellStart"/>
             <w:r>
               <w:rPr>
                 <w:sz w:val="20"/>
@@ -4177,7 +3422,6 @@
               </w:rPr>
               <w:t>emergencyPhone</w:t>
             </w:r>
-            <w:proofErr w:type="spellEnd"/>
             <w:r>
               <w:rPr>
                 <w:sz w:val="20"/>
@@ -4204,23 +3448,7 @@
                 <w:sz w:val="20"/>
                 <w:szCs w:val="20"/>
               </w:rPr>
-              <w:t>${</w:t>
-            </w:r>
-            <w:proofErr w:type="spellStart"/>
-            <w:r>
-              <w:rPr>
-                <w:sz w:val="20"/>
-                <w:szCs w:val="20"/>
-              </w:rPr>
-              <w:t>dateOfBirth</w:t>
-            </w:r>
-            <w:proofErr w:type="spellEnd"/>
-            <w:r>
-              <w:rPr>
-                <w:sz w:val="20"/>
-                <w:szCs w:val="20"/>
-              </w:rPr>
-              <w:t>}</w:t>
+              <w:t>${dateOfBirth}</w:t>
             </w:r>
           </w:p>
         </w:tc>
@@ -4313,16 +3541,8 @@
                 <w:szCs w:val="20"/>
               </w:rPr>
               <w:br/>
-            </w:r>
-            <w:proofErr w:type="spellStart"/>
-            <w:r>
-              <w:rPr>
-                <w:sz w:val="20"/>
-                <w:szCs w:val="20"/>
-              </w:rPr>
               <w:t>O</w:t>
             </w:r>
-            <w:proofErr w:type="spellEnd"/>
           </w:p>
         </w:tc>
       </w:tr>
@@ -4346,15 +3566,7 @@
           <w:sz w:val="20"/>
           <w:szCs w:val="20"/>
         </w:rPr>
-        <w:t>${</w:t>
-      </w:r>
-      <w:proofErr w:type="spellStart"/>
-      <w:r>
-        <w:rPr>
-          <w:sz w:val="20"/>
-          <w:szCs w:val="20"/>
-        </w:rPr>
-        <w:t>event</w:t>
+        <w:t>${event</w:t>
       </w:r>
       <w:r>
         <w:rPr>
@@ -4363,7 +3575,6 @@
         </w:rPr>
         <w:t>Id</w:t>
       </w:r>
-      <w:proofErr w:type="spellEnd"/>
       <w:r>
         <w:rPr>
           <w:sz w:val="20"/>

</xml_diff>

<commit_message>
updated instructor invoice template
</commit_message>
<xml_diff>
--- a/src/Resources/contao/templates/docx/event_instructor_invoice_tour.docx
+++ b/src/Resources/contao/templates/docx/event_instructor_invoice_tour.docx
@@ -110,7 +110,23 @@
                 <w:sz w:val="20"/>
                 <w:szCs w:val="20"/>
               </w:rPr>
-              <w:t>${eventTitle}</w:t>
+              <w:t>${</w:t>
+            </w:r>
+            <w:proofErr w:type="spellStart"/>
+            <w:r>
+              <w:rPr>
+                <w:sz w:val="20"/>
+                <w:szCs w:val="20"/>
+              </w:rPr>
+              <w:t>eventTitle</w:t>
+            </w:r>
+            <w:proofErr w:type="spellEnd"/>
+            <w:r>
+              <w:rPr>
+                <w:sz w:val="20"/>
+                <w:szCs w:val="20"/>
+              </w:rPr>
+              <w:t>}</w:t>
             </w:r>
           </w:p>
         </w:tc>
@@ -170,6 +186,7 @@
               </w:rPr>
               <w:t>${</w:t>
             </w:r>
+            <w:proofErr w:type="spellStart"/>
             <w:r>
               <w:rPr>
                 <w:sz w:val="20"/>
@@ -189,7 +206,15 @@
                 <w:sz w:val="20"/>
                 <w:szCs w:val="20"/>
               </w:rPr>
-              <w:t>ransport}</w:t>
+              <w:t>ransport</w:t>
+            </w:r>
+            <w:proofErr w:type="spellEnd"/>
+            <w:r>
+              <w:rPr>
+                <w:sz w:val="20"/>
+                <w:szCs w:val="20"/>
+              </w:rPr>
+              <w:t>}</w:t>
             </w:r>
           </w:p>
         </w:tc>
@@ -249,7 +274,23 @@
                 <w:sz w:val="20"/>
                 <w:szCs w:val="20"/>
               </w:rPr>
-              <w:t>${eventDates}</w:t>
+              <w:t>${</w:t>
+            </w:r>
+            <w:proofErr w:type="spellStart"/>
+            <w:r>
+              <w:rPr>
+                <w:sz w:val="20"/>
+                <w:szCs w:val="20"/>
+              </w:rPr>
+              <w:t>eventDates</w:t>
+            </w:r>
+            <w:proofErr w:type="spellEnd"/>
+            <w:r>
+              <w:rPr>
+                <w:sz w:val="20"/>
+                <w:szCs w:val="20"/>
+              </w:rPr>
+              <w:t>}</w:t>
             </w:r>
           </w:p>
         </w:tc>
@@ -307,7 +348,23 @@
                 <w:sz w:val="20"/>
                 <w:szCs w:val="20"/>
               </w:rPr>
-              <w:t>${eventDuration}</w:t>
+              <w:t>${</w:t>
+            </w:r>
+            <w:proofErr w:type="spellStart"/>
+            <w:r>
+              <w:rPr>
+                <w:sz w:val="20"/>
+                <w:szCs w:val="20"/>
+              </w:rPr>
+              <w:t>eventDuration</w:t>
+            </w:r>
+            <w:proofErr w:type="spellEnd"/>
+            <w:r>
+              <w:rPr>
+                <w:sz w:val="20"/>
+                <w:szCs w:val="20"/>
+              </w:rPr>
+              <w:t>}</w:t>
             </w:r>
           </w:p>
         </w:tc>
@@ -359,7 +416,23 @@
                 <w:sz w:val="20"/>
                 <w:szCs w:val="20"/>
               </w:rPr>
-              <w:t xml:space="preserve"> ${eventHasExecuted}</w:t>
+              <w:t xml:space="preserve"> ${</w:t>
+            </w:r>
+            <w:proofErr w:type="spellStart"/>
+            <w:r>
+              <w:rPr>
+                <w:sz w:val="20"/>
+                <w:szCs w:val="20"/>
+              </w:rPr>
+              <w:t>eventHasExecuted</w:t>
+            </w:r>
+            <w:proofErr w:type="spellEnd"/>
+            <w:r>
+              <w:rPr>
+                <w:sz w:val="20"/>
+                <w:szCs w:val="20"/>
+              </w:rPr>
+              <w:t>}</w:t>
             </w:r>
           </w:p>
         </w:tc>
@@ -404,14 +477,30 @@
                 <w:sz w:val="20"/>
                 <w:szCs w:val="20"/>
               </w:rPr>
-              <w:t>${event</w:t>
-            </w:r>
-            <w:r>
-              <w:rPr>
-                <w:sz w:val="20"/>
-                <w:szCs w:val="20"/>
-              </w:rPr>
-              <w:t>Canceled}</w:t>
+              <w:t>${</w:t>
+            </w:r>
+            <w:proofErr w:type="spellStart"/>
+            <w:r>
+              <w:rPr>
+                <w:sz w:val="20"/>
+                <w:szCs w:val="20"/>
+              </w:rPr>
+              <w:t>event</w:t>
+            </w:r>
+            <w:r>
+              <w:rPr>
+                <w:sz w:val="20"/>
+                <w:szCs w:val="20"/>
+              </w:rPr>
+              <w:t>Canceled</w:t>
+            </w:r>
+            <w:proofErr w:type="spellEnd"/>
+            <w:r>
+              <w:rPr>
+                <w:sz w:val="20"/>
+                <w:szCs w:val="20"/>
+              </w:rPr>
+              <w:t>}</w:t>
             </w:r>
           </w:p>
         </w:tc>
@@ -497,7 +586,23 @@
                 <w:sz w:val="20"/>
                 <w:szCs w:val="20"/>
               </w:rPr>
-              <w:t>${eventSubstitutionText}</w:t>
+              <w:t>${</w:t>
+            </w:r>
+            <w:proofErr w:type="spellStart"/>
+            <w:r>
+              <w:rPr>
+                <w:sz w:val="20"/>
+                <w:szCs w:val="20"/>
+              </w:rPr>
+              <w:t>eventSubstitutionText</w:t>
+            </w:r>
+            <w:proofErr w:type="spellEnd"/>
+            <w:r>
+              <w:rPr>
+                <w:sz w:val="20"/>
+                <w:szCs w:val="20"/>
+              </w:rPr>
+              <w:t>}</w:t>
             </w:r>
           </w:p>
           <w:p>
@@ -621,7 +726,23 @@
                 <w:sz w:val="20"/>
                 <w:szCs w:val="20"/>
               </w:rPr>
-              <w:t>${eventInstructorName}</w:t>
+              <w:t>${</w:t>
+            </w:r>
+            <w:proofErr w:type="spellStart"/>
+            <w:r>
+              <w:rPr>
+                <w:sz w:val="20"/>
+                <w:szCs w:val="20"/>
+              </w:rPr>
+              <w:t>eventInstructorName</w:t>
+            </w:r>
+            <w:proofErr w:type="spellEnd"/>
+            <w:r>
+              <w:rPr>
+                <w:sz w:val="20"/>
+                <w:szCs w:val="20"/>
+              </w:rPr>
+              <w:t>}</w:t>
             </w:r>
           </w:p>
         </w:tc>
@@ -683,7 +804,23 @@
                 <w:sz w:val="20"/>
                 <w:szCs w:val="20"/>
               </w:rPr>
-              <w:t>${eventInstructorStreet}</w:t>
+              <w:t>${</w:t>
+            </w:r>
+            <w:proofErr w:type="spellStart"/>
+            <w:r>
+              <w:rPr>
+                <w:sz w:val="20"/>
+                <w:szCs w:val="20"/>
+              </w:rPr>
+              <w:t>eventInstructorStreet</w:t>
+            </w:r>
+            <w:proofErr w:type="spellEnd"/>
+            <w:r>
+              <w:rPr>
+                <w:sz w:val="20"/>
+                <w:szCs w:val="20"/>
+              </w:rPr>
+              <w:t>}</w:t>
             </w:r>
           </w:p>
         </w:tc>
@@ -745,7 +882,23 @@
                 <w:sz w:val="20"/>
                 <w:szCs w:val="20"/>
               </w:rPr>
-              <w:t>${eventInstructorPostalCity}</w:t>
+              <w:t>${</w:t>
+            </w:r>
+            <w:proofErr w:type="spellStart"/>
+            <w:r>
+              <w:rPr>
+                <w:sz w:val="20"/>
+                <w:szCs w:val="20"/>
+              </w:rPr>
+              <w:t>eventInstructorPostalCity</w:t>
+            </w:r>
+            <w:proofErr w:type="spellEnd"/>
+            <w:r>
+              <w:rPr>
+                <w:sz w:val="20"/>
+                <w:szCs w:val="20"/>
+              </w:rPr>
+              <w:t>}</w:t>
             </w:r>
           </w:p>
         </w:tc>
@@ -810,7 +963,23 @@
                 <w:sz w:val="20"/>
                 <w:szCs w:val="20"/>
               </w:rPr>
-              <w:t>${eventInstructorPhone}</w:t>
+              <w:t>${</w:t>
+            </w:r>
+            <w:proofErr w:type="spellStart"/>
+            <w:r>
+              <w:rPr>
+                <w:sz w:val="20"/>
+                <w:szCs w:val="20"/>
+              </w:rPr>
+              <w:t>eventInstructorPhone</w:t>
+            </w:r>
+            <w:proofErr w:type="spellEnd"/>
+            <w:r>
+              <w:rPr>
+                <w:sz w:val="20"/>
+                <w:szCs w:val="20"/>
+              </w:rPr>
+              <w:t>}</w:t>
             </w:r>
           </w:p>
         </w:tc>
@@ -867,7 +1036,23 @@
                 <w:sz w:val="20"/>
                 <w:szCs w:val="20"/>
               </w:rPr>
-              <w:t>${countParticipants}</w:t>
+              <w:t>${</w:t>
+            </w:r>
+            <w:proofErr w:type="spellStart"/>
+            <w:r>
+              <w:rPr>
+                <w:sz w:val="20"/>
+                <w:szCs w:val="20"/>
+              </w:rPr>
+              <w:t>countParticipants</w:t>
+            </w:r>
+            <w:proofErr w:type="spellEnd"/>
+            <w:r>
+              <w:rPr>
+                <w:sz w:val="20"/>
+                <w:szCs w:val="20"/>
+              </w:rPr>
+              <w:t>}</w:t>
             </w:r>
           </w:p>
         </w:tc>
@@ -965,7 +1150,23 @@
                 <w:sz w:val="20"/>
                 <w:szCs w:val="20"/>
               </w:rPr>
-              <w:t>${weatherConditions}</w:t>
+              <w:t>${</w:t>
+            </w:r>
+            <w:proofErr w:type="spellStart"/>
+            <w:r>
+              <w:rPr>
+                <w:sz w:val="20"/>
+                <w:szCs w:val="20"/>
+              </w:rPr>
+              <w:t>weatherConditions</w:t>
+            </w:r>
+            <w:proofErr w:type="spellEnd"/>
+            <w:r>
+              <w:rPr>
+                <w:sz w:val="20"/>
+                <w:szCs w:val="20"/>
+              </w:rPr>
+              <w:t>}</w:t>
             </w:r>
           </w:p>
         </w:tc>
@@ -1013,7 +1214,23 @@
                 <w:sz w:val="20"/>
                 <w:szCs w:val="20"/>
               </w:rPr>
-              <w:t>${avalancheConditions}</w:t>
+              <w:t>${</w:t>
+            </w:r>
+            <w:proofErr w:type="spellStart"/>
+            <w:r>
+              <w:rPr>
+                <w:sz w:val="20"/>
+                <w:szCs w:val="20"/>
+              </w:rPr>
+              <w:t>avalancheConditions</w:t>
+            </w:r>
+            <w:proofErr w:type="spellEnd"/>
+            <w:r>
+              <w:rPr>
+                <w:sz w:val="20"/>
+                <w:szCs w:val="20"/>
+              </w:rPr>
+              <w:t>}</w:t>
             </w:r>
           </w:p>
         </w:tc>
@@ -1061,7 +1278,23 @@
                 <w:sz w:val="20"/>
                 <w:szCs w:val="20"/>
               </w:rPr>
-              <w:t>${specialIncidents}</w:t>
+              <w:t>${</w:t>
+            </w:r>
+            <w:proofErr w:type="spellStart"/>
+            <w:r>
+              <w:rPr>
+                <w:sz w:val="20"/>
+                <w:szCs w:val="20"/>
+              </w:rPr>
+              <w:t>specialIncidents</w:t>
+            </w:r>
+            <w:proofErr w:type="spellEnd"/>
+            <w:r>
+              <w:rPr>
+                <w:sz w:val="20"/>
+                <w:szCs w:val="20"/>
+              </w:rPr>
+              <w:t>}</w:t>
             </w:r>
           </w:p>
         </w:tc>
@@ -1226,7 +1459,23 @@
                 <w:sz w:val="20"/>
                 <w:szCs w:val="20"/>
               </w:rPr>
-              <w:t>${sleepingTaxes} CHF</w:t>
+              <w:t>${</w:t>
+            </w:r>
+            <w:proofErr w:type="spellStart"/>
+            <w:r>
+              <w:rPr>
+                <w:sz w:val="20"/>
+                <w:szCs w:val="20"/>
+              </w:rPr>
+              <w:t>sleepingTaxes</w:t>
+            </w:r>
+            <w:proofErr w:type="spellEnd"/>
+            <w:r>
+              <w:rPr>
+                <w:sz w:val="20"/>
+                <w:szCs w:val="20"/>
+              </w:rPr>
+              <w:t>} CHF</w:t>
             </w:r>
           </w:p>
         </w:tc>
@@ -1251,7 +1500,23 @@
                 <w:sz w:val="20"/>
                 <w:szCs w:val="20"/>
               </w:rPr>
-              <w:t>${sleepingTaxesText}</w:t>
+              <w:t>${</w:t>
+            </w:r>
+            <w:proofErr w:type="spellStart"/>
+            <w:r>
+              <w:rPr>
+                <w:sz w:val="20"/>
+                <w:szCs w:val="20"/>
+              </w:rPr>
+              <w:t>sleepingTaxesText</w:t>
+            </w:r>
+            <w:proofErr w:type="spellEnd"/>
+            <w:r>
+              <w:rPr>
+                <w:sz w:val="20"/>
+                <w:szCs w:val="20"/>
+              </w:rPr>
+              <w:t>}</w:t>
             </w:r>
           </w:p>
         </w:tc>
@@ -1308,7 +1573,23 @@
                 <w:sz w:val="20"/>
                 <w:szCs w:val="20"/>
               </w:rPr>
-              <w:t>${miscTaxes} CHF</w:t>
+              <w:t>${</w:t>
+            </w:r>
+            <w:proofErr w:type="spellStart"/>
+            <w:r>
+              <w:rPr>
+                <w:sz w:val="20"/>
+                <w:szCs w:val="20"/>
+              </w:rPr>
+              <w:t>miscTaxes</w:t>
+            </w:r>
+            <w:proofErr w:type="spellEnd"/>
+            <w:r>
+              <w:rPr>
+                <w:sz w:val="20"/>
+                <w:szCs w:val="20"/>
+              </w:rPr>
+              <w:t>} CHF</w:t>
             </w:r>
           </w:p>
         </w:tc>
@@ -1334,7 +1615,23 @@
                 <w:sz w:val="20"/>
                 <w:szCs w:val="20"/>
               </w:rPr>
-              <w:t>${miscTaxesText}</w:t>
+              <w:t>${</w:t>
+            </w:r>
+            <w:proofErr w:type="spellStart"/>
+            <w:r>
+              <w:rPr>
+                <w:sz w:val="20"/>
+                <w:szCs w:val="20"/>
+              </w:rPr>
+              <w:t>miscTaxesText</w:t>
+            </w:r>
+            <w:proofErr w:type="spellEnd"/>
+            <w:r>
+              <w:rPr>
+                <w:sz w:val="20"/>
+                <w:szCs w:val="20"/>
+              </w:rPr>
+              <w:t>}</w:t>
             </w:r>
           </w:p>
         </w:tc>
@@ -1430,12 +1727,21 @@
                 <w:szCs w:val="20"/>
               </w:rPr>
             </w:pPr>
-            <w:r>
-              <w:rPr>
-                <w:sz w:val="20"/>
-                <w:szCs w:val="20"/>
-              </w:rPr>
-              <w:t>Öv: Ha</w:t>
+            <w:proofErr w:type="spellStart"/>
+            <w:r>
+              <w:rPr>
+                <w:sz w:val="20"/>
+                <w:szCs w:val="20"/>
+              </w:rPr>
+              <w:t>Öv</w:t>
+            </w:r>
+            <w:proofErr w:type="spellEnd"/>
+            <w:r>
+              <w:rPr>
+                <w:sz w:val="20"/>
+                <w:szCs w:val="20"/>
+              </w:rPr>
+              <w:t>: Ha</w:t>
             </w:r>
             <w:r>
               <w:rPr>
@@ -1468,7 +1774,23 @@
                 <w:sz w:val="20"/>
                 <w:szCs w:val="20"/>
               </w:rPr>
-              <w:t>${railwTaxes}</w:t>
+              <w:t>${</w:t>
+            </w:r>
+            <w:proofErr w:type="spellStart"/>
+            <w:r>
+              <w:rPr>
+                <w:sz w:val="20"/>
+                <w:szCs w:val="20"/>
+              </w:rPr>
+              <w:t>railwTaxes</w:t>
+            </w:r>
+            <w:proofErr w:type="spellEnd"/>
+            <w:r>
+              <w:rPr>
+                <w:sz w:val="20"/>
+                <w:szCs w:val="20"/>
+              </w:rPr>
+              <w:t>}</w:t>
             </w:r>
             <w:r>
               <w:rPr>
@@ -1500,7 +1822,23 @@
                 <w:sz w:val="20"/>
                 <w:szCs w:val="20"/>
               </w:rPr>
-              <w:t>${railwTaxesText}</w:t>
+              <w:t>${</w:t>
+            </w:r>
+            <w:proofErr w:type="spellStart"/>
+            <w:r>
+              <w:rPr>
+                <w:sz w:val="20"/>
+                <w:szCs w:val="20"/>
+              </w:rPr>
+              <w:t>railwTaxesText</w:t>
+            </w:r>
+            <w:proofErr w:type="spellEnd"/>
+            <w:r>
+              <w:rPr>
+                <w:sz w:val="20"/>
+                <w:szCs w:val="20"/>
+              </w:rPr>
+              <w:t>}</w:t>
             </w:r>
           </w:p>
         </w:tc>
@@ -1552,7 +1890,23 @@
                 <w:sz w:val="20"/>
                 <w:szCs w:val="20"/>
               </w:rPr>
-              <w:t>${cabelCarTaxes}</w:t>
+              <w:t>${</w:t>
+            </w:r>
+            <w:proofErr w:type="spellStart"/>
+            <w:r>
+              <w:rPr>
+                <w:sz w:val="20"/>
+                <w:szCs w:val="20"/>
+              </w:rPr>
+              <w:t>cabelCarTaxes</w:t>
+            </w:r>
+            <w:proofErr w:type="spellEnd"/>
+            <w:r>
+              <w:rPr>
+                <w:sz w:val="20"/>
+                <w:szCs w:val="20"/>
+              </w:rPr>
+              <w:t>}</w:t>
             </w:r>
             <w:r>
               <w:rPr>
@@ -1581,7 +1935,23 @@
                 <w:sz w:val="20"/>
                 <w:szCs w:val="20"/>
               </w:rPr>
-              <w:t>${cabelCarTaxesText}</w:t>
+              <w:t>${</w:t>
+            </w:r>
+            <w:proofErr w:type="spellStart"/>
+            <w:r>
+              <w:rPr>
+                <w:sz w:val="20"/>
+                <w:szCs w:val="20"/>
+              </w:rPr>
+              <w:t>cabelCarTaxesText</w:t>
+            </w:r>
+            <w:proofErr w:type="spellEnd"/>
+            <w:r>
+              <w:rPr>
+                <w:sz w:val="20"/>
+                <w:szCs w:val="20"/>
+              </w:rPr>
+              <w:t>}</w:t>
             </w:r>
           </w:p>
         </w:tc>
@@ -1633,7 +2003,23 @@
                 <w:sz w:val="20"/>
                 <w:szCs w:val="20"/>
               </w:rPr>
-              <w:t>${roadTaxes}</w:t>
+              <w:t>${</w:t>
+            </w:r>
+            <w:proofErr w:type="spellStart"/>
+            <w:r>
+              <w:rPr>
+                <w:sz w:val="20"/>
+                <w:szCs w:val="20"/>
+              </w:rPr>
+              <w:t>roadTaxes</w:t>
+            </w:r>
+            <w:proofErr w:type="spellEnd"/>
+            <w:r>
+              <w:rPr>
+                <w:sz w:val="20"/>
+                <w:szCs w:val="20"/>
+              </w:rPr>
+              <w:t>}</w:t>
             </w:r>
             <w:r>
               <w:rPr>
@@ -1741,7 +2127,23 @@
                 <w:sz w:val="20"/>
                 <w:szCs w:val="20"/>
               </w:rPr>
-              <w:t>${carTaxes}</w:t>
+              <w:t>${</w:t>
+            </w:r>
+            <w:proofErr w:type="spellStart"/>
+            <w:r>
+              <w:rPr>
+                <w:sz w:val="20"/>
+                <w:szCs w:val="20"/>
+              </w:rPr>
+              <w:t>carTaxes</w:t>
+            </w:r>
+            <w:proofErr w:type="spellEnd"/>
+            <w:r>
+              <w:rPr>
+                <w:sz w:val="20"/>
+                <w:szCs w:val="20"/>
+              </w:rPr>
+              <w:t>}</w:t>
             </w:r>
             <w:r>
               <w:rPr>
@@ -1773,7 +2175,23 @@
                 <w:sz w:val="20"/>
                 <w:szCs w:val="20"/>
               </w:rPr>
-              <w:t>${carTaxesKm} km</w:t>
+              <w:t>${</w:t>
+            </w:r>
+            <w:proofErr w:type="spellStart"/>
+            <w:r>
+              <w:rPr>
+                <w:sz w:val="20"/>
+                <w:szCs w:val="20"/>
+              </w:rPr>
+              <w:t>carTaxesKm</w:t>
+            </w:r>
+            <w:proofErr w:type="spellEnd"/>
+            <w:r>
+              <w:rPr>
+                <w:sz w:val="20"/>
+                <w:szCs w:val="20"/>
+              </w:rPr>
+              <w:t>} km</w:t>
             </w:r>
             <w:r>
               <w:rPr>
@@ -1795,7 +2213,23 @@
                 <w:sz w:val="20"/>
                 <w:szCs w:val="20"/>
               </w:rPr>
-              <w:t>${countCars}</w:t>
+              <w:t>${</w:t>
+            </w:r>
+            <w:proofErr w:type="spellStart"/>
+            <w:r>
+              <w:rPr>
+                <w:sz w:val="20"/>
+                <w:szCs w:val="20"/>
+              </w:rPr>
+              <w:t>countCars</w:t>
+            </w:r>
+            <w:proofErr w:type="spellEnd"/>
+            <w:r>
+              <w:rPr>
+                <w:sz w:val="20"/>
+                <w:szCs w:val="20"/>
+              </w:rPr>
+              <w:t>}</w:t>
             </w:r>
           </w:p>
         </w:tc>
@@ -1825,7 +2259,25 @@
                 <w:sz w:val="20"/>
                 <w:szCs w:val="20"/>
               </w:rPr>
-              <w:t xml:space="preserve">Telefon/Porti: </w:t>
+              <w:t>Telefon/</w:t>
+            </w:r>
+            <w:proofErr w:type="spellStart"/>
+            <w:r>
+              <w:rPr>
+                <w:b/>
+                <w:sz w:val="20"/>
+                <w:szCs w:val="20"/>
+              </w:rPr>
+              <w:t>Porti</w:t>
+            </w:r>
+            <w:proofErr w:type="spellEnd"/>
+            <w:r>
+              <w:rPr>
+                <w:b/>
+                <w:sz w:val="20"/>
+                <w:szCs w:val="20"/>
+              </w:rPr>
+              <w:t xml:space="preserve">: </w:t>
             </w:r>
             <w:r>
               <w:rPr>
@@ -1859,7 +2311,23 @@
                 <w:sz w:val="20"/>
                 <w:szCs w:val="20"/>
               </w:rPr>
-              <w:t>${phoneTaxes}</w:t>
+              <w:t>${</w:t>
+            </w:r>
+            <w:proofErr w:type="spellStart"/>
+            <w:r>
+              <w:rPr>
+                <w:sz w:val="20"/>
+                <w:szCs w:val="20"/>
+              </w:rPr>
+              <w:t>phoneTaxes</w:t>
+            </w:r>
+            <w:proofErr w:type="spellEnd"/>
+            <w:r>
+              <w:rPr>
+                <w:sz w:val="20"/>
+                <w:szCs w:val="20"/>
+              </w:rPr>
+              <w:t>}</w:t>
             </w:r>
             <w:r>
               <w:rPr>
@@ -1944,7 +2412,25 @@
                 <w:sz w:val="20"/>
                 <w:szCs w:val="20"/>
               </w:rPr>
-              <w:t>${totalCosts}</w:t>
+              <w:t>${</w:t>
+            </w:r>
+            <w:proofErr w:type="spellStart"/>
+            <w:r>
+              <w:rPr>
+                <w:b/>
+                <w:sz w:val="20"/>
+                <w:szCs w:val="20"/>
+              </w:rPr>
+              <w:t>totalCosts</w:t>
+            </w:r>
+            <w:proofErr w:type="spellEnd"/>
+            <w:r>
+              <w:rPr>
+                <w:b/>
+                <w:sz w:val="20"/>
+                <w:szCs w:val="20"/>
+              </w:rPr>
+              <w:t>}</w:t>
             </w:r>
             <w:r>
               <w:rPr>
@@ -2014,7 +2500,23 @@
           <w:sz w:val="20"/>
           <w:szCs w:val="20"/>
         </w:rPr>
-        <w:t>${notice}</w:t>
+        <w:t>${</w:t>
+      </w:r>
+      <w:proofErr w:type="spellStart"/>
+      <w:r>
+        <w:rPr>
+          <w:sz w:val="20"/>
+          <w:szCs w:val="20"/>
+        </w:rPr>
+        <w:t>notice</w:t>
+      </w:r>
+      <w:proofErr w:type="spellEnd"/>
+      <w:r>
+        <w:rPr>
+          <w:sz w:val="20"/>
+          <w:szCs w:val="20"/>
+        </w:rPr>
+        <w:t>}</w:t>
       </w:r>
     </w:p>
     <w:p>
@@ -2075,7 +2577,23 @@
                 <w:sz w:val="20"/>
                 <w:szCs w:val="20"/>
               </w:rPr>
-              <w:t>IBAN: ${iban}</w:t>
+              <w:t>IBAN: ${</w:t>
+            </w:r>
+            <w:proofErr w:type="spellStart"/>
+            <w:r>
+              <w:rPr>
+                <w:sz w:val="20"/>
+                <w:szCs w:val="20"/>
+              </w:rPr>
+              <w:t>iban</w:t>
+            </w:r>
+            <w:proofErr w:type="spellEnd"/>
+            <w:r>
+              <w:rPr>
+                <w:sz w:val="20"/>
+                <w:szCs w:val="20"/>
+              </w:rPr>
+              <w:t>}</w:t>
             </w:r>
           </w:p>
         </w:tc>
@@ -2121,7 +2639,23 @@
                 <w:sz w:val="20"/>
                 <w:szCs w:val="20"/>
               </w:rPr>
-              <w:t>${accountHolder}</w:t>
+              <w:t>${</w:t>
+            </w:r>
+            <w:proofErr w:type="spellStart"/>
+            <w:r>
+              <w:rPr>
+                <w:sz w:val="20"/>
+                <w:szCs w:val="20"/>
+              </w:rPr>
+              <w:t>accountHolder</w:t>
+            </w:r>
+            <w:proofErr w:type="spellEnd"/>
+            <w:r>
+              <w:rPr>
+                <w:sz w:val="20"/>
+                <w:szCs w:val="20"/>
+              </w:rPr>
+              <w:t>}</w:t>
             </w:r>
           </w:p>
         </w:tc>
@@ -2243,7 +2777,7 @@
           <w:szCs w:val="24"/>
         </w:rPr>
         <w:lastRenderedPageBreak/>
-        <w:t xml:space="preserve">TOURENANGABEN UND </w:t>
+        <w:t xml:space="preserve">ANGABEN ZUM EVENT UND </w:t>
       </w:r>
       <w:r>
         <w:rPr>
@@ -2278,9 +2812,9 @@
       <w:tblGrid>
         <w:gridCol w:w="2521"/>
         <w:gridCol w:w="2549"/>
-        <w:gridCol w:w="1715"/>
-        <w:gridCol w:w="2155"/>
-        <w:gridCol w:w="2331"/>
+        <w:gridCol w:w="1417"/>
+        <w:gridCol w:w="3260"/>
+        <w:gridCol w:w="1568"/>
         <w:gridCol w:w="4288"/>
       </w:tblGrid>
       <w:tr>
@@ -2288,7 +2822,6 @@
           <w:tcPr>
             <w:tcW w:w="2521" w:type="dxa"/>
             <w:shd w:val="clear" w:color="auto" w:fill="auto"/>
-            <w:vAlign w:val="center"/>
           </w:tcPr>
           <w:p>
             <w:pPr>
@@ -2305,7 +2838,15 @@
                 <w:sz w:val="20"/>
                 <w:szCs w:val="20"/>
               </w:rPr>
-              <w:t>Tourenleiter/in</w:t>
+              <w:t>Touren-/Kursleiter</w:t>
+            </w:r>
+            <w:r>
+              <w:rPr>
+                <w:b/>
+                <w:sz w:val="20"/>
+                <w:szCs w:val="20"/>
+              </w:rPr>
+              <w:t>/in</w:t>
             </w:r>
           </w:p>
         </w:tc>
@@ -2313,29 +2854,43 @@
           <w:tcPr>
             <w:tcW w:w="2549" w:type="dxa"/>
             <w:shd w:val="clear" w:color="auto" w:fill="auto"/>
-            <w:vAlign w:val="center"/>
-          </w:tcPr>
-          <w:p>
-            <w:pPr>
-              <w:rPr>
-                <w:sz w:val="20"/>
-                <w:szCs w:val="20"/>
-              </w:rPr>
-            </w:pPr>
-            <w:r>
-              <w:rPr>
-                <w:sz w:val="20"/>
-                <w:szCs w:val="20"/>
-              </w:rPr>
-              <w:t>${eventInstructors}</w:t>
-            </w:r>
-          </w:p>
-        </w:tc>
-        <w:tc>
-          <w:tcPr>
-            <w:tcW w:w="1715" w:type="dxa"/>
-            <w:shd w:val="clear" w:color="auto" w:fill="auto"/>
-            <w:vAlign w:val="center"/>
+          </w:tcPr>
+          <w:p>
+            <w:pPr>
+              <w:rPr>
+                <w:sz w:val="20"/>
+                <w:szCs w:val="20"/>
+              </w:rPr>
+            </w:pPr>
+            <w:r>
+              <w:rPr>
+                <w:sz w:val="20"/>
+                <w:szCs w:val="20"/>
+              </w:rPr>
+              <w:t>${</w:t>
+            </w:r>
+            <w:proofErr w:type="spellStart"/>
+            <w:r>
+              <w:rPr>
+                <w:sz w:val="20"/>
+                <w:szCs w:val="20"/>
+              </w:rPr>
+              <w:t>eventInstructors</w:t>
+            </w:r>
+            <w:proofErr w:type="spellEnd"/>
+            <w:r>
+              <w:rPr>
+                <w:sz w:val="20"/>
+                <w:szCs w:val="20"/>
+              </w:rPr>
+              <w:t>}</w:t>
+            </w:r>
+          </w:p>
+        </w:tc>
+        <w:tc>
+          <w:tcPr>
+            <w:tcW w:w="1417" w:type="dxa"/>
+            <w:shd w:val="clear" w:color="auto" w:fill="auto"/>
           </w:tcPr>
           <w:p>
             <w:pPr>
@@ -2358,9 +2913,8 @@
         </w:tc>
         <w:tc>
           <w:tcPr>
-            <w:tcW w:w="2155" w:type="dxa"/>
-            <w:shd w:val="clear" w:color="auto" w:fill="auto"/>
-            <w:vAlign w:val="center"/>
+            <w:tcW w:w="3260" w:type="dxa"/>
+            <w:shd w:val="clear" w:color="auto" w:fill="auto"/>
           </w:tcPr>
           <w:p>
             <w:pPr>
@@ -2375,15 +2929,30 @@
                 <w:sz w:val="20"/>
                 <w:szCs w:val="20"/>
               </w:rPr>
-              <w:t>${eventTechDifficulties}</w:t>
-            </w:r>
-          </w:p>
-        </w:tc>
-        <w:tc>
-          <w:tcPr>
-            <w:tcW w:w="2331" w:type="dxa"/>
-            <w:shd w:val="clear" w:color="auto" w:fill="auto"/>
-            <w:vAlign w:val="center"/>
+              <w:t>${</w:t>
+            </w:r>
+            <w:proofErr w:type="spellStart"/>
+            <w:r>
+              <w:rPr>
+                <w:sz w:val="20"/>
+                <w:szCs w:val="20"/>
+              </w:rPr>
+              <w:t>eventTechDifficulties</w:t>
+            </w:r>
+            <w:proofErr w:type="spellEnd"/>
+            <w:r>
+              <w:rPr>
+                <w:sz w:val="20"/>
+                <w:szCs w:val="20"/>
+              </w:rPr>
+              <w:t>}</w:t>
+            </w:r>
+          </w:p>
+        </w:tc>
+        <w:tc>
+          <w:tcPr>
+            <w:tcW w:w="1568" w:type="dxa"/>
+            <w:shd w:val="clear" w:color="auto" w:fill="auto"/>
           </w:tcPr>
           <w:p>
             <w:pPr>
@@ -2408,7 +2977,6 @@
           <w:tcPr>
             <w:tcW w:w="4288" w:type="dxa"/>
             <w:shd w:val="clear" w:color="auto" w:fill="auto"/>
-            <w:vAlign w:val="center"/>
           </w:tcPr>
           <w:p>
             <w:pPr>
@@ -2433,7 +3001,6 @@
           <w:tcPr>
             <w:tcW w:w="2521" w:type="dxa"/>
             <w:shd w:val="clear" w:color="auto" w:fill="auto"/>
-            <w:vAlign w:val="center"/>
           </w:tcPr>
           <w:p>
             <w:pPr>
@@ -2460,37 +3027,50 @@
               </w:rPr>
               <w:t>name</w:t>
             </w:r>
-            <w:bookmarkStart w:id="0" w:name="_GoBack"/>
-            <w:bookmarkEnd w:id="0"/>
           </w:p>
         </w:tc>
         <w:tc>
           <w:tcPr>
             <w:tcW w:w="2549" w:type="dxa"/>
             <w:shd w:val="clear" w:color="auto" w:fill="auto"/>
-            <w:vAlign w:val="center"/>
-          </w:tcPr>
-          <w:p>
-            <w:pPr>
-              <w:rPr>
-                <w:sz w:val="20"/>
-                <w:szCs w:val="20"/>
-              </w:rPr>
-            </w:pPr>
-            <w:r>
-              <w:rPr>
-                <w:sz w:val="20"/>
-                <w:szCs w:val="20"/>
-              </w:rPr>
-              <w:t>${eventTitle}</w:t>
-            </w:r>
-          </w:p>
-        </w:tc>
-        <w:tc>
-          <w:tcPr>
-            <w:tcW w:w="1715" w:type="dxa"/>
-            <w:shd w:val="clear" w:color="auto" w:fill="auto"/>
-            <w:vAlign w:val="center"/>
+          </w:tcPr>
+          <w:p>
+            <w:pPr>
+              <w:rPr>
+                <w:sz w:val="20"/>
+                <w:szCs w:val="20"/>
+              </w:rPr>
+            </w:pPr>
+            <w:r>
+              <w:rPr>
+                <w:sz w:val="20"/>
+                <w:szCs w:val="20"/>
+              </w:rPr>
+              <w:t>${</w:t>
+            </w:r>
+            <w:proofErr w:type="spellStart"/>
+            <w:r>
+              <w:rPr>
+                <w:sz w:val="20"/>
+                <w:szCs w:val="20"/>
+              </w:rPr>
+              <w:t>eventTitle</w:t>
+            </w:r>
+            <w:proofErr w:type="spellEnd"/>
+            <w:r>
+              <w:rPr>
+                <w:sz w:val="20"/>
+                <w:szCs w:val="20"/>
+              </w:rPr>
+              <w:t>}</w:t>
+            </w:r>
+          </w:p>
+        </w:tc>
+        <w:tc>
+          <w:tcPr>
+            <w:tcW w:w="1417" w:type="dxa"/>
+            <w:vMerge w:val="restart"/>
+            <w:shd w:val="clear" w:color="auto" w:fill="auto"/>
           </w:tcPr>
           <w:p>
             <w:pPr>
@@ -2507,15 +3087,15 @@
                 <w:sz w:val="20"/>
                 <w:szCs w:val="20"/>
               </w:rPr>
-              <w:t>Aufstieg/Zustieg</w:t>
-            </w:r>
-          </w:p>
-        </w:tc>
-        <w:tc>
-          <w:tcPr>
-            <w:tcW w:w="2155" w:type="dxa"/>
-            <w:shd w:val="clear" w:color="auto" w:fill="auto"/>
-            <w:vAlign w:val="center"/>
+              <w:t>Profil</w:t>
+            </w:r>
+          </w:p>
+        </w:tc>
+        <w:tc>
+          <w:tcPr>
+            <w:tcW w:w="3260" w:type="dxa"/>
+            <w:vMerge w:val="restart"/>
+            <w:shd w:val="clear" w:color="auto" w:fill="auto"/>
           </w:tcPr>
           <w:p>
             <w:pPr>
@@ -2530,15 +3110,30 @@
                 <w:sz w:val="20"/>
                 <w:szCs w:val="20"/>
               </w:rPr>
-              <w:t>Hm</w:t>
-            </w:r>
-          </w:p>
-        </w:tc>
-        <w:tc>
-          <w:tcPr>
-            <w:tcW w:w="2331" w:type="dxa"/>
-            <w:shd w:val="clear" w:color="auto" w:fill="auto"/>
-            <w:vAlign w:val="center"/>
+              <w:t>${</w:t>
+            </w:r>
+            <w:proofErr w:type="spellStart"/>
+            <w:r>
+              <w:rPr>
+                <w:sz w:val="20"/>
+                <w:szCs w:val="20"/>
+              </w:rPr>
+              <w:t>eventTourProfile</w:t>
+            </w:r>
+            <w:proofErr w:type="spellEnd"/>
+            <w:r>
+              <w:rPr>
+                <w:sz w:val="20"/>
+                <w:szCs w:val="20"/>
+              </w:rPr>
+              <w:t>}</w:t>
+            </w:r>
+          </w:p>
+        </w:tc>
+        <w:tc>
+          <w:tcPr>
+            <w:tcW w:w="1568" w:type="dxa"/>
+            <w:shd w:val="clear" w:color="auto" w:fill="auto"/>
           </w:tcPr>
           <w:p>
             <w:pPr>
@@ -2563,7 +3158,6 @@
           <w:tcPr>
             <w:tcW w:w="4288" w:type="dxa"/>
             <w:shd w:val="clear" w:color="auto" w:fill="auto"/>
-            <w:vAlign w:val="center"/>
           </w:tcPr>
           <w:p>
             <w:pPr>
@@ -2588,7 +3182,6 @@
           <w:tcPr>
             <w:tcW w:w="2521" w:type="dxa"/>
             <w:shd w:val="clear" w:color="auto" w:fill="auto"/>
-            <w:vAlign w:val="center"/>
           </w:tcPr>
           <w:p>
             <w:pPr>
@@ -2605,15 +3198,7 @@
                 <w:sz w:val="20"/>
                 <w:szCs w:val="20"/>
               </w:rPr>
-              <w:t>Durchführungsd</w:t>
-            </w:r>
-            <w:r>
-              <w:rPr>
-                <w:b/>
-                <w:sz w:val="20"/>
-                <w:szCs w:val="20"/>
-              </w:rPr>
-              <w:t>atum</w:t>
+              <w:t>Durchführungsdatum</w:t>
             </w:r>
           </w:p>
         </w:tc>
@@ -2621,29 +3206,44 @@
           <w:tcPr>
             <w:tcW w:w="2549" w:type="dxa"/>
             <w:shd w:val="clear" w:color="auto" w:fill="auto"/>
-            <w:vAlign w:val="center"/>
-          </w:tcPr>
-          <w:p>
-            <w:pPr>
-              <w:rPr>
-                <w:sz w:val="20"/>
-                <w:szCs w:val="20"/>
-              </w:rPr>
-            </w:pPr>
-            <w:r>
-              <w:rPr>
-                <w:sz w:val="20"/>
-                <w:szCs w:val="20"/>
-              </w:rPr>
-              <w:t>${eventDates}</w:t>
-            </w:r>
-          </w:p>
-        </w:tc>
-        <w:tc>
-          <w:tcPr>
-            <w:tcW w:w="1715" w:type="dxa"/>
-            <w:shd w:val="clear" w:color="auto" w:fill="auto"/>
-            <w:vAlign w:val="center"/>
+          </w:tcPr>
+          <w:p>
+            <w:pPr>
+              <w:rPr>
+                <w:sz w:val="20"/>
+                <w:szCs w:val="20"/>
+              </w:rPr>
+            </w:pPr>
+            <w:r>
+              <w:rPr>
+                <w:sz w:val="20"/>
+                <w:szCs w:val="20"/>
+              </w:rPr>
+              <w:t>${</w:t>
+            </w:r>
+            <w:proofErr w:type="spellStart"/>
+            <w:r>
+              <w:rPr>
+                <w:sz w:val="20"/>
+                <w:szCs w:val="20"/>
+              </w:rPr>
+              <w:t>eventDates</w:t>
+            </w:r>
+            <w:proofErr w:type="spellEnd"/>
+            <w:r>
+              <w:rPr>
+                <w:sz w:val="20"/>
+                <w:szCs w:val="20"/>
+              </w:rPr>
+              <w:t>}</w:t>
+            </w:r>
+          </w:p>
+        </w:tc>
+        <w:tc>
+          <w:tcPr>
+            <w:tcW w:w="1417" w:type="dxa"/>
+            <w:vMerge/>
+            <w:shd w:val="clear" w:color="auto" w:fill="auto"/>
           </w:tcPr>
           <w:p>
             <w:pPr>
@@ -2658,9 +3258,9 @@
         </w:tc>
         <w:tc>
           <w:tcPr>
-            <w:tcW w:w="2155" w:type="dxa"/>
-            <w:shd w:val="clear" w:color="auto" w:fill="auto"/>
-            <w:vAlign w:val="center"/>
+            <w:tcW w:w="3260" w:type="dxa"/>
+            <w:vMerge/>
+            <w:shd w:val="clear" w:color="auto" w:fill="auto"/>
           </w:tcPr>
           <w:p>
             <w:pPr>
@@ -2670,20 +3270,12 @@
                 <w:szCs w:val="20"/>
               </w:rPr>
             </w:pPr>
-            <w:r>
-              <w:rPr>
-                <w:sz w:val="20"/>
-                <w:szCs w:val="20"/>
-              </w:rPr>
-              <w:t>h</w:t>
-            </w:r>
-          </w:p>
-        </w:tc>
-        <w:tc>
-          <w:tcPr>
-            <w:tcW w:w="2331" w:type="dxa"/>
-            <w:shd w:val="clear" w:color="auto" w:fill="auto"/>
-            <w:vAlign w:val="center"/>
+          </w:p>
+        </w:tc>
+        <w:tc>
+          <w:tcPr>
+            <w:tcW w:w="1568" w:type="dxa"/>
+            <w:shd w:val="clear" w:color="auto" w:fill="auto"/>
           </w:tcPr>
           <w:p>
             <w:pPr>
@@ -2708,16 +3300,38 @@
           <w:tcPr>
             <w:tcW w:w="4288" w:type="dxa"/>
             <w:shd w:val="clear" w:color="auto" w:fill="auto"/>
-            <w:vAlign w:val="center"/>
-          </w:tcPr>
-          <w:p>
-            <w:pPr>
-              <w:rPr>
-                <w:b/>
-                <w:sz w:val="20"/>
-                <w:szCs w:val="20"/>
-              </w:rPr>
-            </w:pPr>
+          </w:tcPr>
+          <w:p>
+            <w:pPr>
+              <w:rPr>
+                <w:b/>
+                <w:sz w:val="20"/>
+                <w:szCs w:val="20"/>
+              </w:rPr>
+            </w:pPr>
+            <w:r>
+              <w:rPr>
+                <w:sz w:val="20"/>
+                <w:szCs w:val="20"/>
+              </w:rPr>
+              <w:t>${</w:t>
+            </w:r>
+            <w:proofErr w:type="spellStart"/>
+            <w:r>
+              <w:rPr>
+                <w:sz w:val="20"/>
+                <w:szCs w:val="20"/>
+              </w:rPr>
+              <w:t>eventMiscellaneous</w:t>
+            </w:r>
+            <w:proofErr w:type="spellEnd"/>
+            <w:r>
+              <w:rPr>
+                <w:sz w:val="20"/>
+                <w:szCs w:val="20"/>
+              </w:rPr>
+              <w:t>}</w:t>
+            </w:r>
           </w:p>
         </w:tc>
       </w:tr>
@@ -2726,7 +3340,6 @@
           <w:tcPr>
             <w:tcW w:w="2521" w:type="dxa"/>
             <w:shd w:val="clear" w:color="auto" w:fill="auto"/>
-            <w:vAlign w:val="center"/>
           </w:tcPr>
           <w:p>
             <w:pPr>
@@ -2751,7 +3364,6 @@
           <w:tcPr>
             <w:tcW w:w="2549" w:type="dxa"/>
             <w:shd w:val="clear" w:color="auto" w:fill="auto"/>
-            <w:vAlign w:val="center"/>
           </w:tcPr>
           <w:p>
             <w:pPr>
@@ -2767,6 +3379,7 @@
               </w:rPr>
               <w:t>${</w:t>
             </w:r>
+            <w:proofErr w:type="spellStart"/>
             <w:r>
               <w:rPr>
                 <w:sz w:val="20"/>
@@ -2779,15 +3392,23 @@
                 <w:sz w:val="20"/>
                 <w:szCs w:val="20"/>
               </w:rPr>
-              <w:t>eetingpoint}</w:t>
-            </w:r>
-          </w:p>
-        </w:tc>
-        <w:tc>
-          <w:tcPr>
-            <w:tcW w:w="1715" w:type="dxa"/>
-            <w:shd w:val="clear" w:color="auto" w:fill="auto"/>
-            <w:vAlign w:val="center"/>
+              <w:t>eetingpoint</w:t>
+            </w:r>
+            <w:proofErr w:type="spellEnd"/>
+            <w:r>
+              <w:rPr>
+                <w:sz w:val="20"/>
+                <w:szCs w:val="20"/>
+              </w:rPr>
+              <w:t>}</w:t>
+            </w:r>
+          </w:p>
+        </w:tc>
+        <w:tc>
+          <w:tcPr>
+            <w:tcW w:w="1417" w:type="dxa"/>
+            <w:vMerge/>
+            <w:shd w:val="clear" w:color="auto" w:fill="auto"/>
           </w:tcPr>
           <w:p>
             <w:pPr>
@@ -2798,21 +3419,13 @@
                 <w:szCs w:val="20"/>
               </w:rPr>
             </w:pPr>
-            <w:r>
-              <w:rPr>
-                <w:b/>
-                <w:sz w:val="20"/>
-                <w:szCs w:val="20"/>
-              </w:rPr>
-              <w:t>Abstieg</w:t>
-            </w:r>
-          </w:p>
-        </w:tc>
-        <w:tc>
-          <w:tcPr>
-            <w:tcW w:w="2155" w:type="dxa"/>
-            <w:shd w:val="clear" w:color="auto" w:fill="auto"/>
-            <w:vAlign w:val="center"/>
+          </w:p>
+        </w:tc>
+        <w:tc>
+          <w:tcPr>
+            <w:tcW w:w="3260" w:type="dxa"/>
+            <w:vMerge/>
+            <w:shd w:val="clear" w:color="auto" w:fill="auto"/>
           </w:tcPr>
           <w:p>
             <w:pPr>
@@ -2822,20 +3435,12 @@
                 <w:szCs w:val="20"/>
               </w:rPr>
             </w:pPr>
-            <w:r>
-              <w:rPr>
-                <w:sz w:val="20"/>
-                <w:szCs w:val="20"/>
-              </w:rPr>
-              <w:t>Hm</w:t>
-            </w:r>
-          </w:p>
-        </w:tc>
-        <w:tc>
-          <w:tcPr>
-            <w:tcW w:w="2331" w:type="dxa"/>
-            <w:shd w:val="clear" w:color="auto" w:fill="auto"/>
-            <w:vAlign w:val="center"/>
+          </w:p>
+        </w:tc>
+        <w:tc>
+          <w:tcPr>
+            <w:tcW w:w="1568" w:type="dxa"/>
+            <w:shd w:val="clear" w:color="auto" w:fill="auto"/>
           </w:tcPr>
           <w:p>
             <w:pPr>
@@ -2860,122 +3465,37 @@
           <w:tcPr>
             <w:tcW w:w="4288" w:type="dxa"/>
             <w:shd w:val="clear" w:color="auto" w:fill="auto"/>
-            <w:vAlign w:val="center"/>
-          </w:tcPr>
-          <w:p>
-            <w:pPr>
-              <w:rPr>
-                <w:b/>
-                <w:sz w:val="20"/>
-                <w:szCs w:val="20"/>
-              </w:rPr>
-            </w:pPr>
-          </w:p>
-        </w:tc>
-      </w:tr>
-      <w:tr>
-        <w:tc>
-          <w:tcPr>
-            <w:tcW w:w="2521" w:type="dxa"/>
-            <w:shd w:val="clear" w:color="auto" w:fill="auto"/>
-            <w:vAlign w:val="center"/>
-          </w:tcPr>
-          <w:p>
-            <w:pPr>
-              <w:jc w:val="right"/>
-              <w:rPr>
-                <w:b/>
-                <w:sz w:val="20"/>
-                <w:szCs w:val="20"/>
-              </w:rPr>
-            </w:pPr>
-          </w:p>
-        </w:tc>
-        <w:tc>
-          <w:tcPr>
-            <w:tcW w:w="2549" w:type="dxa"/>
-            <w:shd w:val="clear" w:color="auto" w:fill="auto"/>
-            <w:vAlign w:val="center"/>
-          </w:tcPr>
-          <w:p>
-            <w:pPr>
-              <w:rPr>
-                <w:sz w:val="20"/>
-                <w:szCs w:val="20"/>
-              </w:rPr>
-            </w:pPr>
-          </w:p>
-        </w:tc>
-        <w:tc>
-          <w:tcPr>
-            <w:tcW w:w="1715" w:type="dxa"/>
-            <w:shd w:val="clear" w:color="auto" w:fill="auto"/>
-            <w:vAlign w:val="center"/>
-          </w:tcPr>
-          <w:p>
-            <w:pPr>
-              <w:jc w:val="right"/>
-              <w:rPr>
-                <w:b/>
-                <w:sz w:val="20"/>
-                <w:szCs w:val="20"/>
-              </w:rPr>
-            </w:pPr>
-          </w:p>
-        </w:tc>
-        <w:tc>
-          <w:tcPr>
-            <w:tcW w:w="2155" w:type="dxa"/>
-            <w:shd w:val="clear" w:color="auto" w:fill="auto"/>
-            <w:vAlign w:val="center"/>
-          </w:tcPr>
-          <w:p>
-            <w:pPr>
-              <w:jc w:val="right"/>
-              <w:rPr>
-                <w:sz w:val="20"/>
-                <w:szCs w:val="20"/>
-              </w:rPr>
-            </w:pPr>
-            <w:r>
-              <w:rPr>
-                <w:sz w:val="20"/>
-                <w:szCs w:val="20"/>
-              </w:rPr>
-              <w:t>h</w:t>
-            </w:r>
-          </w:p>
-        </w:tc>
-        <w:tc>
-          <w:tcPr>
-            <w:tcW w:w="2331" w:type="dxa"/>
-            <w:shd w:val="clear" w:color="auto" w:fill="auto"/>
-            <w:vAlign w:val="center"/>
-          </w:tcPr>
-          <w:p>
-            <w:pPr>
-              <w:jc w:val="right"/>
-              <w:rPr>
-                <w:b/>
-                <w:sz w:val="20"/>
-                <w:szCs w:val="20"/>
-              </w:rPr>
-            </w:pPr>
-          </w:p>
-        </w:tc>
-        <w:tc>
-          <w:tcPr>
-            <w:tcW w:w="4288" w:type="dxa"/>
-            <w:shd w:val="clear" w:color="auto" w:fill="auto"/>
-            <w:vAlign w:val="center"/>
-          </w:tcPr>
-          <w:p>
-            <w:pPr>
-              <w:rPr>
-                <w:sz w:val="20"/>
-                <w:szCs w:val="20"/>
-              </w:rPr>
-            </w:pPr>
+          </w:tcPr>
+          <w:p>
+            <w:pPr>
+              <w:rPr>
+                <w:sz w:val="20"/>
+                <w:szCs w:val="20"/>
+              </w:rPr>
+            </w:pPr>
+            <w:r>
+              <w:rPr>
+                <w:sz w:val="20"/>
+                <w:szCs w:val="20"/>
+              </w:rPr>
+              <w:t>${</w:t>
+            </w:r>
+            <w:proofErr w:type="spellStart"/>
+            <w:r>
+              <w:rPr>
+                <w:sz w:val="20"/>
+                <w:szCs w:val="20"/>
+              </w:rPr>
+              <w:t>eventEquipment</w:t>
+            </w:r>
+            <w:proofErr w:type="spellEnd"/>
+            <w:r>
+              <w:rPr>
+                <w:sz w:val="20"/>
+                <w:szCs w:val="20"/>
+              </w:rPr>
+              <w:t>}</w:t>
+            </w:r>
           </w:p>
         </w:tc>
       </w:tr>
@@ -3069,15 +3589,51 @@
                 <w:sz w:val="20"/>
                 <w:szCs w:val="20"/>
               </w:rPr>
-              <w:t>Name &amp; Mitgl. N</w:t>
-            </w:r>
-            <w:r>
-              <w:rPr>
-                <w:b/>
-                <w:sz w:val="20"/>
-                <w:szCs w:val="20"/>
-              </w:rPr>
-              <w:t>o.</w:t>
+              <w:t xml:space="preserve">Name &amp; </w:t>
+            </w:r>
+            <w:proofErr w:type="spellStart"/>
+            <w:r>
+              <w:rPr>
+                <w:b/>
+                <w:sz w:val="20"/>
+                <w:szCs w:val="20"/>
+              </w:rPr>
+              <w:t>Mitgl</w:t>
+            </w:r>
+            <w:proofErr w:type="spellEnd"/>
+            <w:r>
+              <w:rPr>
+                <w:b/>
+                <w:sz w:val="20"/>
+                <w:szCs w:val="20"/>
+              </w:rPr>
+              <w:t xml:space="preserve">. </w:t>
+            </w:r>
+            <w:proofErr w:type="spellStart"/>
+            <w:r>
+              <w:rPr>
+                <w:b/>
+                <w:sz w:val="20"/>
+                <w:szCs w:val="20"/>
+              </w:rPr>
+              <w:t>N</w:t>
+            </w:r>
+            <w:r>
+              <w:rPr>
+                <w:b/>
+                <w:sz w:val="20"/>
+                <w:szCs w:val="20"/>
+              </w:rPr>
+              <w:t>o</w:t>
+            </w:r>
+            <w:proofErr w:type="spellEnd"/>
+            <w:r>
+              <w:rPr>
+                <w:b/>
+                <w:sz w:val="20"/>
+                <w:szCs w:val="20"/>
+              </w:rPr>
+              <w:t>.</w:t>
             </w:r>
           </w:p>
         </w:tc>
@@ -3197,6 +3753,7 @@
               </w:rPr>
               <w:t>${</w:t>
             </w:r>
+            <w:proofErr w:type="spellStart"/>
             <w:r>
               <w:rPr>
                 <w:sz w:val="20"/>
@@ -3204,6 +3761,7 @@
               </w:rPr>
               <w:t>role</w:t>
             </w:r>
+            <w:proofErr w:type="spellEnd"/>
             <w:r>
               <w:rPr>
                 <w:sz w:val="20"/>
@@ -3230,7 +3788,39 @@
                 <w:sz w:val="20"/>
                 <w:szCs w:val="20"/>
               </w:rPr>
-              <w:t>${firstname} ${lastname}</w:t>
+              <w:t>${</w:t>
+            </w:r>
+            <w:proofErr w:type="spellStart"/>
+            <w:r>
+              <w:rPr>
+                <w:sz w:val="20"/>
+                <w:szCs w:val="20"/>
+              </w:rPr>
+              <w:t>firstname</w:t>
+            </w:r>
+            <w:proofErr w:type="spellEnd"/>
+            <w:r>
+              <w:rPr>
+                <w:sz w:val="20"/>
+                <w:szCs w:val="20"/>
+              </w:rPr>
+              <w:t>} ${</w:t>
+            </w:r>
+            <w:proofErr w:type="spellStart"/>
+            <w:r>
+              <w:rPr>
+                <w:sz w:val="20"/>
+                <w:szCs w:val="20"/>
+              </w:rPr>
+              <w:t>lastname</w:t>
+            </w:r>
+            <w:proofErr w:type="spellEnd"/>
+            <w:r>
+              <w:rPr>
+                <w:sz w:val="20"/>
+                <w:szCs w:val="20"/>
+              </w:rPr>
+              <w:t>}</w:t>
             </w:r>
             <w:r>
               <w:rPr>
@@ -3238,7 +3828,23 @@
                 <w:szCs w:val="20"/>
               </w:rPr>
               <w:br/>
-              <w:t>${sacMemberId}</w:t>
+              <w:t>${</w:t>
+            </w:r>
+            <w:proofErr w:type="spellStart"/>
+            <w:r>
+              <w:rPr>
+                <w:sz w:val="20"/>
+                <w:szCs w:val="20"/>
+              </w:rPr>
+              <w:t>sacMemberId</w:t>
+            </w:r>
+            <w:proofErr w:type="spellEnd"/>
+            <w:r>
+              <w:rPr>
+                <w:sz w:val="20"/>
+                <w:szCs w:val="20"/>
+              </w:rPr>
+              <w:t>}</w:t>
             </w:r>
             <w:r>
               <w:rPr>
@@ -3256,6 +3862,7 @@
               </w:rPr>
               <w:t>${</w:t>
             </w:r>
+            <w:proofErr w:type="spellStart"/>
             <w:r>
               <w:rPr>
                 <w:b/>
@@ -3263,8 +3870,9 @@
                 <w:sz w:val="20"/>
                 <w:szCs w:val="20"/>
               </w:rPr>
-              <w:t>is</w:t>
-            </w:r>
+              <w:t>isNotSacMember</w:t>
+            </w:r>
+            <w:proofErr w:type="spellEnd"/>
             <w:r>
               <w:rPr>
                 <w:b/>
@@ -3272,7 +3880,7 @@
                 <w:sz w:val="20"/>
                 <w:szCs w:val="20"/>
               </w:rPr>
-              <w:t>Not</w:t>
+              <w:t>}</w:t>
             </w:r>
             <w:r>
               <w:rPr>
@@ -3281,24 +3889,6 @@
                 <w:sz w:val="20"/>
                 <w:szCs w:val="20"/>
               </w:rPr>
-              <w:t>Sac</w:t>
-            </w:r>
-            <w:r>
-              <w:rPr>
-                <w:b/>
-                <w:color w:val="FF0000"/>
-                <w:sz w:val="20"/>
-                <w:szCs w:val="20"/>
-              </w:rPr>
-              <w:t>Member}</w:t>
-            </w:r>
-            <w:r>
-              <w:rPr>
-                <w:b/>
-                <w:color w:val="FF0000"/>
-                <w:sz w:val="20"/>
-                <w:szCs w:val="20"/>
-              </w:rPr>
               <w:br/>
             </w:r>
             <w:r>
@@ -3327,7 +3917,23 @@
                 <w:sz w:val="20"/>
                 <w:szCs w:val="20"/>
               </w:rPr>
-              <w:t>${street}</w:t>
+              <w:t>${</w:t>
+            </w:r>
+            <w:proofErr w:type="spellStart"/>
+            <w:r>
+              <w:rPr>
+                <w:sz w:val="20"/>
+                <w:szCs w:val="20"/>
+              </w:rPr>
+              <w:t>street</w:t>
+            </w:r>
+            <w:proofErr w:type="spellEnd"/>
+            <w:r>
+              <w:rPr>
+                <w:sz w:val="20"/>
+                <w:szCs w:val="20"/>
+              </w:rPr>
+              <w:t>}</w:t>
             </w:r>
             <w:r>
               <w:rPr>
@@ -3335,7 +3941,39 @@
                 <w:szCs w:val="20"/>
               </w:rPr>
               <w:br/>
-              <w:t>${postal} ${city}</w:t>
+              <w:t>${</w:t>
+            </w:r>
+            <w:proofErr w:type="spellStart"/>
+            <w:r>
+              <w:rPr>
+                <w:sz w:val="20"/>
+                <w:szCs w:val="20"/>
+              </w:rPr>
+              <w:t>postal</w:t>
+            </w:r>
+            <w:proofErr w:type="spellEnd"/>
+            <w:r>
+              <w:rPr>
+                <w:sz w:val="20"/>
+                <w:szCs w:val="20"/>
+              </w:rPr>
+              <w:t>} ${</w:t>
+            </w:r>
+            <w:proofErr w:type="spellStart"/>
+            <w:r>
+              <w:rPr>
+                <w:sz w:val="20"/>
+                <w:szCs w:val="20"/>
+              </w:rPr>
+              <w:t>city</w:t>
+            </w:r>
+            <w:proofErr w:type="spellEnd"/>
+            <w:r>
+              <w:rPr>
+                <w:sz w:val="20"/>
+                <w:szCs w:val="20"/>
+              </w:rPr>
+              <w:t>}</w:t>
             </w:r>
           </w:p>
         </w:tc>
@@ -3356,7 +3994,23 @@
                 <w:sz w:val="20"/>
                 <w:szCs w:val="20"/>
               </w:rPr>
-              <w:t>${phone}</w:t>
+              <w:t>${</w:t>
+            </w:r>
+            <w:proofErr w:type="spellStart"/>
+            <w:r>
+              <w:rPr>
+                <w:sz w:val="20"/>
+                <w:szCs w:val="20"/>
+              </w:rPr>
+              <w:t>phone</w:t>
+            </w:r>
+            <w:proofErr w:type="spellEnd"/>
+            <w:r>
+              <w:rPr>
+                <w:sz w:val="20"/>
+                <w:szCs w:val="20"/>
+              </w:rPr>
+              <w:t>}</w:t>
             </w:r>
             <w:r>
               <w:rPr>
@@ -3364,20 +4018,7 @@
                 <w:szCs w:val="20"/>
               </w:rPr>
               <w:br/>
-            </w:r>
-            <w:r>
-              <w:rPr>
-                <w:sz w:val="20"/>
-                <w:szCs w:val="20"/>
-              </w:rPr>
-              <w:t xml:space="preserve">Im </w:t>
-            </w:r>
-            <w:r>
-              <w:rPr>
-                <w:sz w:val="20"/>
-                <w:szCs w:val="20"/>
-              </w:rPr>
-              <w:t xml:space="preserve">Notfall: </w:t>
+              <w:t xml:space="preserve">Im Notfall: </w:t>
             </w:r>
             <w:r>
               <w:rPr>
@@ -3386,6 +4027,7 @@
               </w:rPr>
               <w:t>${</w:t>
             </w:r>
+            <w:proofErr w:type="spellStart"/>
             <w:r>
               <w:rPr>
                 <w:sz w:val="20"/>
@@ -3393,6 +4035,7 @@
               </w:rPr>
               <w:t>emergencyPhoneName</w:t>
             </w:r>
+            <w:proofErr w:type="spellEnd"/>
             <w:r>
               <w:rPr>
                 <w:sz w:val="20"/>
@@ -3415,6 +4058,7 @@
               </w:rPr>
               <w:t>${</w:t>
             </w:r>
+            <w:proofErr w:type="spellStart"/>
             <w:r>
               <w:rPr>
                 <w:sz w:val="20"/>
@@ -3422,6 +4066,7 @@
               </w:rPr>
               <w:t>emergencyPhone</w:t>
             </w:r>
+            <w:proofErr w:type="spellEnd"/>
             <w:r>
               <w:rPr>
                 <w:sz w:val="20"/>
@@ -3448,7 +4093,23 @@
                 <w:sz w:val="20"/>
                 <w:szCs w:val="20"/>
               </w:rPr>
-              <w:t>${dateOfBirth}</w:t>
+              <w:t>${</w:t>
+            </w:r>
+            <w:proofErr w:type="spellStart"/>
+            <w:r>
+              <w:rPr>
+                <w:sz w:val="20"/>
+                <w:szCs w:val="20"/>
+              </w:rPr>
+              <w:t>dateOfBirth</w:t>
+            </w:r>
+            <w:proofErr w:type="spellEnd"/>
+            <w:r>
+              <w:rPr>
+                <w:sz w:val="20"/>
+                <w:szCs w:val="20"/>
+              </w:rPr>
+              <w:t>}</w:t>
             </w:r>
           </w:p>
         </w:tc>
@@ -3490,7 +4151,23 @@
                 <w:sz w:val="20"/>
                 <w:szCs w:val="20"/>
               </w:rPr>
-              <w:t>Kontaktperson aus Krisenstab für Notfälle:</w:t>
+              <w:t>Kontaktperson</w:t>
+            </w:r>
+            <w:r>
+              <w:rPr>
+                <w:b/>
+                <w:sz w:val="20"/>
+                <w:szCs w:val="20"/>
+              </w:rPr>
+              <w:t>en</w:t>
+            </w:r>
+            <w:r>
+              <w:rPr>
+                <w:b/>
+                <w:sz w:val="20"/>
+                <w:szCs w:val="20"/>
+              </w:rPr>
+              <w:t xml:space="preserve"> aus Krisenstab für Notfälle:</w:t>
             </w:r>
           </w:p>
         </w:tc>
@@ -3511,37 +4188,23 @@
                 <w:sz w:val="20"/>
                 <w:szCs w:val="20"/>
               </w:rPr>
-              <w:t>O Andreas Müller, Präsident Stamms</w:t>
-            </w:r>
-            <w:r>
-              <w:rPr>
-                <w:sz w:val="20"/>
-                <w:szCs w:val="20"/>
-              </w:rPr>
-              <w:t>ektion</w:t>
-            </w:r>
-            <w:r>
-              <w:rPr>
-                <w:sz w:val="20"/>
-                <w:szCs w:val="20"/>
-              </w:rPr>
-              <w:t xml:space="preserve"> 078 680 57 71</w:t>
-            </w:r>
-            <w:r>
-              <w:rPr>
-                <w:sz w:val="20"/>
-                <w:szCs w:val="20"/>
-              </w:rPr>
-              <w:br/>
-              <w:t xml:space="preserve">O </w:t>
-            </w:r>
-            <w:r>
-              <w:rPr>
-                <w:sz w:val="20"/>
-                <w:szCs w:val="20"/>
-              </w:rPr>
-              <w:br/>
-              <w:t>O</w:t>
+              <w:t>${</w:t>
+            </w:r>
+            <w:proofErr w:type="spellStart"/>
+            <w:r>
+              <w:rPr>
+                <w:sz w:val="20"/>
+                <w:szCs w:val="20"/>
+              </w:rPr>
+              <w:t>emergencyConcept</w:t>
+            </w:r>
+            <w:proofErr w:type="spellEnd"/>
+            <w:r>
+              <w:rPr>
+                <w:sz w:val="20"/>
+                <w:szCs w:val="20"/>
+              </w:rPr>
+              <w:t>}</w:t>
             </w:r>
           </w:p>
         </w:tc>
@@ -3566,7 +4229,15 @@
           <w:sz w:val="20"/>
           <w:szCs w:val="20"/>
         </w:rPr>
-        <w:t>${event</w:t>
+        <w:t>${</w:t>
+      </w:r>
+      <w:proofErr w:type="spellStart"/>
+      <w:r>
+        <w:rPr>
+          <w:sz w:val="20"/>
+          <w:szCs w:val="20"/>
+        </w:rPr>
+        <w:t>event</w:t>
       </w:r>
       <w:r>
         <w:rPr>
@@ -3575,6 +4246,7 @@
         </w:rPr>
         <w:t>Id</w:t>
       </w:r>
+      <w:proofErr w:type="spellEnd"/>
       <w:r>
         <w:rPr>
           <w:sz w:val="20"/>
@@ -3591,9 +4263,20 @@
         </w:rPr>
       </w:pPr>
     </w:p>
+    <w:p>
+      <w:pPr>
+        <w:rPr>
+          <w:sz w:val="20"/>
+          <w:szCs w:val="20"/>
+        </w:rPr>
+      </w:pPr>
+      <w:bookmarkStart w:id="0" w:name="_GoBack"/>
+      <w:bookmarkEnd w:id="0"/>
+    </w:p>
     <w:sectPr>
+      <w:headerReference w:type="default" r:id="rId8"/>
       <w:pgSz w:w="16838" w:h="11906" w:orient="landscape"/>
-      <w:pgMar w:top="851" w:right="851" w:bottom="851" w:left="567" w:header="284" w:footer="709" w:gutter="0"/>
+      <w:pgMar w:top="-709" w:right="851" w:bottom="851" w:left="567" w:header="284" w:footer="709" w:gutter="0"/>
       <w:cols w:space="708"/>
       <w:docGrid w:linePitch="360"/>
     </w:sectPr>
@@ -3684,6 +4367,47 @@
           <o:lock v:ext="edit" aspectratio="t"/>
         </v:shapetype>
         <v:shape id="Grafik 5" o:spid="_x0000_i1025" type="#_x0000_t75" style="width:176.25pt;height:56.25pt;visibility:visible;mso-wrap-style:square">
+          <v:imagedata r:id="rId1" o:title=""/>
+        </v:shape>
+      </w:pict>
+    </w:r>
+  </w:p>
+</w:hdr>
+</file>
+
+<file path=word/header2.xml><?xml version="1.0" encoding="utf-8"?>
+<w:hdr xmlns:wpc="http://schemas.microsoft.com/office/word/2010/wordprocessingCanvas" xmlns:cx="http://schemas.microsoft.com/office/drawing/2014/chartex" xmlns:mc="http://schemas.openxmlformats.org/markup-compatibility/2006" xmlns:o="urn:schemas-microsoft-com:office:office" xmlns:r="http://schemas.openxmlformats.org/officeDocument/2006/relationships" xmlns:m="http://schemas.openxmlformats.org/officeDocument/2006/math" xmlns:v="urn:schemas-microsoft-com:vml" xmlns:wp14="http://schemas.microsoft.com/office/word/2010/wordprocessingDrawing" xmlns:wp="http://schemas.openxmlformats.org/drawingml/2006/wordprocessingDrawing" xmlns:w10="urn:schemas-microsoft-com:office:word" xmlns:w="http://schemas.openxmlformats.org/wordprocessingml/2006/main" xmlns:w14="http://schemas.microsoft.com/office/word/2010/wordml" xmlns:w15="http://schemas.microsoft.com/office/word/2012/wordml" xmlns:w16se="http://schemas.microsoft.com/office/word/2015/wordml/symex" xmlns:wpg="http://schemas.microsoft.com/office/word/2010/wordprocessingGroup" xmlns:wpi="http://schemas.microsoft.com/office/word/2010/wordprocessingInk" xmlns:wne="http://schemas.microsoft.com/office/word/2006/wordml" xmlns:wps="http://schemas.microsoft.com/office/word/2010/wordprocessingShape" mc:Ignorable="w14 w15 w16se wp14">
+  <w:p>
+    <w:pPr>
+      <w:pStyle w:val="Kopfzeile"/>
+      <w:jc w:val="right"/>
+    </w:pPr>
+    <w:r>
+      <w:rPr>
+        <w:noProof/>
+        <w:lang w:eastAsia="de-CH"/>
+      </w:rPr>
+      <w:pict>
+        <v:shapetype id="_x0000_t75" coordsize="21600,21600" o:spt="75" o:preferrelative="t" path="m@4@5l@4@11@9@11@9@5xe" filled="f" stroked="f">
+          <v:stroke joinstyle="miter"/>
+          <v:formulas>
+            <v:f eqn="if lineDrawn pixelLineWidth 0"/>
+            <v:f eqn="sum @0 1 0"/>
+            <v:f eqn="sum 0 0 @1"/>
+            <v:f eqn="prod @2 1 2"/>
+            <v:f eqn="prod @3 21600 pixelWidth"/>
+            <v:f eqn="prod @3 21600 pixelHeight"/>
+            <v:f eqn="sum @0 0 1"/>
+            <v:f eqn="prod @6 1 2"/>
+            <v:f eqn="prod @7 21600 pixelWidth"/>
+            <v:f eqn="sum @8 21600 0"/>
+            <v:f eqn="prod @7 21600 pixelHeight"/>
+            <v:f eqn="sum @10 21600 0"/>
+          </v:formulas>
+          <v:path o:extrusionok="f" gradientshapeok="t" o:connecttype="rect"/>
+          <o:lock v:ext="edit" aspectratio="t"/>
+        </v:shapetype>
+        <v:shape id="_x0000_i1026" type="#_x0000_t75" style="width:176.25pt;height:56.25pt;visibility:visible;mso-wrap-style:square">
           <v:imagedata r:id="rId1" o:title=""/>
         </v:shape>
       </w:pict>

</xml_diff>

<commit_message>
Angaben zu Auto und Ticket Ermässigung im Event Anmeldeformular hinzugefügt
</commit_message>
<xml_diff>
--- a/src/Resources/contao/templates/docx/event_instructor_invoice_tour.docx
+++ b/src/Resources/contao/templates/docx/event_instructor_invoice_tour.docx
@@ -110,23 +110,7 @@
                 <w:sz w:val="20"/>
                 <w:szCs w:val="20"/>
               </w:rPr>
-              <w:t>${</w:t>
-            </w:r>
-            <w:proofErr w:type="spellStart"/>
-            <w:r>
-              <w:rPr>
-                <w:sz w:val="20"/>
-                <w:szCs w:val="20"/>
-              </w:rPr>
-              <w:t>eventTitle</w:t>
-            </w:r>
-            <w:proofErr w:type="spellEnd"/>
-            <w:r>
-              <w:rPr>
-                <w:sz w:val="20"/>
-                <w:szCs w:val="20"/>
-              </w:rPr>
-              <w:t>}</w:t>
+              <w:t>${eventTitle}</w:t>
             </w:r>
           </w:p>
         </w:tc>
@@ -186,7 +170,6 @@
               </w:rPr>
               <w:t>${</w:t>
             </w:r>
-            <w:proofErr w:type="spellStart"/>
             <w:r>
               <w:rPr>
                 <w:sz w:val="20"/>
@@ -206,15 +189,7 @@
                 <w:sz w:val="20"/>
                 <w:szCs w:val="20"/>
               </w:rPr>
-              <w:t>ransport</w:t>
-            </w:r>
-            <w:proofErr w:type="spellEnd"/>
-            <w:r>
-              <w:rPr>
-                <w:sz w:val="20"/>
-                <w:szCs w:val="20"/>
-              </w:rPr>
-              <w:t>}</w:t>
+              <w:t>ransport}</w:t>
             </w:r>
           </w:p>
         </w:tc>
@@ -274,23 +249,7 @@
                 <w:sz w:val="20"/>
                 <w:szCs w:val="20"/>
               </w:rPr>
-              <w:t>${</w:t>
-            </w:r>
-            <w:proofErr w:type="spellStart"/>
-            <w:r>
-              <w:rPr>
-                <w:sz w:val="20"/>
-                <w:szCs w:val="20"/>
-              </w:rPr>
-              <w:t>eventDates</w:t>
-            </w:r>
-            <w:proofErr w:type="spellEnd"/>
-            <w:r>
-              <w:rPr>
-                <w:sz w:val="20"/>
-                <w:szCs w:val="20"/>
-              </w:rPr>
-              <w:t>}</w:t>
+              <w:t>${eventDates}</w:t>
             </w:r>
           </w:p>
         </w:tc>
@@ -348,23 +307,7 @@
                 <w:sz w:val="20"/>
                 <w:szCs w:val="20"/>
               </w:rPr>
-              <w:t>${</w:t>
-            </w:r>
-            <w:proofErr w:type="spellStart"/>
-            <w:r>
-              <w:rPr>
-                <w:sz w:val="20"/>
-                <w:szCs w:val="20"/>
-              </w:rPr>
-              <w:t>eventDuration</w:t>
-            </w:r>
-            <w:proofErr w:type="spellEnd"/>
-            <w:r>
-              <w:rPr>
-                <w:sz w:val="20"/>
-                <w:szCs w:val="20"/>
-              </w:rPr>
-              <w:t>}</w:t>
+              <w:t>${eventDuration}</w:t>
             </w:r>
           </w:p>
         </w:tc>
@@ -416,23 +359,7 @@
                 <w:sz w:val="20"/>
                 <w:szCs w:val="20"/>
               </w:rPr>
-              <w:t xml:space="preserve"> ${</w:t>
-            </w:r>
-            <w:proofErr w:type="spellStart"/>
-            <w:r>
-              <w:rPr>
-                <w:sz w:val="20"/>
-                <w:szCs w:val="20"/>
-              </w:rPr>
-              <w:t>eventHasExecuted</w:t>
-            </w:r>
-            <w:proofErr w:type="spellEnd"/>
-            <w:r>
-              <w:rPr>
-                <w:sz w:val="20"/>
-                <w:szCs w:val="20"/>
-              </w:rPr>
-              <w:t>}</w:t>
+              <w:t xml:space="preserve"> ${eventHasExecuted}</w:t>
             </w:r>
           </w:p>
         </w:tc>
@@ -477,30 +404,14 @@
                 <w:sz w:val="20"/>
                 <w:szCs w:val="20"/>
               </w:rPr>
-              <w:t>${</w:t>
-            </w:r>
-            <w:proofErr w:type="spellStart"/>
-            <w:r>
-              <w:rPr>
-                <w:sz w:val="20"/>
-                <w:szCs w:val="20"/>
-              </w:rPr>
-              <w:t>event</w:t>
-            </w:r>
-            <w:r>
-              <w:rPr>
-                <w:sz w:val="20"/>
-                <w:szCs w:val="20"/>
-              </w:rPr>
-              <w:t>Canceled</w:t>
-            </w:r>
-            <w:proofErr w:type="spellEnd"/>
-            <w:r>
-              <w:rPr>
-                <w:sz w:val="20"/>
-                <w:szCs w:val="20"/>
-              </w:rPr>
-              <w:t>}</w:t>
+              <w:t>${event</w:t>
+            </w:r>
+            <w:r>
+              <w:rPr>
+                <w:sz w:val="20"/>
+                <w:szCs w:val="20"/>
+              </w:rPr>
+              <w:t>Canceled}</w:t>
             </w:r>
           </w:p>
         </w:tc>
@@ -586,23 +497,7 @@
                 <w:sz w:val="20"/>
                 <w:szCs w:val="20"/>
               </w:rPr>
-              <w:t>${</w:t>
-            </w:r>
-            <w:proofErr w:type="spellStart"/>
-            <w:r>
-              <w:rPr>
-                <w:sz w:val="20"/>
-                <w:szCs w:val="20"/>
-              </w:rPr>
-              <w:t>eventSubstitutionText</w:t>
-            </w:r>
-            <w:proofErr w:type="spellEnd"/>
-            <w:r>
-              <w:rPr>
-                <w:sz w:val="20"/>
-                <w:szCs w:val="20"/>
-              </w:rPr>
-              <w:t>}</w:t>
+              <w:t>${eventSubstitutionText}</w:t>
             </w:r>
           </w:p>
           <w:p>
@@ -726,23 +621,7 @@
                 <w:sz w:val="20"/>
                 <w:szCs w:val="20"/>
               </w:rPr>
-              <w:t>${</w:t>
-            </w:r>
-            <w:proofErr w:type="spellStart"/>
-            <w:r>
-              <w:rPr>
-                <w:sz w:val="20"/>
-                <w:szCs w:val="20"/>
-              </w:rPr>
-              <w:t>eventInstructorName</w:t>
-            </w:r>
-            <w:proofErr w:type="spellEnd"/>
-            <w:r>
-              <w:rPr>
-                <w:sz w:val="20"/>
-                <w:szCs w:val="20"/>
-              </w:rPr>
-              <w:t>}</w:t>
+              <w:t>${eventInstructorName}</w:t>
             </w:r>
           </w:p>
         </w:tc>
@@ -804,23 +683,7 @@
                 <w:sz w:val="20"/>
                 <w:szCs w:val="20"/>
               </w:rPr>
-              <w:t>${</w:t>
-            </w:r>
-            <w:proofErr w:type="spellStart"/>
-            <w:r>
-              <w:rPr>
-                <w:sz w:val="20"/>
-                <w:szCs w:val="20"/>
-              </w:rPr>
-              <w:t>eventInstructorStreet</w:t>
-            </w:r>
-            <w:proofErr w:type="spellEnd"/>
-            <w:r>
-              <w:rPr>
-                <w:sz w:val="20"/>
-                <w:szCs w:val="20"/>
-              </w:rPr>
-              <w:t>}</w:t>
+              <w:t>${eventInstructorStreet}</w:t>
             </w:r>
           </w:p>
         </w:tc>
@@ -882,23 +745,7 @@
                 <w:sz w:val="20"/>
                 <w:szCs w:val="20"/>
               </w:rPr>
-              <w:t>${</w:t>
-            </w:r>
-            <w:proofErr w:type="spellStart"/>
-            <w:r>
-              <w:rPr>
-                <w:sz w:val="20"/>
-                <w:szCs w:val="20"/>
-              </w:rPr>
-              <w:t>eventInstructorPostalCity</w:t>
-            </w:r>
-            <w:proofErr w:type="spellEnd"/>
-            <w:r>
-              <w:rPr>
-                <w:sz w:val="20"/>
-                <w:szCs w:val="20"/>
-              </w:rPr>
-              <w:t>}</w:t>
+              <w:t>${eventInstructorPostalCity}</w:t>
             </w:r>
           </w:p>
         </w:tc>
@@ -963,23 +810,7 @@
                 <w:sz w:val="20"/>
                 <w:szCs w:val="20"/>
               </w:rPr>
-              <w:t>${</w:t>
-            </w:r>
-            <w:proofErr w:type="spellStart"/>
-            <w:r>
-              <w:rPr>
-                <w:sz w:val="20"/>
-                <w:szCs w:val="20"/>
-              </w:rPr>
-              <w:t>eventInstructorPhone</w:t>
-            </w:r>
-            <w:proofErr w:type="spellEnd"/>
-            <w:r>
-              <w:rPr>
-                <w:sz w:val="20"/>
-                <w:szCs w:val="20"/>
-              </w:rPr>
-              <w:t>}</w:t>
+              <w:t>${eventInstructorPhone}</w:t>
             </w:r>
           </w:p>
         </w:tc>
@@ -1036,23 +867,7 @@
                 <w:sz w:val="20"/>
                 <w:szCs w:val="20"/>
               </w:rPr>
-              <w:t>${</w:t>
-            </w:r>
-            <w:proofErr w:type="spellStart"/>
-            <w:r>
-              <w:rPr>
-                <w:sz w:val="20"/>
-                <w:szCs w:val="20"/>
-              </w:rPr>
-              <w:t>countParticipants</w:t>
-            </w:r>
-            <w:proofErr w:type="spellEnd"/>
-            <w:r>
-              <w:rPr>
-                <w:sz w:val="20"/>
-                <w:szCs w:val="20"/>
-              </w:rPr>
-              <w:t>}</w:t>
+              <w:t>${countParticipants}</w:t>
             </w:r>
           </w:p>
         </w:tc>
@@ -1150,23 +965,7 @@
                 <w:sz w:val="20"/>
                 <w:szCs w:val="20"/>
               </w:rPr>
-              <w:t>${</w:t>
-            </w:r>
-            <w:proofErr w:type="spellStart"/>
-            <w:r>
-              <w:rPr>
-                <w:sz w:val="20"/>
-                <w:szCs w:val="20"/>
-              </w:rPr>
-              <w:t>weatherConditions</w:t>
-            </w:r>
-            <w:proofErr w:type="spellEnd"/>
-            <w:r>
-              <w:rPr>
-                <w:sz w:val="20"/>
-                <w:szCs w:val="20"/>
-              </w:rPr>
-              <w:t>}</w:t>
+              <w:t>${weatherConditions}</w:t>
             </w:r>
           </w:p>
         </w:tc>
@@ -1214,23 +1013,7 @@
                 <w:sz w:val="20"/>
                 <w:szCs w:val="20"/>
               </w:rPr>
-              <w:t>${</w:t>
-            </w:r>
-            <w:proofErr w:type="spellStart"/>
-            <w:r>
-              <w:rPr>
-                <w:sz w:val="20"/>
-                <w:szCs w:val="20"/>
-              </w:rPr>
-              <w:t>avalancheConditions</w:t>
-            </w:r>
-            <w:proofErr w:type="spellEnd"/>
-            <w:r>
-              <w:rPr>
-                <w:sz w:val="20"/>
-                <w:szCs w:val="20"/>
-              </w:rPr>
-              <w:t>}</w:t>
+              <w:t>${avalancheConditions}</w:t>
             </w:r>
           </w:p>
         </w:tc>
@@ -1278,23 +1061,7 @@
                 <w:sz w:val="20"/>
                 <w:szCs w:val="20"/>
               </w:rPr>
-              <w:t>${</w:t>
-            </w:r>
-            <w:proofErr w:type="spellStart"/>
-            <w:r>
-              <w:rPr>
-                <w:sz w:val="20"/>
-                <w:szCs w:val="20"/>
-              </w:rPr>
-              <w:t>specialIncidents</w:t>
-            </w:r>
-            <w:proofErr w:type="spellEnd"/>
-            <w:r>
-              <w:rPr>
-                <w:sz w:val="20"/>
-                <w:szCs w:val="20"/>
-              </w:rPr>
-              <w:t>}</w:t>
+              <w:t>${specialIncidents}</w:t>
             </w:r>
           </w:p>
         </w:tc>
@@ -1459,23 +1226,7 @@
                 <w:sz w:val="20"/>
                 <w:szCs w:val="20"/>
               </w:rPr>
-              <w:t>${</w:t>
-            </w:r>
-            <w:proofErr w:type="spellStart"/>
-            <w:r>
-              <w:rPr>
-                <w:sz w:val="20"/>
-                <w:szCs w:val="20"/>
-              </w:rPr>
-              <w:t>sleepingTaxes</w:t>
-            </w:r>
-            <w:proofErr w:type="spellEnd"/>
-            <w:r>
-              <w:rPr>
-                <w:sz w:val="20"/>
-                <w:szCs w:val="20"/>
-              </w:rPr>
-              <w:t>} CHF</w:t>
+              <w:t>${sleepingTaxes} CHF</w:t>
             </w:r>
           </w:p>
         </w:tc>
@@ -1500,23 +1251,7 @@
                 <w:sz w:val="20"/>
                 <w:szCs w:val="20"/>
               </w:rPr>
-              <w:t>${</w:t>
-            </w:r>
-            <w:proofErr w:type="spellStart"/>
-            <w:r>
-              <w:rPr>
-                <w:sz w:val="20"/>
-                <w:szCs w:val="20"/>
-              </w:rPr>
-              <w:t>sleepingTaxesText</w:t>
-            </w:r>
-            <w:proofErr w:type="spellEnd"/>
-            <w:r>
-              <w:rPr>
-                <w:sz w:val="20"/>
-                <w:szCs w:val="20"/>
-              </w:rPr>
-              <w:t>}</w:t>
+              <w:t>${sleepingTaxesText}</w:t>
             </w:r>
           </w:p>
         </w:tc>
@@ -1573,23 +1308,7 @@
                 <w:sz w:val="20"/>
                 <w:szCs w:val="20"/>
               </w:rPr>
-              <w:t>${</w:t>
-            </w:r>
-            <w:proofErr w:type="spellStart"/>
-            <w:r>
-              <w:rPr>
-                <w:sz w:val="20"/>
-                <w:szCs w:val="20"/>
-              </w:rPr>
-              <w:t>miscTaxes</w:t>
-            </w:r>
-            <w:proofErr w:type="spellEnd"/>
-            <w:r>
-              <w:rPr>
-                <w:sz w:val="20"/>
-                <w:szCs w:val="20"/>
-              </w:rPr>
-              <w:t>} CHF</w:t>
+              <w:t>${miscTaxes} CHF</w:t>
             </w:r>
           </w:p>
         </w:tc>
@@ -1615,23 +1334,7 @@
                 <w:sz w:val="20"/>
                 <w:szCs w:val="20"/>
               </w:rPr>
-              <w:t>${</w:t>
-            </w:r>
-            <w:proofErr w:type="spellStart"/>
-            <w:r>
-              <w:rPr>
-                <w:sz w:val="20"/>
-                <w:szCs w:val="20"/>
-              </w:rPr>
-              <w:t>miscTaxesText</w:t>
-            </w:r>
-            <w:proofErr w:type="spellEnd"/>
-            <w:r>
-              <w:rPr>
-                <w:sz w:val="20"/>
-                <w:szCs w:val="20"/>
-              </w:rPr>
-              <w:t>}</w:t>
+              <w:t>${miscTaxesText}</w:t>
             </w:r>
           </w:p>
         </w:tc>
@@ -1727,21 +1430,12 @@
                 <w:szCs w:val="20"/>
               </w:rPr>
             </w:pPr>
-            <w:proofErr w:type="spellStart"/>
-            <w:r>
-              <w:rPr>
-                <w:sz w:val="20"/>
-                <w:szCs w:val="20"/>
-              </w:rPr>
-              <w:t>Öv</w:t>
-            </w:r>
-            <w:proofErr w:type="spellEnd"/>
-            <w:r>
-              <w:rPr>
-                <w:sz w:val="20"/>
-                <w:szCs w:val="20"/>
-              </w:rPr>
-              <w:t>: Ha</w:t>
+            <w:r>
+              <w:rPr>
+                <w:sz w:val="20"/>
+                <w:szCs w:val="20"/>
+              </w:rPr>
+              <w:t>Öv: Ha</w:t>
             </w:r>
             <w:r>
               <w:rPr>
@@ -1774,23 +1468,7 @@
                 <w:sz w:val="20"/>
                 <w:szCs w:val="20"/>
               </w:rPr>
-              <w:t>${</w:t>
-            </w:r>
-            <w:proofErr w:type="spellStart"/>
-            <w:r>
-              <w:rPr>
-                <w:sz w:val="20"/>
-                <w:szCs w:val="20"/>
-              </w:rPr>
-              <w:t>railwTaxes</w:t>
-            </w:r>
-            <w:proofErr w:type="spellEnd"/>
-            <w:r>
-              <w:rPr>
-                <w:sz w:val="20"/>
-                <w:szCs w:val="20"/>
-              </w:rPr>
-              <w:t>}</w:t>
+              <w:t>${railwTaxes}</w:t>
             </w:r>
             <w:r>
               <w:rPr>
@@ -1822,23 +1500,7 @@
                 <w:sz w:val="20"/>
                 <w:szCs w:val="20"/>
               </w:rPr>
-              <w:t>${</w:t>
-            </w:r>
-            <w:proofErr w:type="spellStart"/>
-            <w:r>
-              <w:rPr>
-                <w:sz w:val="20"/>
-                <w:szCs w:val="20"/>
-              </w:rPr>
-              <w:t>railwTaxesText</w:t>
-            </w:r>
-            <w:proofErr w:type="spellEnd"/>
-            <w:r>
-              <w:rPr>
-                <w:sz w:val="20"/>
-                <w:szCs w:val="20"/>
-              </w:rPr>
-              <w:t>}</w:t>
+              <w:t>${railwTaxesText}</w:t>
             </w:r>
           </w:p>
         </w:tc>
@@ -1890,23 +1552,7 @@
                 <w:sz w:val="20"/>
                 <w:szCs w:val="20"/>
               </w:rPr>
-              <w:t>${</w:t>
-            </w:r>
-            <w:proofErr w:type="spellStart"/>
-            <w:r>
-              <w:rPr>
-                <w:sz w:val="20"/>
-                <w:szCs w:val="20"/>
-              </w:rPr>
-              <w:t>cabelCarTaxes</w:t>
-            </w:r>
-            <w:proofErr w:type="spellEnd"/>
-            <w:r>
-              <w:rPr>
-                <w:sz w:val="20"/>
-                <w:szCs w:val="20"/>
-              </w:rPr>
-              <w:t>}</w:t>
+              <w:t>${cabelCarTaxes}</w:t>
             </w:r>
             <w:r>
               <w:rPr>
@@ -1935,23 +1581,7 @@
                 <w:sz w:val="20"/>
                 <w:szCs w:val="20"/>
               </w:rPr>
-              <w:t>${</w:t>
-            </w:r>
-            <w:proofErr w:type="spellStart"/>
-            <w:r>
-              <w:rPr>
-                <w:sz w:val="20"/>
-                <w:szCs w:val="20"/>
-              </w:rPr>
-              <w:t>cabelCarTaxesText</w:t>
-            </w:r>
-            <w:proofErr w:type="spellEnd"/>
-            <w:r>
-              <w:rPr>
-                <w:sz w:val="20"/>
-                <w:szCs w:val="20"/>
-              </w:rPr>
-              <w:t>}</w:t>
+              <w:t>${cabelCarTaxesText}</w:t>
             </w:r>
           </w:p>
         </w:tc>
@@ -2003,23 +1633,7 @@
                 <w:sz w:val="20"/>
                 <w:szCs w:val="20"/>
               </w:rPr>
-              <w:t>${</w:t>
-            </w:r>
-            <w:proofErr w:type="spellStart"/>
-            <w:r>
-              <w:rPr>
-                <w:sz w:val="20"/>
-                <w:szCs w:val="20"/>
-              </w:rPr>
-              <w:t>roadTaxes</w:t>
-            </w:r>
-            <w:proofErr w:type="spellEnd"/>
-            <w:r>
-              <w:rPr>
-                <w:sz w:val="20"/>
-                <w:szCs w:val="20"/>
-              </w:rPr>
-              <w:t>}</w:t>
+              <w:t>${roadTaxes}</w:t>
             </w:r>
             <w:r>
               <w:rPr>
@@ -2127,23 +1741,7 @@
                 <w:sz w:val="20"/>
                 <w:szCs w:val="20"/>
               </w:rPr>
-              <w:t>${</w:t>
-            </w:r>
-            <w:proofErr w:type="spellStart"/>
-            <w:r>
-              <w:rPr>
-                <w:sz w:val="20"/>
-                <w:szCs w:val="20"/>
-              </w:rPr>
-              <w:t>carTaxes</w:t>
-            </w:r>
-            <w:proofErr w:type="spellEnd"/>
-            <w:r>
-              <w:rPr>
-                <w:sz w:val="20"/>
-                <w:szCs w:val="20"/>
-              </w:rPr>
-              <w:t>}</w:t>
+              <w:t>${carTaxes}</w:t>
             </w:r>
             <w:r>
               <w:rPr>
@@ -2175,23 +1773,7 @@
                 <w:sz w:val="20"/>
                 <w:szCs w:val="20"/>
               </w:rPr>
-              <w:t>${</w:t>
-            </w:r>
-            <w:proofErr w:type="spellStart"/>
-            <w:r>
-              <w:rPr>
-                <w:sz w:val="20"/>
-                <w:szCs w:val="20"/>
-              </w:rPr>
-              <w:t>carTaxesKm</w:t>
-            </w:r>
-            <w:proofErr w:type="spellEnd"/>
-            <w:r>
-              <w:rPr>
-                <w:sz w:val="20"/>
-                <w:szCs w:val="20"/>
-              </w:rPr>
-              <w:t>} km</w:t>
+              <w:t>${carTaxesKm} km</w:t>
             </w:r>
             <w:r>
               <w:rPr>
@@ -2213,23 +1795,7 @@
                 <w:sz w:val="20"/>
                 <w:szCs w:val="20"/>
               </w:rPr>
-              <w:t>${</w:t>
-            </w:r>
-            <w:proofErr w:type="spellStart"/>
-            <w:r>
-              <w:rPr>
-                <w:sz w:val="20"/>
-                <w:szCs w:val="20"/>
-              </w:rPr>
-              <w:t>countCars</w:t>
-            </w:r>
-            <w:proofErr w:type="spellEnd"/>
-            <w:r>
-              <w:rPr>
-                <w:sz w:val="20"/>
-                <w:szCs w:val="20"/>
-              </w:rPr>
-              <w:t>}</w:t>
+              <w:t>${countCars}</w:t>
             </w:r>
           </w:p>
         </w:tc>
@@ -2259,25 +1825,7 @@
                 <w:sz w:val="20"/>
                 <w:szCs w:val="20"/>
               </w:rPr>
-              <w:t>Telefon/</w:t>
-            </w:r>
-            <w:proofErr w:type="spellStart"/>
-            <w:r>
-              <w:rPr>
-                <w:b/>
-                <w:sz w:val="20"/>
-                <w:szCs w:val="20"/>
-              </w:rPr>
-              <w:t>Porti</w:t>
-            </w:r>
-            <w:proofErr w:type="spellEnd"/>
-            <w:r>
-              <w:rPr>
-                <w:b/>
-                <w:sz w:val="20"/>
-                <w:szCs w:val="20"/>
-              </w:rPr>
-              <w:t xml:space="preserve">: </w:t>
+              <w:t xml:space="preserve">Telefon/Porti: </w:t>
             </w:r>
             <w:r>
               <w:rPr>
@@ -2311,23 +1859,7 @@
                 <w:sz w:val="20"/>
                 <w:szCs w:val="20"/>
               </w:rPr>
-              <w:t>${</w:t>
-            </w:r>
-            <w:proofErr w:type="spellStart"/>
-            <w:r>
-              <w:rPr>
-                <w:sz w:val="20"/>
-                <w:szCs w:val="20"/>
-              </w:rPr>
-              <w:t>phoneTaxes</w:t>
-            </w:r>
-            <w:proofErr w:type="spellEnd"/>
-            <w:r>
-              <w:rPr>
-                <w:sz w:val="20"/>
-                <w:szCs w:val="20"/>
-              </w:rPr>
-              <w:t>}</w:t>
+              <w:t>${phoneTaxes}</w:t>
             </w:r>
             <w:r>
               <w:rPr>
@@ -2412,25 +1944,7 @@
                 <w:sz w:val="20"/>
                 <w:szCs w:val="20"/>
               </w:rPr>
-              <w:t>${</w:t>
-            </w:r>
-            <w:proofErr w:type="spellStart"/>
-            <w:r>
-              <w:rPr>
-                <w:b/>
-                <w:sz w:val="20"/>
-                <w:szCs w:val="20"/>
-              </w:rPr>
-              <w:t>totalCosts</w:t>
-            </w:r>
-            <w:proofErr w:type="spellEnd"/>
-            <w:r>
-              <w:rPr>
-                <w:b/>
-                <w:sz w:val="20"/>
-                <w:szCs w:val="20"/>
-              </w:rPr>
-              <w:t>}</w:t>
+              <w:t>${totalCosts}</w:t>
             </w:r>
             <w:r>
               <w:rPr>
@@ -2500,23 +2014,7 @@
           <w:sz w:val="20"/>
           <w:szCs w:val="20"/>
         </w:rPr>
-        <w:t>${</w:t>
-      </w:r>
-      <w:proofErr w:type="spellStart"/>
-      <w:r>
-        <w:rPr>
-          <w:sz w:val="20"/>
-          <w:szCs w:val="20"/>
-        </w:rPr>
-        <w:t>notice</w:t>
-      </w:r>
-      <w:proofErr w:type="spellEnd"/>
-      <w:r>
-        <w:rPr>
-          <w:sz w:val="20"/>
-          <w:szCs w:val="20"/>
-        </w:rPr>
-        <w:t>}</w:t>
+        <w:t>${notice}</w:t>
       </w:r>
     </w:p>
     <w:p>
@@ -2577,23 +2075,7 @@
                 <w:sz w:val="20"/>
                 <w:szCs w:val="20"/>
               </w:rPr>
-              <w:t>IBAN: ${</w:t>
-            </w:r>
-            <w:proofErr w:type="spellStart"/>
-            <w:r>
-              <w:rPr>
-                <w:sz w:val="20"/>
-                <w:szCs w:val="20"/>
-              </w:rPr>
-              <w:t>iban</w:t>
-            </w:r>
-            <w:proofErr w:type="spellEnd"/>
-            <w:r>
-              <w:rPr>
-                <w:sz w:val="20"/>
-                <w:szCs w:val="20"/>
-              </w:rPr>
-              <w:t>}</w:t>
+              <w:t>IBAN: ${iban}</w:t>
             </w:r>
           </w:p>
         </w:tc>
@@ -2639,23 +2121,7 @@
                 <w:sz w:val="20"/>
                 <w:szCs w:val="20"/>
               </w:rPr>
-              <w:t>${</w:t>
-            </w:r>
-            <w:proofErr w:type="spellStart"/>
-            <w:r>
-              <w:rPr>
-                <w:sz w:val="20"/>
-                <w:szCs w:val="20"/>
-              </w:rPr>
-              <w:t>accountHolder</w:t>
-            </w:r>
-            <w:proofErr w:type="spellEnd"/>
-            <w:r>
-              <w:rPr>
-                <w:sz w:val="20"/>
-                <w:szCs w:val="20"/>
-              </w:rPr>
-              <w:t>}</w:t>
+              <w:t>${accountHolder}</w:t>
             </w:r>
           </w:p>
         </w:tc>
@@ -2867,23 +2333,7 @@
                 <w:sz w:val="20"/>
                 <w:szCs w:val="20"/>
               </w:rPr>
-              <w:t>${</w:t>
-            </w:r>
-            <w:proofErr w:type="spellStart"/>
-            <w:r>
-              <w:rPr>
-                <w:sz w:val="20"/>
-                <w:szCs w:val="20"/>
-              </w:rPr>
-              <w:t>eventInstructors</w:t>
-            </w:r>
-            <w:proofErr w:type="spellEnd"/>
-            <w:r>
-              <w:rPr>
-                <w:sz w:val="20"/>
-                <w:szCs w:val="20"/>
-              </w:rPr>
-              <w:t>}</w:t>
+              <w:t>${eventInstructors}</w:t>
             </w:r>
           </w:p>
         </w:tc>
@@ -2929,23 +2379,7 @@
                 <w:sz w:val="20"/>
                 <w:szCs w:val="20"/>
               </w:rPr>
-              <w:t>${</w:t>
-            </w:r>
-            <w:proofErr w:type="spellStart"/>
-            <w:r>
-              <w:rPr>
-                <w:sz w:val="20"/>
-                <w:szCs w:val="20"/>
-              </w:rPr>
-              <w:t>eventTechDifficulties</w:t>
-            </w:r>
-            <w:proofErr w:type="spellEnd"/>
-            <w:r>
-              <w:rPr>
-                <w:sz w:val="20"/>
-                <w:szCs w:val="20"/>
-              </w:rPr>
-              <w:t>}</w:t>
+              <w:t>${eventTechDifficulties}</w:t>
             </w:r>
           </w:p>
         </w:tc>
@@ -3046,23 +2480,7 @@
                 <w:sz w:val="20"/>
                 <w:szCs w:val="20"/>
               </w:rPr>
-              <w:t>${</w:t>
-            </w:r>
-            <w:proofErr w:type="spellStart"/>
-            <w:r>
-              <w:rPr>
-                <w:sz w:val="20"/>
-                <w:szCs w:val="20"/>
-              </w:rPr>
-              <w:t>eventTitle</w:t>
-            </w:r>
-            <w:proofErr w:type="spellEnd"/>
-            <w:r>
-              <w:rPr>
-                <w:sz w:val="20"/>
-                <w:szCs w:val="20"/>
-              </w:rPr>
-              <w:t>}</w:t>
+              <w:t>${eventTitle}</w:t>
             </w:r>
           </w:p>
         </w:tc>
@@ -3110,23 +2528,7 @@
                 <w:sz w:val="20"/>
                 <w:szCs w:val="20"/>
               </w:rPr>
-              <w:t>${</w:t>
-            </w:r>
-            <w:proofErr w:type="spellStart"/>
-            <w:r>
-              <w:rPr>
-                <w:sz w:val="20"/>
-                <w:szCs w:val="20"/>
-              </w:rPr>
-              <w:t>eventTourProfile</w:t>
-            </w:r>
-            <w:proofErr w:type="spellEnd"/>
-            <w:r>
-              <w:rPr>
-                <w:sz w:val="20"/>
-                <w:szCs w:val="20"/>
-              </w:rPr>
-              <w:t>}</w:t>
+              <w:t>${eventTourProfile}</w:t>
             </w:r>
           </w:p>
         </w:tc>
@@ -3219,23 +2621,7 @@
                 <w:sz w:val="20"/>
                 <w:szCs w:val="20"/>
               </w:rPr>
-              <w:t>${</w:t>
-            </w:r>
-            <w:proofErr w:type="spellStart"/>
-            <w:r>
-              <w:rPr>
-                <w:sz w:val="20"/>
-                <w:szCs w:val="20"/>
-              </w:rPr>
-              <w:t>eventDates</w:t>
-            </w:r>
-            <w:proofErr w:type="spellEnd"/>
-            <w:r>
-              <w:rPr>
-                <w:sz w:val="20"/>
-                <w:szCs w:val="20"/>
-              </w:rPr>
-              <w:t>}</w:t>
+              <w:t>${eventDates}</w:t>
             </w:r>
           </w:p>
         </w:tc>
@@ -3314,23 +2700,7 @@
                 <w:sz w:val="20"/>
                 <w:szCs w:val="20"/>
               </w:rPr>
-              <w:t>${</w:t>
-            </w:r>
-            <w:proofErr w:type="spellStart"/>
-            <w:r>
-              <w:rPr>
-                <w:sz w:val="20"/>
-                <w:szCs w:val="20"/>
-              </w:rPr>
-              <w:t>eventMiscellaneous</w:t>
-            </w:r>
-            <w:proofErr w:type="spellEnd"/>
-            <w:r>
-              <w:rPr>
-                <w:sz w:val="20"/>
-                <w:szCs w:val="20"/>
-              </w:rPr>
-              <w:t>}</w:t>
+              <w:t>${eventMiscellaneous}</w:t>
             </w:r>
           </w:p>
         </w:tc>
@@ -3379,7 +2749,6 @@
               </w:rPr>
               <w:t>${</w:t>
             </w:r>
-            <w:proofErr w:type="spellStart"/>
             <w:r>
               <w:rPr>
                 <w:sz w:val="20"/>
@@ -3392,15 +2761,7 @@
                 <w:sz w:val="20"/>
                 <w:szCs w:val="20"/>
               </w:rPr>
-              <w:t>eetingpoint</w:t>
-            </w:r>
-            <w:proofErr w:type="spellEnd"/>
-            <w:r>
-              <w:rPr>
-                <w:sz w:val="20"/>
-                <w:szCs w:val="20"/>
-              </w:rPr>
-              <w:t>}</w:t>
+              <w:t>eetingpoint}</w:t>
             </w:r>
           </w:p>
         </w:tc>
@@ -3478,23 +2839,7 @@
                 <w:sz w:val="20"/>
                 <w:szCs w:val="20"/>
               </w:rPr>
-              <w:t>${</w:t>
-            </w:r>
-            <w:proofErr w:type="spellStart"/>
-            <w:r>
-              <w:rPr>
-                <w:sz w:val="20"/>
-                <w:szCs w:val="20"/>
-              </w:rPr>
-              <w:t>eventEquipment</w:t>
-            </w:r>
-            <w:proofErr w:type="spellEnd"/>
-            <w:r>
-              <w:rPr>
-                <w:sz w:val="20"/>
-                <w:szCs w:val="20"/>
-              </w:rPr>
-              <w:t>}</w:t>
+              <w:t>${eventEquipment}</w:t>
             </w:r>
           </w:p>
         </w:tc>
@@ -3589,51 +2934,23 @@
                 <w:sz w:val="20"/>
                 <w:szCs w:val="20"/>
               </w:rPr>
-              <w:t xml:space="preserve">Name &amp; </w:t>
-            </w:r>
-            <w:proofErr w:type="spellStart"/>
-            <w:r>
-              <w:rPr>
-                <w:b/>
-                <w:sz w:val="20"/>
-                <w:szCs w:val="20"/>
-              </w:rPr>
-              <w:t>Mitgl</w:t>
-            </w:r>
-            <w:proofErr w:type="spellEnd"/>
-            <w:r>
-              <w:rPr>
-                <w:b/>
-                <w:sz w:val="20"/>
-                <w:szCs w:val="20"/>
-              </w:rPr>
-              <w:t xml:space="preserve">. </w:t>
-            </w:r>
-            <w:proofErr w:type="spellStart"/>
-            <w:r>
-              <w:rPr>
-                <w:b/>
-                <w:sz w:val="20"/>
-                <w:szCs w:val="20"/>
-              </w:rPr>
-              <w:t>N</w:t>
-            </w:r>
-            <w:r>
-              <w:rPr>
-                <w:b/>
-                <w:sz w:val="20"/>
-                <w:szCs w:val="20"/>
-              </w:rPr>
-              <w:t>o</w:t>
-            </w:r>
-            <w:proofErr w:type="spellEnd"/>
-            <w:r>
-              <w:rPr>
-                <w:b/>
-                <w:sz w:val="20"/>
-                <w:szCs w:val="20"/>
-              </w:rPr>
-              <w:t>.</w:t>
+              <w:t>Name, E-Mail,</w:t>
+            </w:r>
+            <w:r>
+              <w:rPr>
+                <w:b/>
+                <w:sz w:val="20"/>
+                <w:szCs w:val="20"/>
+              </w:rPr>
+              <w:t xml:space="preserve"> Mitgl. N</w:t>
+            </w:r>
+            <w:r>
+              <w:rPr>
+                <w:b/>
+                <w:sz w:val="20"/>
+                <w:szCs w:val="20"/>
+              </w:rPr>
+              <w:t>o. &amp; Transport</w:t>
             </w:r>
           </w:p>
         </w:tc>
@@ -3751,76 +3068,114 @@
                 <w:sz w:val="20"/>
                 <w:szCs w:val="20"/>
               </w:rPr>
+              <w:t>${role}</w:t>
+            </w:r>
+          </w:p>
+        </w:tc>
+        <w:tc>
+          <w:tcPr>
+            <w:tcW w:w="4921" w:type="dxa"/>
+            <w:shd w:val="clear" w:color="auto" w:fill="auto"/>
+          </w:tcPr>
+          <w:p>
+            <w:pPr>
+              <w:rPr>
+                <w:sz w:val="20"/>
+                <w:szCs w:val="20"/>
+              </w:rPr>
+            </w:pPr>
+            <w:r>
+              <w:rPr>
+                <w:sz w:val="20"/>
+                <w:szCs w:val="20"/>
+              </w:rPr>
+              <w:t>${firstname} ${lastname}</w:t>
+            </w:r>
+            <w:r>
+              <w:rPr>
+                <w:sz w:val="20"/>
+                <w:szCs w:val="20"/>
+              </w:rPr>
+              <w:br/>
+              <w:t>${sacMemberId}</w:t>
+            </w:r>
+            <w:r>
+              <w:rPr>
+                <w:sz w:val="20"/>
+                <w:szCs w:val="20"/>
+              </w:rPr>
+              <w:t xml:space="preserve"> </w:t>
+            </w:r>
+            <w:r>
+              <w:rPr>
+                <w:b/>
+                <w:color w:val="FF0000"/>
+                <w:sz w:val="20"/>
+                <w:szCs w:val="20"/>
+              </w:rPr>
+              <w:t>${isNotSacMember}</w:t>
+            </w:r>
+            <w:r>
+              <w:rPr>
+                <w:b/>
+                <w:color w:val="FF0000"/>
+                <w:sz w:val="20"/>
+                <w:szCs w:val="20"/>
+              </w:rPr>
+              <w:br/>
+            </w:r>
+            <w:r>
+              <w:rPr>
+                <w:sz w:val="20"/>
+                <w:szCs w:val="20"/>
+              </w:rPr>
+              <w:t>${email}</w:t>
+            </w:r>
+            <w:r>
+              <w:rPr>
+                <w:sz w:val="20"/>
+                <w:szCs w:val="20"/>
+              </w:rPr>
+              <w:t xml:space="preserve"> </w:t>
+            </w:r>
+            <w:bookmarkStart w:id="0" w:name="_GoBack"/>
+            <w:bookmarkEnd w:id="0"/>
+            <w:r>
+              <w:rPr>
+                <w:color w:val="00B050"/>
+                <w:sz w:val="20"/>
+                <w:szCs w:val="20"/>
+              </w:rPr>
               <w:t>${</w:t>
             </w:r>
-            <w:proofErr w:type="spellStart"/>
-            <w:r>
-              <w:rPr>
-                <w:sz w:val="20"/>
-                <w:szCs w:val="20"/>
-              </w:rPr>
-              <w:t>role</w:t>
-            </w:r>
-            <w:proofErr w:type="spellEnd"/>
-            <w:r>
-              <w:rPr>
-                <w:sz w:val="20"/>
-                <w:szCs w:val="20"/>
-              </w:rPr>
-              <w:t>}</w:t>
-            </w:r>
-          </w:p>
-        </w:tc>
-        <w:tc>
-          <w:tcPr>
-            <w:tcW w:w="4921" w:type="dxa"/>
-            <w:shd w:val="clear" w:color="auto" w:fill="auto"/>
-          </w:tcPr>
-          <w:p>
-            <w:pPr>
-              <w:rPr>
-                <w:sz w:val="20"/>
-                <w:szCs w:val="20"/>
-              </w:rPr>
-            </w:pPr>
-            <w:r>
-              <w:rPr>
-                <w:sz w:val="20"/>
-                <w:szCs w:val="20"/>
-              </w:rPr>
-              <w:t>${</w:t>
-            </w:r>
-            <w:proofErr w:type="spellStart"/>
-            <w:r>
-              <w:rPr>
-                <w:sz w:val="20"/>
-                <w:szCs w:val="20"/>
-              </w:rPr>
-              <w:t>firstname</w:t>
-            </w:r>
-            <w:proofErr w:type="spellEnd"/>
-            <w:r>
-              <w:rPr>
-                <w:sz w:val="20"/>
-                <w:szCs w:val="20"/>
-              </w:rPr>
-              <w:t>} ${</w:t>
-            </w:r>
-            <w:proofErr w:type="spellStart"/>
-            <w:r>
-              <w:rPr>
-                <w:sz w:val="20"/>
-                <w:szCs w:val="20"/>
-              </w:rPr>
-              <w:t>lastname</w:t>
-            </w:r>
-            <w:proofErr w:type="spellEnd"/>
-            <w:r>
-              <w:rPr>
-                <w:sz w:val="20"/>
-                <w:szCs w:val="20"/>
-              </w:rPr>
-              <w:t>}</w:t>
+            <w:r>
+              <w:rPr>
+                <w:color w:val="00B050"/>
+                <w:sz w:val="20"/>
+                <w:szCs w:val="20"/>
+              </w:rPr>
+              <w:t>transportInfo}</w:t>
+            </w:r>
+          </w:p>
+        </w:tc>
+        <w:tc>
+          <w:tcPr>
+            <w:tcW w:w="2693" w:type="dxa"/>
+            <w:shd w:val="clear" w:color="auto" w:fill="auto"/>
+          </w:tcPr>
+          <w:p>
+            <w:pPr>
+              <w:rPr>
+                <w:sz w:val="20"/>
+                <w:szCs w:val="20"/>
+              </w:rPr>
+            </w:pPr>
+            <w:r>
+              <w:rPr>
+                <w:sz w:val="20"/>
+                <w:szCs w:val="20"/>
+              </w:rPr>
+              <w:t>${street}</w:t>
             </w:r>
             <w:r>
               <w:rPr>
@@ -3828,152 +3183,7 @@
                 <w:szCs w:val="20"/>
               </w:rPr>
               <w:br/>
-              <w:t>${</w:t>
-            </w:r>
-            <w:proofErr w:type="spellStart"/>
-            <w:r>
-              <w:rPr>
-                <w:sz w:val="20"/>
-                <w:szCs w:val="20"/>
-              </w:rPr>
-              <w:t>sacMemberId</w:t>
-            </w:r>
-            <w:proofErr w:type="spellEnd"/>
-            <w:r>
-              <w:rPr>
-                <w:sz w:val="20"/>
-                <w:szCs w:val="20"/>
-              </w:rPr>
-              <w:t>}</w:t>
-            </w:r>
-            <w:r>
-              <w:rPr>
-                <w:sz w:val="20"/>
-                <w:szCs w:val="20"/>
-              </w:rPr>
-              <w:t xml:space="preserve"> </w:t>
-            </w:r>
-            <w:r>
-              <w:rPr>
-                <w:b/>
-                <w:color w:val="FF0000"/>
-                <w:sz w:val="20"/>
-                <w:szCs w:val="20"/>
-              </w:rPr>
-              <w:t>${</w:t>
-            </w:r>
-            <w:proofErr w:type="spellStart"/>
-            <w:r>
-              <w:rPr>
-                <w:b/>
-                <w:color w:val="FF0000"/>
-                <w:sz w:val="20"/>
-                <w:szCs w:val="20"/>
-              </w:rPr>
-              <w:t>isNotSacMember</w:t>
-            </w:r>
-            <w:proofErr w:type="spellEnd"/>
-            <w:r>
-              <w:rPr>
-                <w:b/>
-                <w:color w:val="FF0000"/>
-                <w:sz w:val="20"/>
-                <w:szCs w:val="20"/>
-              </w:rPr>
-              <w:t>}</w:t>
-            </w:r>
-            <w:r>
-              <w:rPr>
-                <w:b/>
-                <w:color w:val="FF0000"/>
-                <w:sz w:val="20"/>
-                <w:szCs w:val="20"/>
-              </w:rPr>
-              <w:br/>
-            </w:r>
-            <w:r>
-              <w:rPr>
-                <w:sz w:val="20"/>
-                <w:szCs w:val="20"/>
-              </w:rPr>
-              <w:t>${email}</w:t>
-            </w:r>
-          </w:p>
-        </w:tc>
-        <w:tc>
-          <w:tcPr>
-            <w:tcW w:w="2693" w:type="dxa"/>
-            <w:shd w:val="clear" w:color="auto" w:fill="auto"/>
-          </w:tcPr>
-          <w:p>
-            <w:pPr>
-              <w:rPr>
-                <w:sz w:val="20"/>
-                <w:szCs w:val="20"/>
-              </w:rPr>
-            </w:pPr>
-            <w:r>
-              <w:rPr>
-                <w:sz w:val="20"/>
-                <w:szCs w:val="20"/>
-              </w:rPr>
-              <w:t>${</w:t>
-            </w:r>
-            <w:proofErr w:type="spellStart"/>
-            <w:r>
-              <w:rPr>
-                <w:sz w:val="20"/>
-                <w:szCs w:val="20"/>
-              </w:rPr>
-              <w:t>street</w:t>
-            </w:r>
-            <w:proofErr w:type="spellEnd"/>
-            <w:r>
-              <w:rPr>
-                <w:sz w:val="20"/>
-                <w:szCs w:val="20"/>
-              </w:rPr>
-              <w:t>}</w:t>
-            </w:r>
-            <w:r>
-              <w:rPr>
-                <w:sz w:val="20"/>
-                <w:szCs w:val="20"/>
-              </w:rPr>
-              <w:br/>
-              <w:t>${</w:t>
-            </w:r>
-            <w:proofErr w:type="spellStart"/>
-            <w:r>
-              <w:rPr>
-                <w:sz w:val="20"/>
-                <w:szCs w:val="20"/>
-              </w:rPr>
-              <w:t>postal</w:t>
-            </w:r>
-            <w:proofErr w:type="spellEnd"/>
-            <w:r>
-              <w:rPr>
-                <w:sz w:val="20"/>
-                <w:szCs w:val="20"/>
-              </w:rPr>
-              <w:t>} ${</w:t>
-            </w:r>
-            <w:proofErr w:type="spellStart"/>
-            <w:r>
-              <w:rPr>
-                <w:sz w:val="20"/>
-                <w:szCs w:val="20"/>
-              </w:rPr>
-              <w:t>city</w:t>
-            </w:r>
-            <w:proofErr w:type="spellEnd"/>
-            <w:r>
-              <w:rPr>
-                <w:sz w:val="20"/>
-                <w:szCs w:val="20"/>
-              </w:rPr>
-              <w:t>}</w:t>
+              <w:t>${postal} ${city}</w:t>
             </w:r>
           </w:p>
         </w:tc>
@@ -3994,23 +3204,7 @@
                 <w:sz w:val="20"/>
                 <w:szCs w:val="20"/>
               </w:rPr>
-              <w:t>${</w:t>
-            </w:r>
-            <w:proofErr w:type="spellStart"/>
-            <w:r>
-              <w:rPr>
-                <w:sz w:val="20"/>
-                <w:szCs w:val="20"/>
-              </w:rPr>
-              <w:t>phone</w:t>
-            </w:r>
-            <w:proofErr w:type="spellEnd"/>
-            <w:r>
-              <w:rPr>
-                <w:sz w:val="20"/>
-                <w:szCs w:val="20"/>
-              </w:rPr>
-              <w:t>}</w:t>
+              <w:t>${phone}</w:t>
             </w:r>
             <w:r>
               <w:rPr>
@@ -4027,7 +3221,6 @@
               </w:rPr>
               <w:t>${</w:t>
             </w:r>
-            <w:proofErr w:type="spellStart"/>
             <w:r>
               <w:rPr>
                 <w:sz w:val="20"/>
@@ -4035,7 +3228,6 @@
               </w:rPr>
               <w:t>emergencyPhoneName</w:t>
             </w:r>
-            <w:proofErr w:type="spellEnd"/>
             <w:r>
               <w:rPr>
                 <w:sz w:val="20"/>
@@ -4058,7 +3250,6 @@
               </w:rPr>
               <w:t>${</w:t>
             </w:r>
-            <w:proofErr w:type="spellStart"/>
             <w:r>
               <w:rPr>
                 <w:sz w:val="20"/>
@@ -4066,7 +3257,6 @@
               </w:rPr>
               <w:t>emergencyPhone</w:t>
             </w:r>
-            <w:proofErr w:type="spellEnd"/>
             <w:r>
               <w:rPr>
                 <w:sz w:val="20"/>
@@ -4093,23 +3283,7 @@
                 <w:sz w:val="20"/>
                 <w:szCs w:val="20"/>
               </w:rPr>
-              <w:t>${</w:t>
-            </w:r>
-            <w:proofErr w:type="spellStart"/>
-            <w:r>
-              <w:rPr>
-                <w:sz w:val="20"/>
-                <w:szCs w:val="20"/>
-              </w:rPr>
-              <w:t>dateOfBirth</w:t>
-            </w:r>
-            <w:proofErr w:type="spellEnd"/>
-            <w:r>
-              <w:rPr>
-                <w:sz w:val="20"/>
-                <w:szCs w:val="20"/>
-              </w:rPr>
-              <w:t>}</w:t>
+              <w:t>${dateOfBirth}</w:t>
             </w:r>
           </w:p>
         </w:tc>
@@ -4188,23 +3362,7 @@
                 <w:sz w:val="20"/>
                 <w:szCs w:val="20"/>
               </w:rPr>
-              <w:t>${</w:t>
-            </w:r>
-            <w:proofErr w:type="spellStart"/>
-            <w:r>
-              <w:rPr>
-                <w:sz w:val="20"/>
-                <w:szCs w:val="20"/>
-              </w:rPr>
-              <w:t>emergencyConcept</w:t>
-            </w:r>
-            <w:proofErr w:type="spellEnd"/>
-            <w:r>
-              <w:rPr>
-                <w:sz w:val="20"/>
-                <w:szCs w:val="20"/>
-              </w:rPr>
-              <w:t>}</w:t>
+              <w:t>${emergencyConcept}</w:t>
             </w:r>
           </w:p>
         </w:tc>
@@ -4229,15 +3387,7 @@
           <w:sz w:val="20"/>
           <w:szCs w:val="20"/>
         </w:rPr>
-        <w:t>${</w:t>
-      </w:r>
-      <w:proofErr w:type="spellStart"/>
-      <w:r>
-        <w:rPr>
-          <w:sz w:val="20"/>
-          <w:szCs w:val="20"/>
-        </w:rPr>
-        <w:t>event</w:t>
+        <w:t>${event</w:t>
       </w:r>
       <w:r>
         <w:rPr>
@@ -4246,7 +3396,6 @@
         </w:rPr>
         <w:t>Id</w:t>
       </w:r>
-      <w:proofErr w:type="spellEnd"/>
       <w:r>
         <w:rPr>
           <w:sz w:val="20"/>
@@ -4270,8 +3419,6 @@
           <w:szCs w:val="20"/>
         </w:rPr>
       </w:pPr>
-      <w:bookmarkStart w:id="0" w:name="_GoBack"/>
-      <w:bookmarkEnd w:id="0"/>
     </w:p>
     <w:sectPr>
       <w:headerReference w:type="default" r:id="rId8"/>

</xml_diff>

<commit_message>
Telefonnummer und Natelnummer mit Event Anmeldung ebenfalls erfassen
</commit_message>
<xml_diff>
--- a/src/Resources/contao/templates/docx/event_instructor_invoice_tour.docx
+++ b/src/Resources/contao/templates/docx/event_instructor_invoice_tour.docx
@@ -110,7 +110,23 @@
                 <w:sz w:val="20"/>
                 <w:szCs w:val="20"/>
               </w:rPr>
-              <w:t>${eventTitle}</w:t>
+              <w:t>${</w:t>
+            </w:r>
+            <w:proofErr w:type="spellStart"/>
+            <w:r>
+              <w:rPr>
+                <w:sz w:val="20"/>
+                <w:szCs w:val="20"/>
+              </w:rPr>
+              <w:t>eventTitle</w:t>
+            </w:r>
+            <w:proofErr w:type="spellEnd"/>
+            <w:r>
+              <w:rPr>
+                <w:sz w:val="20"/>
+                <w:szCs w:val="20"/>
+              </w:rPr>
+              <w:t>}</w:t>
             </w:r>
           </w:p>
         </w:tc>
@@ -170,6 +186,7 @@
               </w:rPr>
               <w:t>${</w:t>
             </w:r>
+            <w:proofErr w:type="spellStart"/>
             <w:r>
               <w:rPr>
                 <w:sz w:val="20"/>
@@ -189,7 +206,15 @@
                 <w:sz w:val="20"/>
                 <w:szCs w:val="20"/>
               </w:rPr>
-              <w:t>ransport}</w:t>
+              <w:t>ransport</w:t>
+            </w:r>
+            <w:proofErr w:type="spellEnd"/>
+            <w:r>
+              <w:rPr>
+                <w:sz w:val="20"/>
+                <w:szCs w:val="20"/>
+              </w:rPr>
+              <w:t>}</w:t>
             </w:r>
           </w:p>
         </w:tc>
@@ -249,7 +274,23 @@
                 <w:sz w:val="20"/>
                 <w:szCs w:val="20"/>
               </w:rPr>
-              <w:t>${eventDates}</w:t>
+              <w:t>${</w:t>
+            </w:r>
+            <w:proofErr w:type="spellStart"/>
+            <w:r>
+              <w:rPr>
+                <w:sz w:val="20"/>
+                <w:szCs w:val="20"/>
+              </w:rPr>
+              <w:t>eventDates</w:t>
+            </w:r>
+            <w:proofErr w:type="spellEnd"/>
+            <w:r>
+              <w:rPr>
+                <w:sz w:val="20"/>
+                <w:szCs w:val="20"/>
+              </w:rPr>
+              <w:t>}</w:t>
             </w:r>
           </w:p>
         </w:tc>
@@ -307,7 +348,23 @@
                 <w:sz w:val="20"/>
                 <w:szCs w:val="20"/>
               </w:rPr>
-              <w:t>${eventDuration}</w:t>
+              <w:t>${</w:t>
+            </w:r>
+            <w:proofErr w:type="spellStart"/>
+            <w:r>
+              <w:rPr>
+                <w:sz w:val="20"/>
+                <w:szCs w:val="20"/>
+              </w:rPr>
+              <w:t>eventDuration</w:t>
+            </w:r>
+            <w:proofErr w:type="spellEnd"/>
+            <w:r>
+              <w:rPr>
+                <w:sz w:val="20"/>
+                <w:szCs w:val="20"/>
+              </w:rPr>
+              <w:t>}</w:t>
             </w:r>
           </w:p>
         </w:tc>
@@ -359,7 +416,23 @@
                 <w:sz w:val="20"/>
                 <w:szCs w:val="20"/>
               </w:rPr>
-              <w:t xml:space="preserve"> ${eventHasExecuted}</w:t>
+              <w:t xml:space="preserve"> ${</w:t>
+            </w:r>
+            <w:proofErr w:type="spellStart"/>
+            <w:r>
+              <w:rPr>
+                <w:sz w:val="20"/>
+                <w:szCs w:val="20"/>
+              </w:rPr>
+              <w:t>eventHasExecuted</w:t>
+            </w:r>
+            <w:proofErr w:type="spellEnd"/>
+            <w:r>
+              <w:rPr>
+                <w:sz w:val="20"/>
+                <w:szCs w:val="20"/>
+              </w:rPr>
+              <w:t>}</w:t>
             </w:r>
           </w:p>
         </w:tc>
@@ -404,14 +477,30 @@
                 <w:sz w:val="20"/>
                 <w:szCs w:val="20"/>
               </w:rPr>
-              <w:t>${event</w:t>
-            </w:r>
-            <w:r>
-              <w:rPr>
-                <w:sz w:val="20"/>
-                <w:szCs w:val="20"/>
-              </w:rPr>
-              <w:t>Canceled}</w:t>
+              <w:t>${</w:t>
+            </w:r>
+            <w:proofErr w:type="spellStart"/>
+            <w:r>
+              <w:rPr>
+                <w:sz w:val="20"/>
+                <w:szCs w:val="20"/>
+              </w:rPr>
+              <w:t>event</w:t>
+            </w:r>
+            <w:r>
+              <w:rPr>
+                <w:sz w:val="20"/>
+                <w:szCs w:val="20"/>
+              </w:rPr>
+              <w:t>Canceled</w:t>
+            </w:r>
+            <w:proofErr w:type="spellEnd"/>
+            <w:r>
+              <w:rPr>
+                <w:sz w:val="20"/>
+                <w:szCs w:val="20"/>
+              </w:rPr>
+              <w:t>}</w:t>
             </w:r>
           </w:p>
         </w:tc>
@@ -497,7 +586,23 @@
                 <w:sz w:val="20"/>
                 <w:szCs w:val="20"/>
               </w:rPr>
-              <w:t>${eventSubstitutionText}</w:t>
+              <w:t>${</w:t>
+            </w:r>
+            <w:proofErr w:type="spellStart"/>
+            <w:r>
+              <w:rPr>
+                <w:sz w:val="20"/>
+                <w:szCs w:val="20"/>
+              </w:rPr>
+              <w:t>eventSubstitutionText</w:t>
+            </w:r>
+            <w:proofErr w:type="spellEnd"/>
+            <w:r>
+              <w:rPr>
+                <w:sz w:val="20"/>
+                <w:szCs w:val="20"/>
+              </w:rPr>
+              <w:t>}</w:t>
             </w:r>
           </w:p>
           <w:p>
@@ -621,7 +726,23 @@
                 <w:sz w:val="20"/>
                 <w:szCs w:val="20"/>
               </w:rPr>
-              <w:t>${eventInstructorName}</w:t>
+              <w:t>${</w:t>
+            </w:r>
+            <w:proofErr w:type="spellStart"/>
+            <w:r>
+              <w:rPr>
+                <w:sz w:val="20"/>
+                <w:szCs w:val="20"/>
+              </w:rPr>
+              <w:t>eventInstructorName</w:t>
+            </w:r>
+            <w:proofErr w:type="spellEnd"/>
+            <w:r>
+              <w:rPr>
+                <w:sz w:val="20"/>
+                <w:szCs w:val="20"/>
+              </w:rPr>
+              <w:t>}</w:t>
             </w:r>
           </w:p>
         </w:tc>
@@ -683,7 +804,23 @@
                 <w:sz w:val="20"/>
                 <w:szCs w:val="20"/>
               </w:rPr>
-              <w:t>${eventInstructorStreet}</w:t>
+              <w:t>${</w:t>
+            </w:r>
+            <w:proofErr w:type="spellStart"/>
+            <w:r>
+              <w:rPr>
+                <w:sz w:val="20"/>
+                <w:szCs w:val="20"/>
+              </w:rPr>
+              <w:t>eventInstructorStreet</w:t>
+            </w:r>
+            <w:proofErr w:type="spellEnd"/>
+            <w:r>
+              <w:rPr>
+                <w:sz w:val="20"/>
+                <w:szCs w:val="20"/>
+              </w:rPr>
+              <w:t>}</w:t>
             </w:r>
           </w:p>
         </w:tc>
@@ -745,7 +882,23 @@
                 <w:sz w:val="20"/>
                 <w:szCs w:val="20"/>
               </w:rPr>
-              <w:t>${eventInstructorPostalCity}</w:t>
+              <w:t>${</w:t>
+            </w:r>
+            <w:proofErr w:type="spellStart"/>
+            <w:r>
+              <w:rPr>
+                <w:sz w:val="20"/>
+                <w:szCs w:val="20"/>
+              </w:rPr>
+              <w:t>eventInstructorPostalCity</w:t>
+            </w:r>
+            <w:proofErr w:type="spellEnd"/>
+            <w:r>
+              <w:rPr>
+                <w:sz w:val="20"/>
+                <w:szCs w:val="20"/>
+              </w:rPr>
+              <w:t>}</w:t>
             </w:r>
           </w:p>
         </w:tc>
@@ -810,7 +963,23 @@
                 <w:sz w:val="20"/>
                 <w:szCs w:val="20"/>
               </w:rPr>
-              <w:t>${eventInstructorPhone}</w:t>
+              <w:t>${</w:t>
+            </w:r>
+            <w:proofErr w:type="spellStart"/>
+            <w:r>
+              <w:rPr>
+                <w:sz w:val="20"/>
+                <w:szCs w:val="20"/>
+              </w:rPr>
+              <w:t>eventInstructorPhone</w:t>
+            </w:r>
+            <w:proofErr w:type="spellEnd"/>
+            <w:r>
+              <w:rPr>
+                <w:sz w:val="20"/>
+                <w:szCs w:val="20"/>
+              </w:rPr>
+              <w:t>}</w:t>
             </w:r>
           </w:p>
         </w:tc>
@@ -867,7 +1036,23 @@
                 <w:sz w:val="20"/>
                 <w:szCs w:val="20"/>
               </w:rPr>
-              <w:t>${countParticipants}</w:t>
+              <w:t>${</w:t>
+            </w:r>
+            <w:proofErr w:type="spellStart"/>
+            <w:r>
+              <w:rPr>
+                <w:sz w:val="20"/>
+                <w:szCs w:val="20"/>
+              </w:rPr>
+              <w:t>countParticipants</w:t>
+            </w:r>
+            <w:proofErr w:type="spellEnd"/>
+            <w:r>
+              <w:rPr>
+                <w:sz w:val="20"/>
+                <w:szCs w:val="20"/>
+              </w:rPr>
+              <w:t>}</w:t>
             </w:r>
           </w:p>
         </w:tc>
@@ -965,7 +1150,23 @@
                 <w:sz w:val="20"/>
                 <w:szCs w:val="20"/>
               </w:rPr>
-              <w:t>${weatherConditions}</w:t>
+              <w:t>${</w:t>
+            </w:r>
+            <w:proofErr w:type="spellStart"/>
+            <w:r>
+              <w:rPr>
+                <w:sz w:val="20"/>
+                <w:szCs w:val="20"/>
+              </w:rPr>
+              <w:t>weatherConditions</w:t>
+            </w:r>
+            <w:proofErr w:type="spellEnd"/>
+            <w:r>
+              <w:rPr>
+                <w:sz w:val="20"/>
+                <w:szCs w:val="20"/>
+              </w:rPr>
+              <w:t>}</w:t>
             </w:r>
           </w:p>
         </w:tc>
@@ -1013,7 +1214,23 @@
                 <w:sz w:val="20"/>
                 <w:szCs w:val="20"/>
               </w:rPr>
-              <w:t>${avalancheConditions}</w:t>
+              <w:t>${</w:t>
+            </w:r>
+            <w:proofErr w:type="spellStart"/>
+            <w:r>
+              <w:rPr>
+                <w:sz w:val="20"/>
+                <w:szCs w:val="20"/>
+              </w:rPr>
+              <w:t>avalancheConditions</w:t>
+            </w:r>
+            <w:proofErr w:type="spellEnd"/>
+            <w:r>
+              <w:rPr>
+                <w:sz w:val="20"/>
+                <w:szCs w:val="20"/>
+              </w:rPr>
+              <w:t>}</w:t>
             </w:r>
           </w:p>
         </w:tc>
@@ -1061,7 +1278,23 @@
                 <w:sz w:val="20"/>
                 <w:szCs w:val="20"/>
               </w:rPr>
-              <w:t>${specialIncidents}</w:t>
+              <w:t>${</w:t>
+            </w:r>
+            <w:proofErr w:type="spellStart"/>
+            <w:r>
+              <w:rPr>
+                <w:sz w:val="20"/>
+                <w:szCs w:val="20"/>
+              </w:rPr>
+              <w:t>specialIncidents</w:t>
+            </w:r>
+            <w:proofErr w:type="spellEnd"/>
+            <w:r>
+              <w:rPr>
+                <w:sz w:val="20"/>
+                <w:szCs w:val="20"/>
+              </w:rPr>
+              <w:t>}</w:t>
             </w:r>
           </w:p>
         </w:tc>
@@ -1226,7 +1459,23 @@
                 <w:sz w:val="20"/>
                 <w:szCs w:val="20"/>
               </w:rPr>
-              <w:t>${sleepingTaxes} CHF</w:t>
+              <w:t>${</w:t>
+            </w:r>
+            <w:proofErr w:type="spellStart"/>
+            <w:r>
+              <w:rPr>
+                <w:sz w:val="20"/>
+                <w:szCs w:val="20"/>
+              </w:rPr>
+              <w:t>sleepingTaxes</w:t>
+            </w:r>
+            <w:proofErr w:type="spellEnd"/>
+            <w:r>
+              <w:rPr>
+                <w:sz w:val="20"/>
+                <w:szCs w:val="20"/>
+              </w:rPr>
+              <w:t>} CHF</w:t>
             </w:r>
           </w:p>
         </w:tc>
@@ -1251,7 +1500,23 @@
                 <w:sz w:val="20"/>
                 <w:szCs w:val="20"/>
               </w:rPr>
-              <w:t>${sleepingTaxesText}</w:t>
+              <w:t>${</w:t>
+            </w:r>
+            <w:proofErr w:type="spellStart"/>
+            <w:r>
+              <w:rPr>
+                <w:sz w:val="20"/>
+                <w:szCs w:val="20"/>
+              </w:rPr>
+              <w:t>sleepingTaxesText</w:t>
+            </w:r>
+            <w:proofErr w:type="spellEnd"/>
+            <w:r>
+              <w:rPr>
+                <w:sz w:val="20"/>
+                <w:szCs w:val="20"/>
+              </w:rPr>
+              <w:t>}</w:t>
             </w:r>
           </w:p>
         </w:tc>
@@ -1308,7 +1573,23 @@
                 <w:sz w:val="20"/>
                 <w:szCs w:val="20"/>
               </w:rPr>
-              <w:t>${miscTaxes} CHF</w:t>
+              <w:t>${</w:t>
+            </w:r>
+            <w:proofErr w:type="spellStart"/>
+            <w:r>
+              <w:rPr>
+                <w:sz w:val="20"/>
+                <w:szCs w:val="20"/>
+              </w:rPr>
+              <w:t>miscTaxes</w:t>
+            </w:r>
+            <w:proofErr w:type="spellEnd"/>
+            <w:r>
+              <w:rPr>
+                <w:sz w:val="20"/>
+                <w:szCs w:val="20"/>
+              </w:rPr>
+              <w:t>} CHF</w:t>
             </w:r>
           </w:p>
         </w:tc>
@@ -1334,7 +1615,23 @@
                 <w:sz w:val="20"/>
                 <w:szCs w:val="20"/>
               </w:rPr>
-              <w:t>${miscTaxesText}</w:t>
+              <w:t>${</w:t>
+            </w:r>
+            <w:proofErr w:type="spellStart"/>
+            <w:r>
+              <w:rPr>
+                <w:sz w:val="20"/>
+                <w:szCs w:val="20"/>
+              </w:rPr>
+              <w:t>miscTaxesText</w:t>
+            </w:r>
+            <w:proofErr w:type="spellEnd"/>
+            <w:r>
+              <w:rPr>
+                <w:sz w:val="20"/>
+                <w:szCs w:val="20"/>
+              </w:rPr>
+              <w:t>}</w:t>
             </w:r>
           </w:p>
         </w:tc>
@@ -1430,12 +1727,21 @@
                 <w:szCs w:val="20"/>
               </w:rPr>
             </w:pPr>
-            <w:r>
-              <w:rPr>
-                <w:sz w:val="20"/>
-                <w:szCs w:val="20"/>
-              </w:rPr>
-              <w:t>Öv: Ha</w:t>
+            <w:proofErr w:type="spellStart"/>
+            <w:r>
+              <w:rPr>
+                <w:sz w:val="20"/>
+                <w:szCs w:val="20"/>
+              </w:rPr>
+              <w:t>Öv</w:t>
+            </w:r>
+            <w:proofErr w:type="spellEnd"/>
+            <w:r>
+              <w:rPr>
+                <w:sz w:val="20"/>
+                <w:szCs w:val="20"/>
+              </w:rPr>
+              <w:t>: Ha</w:t>
             </w:r>
             <w:r>
               <w:rPr>
@@ -1468,7 +1774,23 @@
                 <w:sz w:val="20"/>
                 <w:szCs w:val="20"/>
               </w:rPr>
-              <w:t>${railwTaxes}</w:t>
+              <w:t>${</w:t>
+            </w:r>
+            <w:proofErr w:type="spellStart"/>
+            <w:r>
+              <w:rPr>
+                <w:sz w:val="20"/>
+                <w:szCs w:val="20"/>
+              </w:rPr>
+              <w:t>railwTaxes</w:t>
+            </w:r>
+            <w:proofErr w:type="spellEnd"/>
+            <w:r>
+              <w:rPr>
+                <w:sz w:val="20"/>
+                <w:szCs w:val="20"/>
+              </w:rPr>
+              <w:t>}</w:t>
             </w:r>
             <w:r>
               <w:rPr>
@@ -1500,7 +1822,23 @@
                 <w:sz w:val="20"/>
                 <w:szCs w:val="20"/>
               </w:rPr>
-              <w:t>${railwTaxesText}</w:t>
+              <w:t>${</w:t>
+            </w:r>
+            <w:proofErr w:type="spellStart"/>
+            <w:r>
+              <w:rPr>
+                <w:sz w:val="20"/>
+                <w:szCs w:val="20"/>
+              </w:rPr>
+              <w:t>railwTaxesText</w:t>
+            </w:r>
+            <w:proofErr w:type="spellEnd"/>
+            <w:r>
+              <w:rPr>
+                <w:sz w:val="20"/>
+                <w:szCs w:val="20"/>
+              </w:rPr>
+              <w:t>}</w:t>
             </w:r>
           </w:p>
         </w:tc>
@@ -1552,7 +1890,23 @@
                 <w:sz w:val="20"/>
                 <w:szCs w:val="20"/>
               </w:rPr>
-              <w:t>${cabelCarTaxes}</w:t>
+              <w:t>${</w:t>
+            </w:r>
+            <w:proofErr w:type="spellStart"/>
+            <w:r>
+              <w:rPr>
+                <w:sz w:val="20"/>
+                <w:szCs w:val="20"/>
+              </w:rPr>
+              <w:t>cabelCarTaxes</w:t>
+            </w:r>
+            <w:proofErr w:type="spellEnd"/>
+            <w:r>
+              <w:rPr>
+                <w:sz w:val="20"/>
+                <w:szCs w:val="20"/>
+              </w:rPr>
+              <w:t>}</w:t>
             </w:r>
             <w:r>
               <w:rPr>
@@ -1581,7 +1935,23 @@
                 <w:sz w:val="20"/>
                 <w:szCs w:val="20"/>
               </w:rPr>
-              <w:t>${cabelCarTaxesText}</w:t>
+              <w:t>${</w:t>
+            </w:r>
+            <w:proofErr w:type="spellStart"/>
+            <w:r>
+              <w:rPr>
+                <w:sz w:val="20"/>
+                <w:szCs w:val="20"/>
+              </w:rPr>
+              <w:t>cabelCarTaxesText</w:t>
+            </w:r>
+            <w:proofErr w:type="spellEnd"/>
+            <w:r>
+              <w:rPr>
+                <w:sz w:val="20"/>
+                <w:szCs w:val="20"/>
+              </w:rPr>
+              <w:t>}</w:t>
             </w:r>
           </w:p>
         </w:tc>
@@ -1633,7 +2003,23 @@
                 <w:sz w:val="20"/>
                 <w:szCs w:val="20"/>
               </w:rPr>
-              <w:t>${roadTaxes}</w:t>
+              <w:t>${</w:t>
+            </w:r>
+            <w:proofErr w:type="spellStart"/>
+            <w:r>
+              <w:rPr>
+                <w:sz w:val="20"/>
+                <w:szCs w:val="20"/>
+              </w:rPr>
+              <w:t>roadTaxes</w:t>
+            </w:r>
+            <w:proofErr w:type="spellEnd"/>
+            <w:r>
+              <w:rPr>
+                <w:sz w:val="20"/>
+                <w:szCs w:val="20"/>
+              </w:rPr>
+              <w:t>}</w:t>
             </w:r>
             <w:r>
               <w:rPr>
@@ -1741,7 +2127,23 @@
                 <w:sz w:val="20"/>
                 <w:szCs w:val="20"/>
               </w:rPr>
-              <w:t>${carTaxes}</w:t>
+              <w:t>${</w:t>
+            </w:r>
+            <w:proofErr w:type="spellStart"/>
+            <w:r>
+              <w:rPr>
+                <w:sz w:val="20"/>
+                <w:szCs w:val="20"/>
+              </w:rPr>
+              <w:t>carTaxes</w:t>
+            </w:r>
+            <w:proofErr w:type="spellEnd"/>
+            <w:r>
+              <w:rPr>
+                <w:sz w:val="20"/>
+                <w:szCs w:val="20"/>
+              </w:rPr>
+              <w:t>}</w:t>
             </w:r>
             <w:r>
               <w:rPr>
@@ -1773,7 +2175,23 @@
                 <w:sz w:val="20"/>
                 <w:szCs w:val="20"/>
               </w:rPr>
-              <w:t>${carTaxesKm} km</w:t>
+              <w:t>${</w:t>
+            </w:r>
+            <w:proofErr w:type="spellStart"/>
+            <w:r>
+              <w:rPr>
+                <w:sz w:val="20"/>
+                <w:szCs w:val="20"/>
+              </w:rPr>
+              <w:t>carTaxesKm</w:t>
+            </w:r>
+            <w:proofErr w:type="spellEnd"/>
+            <w:r>
+              <w:rPr>
+                <w:sz w:val="20"/>
+                <w:szCs w:val="20"/>
+              </w:rPr>
+              <w:t>} km</w:t>
             </w:r>
             <w:r>
               <w:rPr>
@@ -1795,7 +2213,23 @@
                 <w:sz w:val="20"/>
                 <w:szCs w:val="20"/>
               </w:rPr>
-              <w:t>${countCars}</w:t>
+              <w:t>${</w:t>
+            </w:r>
+            <w:proofErr w:type="spellStart"/>
+            <w:r>
+              <w:rPr>
+                <w:sz w:val="20"/>
+                <w:szCs w:val="20"/>
+              </w:rPr>
+              <w:t>countCars</w:t>
+            </w:r>
+            <w:proofErr w:type="spellEnd"/>
+            <w:r>
+              <w:rPr>
+                <w:sz w:val="20"/>
+                <w:szCs w:val="20"/>
+              </w:rPr>
+              <w:t>}</w:t>
             </w:r>
           </w:p>
         </w:tc>
@@ -1825,7 +2259,25 @@
                 <w:sz w:val="20"/>
                 <w:szCs w:val="20"/>
               </w:rPr>
-              <w:t xml:space="preserve">Telefon/Porti: </w:t>
+              <w:t>Telefon/</w:t>
+            </w:r>
+            <w:proofErr w:type="spellStart"/>
+            <w:r>
+              <w:rPr>
+                <w:b/>
+                <w:sz w:val="20"/>
+                <w:szCs w:val="20"/>
+              </w:rPr>
+              <w:t>Porti</w:t>
+            </w:r>
+            <w:proofErr w:type="spellEnd"/>
+            <w:r>
+              <w:rPr>
+                <w:b/>
+                <w:sz w:val="20"/>
+                <w:szCs w:val="20"/>
+              </w:rPr>
+              <w:t xml:space="preserve">: </w:t>
             </w:r>
             <w:r>
               <w:rPr>
@@ -1859,7 +2311,23 @@
                 <w:sz w:val="20"/>
                 <w:szCs w:val="20"/>
               </w:rPr>
-              <w:t>${phoneTaxes}</w:t>
+              <w:t>${</w:t>
+            </w:r>
+            <w:proofErr w:type="spellStart"/>
+            <w:r>
+              <w:rPr>
+                <w:sz w:val="20"/>
+                <w:szCs w:val="20"/>
+              </w:rPr>
+              <w:t>phoneTaxes</w:t>
+            </w:r>
+            <w:proofErr w:type="spellEnd"/>
+            <w:r>
+              <w:rPr>
+                <w:sz w:val="20"/>
+                <w:szCs w:val="20"/>
+              </w:rPr>
+              <w:t>}</w:t>
             </w:r>
             <w:r>
               <w:rPr>
@@ -1944,7 +2412,25 @@
                 <w:sz w:val="20"/>
                 <w:szCs w:val="20"/>
               </w:rPr>
-              <w:t>${totalCosts}</w:t>
+              <w:t>${</w:t>
+            </w:r>
+            <w:proofErr w:type="spellStart"/>
+            <w:r>
+              <w:rPr>
+                <w:b/>
+                <w:sz w:val="20"/>
+                <w:szCs w:val="20"/>
+              </w:rPr>
+              <w:t>totalCosts</w:t>
+            </w:r>
+            <w:proofErr w:type="spellEnd"/>
+            <w:r>
+              <w:rPr>
+                <w:b/>
+                <w:sz w:val="20"/>
+                <w:szCs w:val="20"/>
+              </w:rPr>
+              <w:t>}</w:t>
             </w:r>
             <w:r>
               <w:rPr>
@@ -2014,7 +2500,23 @@
           <w:sz w:val="20"/>
           <w:szCs w:val="20"/>
         </w:rPr>
-        <w:t>${notice}</w:t>
+        <w:t>${</w:t>
+      </w:r>
+      <w:proofErr w:type="spellStart"/>
+      <w:r>
+        <w:rPr>
+          <w:sz w:val="20"/>
+          <w:szCs w:val="20"/>
+        </w:rPr>
+        <w:t>notice</w:t>
+      </w:r>
+      <w:proofErr w:type="spellEnd"/>
+      <w:r>
+        <w:rPr>
+          <w:sz w:val="20"/>
+          <w:szCs w:val="20"/>
+        </w:rPr>
+        <w:t>}</w:t>
       </w:r>
     </w:p>
     <w:p>
@@ -2075,7 +2577,23 @@
                 <w:sz w:val="20"/>
                 <w:szCs w:val="20"/>
               </w:rPr>
-              <w:t>IBAN: ${iban}</w:t>
+              <w:t>IBAN: ${</w:t>
+            </w:r>
+            <w:proofErr w:type="spellStart"/>
+            <w:r>
+              <w:rPr>
+                <w:sz w:val="20"/>
+                <w:szCs w:val="20"/>
+              </w:rPr>
+              <w:t>iban</w:t>
+            </w:r>
+            <w:proofErr w:type="spellEnd"/>
+            <w:r>
+              <w:rPr>
+                <w:sz w:val="20"/>
+                <w:szCs w:val="20"/>
+              </w:rPr>
+              <w:t>}</w:t>
             </w:r>
           </w:p>
         </w:tc>
@@ -2121,7 +2639,23 @@
                 <w:sz w:val="20"/>
                 <w:szCs w:val="20"/>
               </w:rPr>
-              <w:t>${accountHolder}</w:t>
+              <w:t>${</w:t>
+            </w:r>
+            <w:proofErr w:type="spellStart"/>
+            <w:r>
+              <w:rPr>
+                <w:sz w:val="20"/>
+                <w:szCs w:val="20"/>
+              </w:rPr>
+              <w:t>accountHolder</w:t>
+            </w:r>
+            <w:proofErr w:type="spellEnd"/>
+            <w:r>
+              <w:rPr>
+                <w:sz w:val="20"/>
+                <w:szCs w:val="20"/>
+              </w:rPr>
+              <w:t>}</w:t>
             </w:r>
           </w:p>
         </w:tc>
@@ -2265,10 +2799,24 @@
           <w:sz w:val="20"/>
           <w:szCs w:val="20"/>
         </w:rPr>
-        <w:t>${courseId}</w:t>
+        <w:t>${</w:t>
       </w:r>
-      <w:bookmarkStart w:id="0" w:name="_GoBack"/>
-      <w:bookmarkEnd w:id="0"/>
+      <w:proofErr w:type="spellStart"/>
+      <w:r>
+        <w:rPr>
+          <w:sz w:val="20"/>
+          <w:szCs w:val="20"/>
+        </w:rPr>
+        <w:t>courseId</w:t>
+      </w:r>
+      <w:proofErr w:type="spellEnd"/>
+      <w:r>
+        <w:rPr>
+          <w:sz w:val="20"/>
+          <w:szCs w:val="20"/>
+        </w:rPr>
+        <w:t>}</w:t>
+      </w:r>
     </w:p>
     <w:tbl>
       <w:tblPr>
@@ -2341,7 +2889,23 @@
                 <w:sz w:val="20"/>
                 <w:szCs w:val="20"/>
               </w:rPr>
-              <w:t>${eventInstructors}</w:t>
+              <w:t>${</w:t>
+            </w:r>
+            <w:proofErr w:type="spellStart"/>
+            <w:r>
+              <w:rPr>
+                <w:sz w:val="20"/>
+                <w:szCs w:val="20"/>
+              </w:rPr>
+              <w:t>eventInstructors</w:t>
+            </w:r>
+            <w:proofErr w:type="spellEnd"/>
+            <w:r>
+              <w:rPr>
+                <w:sz w:val="20"/>
+                <w:szCs w:val="20"/>
+              </w:rPr>
+              <w:t>}</w:t>
             </w:r>
           </w:p>
         </w:tc>
@@ -2387,7 +2951,23 @@
                 <w:sz w:val="20"/>
                 <w:szCs w:val="20"/>
               </w:rPr>
-              <w:t>${eventTechDifficulties}</w:t>
+              <w:t>${</w:t>
+            </w:r>
+            <w:proofErr w:type="spellStart"/>
+            <w:r>
+              <w:rPr>
+                <w:sz w:val="20"/>
+                <w:szCs w:val="20"/>
+              </w:rPr>
+              <w:t>eventTechDifficulties</w:t>
+            </w:r>
+            <w:proofErr w:type="spellEnd"/>
+            <w:r>
+              <w:rPr>
+                <w:sz w:val="20"/>
+                <w:szCs w:val="20"/>
+              </w:rPr>
+              <w:t>}</w:t>
             </w:r>
           </w:p>
         </w:tc>
@@ -2488,7 +3068,23 @@
                 <w:sz w:val="20"/>
                 <w:szCs w:val="20"/>
               </w:rPr>
-              <w:t>${eventTitle}</w:t>
+              <w:t>${</w:t>
+            </w:r>
+            <w:proofErr w:type="spellStart"/>
+            <w:r>
+              <w:rPr>
+                <w:sz w:val="20"/>
+                <w:szCs w:val="20"/>
+              </w:rPr>
+              <w:t>eventTitle</w:t>
+            </w:r>
+            <w:proofErr w:type="spellEnd"/>
+            <w:r>
+              <w:rPr>
+                <w:sz w:val="20"/>
+                <w:szCs w:val="20"/>
+              </w:rPr>
+              <w:t>}</w:t>
             </w:r>
           </w:p>
         </w:tc>
@@ -2536,7 +3132,23 @@
                 <w:sz w:val="20"/>
                 <w:szCs w:val="20"/>
               </w:rPr>
-              <w:t>${eventTourProfile}</w:t>
+              <w:t>${</w:t>
+            </w:r>
+            <w:proofErr w:type="spellStart"/>
+            <w:r>
+              <w:rPr>
+                <w:sz w:val="20"/>
+                <w:szCs w:val="20"/>
+              </w:rPr>
+              <w:t>eventTourProfile</w:t>
+            </w:r>
+            <w:proofErr w:type="spellEnd"/>
+            <w:r>
+              <w:rPr>
+                <w:sz w:val="20"/>
+                <w:szCs w:val="20"/>
+              </w:rPr>
+              <w:t>}</w:t>
             </w:r>
           </w:p>
         </w:tc>
@@ -2629,7 +3241,23 @@
                 <w:sz w:val="20"/>
                 <w:szCs w:val="20"/>
               </w:rPr>
-              <w:t>${eventDates}</w:t>
+              <w:t>${</w:t>
+            </w:r>
+            <w:proofErr w:type="spellStart"/>
+            <w:r>
+              <w:rPr>
+                <w:sz w:val="20"/>
+                <w:szCs w:val="20"/>
+              </w:rPr>
+              <w:t>eventDates</w:t>
+            </w:r>
+            <w:proofErr w:type="spellEnd"/>
+            <w:r>
+              <w:rPr>
+                <w:sz w:val="20"/>
+                <w:szCs w:val="20"/>
+              </w:rPr>
+              <w:t>}</w:t>
             </w:r>
           </w:p>
         </w:tc>
@@ -2708,7 +3336,23 @@
                 <w:sz w:val="20"/>
                 <w:szCs w:val="20"/>
               </w:rPr>
-              <w:t>${eventMiscellaneous}</w:t>
+              <w:t>${</w:t>
+            </w:r>
+            <w:proofErr w:type="spellStart"/>
+            <w:r>
+              <w:rPr>
+                <w:sz w:val="20"/>
+                <w:szCs w:val="20"/>
+              </w:rPr>
+              <w:t>eventMiscellaneous</w:t>
+            </w:r>
+            <w:proofErr w:type="spellEnd"/>
+            <w:r>
+              <w:rPr>
+                <w:sz w:val="20"/>
+                <w:szCs w:val="20"/>
+              </w:rPr>
+              <w:t>}</w:t>
             </w:r>
           </w:p>
         </w:tc>
@@ -2757,6 +3401,7 @@
               </w:rPr>
               <w:t>${</w:t>
             </w:r>
+            <w:proofErr w:type="spellStart"/>
             <w:r>
               <w:rPr>
                 <w:sz w:val="20"/>
@@ -2769,7 +3414,15 @@
                 <w:sz w:val="20"/>
                 <w:szCs w:val="20"/>
               </w:rPr>
-              <w:t>eetingpoint}</w:t>
+              <w:t>eetingpoint</w:t>
+            </w:r>
+            <w:proofErr w:type="spellEnd"/>
+            <w:r>
+              <w:rPr>
+                <w:sz w:val="20"/>
+                <w:szCs w:val="20"/>
+              </w:rPr>
+              <w:t>}</w:t>
             </w:r>
           </w:p>
         </w:tc>
@@ -2847,7 +3500,23 @@
                 <w:sz w:val="20"/>
                 <w:szCs w:val="20"/>
               </w:rPr>
-              <w:t>${eventEquipment}</w:t>
+              <w:t>${</w:t>
+            </w:r>
+            <w:proofErr w:type="spellStart"/>
+            <w:r>
+              <w:rPr>
+                <w:sz w:val="20"/>
+                <w:szCs w:val="20"/>
+              </w:rPr>
+              <w:t>eventEquipment</w:t>
+            </w:r>
+            <w:proofErr w:type="spellEnd"/>
+            <w:r>
+              <w:rPr>
+                <w:sz w:val="20"/>
+                <w:szCs w:val="20"/>
+              </w:rPr>
+              <w:t>}</w:t>
             </w:r>
           </w:p>
         </w:tc>
@@ -2950,15 +3619,51 @@
                 <w:sz w:val="20"/>
                 <w:szCs w:val="20"/>
               </w:rPr>
-              <w:t xml:space="preserve"> Mitgl. N</w:t>
-            </w:r>
-            <w:r>
-              <w:rPr>
-                <w:b/>
-                <w:sz w:val="20"/>
-                <w:szCs w:val="20"/>
-              </w:rPr>
-              <w:t>o. &amp; Transport</w:t>
+              <w:t xml:space="preserve"> </w:t>
+            </w:r>
+            <w:proofErr w:type="spellStart"/>
+            <w:r>
+              <w:rPr>
+                <w:b/>
+                <w:sz w:val="20"/>
+                <w:szCs w:val="20"/>
+              </w:rPr>
+              <w:t>Mitgl</w:t>
+            </w:r>
+            <w:proofErr w:type="spellEnd"/>
+            <w:r>
+              <w:rPr>
+                <w:b/>
+                <w:sz w:val="20"/>
+                <w:szCs w:val="20"/>
+              </w:rPr>
+              <w:t xml:space="preserve">. </w:t>
+            </w:r>
+            <w:proofErr w:type="spellStart"/>
+            <w:r>
+              <w:rPr>
+                <w:b/>
+                <w:sz w:val="20"/>
+                <w:szCs w:val="20"/>
+              </w:rPr>
+              <w:t>N</w:t>
+            </w:r>
+            <w:r>
+              <w:rPr>
+                <w:b/>
+                <w:sz w:val="20"/>
+                <w:szCs w:val="20"/>
+              </w:rPr>
+              <w:t>o</w:t>
+            </w:r>
+            <w:proofErr w:type="spellEnd"/>
+            <w:r>
+              <w:rPr>
+                <w:b/>
+                <w:sz w:val="20"/>
+                <w:szCs w:val="20"/>
+              </w:rPr>
+              <w:t>. &amp; Transport</w:t>
             </w:r>
           </w:p>
         </w:tc>
@@ -3076,7 +3781,23 @@
                 <w:sz w:val="20"/>
                 <w:szCs w:val="20"/>
               </w:rPr>
-              <w:t>${role}</w:t>
+              <w:t>${</w:t>
+            </w:r>
+            <w:proofErr w:type="spellStart"/>
+            <w:r>
+              <w:rPr>
+                <w:sz w:val="20"/>
+                <w:szCs w:val="20"/>
+              </w:rPr>
+              <w:t>role</w:t>
+            </w:r>
+            <w:proofErr w:type="spellEnd"/>
+            <w:r>
+              <w:rPr>
+                <w:sz w:val="20"/>
+                <w:szCs w:val="20"/>
+              </w:rPr>
+              <w:t>}</w:t>
             </w:r>
           </w:p>
         </w:tc>
@@ -3097,7 +3818,39 @@
                 <w:sz w:val="20"/>
                 <w:szCs w:val="20"/>
               </w:rPr>
-              <w:t>${firstname} ${lastname}</w:t>
+              <w:t>${</w:t>
+            </w:r>
+            <w:proofErr w:type="spellStart"/>
+            <w:r>
+              <w:rPr>
+                <w:sz w:val="20"/>
+                <w:szCs w:val="20"/>
+              </w:rPr>
+              <w:t>firstname</w:t>
+            </w:r>
+            <w:proofErr w:type="spellEnd"/>
+            <w:r>
+              <w:rPr>
+                <w:sz w:val="20"/>
+                <w:szCs w:val="20"/>
+              </w:rPr>
+              <w:t>} ${</w:t>
+            </w:r>
+            <w:proofErr w:type="spellStart"/>
+            <w:r>
+              <w:rPr>
+                <w:sz w:val="20"/>
+                <w:szCs w:val="20"/>
+              </w:rPr>
+              <w:t>lastname</w:t>
+            </w:r>
+            <w:proofErr w:type="spellEnd"/>
+            <w:r>
+              <w:rPr>
+                <w:sz w:val="20"/>
+                <w:szCs w:val="20"/>
+              </w:rPr>
+              <w:t>}</w:t>
             </w:r>
             <w:r>
               <w:rPr>
@@ -3105,7 +3858,23 @@
                 <w:szCs w:val="20"/>
               </w:rPr>
               <w:br/>
-              <w:t>${sacMemberId}</w:t>
+              <w:t>${</w:t>
+            </w:r>
+            <w:proofErr w:type="spellStart"/>
+            <w:r>
+              <w:rPr>
+                <w:sz w:val="20"/>
+                <w:szCs w:val="20"/>
+              </w:rPr>
+              <w:t>sacMemberId</w:t>
+            </w:r>
+            <w:proofErr w:type="spellEnd"/>
+            <w:r>
+              <w:rPr>
+                <w:sz w:val="20"/>
+                <w:szCs w:val="20"/>
+              </w:rPr>
+              <w:t>}</w:t>
             </w:r>
             <w:r>
               <w:rPr>
@@ -3121,8 +3890,9 @@
                 <w:sz w:val="20"/>
                 <w:szCs w:val="20"/>
               </w:rPr>
-              <w:t>${isNotSacMember}</w:t>
-            </w:r>
+              <w:t>${</w:t>
+            </w:r>
+            <w:proofErr w:type="spellStart"/>
             <w:r>
               <w:rPr>
                 <w:b/>
@@ -3130,6 +3900,25 @@
                 <w:sz w:val="20"/>
                 <w:szCs w:val="20"/>
               </w:rPr>
+              <w:t>isNotSacMember</w:t>
+            </w:r>
+            <w:proofErr w:type="spellEnd"/>
+            <w:r>
+              <w:rPr>
+                <w:b/>
+                <w:color w:val="FF0000"/>
+                <w:sz w:val="20"/>
+                <w:szCs w:val="20"/>
+              </w:rPr>
+              <w:t>}</w:t>
+            </w:r>
+            <w:r>
+              <w:rPr>
+                <w:b/>
+                <w:color w:val="FF0000"/>
+                <w:sz w:val="20"/>
+                <w:szCs w:val="20"/>
+              </w:rPr>
               <w:br/>
             </w:r>
             <w:r>
@@ -3154,13 +3943,23 @@
               </w:rPr>
               <w:t>${</w:t>
             </w:r>
+            <w:proofErr w:type="spellStart"/>
             <w:r>
               <w:rPr>
                 <w:color w:val="00B050"/>
                 <w:sz w:val="20"/>
                 <w:szCs w:val="20"/>
               </w:rPr>
-              <w:t>transportInfo}</w:t>
+              <w:t>transportInfo</w:t>
+            </w:r>
+            <w:proofErr w:type="spellEnd"/>
+            <w:r>
+              <w:rPr>
+                <w:color w:val="00B050"/>
+                <w:sz w:val="20"/>
+                <w:szCs w:val="20"/>
+              </w:rPr>
+              <w:t>}</w:t>
             </w:r>
           </w:p>
         </w:tc>
@@ -3181,7 +3980,23 @@
                 <w:sz w:val="20"/>
                 <w:szCs w:val="20"/>
               </w:rPr>
-              <w:t>${street}</w:t>
+              <w:t>${</w:t>
+            </w:r>
+            <w:proofErr w:type="spellStart"/>
+            <w:r>
+              <w:rPr>
+                <w:sz w:val="20"/>
+                <w:szCs w:val="20"/>
+              </w:rPr>
+              <w:t>street</w:t>
+            </w:r>
+            <w:proofErr w:type="spellEnd"/>
+            <w:r>
+              <w:rPr>
+                <w:sz w:val="20"/>
+                <w:szCs w:val="20"/>
+              </w:rPr>
+              <w:t>}</w:t>
             </w:r>
             <w:r>
               <w:rPr>
@@ -3189,7 +4004,39 @@
                 <w:szCs w:val="20"/>
               </w:rPr>
               <w:br/>
-              <w:t>${postal} ${city}</w:t>
+              <w:t>${</w:t>
+            </w:r>
+            <w:proofErr w:type="spellStart"/>
+            <w:r>
+              <w:rPr>
+                <w:sz w:val="20"/>
+                <w:szCs w:val="20"/>
+              </w:rPr>
+              <w:t>postal</w:t>
+            </w:r>
+            <w:proofErr w:type="spellEnd"/>
+            <w:r>
+              <w:rPr>
+                <w:sz w:val="20"/>
+                <w:szCs w:val="20"/>
+              </w:rPr>
+              <w:t>} ${</w:t>
+            </w:r>
+            <w:proofErr w:type="spellStart"/>
+            <w:r>
+              <w:rPr>
+                <w:sz w:val="20"/>
+                <w:szCs w:val="20"/>
+              </w:rPr>
+              <w:t>city</w:t>
+            </w:r>
+            <w:proofErr w:type="spellEnd"/>
+            <w:r>
+              <w:rPr>
+                <w:sz w:val="20"/>
+                <w:szCs w:val="20"/>
+              </w:rPr>
+              <w:t>}</w:t>
             </w:r>
           </w:p>
         </w:tc>
@@ -3205,13 +4052,45 @@
                 <w:szCs w:val="20"/>
               </w:rPr>
             </w:pPr>
-            <w:r>
-              <w:rPr>
-                <w:sz w:val="20"/>
-                <w:szCs w:val="20"/>
-              </w:rPr>
-              <w:t>${phone}</w:t>
-            </w:r>
+            <w:bookmarkStart w:id="0" w:name="_GoBack"/>
+            <w:r>
+              <w:rPr>
+                <w:sz w:val="20"/>
+                <w:szCs w:val="20"/>
+              </w:rPr>
+              <w:t xml:space="preserve">P: </w:t>
+            </w:r>
+            <w:r>
+              <w:rPr>
+                <w:sz w:val="20"/>
+                <w:szCs w:val="20"/>
+              </w:rPr>
+              <w:t>${</w:t>
+            </w:r>
+            <w:proofErr w:type="spellStart"/>
+            <w:r>
+              <w:rPr>
+                <w:sz w:val="20"/>
+                <w:szCs w:val="20"/>
+              </w:rPr>
+              <w:t>phone</w:t>
+            </w:r>
+            <w:proofErr w:type="spellEnd"/>
+            <w:r>
+              <w:rPr>
+                <w:sz w:val="20"/>
+                <w:szCs w:val="20"/>
+              </w:rPr>
+              <w:t>}</w:t>
+            </w:r>
+            <w:r>
+              <w:rPr>
+                <w:sz w:val="20"/>
+                <w:szCs w:val="20"/>
+              </w:rPr>
+              <w:t>,     M: ${mobile}</w:t>
+            </w:r>
+            <w:bookmarkEnd w:id="0"/>
             <w:r>
               <w:rPr>
                 <w:sz w:val="20"/>
@@ -3227,6 +4106,7 @@
               </w:rPr>
               <w:t>${</w:t>
             </w:r>
+            <w:proofErr w:type="spellStart"/>
             <w:r>
               <w:rPr>
                 <w:sz w:val="20"/>
@@ -3234,6 +4114,7 @@
               </w:rPr>
               <w:t>emergencyPhoneName</w:t>
             </w:r>
+            <w:proofErr w:type="spellEnd"/>
             <w:r>
               <w:rPr>
                 <w:sz w:val="20"/>
@@ -3256,6 +4137,7 @@
               </w:rPr>
               <w:t>${</w:t>
             </w:r>
+            <w:proofErr w:type="spellStart"/>
             <w:r>
               <w:rPr>
                 <w:sz w:val="20"/>
@@ -3263,6 +4145,7 @@
               </w:rPr>
               <w:t>emergencyPhone</w:t>
             </w:r>
+            <w:proofErr w:type="spellEnd"/>
             <w:r>
               <w:rPr>
                 <w:sz w:val="20"/>
@@ -3289,7 +4172,23 @@
                 <w:sz w:val="20"/>
                 <w:szCs w:val="20"/>
               </w:rPr>
-              <w:t>${dateOfBirth}</w:t>
+              <w:t>${</w:t>
+            </w:r>
+            <w:proofErr w:type="spellStart"/>
+            <w:r>
+              <w:rPr>
+                <w:sz w:val="20"/>
+                <w:szCs w:val="20"/>
+              </w:rPr>
+              <w:t>dateOfBirth</w:t>
+            </w:r>
+            <w:proofErr w:type="spellEnd"/>
+            <w:r>
+              <w:rPr>
+                <w:sz w:val="20"/>
+                <w:szCs w:val="20"/>
+              </w:rPr>
+              <w:t>}</w:t>
             </w:r>
           </w:p>
         </w:tc>
@@ -3368,7 +4267,23 @@
                 <w:sz w:val="20"/>
                 <w:szCs w:val="20"/>
               </w:rPr>
-              <w:t>${emergencyConcept}</w:t>
+              <w:t>${</w:t>
+            </w:r>
+            <w:proofErr w:type="spellStart"/>
+            <w:r>
+              <w:rPr>
+                <w:sz w:val="20"/>
+                <w:szCs w:val="20"/>
+              </w:rPr>
+              <w:t>emergencyConcept</w:t>
+            </w:r>
+            <w:proofErr w:type="spellEnd"/>
+            <w:r>
+              <w:rPr>
+                <w:sz w:val="20"/>
+                <w:szCs w:val="20"/>
+              </w:rPr>
+              <w:t>}</w:t>
             </w:r>
           </w:p>
         </w:tc>
@@ -3393,7 +4308,15 @@
           <w:sz w:val="20"/>
           <w:szCs w:val="20"/>
         </w:rPr>
-        <w:t>${event</w:t>
+        <w:t>${</w:t>
+      </w:r>
+      <w:proofErr w:type="spellStart"/>
+      <w:r>
+        <w:rPr>
+          <w:sz w:val="20"/>
+          <w:szCs w:val="20"/>
+        </w:rPr>
+        <w:t>event</w:t>
       </w:r>
       <w:r>
         <w:rPr>
@@ -3402,6 +4325,7 @@
         </w:rPr>
         <w:t>Id</w:t>
       </w:r>
+      <w:proofErr w:type="spellEnd"/>
       <w:r>
         <w:rPr>
           <w:sz w:val="20"/>
@@ -3560,7 +4484,7 @@
           <v:path o:extrusionok="f" gradientshapeok="t" o:connecttype="rect"/>
           <o:lock v:ext="edit" aspectratio="t"/>
         </v:shapetype>
-        <v:shape id="_x0000_i1054" type="#_x0000_t75" style="width:176.25pt;height:56.25pt;visibility:visible;mso-wrap-style:square">
+        <v:shape id="_x0000_i1026" type="#_x0000_t75" style="width:176.25pt;height:56.25pt;visibility:visible;mso-wrap-style:square">
           <v:imagedata r:id="rId1" o:title=""/>
         </v:shape>
       </w:pict>

</xml_diff>

<commit_message>
Anpassungen an der Teilnehmerliste
</commit_message>
<xml_diff>
--- a/src/Resources/contao/templates/docx/event_instructor_invoice_tour.docx
+++ b/src/Resources/contao/templates/docx/event_instructor_invoice_tour.docx
@@ -4058,39 +4058,15 @@
                 <w:sz w:val="20"/>
                 <w:szCs w:val="20"/>
               </w:rPr>
-              <w:t xml:space="preserve">P: </w:t>
-            </w:r>
-            <w:r>
-              <w:rPr>
-                <w:sz w:val="20"/>
-                <w:szCs w:val="20"/>
-              </w:rPr>
-              <w:t>${</w:t>
-            </w:r>
-            <w:proofErr w:type="spellStart"/>
-            <w:r>
-              <w:rPr>
-                <w:sz w:val="20"/>
-                <w:szCs w:val="20"/>
-              </w:rPr>
-              <w:t>phone</w:t>
-            </w:r>
-            <w:proofErr w:type="spellEnd"/>
-            <w:r>
-              <w:rPr>
-                <w:sz w:val="20"/>
-                <w:szCs w:val="20"/>
-              </w:rPr>
-              <w:t>}</w:t>
-            </w:r>
-            <w:r>
-              <w:rPr>
-                <w:sz w:val="20"/>
-                <w:szCs w:val="20"/>
-              </w:rPr>
-              <w:t>,     M: ${mobile}</w:t>
-            </w:r>
-            <w:bookmarkEnd w:id="0"/>
+              <w:t>Tel</w:t>
+            </w:r>
+            <w:r>
+              <w:rPr>
+                <w:sz w:val="20"/>
+                <w:szCs w:val="20"/>
+              </w:rPr>
+              <w:t>: ${mobile}</w:t>
+            </w:r>
             <w:r>
               <w:rPr>
                 <w:sz w:val="20"/>
@@ -4128,6 +4104,19 @@
                 <w:szCs w:val="20"/>
               </w:rPr>
               <w:br/>
+            </w:r>
+            <w:r>
+              <w:rPr>
+                <w:sz w:val="20"/>
+                <w:szCs w:val="20"/>
+              </w:rPr>
+              <w:t>Notfall-</w:t>
+            </w:r>
+            <w:r>
+              <w:rPr>
+                <w:sz w:val="20"/>
+                <w:szCs w:val="20"/>
+              </w:rPr>
               <w:t xml:space="preserve">Tel: </w:t>
             </w:r>
             <w:r>
@@ -4153,6 +4142,7 @@
               </w:rPr>
               <w:t>}</w:t>
             </w:r>
+            <w:bookmarkEnd w:id="0"/>
           </w:p>
         </w:tc>
         <w:tc>

</xml_diff>

<commit_message>
Anpassen des Vergütungsformulars. Es gibt keine ÖV Pauschale mehr von 10 CHF (Thanks to Edwin Gisler)
</commit_message>
<xml_diff>
--- a/src/Resources/contao/templates/docx/event_instructor_invoice_tour.docx
+++ b/src/Resources/contao/templates/docx/event_instructor_invoice_tour.docx
@@ -1748,7 +1748,7 @@
                 <w:sz w:val="20"/>
                 <w:szCs w:val="20"/>
               </w:rPr>
-              <w:t>lbtaxpreis + CHF 10.00 pauschal</w:t>
+              <w:t>lbtaxpreis</w:t>
             </w:r>
           </w:p>
         </w:tc>
@@ -1776,6 +1776,7 @@
               </w:rPr>
               <w:t>${</w:t>
             </w:r>
+            <w:bookmarkStart w:id="0" w:name="_GoBack"/>
             <w:proofErr w:type="spellStart"/>
             <w:r>
               <w:rPr>
@@ -1784,6 +1785,7 @@
               </w:rPr>
               <w:t>railwTaxes</w:t>
             </w:r>
+            <w:bookmarkEnd w:id="0"/>
             <w:proofErr w:type="spellEnd"/>
             <w:r>
               <w:rPr>
@@ -4052,7 +4054,6 @@
                 <w:szCs w:val="20"/>
               </w:rPr>
             </w:pPr>
-            <w:bookmarkStart w:id="0" w:name="_GoBack"/>
             <w:r>
               <w:rPr>
                 <w:sz w:val="20"/>
@@ -4142,7 +4143,6 @@
               </w:rPr>
               <w:t>}</w:t>
             </w:r>
-            <w:bookmarkEnd w:id="0"/>
           </w:p>
         </w:tc>
         <w:tc>

</xml_diff>

<commit_message>
Kleinere Anpassungen nach 3. Schulungstag
</commit_message>
<xml_diff>
--- a/src/Resources/contao/templates/docx/event_instructor_invoice_tour.docx
+++ b/src/Resources/contao/templates/docx/event_instructor_invoice_tour.docx
@@ -16,7 +16,7 @@
           <w:sz w:val="36"/>
           <w:szCs w:val="36"/>
         </w:rPr>
-        <w:t>Tourenrapport/Vergütungsformular</w:t>
+        <w:t>Tourenrapport</w:t>
       </w:r>
     </w:p>
     <w:p>
@@ -1296,1172 +1296,6 @@
               </w:rPr>
               <w:t>}</w:t>
             </w:r>
-          </w:p>
-        </w:tc>
-      </w:tr>
-    </w:tbl>
-    <w:p>
-      <w:pPr>
-        <w:rPr>
-          <w:sz w:val="20"/>
-          <w:szCs w:val="20"/>
-        </w:rPr>
-      </w:pPr>
-    </w:p>
-    <w:p>
-      <w:pPr>
-        <w:rPr>
-          <w:b/>
-          <w:sz w:val="24"/>
-          <w:szCs w:val="24"/>
-        </w:rPr>
-      </w:pPr>
-      <w:r>
-        <w:rPr>
-          <w:b/>
-          <w:sz w:val="24"/>
-          <w:szCs w:val="24"/>
-        </w:rPr>
-        <w:t>ENTSCHÄDIGUNG</w:t>
-      </w:r>
-    </w:p>
-    <w:tbl>
-      <w:tblPr>
-        <w:tblW w:w="0" w:type="auto"/>
-        <w:tblLook w:val="04A0" w:firstRow="1" w:lastRow="0" w:firstColumn="1" w:lastColumn="0" w:noHBand="0" w:noVBand="1"/>
-      </w:tblPr>
-      <w:tblGrid>
-        <w:gridCol w:w="4248"/>
-        <w:gridCol w:w="1793"/>
-        <w:gridCol w:w="3706"/>
-      </w:tblGrid>
-      <w:tr>
-        <w:tc>
-          <w:tcPr>
-            <w:tcW w:w="4248" w:type="dxa"/>
-            <w:shd w:val="clear" w:color="auto" w:fill="auto"/>
-          </w:tcPr>
-          <w:p>
-            <w:pPr>
-              <w:spacing w:after="0" w:line="240" w:lineRule="auto"/>
-              <w:rPr>
-                <w:b/>
-                <w:sz w:val="20"/>
-                <w:szCs w:val="20"/>
-              </w:rPr>
-            </w:pPr>
-            <w:r>
-              <w:rPr>
-                <w:b/>
-                <w:sz w:val="20"/>
-                <w:szCs w:val="20"/>
-              </w:rPr>
-              <w:t>Beschreibung</w:t>
-            </w:r>
-          </w:p>
-        </w:tc>
-        <w:tc>
-          <w:tcPr>
-            <w:tcW w:w="1793" w:type="dxa"/>
-            <w:shd w:val="clear" w:color="auto" w:fill="auto"/>
-          </w:tcPr>
-          <w:p>
-            <w:pPr>
-              <w:spacing w:after="0" w:line="240" w:lineRule="auto"/>
-              <w:rPr>
-                <w:b/>
-                <w:sz w:val="20"/>
-                <w:szCs w:val="20"/>
-              </w:rPr>
-            </w:pPr>
-            <w:r>
-              <w:rPr>
-                <w:b/>
-                <w:sz w:val="20"/>
-                <w:szCs w:val="20"/>
-              </w:rPr>
-              <w:t>Betrag</w:t>
-            </w:r>
-          </w:p>
-        </w:tc>
-        <w:tc>
-          <w:tcPr>
-            <w:tcW w:w="3706" w:type="dxa"/>
-            <w:shd w:val="clear" w:color="auto" w:fill="auto"/>
-          </w:tcPr>
-          <w:p>
-            <w:pPr>
-              <w:spacing w:after="0" w:line="240" w:lineRule="auto"/>
-              <w:rPr>
-                <w:b/>
-                <w:sz w:val="20"/>
-                <w:szCs w:val="20"/>
-              </w:rPr>
-            </w:pPr>
-            <w:r>
-              <w:rPr>
-                <w:b/>
-                <w:sz w:val="20"/>
-                <w:szCs w:val="20"/>
-              </w:rPr>
-              <w:t>Bemerkungen</w:t>
-            </w:r>
-          </w:p>
-        </w:tc>
-      </w:tr>
-      <w:tr>
-        <w:tc>
-          <w:tcPr>
-            <w:tcW w:w="4248" w:type="dxa"/>
-            <w:tcBorders>
-              <w:bottom w:val="single" w:sz="4" w:space="0" w:color="auto"/>
-            </w:tcBorders>
-            <w:shd w:val="clear" w:color="auto" w:fill="auto"/>
-          </w:tcPr>
-          <w:p>
-            <w:pPr>
-              <w:spacing w:after="0" w:line="240" w:lineRule="auto"/>
-              <w:rPr>
-                <w:b/>
-                <w:sz w:val="20"/>
-                <w:szCs w:val="20"/>
-              </w:rPr>
-            </w:pPr>
-            <w:r>
-              <w:rPr>
-                <w:b/>
-                <w:sz w:val="20"/>
-                <w:szCs w:val="20"/>
-              </w:rPr>
-              <w:t>Übernachtung, Hüttentaxen</w:t>
-            </w:r>
-          </w:p>
-        </w:tc>
-        <w:tc>
-          <w:tcPr>
-            <w:tcW w:w="1793" w:type="dxa"/>
-            <w:tcBorders>
-              <w:bottom w:val="single" w:sz="4" w:space="0" w:color="auto"/>
-            </w:tcBorders>
-            <w:shd w:val="clear" w:color="auto" w:fill="auto"/>
-          </w:tcPr>
-          <w:p>
-            <w:pPr>
-              <w:spacing w:after="0" w:line="240" w:lineRule="auto"/>
-              <w:jc w:val="right"/>
-              <w:rPr>
-                <w:sz w:val="20"/>
-                <w:szCs w:val="20"/>
-              </w:rPr>
-            </w:pPr>
-            <w:r>
-              <w:rPr>
-                <w:sz w:val="20"/>
-                <w:szCs w:val="20"/>
-              </w:rPr>
-              <w:t>${</w:t>
-            </w:r>
-            <w:proofErr w:type="spellStart"/>
-            <w:r>
-              <w:rPr>
-                <w:sz w:val="20"/>
-                <w:szCs w:val="20"/>
-              </w:rPr>
-              <w:t>sleepingTaxes</w:t>
-            </w:r>
-            <w:proofErr w:type="spellEnd"/>
-            <w:r>
-              <w:rPr>
-                <w:sz w:val="20"/>
-                <w:szCs w:val="20"/>
-              </w:rPr>
-              <w:t>} CHF</w:t>
-            </w:r>
-          </w:p>
-        </w:tc>
-        <w:tc>
-          <w:tcPr>
-            <w:tcW w:w="3706" w:type="dxa"/>
-            <w:tcBorders>
-              <w:bottom w:val="single" w:sz="4" w:space="0" w:color="auto"/>
-            </w:tcBorders>
-            <w:shd w:val="clear" w:color="auto" w:fill="auto"/>
-          </w:tcPr>
-          <w:p>
-            <w:pPr>
-              <w:spacing w:after="0" w:line="240" w:lineRule="auto"/>
-              <w:rPr>
-                <w:sz w:val="20"/>
-                <w:szCs w:val="20"/>
-              </w:rPr>
-            </w:pPr>
-            <w:r>
-              <w:rPr>
-                <w:sz w:val="20"/>
-                <w:szCs w:val="20"/>
-              </w:rPr>
-              <w:t>${</w:t>
-            </w:r>
-            <w:proofErr w:type="spellStart"/>
-            <w:r>
-              <w:rPr>
-                <w:sz w:val="20"/>
-                <w:szCs w:val="20"/>
-              </w:rPr>
-              <w:t>sleepingTaxesText</w:t>
-            </w:r>
-            <w:proofErr w:type="spellEnd"/>
-            <w:r>
-              <w:rPr>
-                <w:sz w:val="20"/>
-                <w:szCs w:val="20"/>
-              </w:rPr>
-              <w:t>}</w:t>
-            </w:r>
-          </w:p>
-        </w:tc>
-      </w:tr>
-      <w:tr>
-        <w:tc>
-          <w:tcPr>
-            <w:tcW w:w="4248" w:type="dxa"/>
-            <w:tcBorders>
-              <w:top w:val="single" w:sz="4" w:space="0" w:color="auto"/>
-              <w:bottom w:val="single" w:sz="4" w:space="0" w:color="auto"/>
-            </w:tcBorders>
-            <w:shd w:val="clear" w:color="auto" w:fill="auto"/>
-          </w:tcPr>
-          <w:p>
-            <w:pPr>
-              <w:spacing w:after="0" w:line="240" w:lineRule="auto"/>
-              <w:rPr>
-                <w:b/>
-                <w:sz w:val="20"/>
-                <w:szCs w:val="20"/>
-              </w:rPr>
-            </w:pPr>
-            <w:r>
-              <w:rPr>
-                <w:b/>
-                <w:sz w:val="20"/>
-                <w:szCs w:val="20"/>
-              </w:rPr>
-              <w:t>Sonstiges</w:t>
-            </w:r>
-          </w:p>
-        </w:tc>
-        <w:tc>
-          <w:tcPr>
-            <w:tcW w:w="1793" w:type="dxa"/>
-            <w:tcBorders>
-              <w:top w:val="single" w:sz="4" w:space="0" w:color="auto"/>
-              <w:bottom w:val="single" w:sz="4" w:space="0" w:color="auto"/>
-            </w:tcBorders>
-            <w:shd w:val="clear" w:color="auto" w:fill="auto"/>
-          </w:tcPr>
-          <w:p>
-            <w:pPr>
-              <w:spacing w:after="0" w:line="240" w:lineRule="auto"/>
-              <w:jc w:val="right"/>
-              <w:rPr>
-                <w:sz w:val="20"/>
-                <w:szCs w:val="20"/>
-              </w:rPr>
-            </w:pPr>
-            <w:r>
-              <w:rPr>
-                <w:sz w:val="20"/>
-                <w:szCs w:val="20"/>
-              </w:rPr>
-              <w:t>${</w:t>
-            </w:r>
-            <w:proofErr w:type="spellStart"/>
-            <w:r>
-              <w:rPr>
-                <w:sz w:val="20"/>
-                <w:szCs w:val="20"/>
-              </w:rPr>
-              <w:t>miscTaxes</w:t>
-            </w:r>
-            <w:proofErr w:type="spellEnd"/>
-            <w:r>
-              <w:rPr>
-                <w:sz w:val="20"/>
-                <w:szCs w:val="20"/>
-              </w:rPr>
-              <w:t>} CHF</w:t>
-            </w:r>
-          </w:p>
-        </w:tc>
-        <w:tc>
-          <w:tcPr>
-            <w:tcW w:w="3706" w:type="dxa"/>
-            <w:tcBorders>
-              <w:top w:val="single" w:sz="4" w:space="0" w:color="auto"/>
-              <w:bottom w:val="single" w:sz="4" w:space="0" w:color="auto"/>
-            </w:tcBorders>
-            <w:shd w:val="clear" w:color="auto" w:fill="auto"/>
-          </w:tcPr>
-          <w:p>
-            <w:pPr>
-              <w:spacing w:after="0" w:line="240" w:lineRule="auto"/>
-              <w:rPr>
-                <w:sz w:val="20"/>
-                <w:szCs w:val="20"/>
-              </w:rPr>
-            </w:pPr>
-            <w:r>
-              <w:rPr>
-                <w:sz w:val="20"/>
-                <w:szCs w:val="20"/>
-              </w:rPr>
-              <w:t>${</w:t>
-            </w:r>
-            <w:proofErr w:type="spellStart"/>
-            <w:r>
-              <w:rPr>
-                <w:sz w:val="20"/>
-                <w:szCs w:val="20"/>
-              </w:rPr>
-              <w:t>miscTaxesText</w:t>
-            </w:r>
-            <w:proofErr w:type="spellEnd"/>
-            <w:r>
-              <w:rPr>
-                <w:sz w:val="20"/>
-                <w:szCs w:val="20"/>
-              </w:rPr>
-              <w:t>}</w:t>
-            </w:r>
-          </w:p>
-        </w:tc>
-      </w:tr>
-      <w:tr>
-        <w:tc>
-          <w:tcPr>
-            <w:tcW w:w="4248" w:type="dxa"/>
-            <w:tcBorders>
-              <w:top w:val="single" w:sz="4" w:space="0" w:color="auto"/>
-              <w:bottom w:val="single" w:sz="4" w:space="0" w:color="auto"/>
-            </w:tcBorders>
-            <w:shd w:val="clear" w:color="auto" w:fill="auto"/>
-          </w:tcPr>
-          <w:p>
-            <w:pPr>
-              <w:spacing w:after="0" w:line="240" w:lineRule="auto"/>
-              <w:rPr>
-                <w:b/>
-                <w:sz w:val="20"/>
-                <w:szCs w:val="20"/>
-              </w:rPr>
-            </w:pPr>
-            <w:r>
-              <w:rPr>
-                <w:b/>
-                <w:sz w:val="20"/>
-                <w:szCs w:val="20"/>
-              </w:rPr>
-              <w:t>Fahrspesen gemäss Reglement</w:t>
-            </w:r>
-          </w:p>
-        </w:tc>
-        <w:tc>
-          <w:tcPr>
-            <w:tcW w:w="1793" w:type="dxa"/>
-            <w:tcBorders>
-              <w:top w:val="single" w:sz="4" w:space="0" w:color="auto"/>
-              <w:bottom w:val="single" w:sz="4" w:space="0" w:color="auto"/>
-            </w:tcBorders>
-            <w:shd w:val="clear" w:color="auto" w:fill="auto"/>
-          </w:tcPr>
-          <w:p>
-            <w:pPr>
-              <w:spacing w:after="0" w:line="240" w:lineRule="auto"/>
-              <w:jc w:val="right"/>
-              <w:rPr>
-                <w:sz w:val="20"/>
-                <w:szCs w:val="20"/>
-              </w:rPr>
-            </w:pPr>
-          </w:p>
-        </w:tc>
-        <w:tc>
-          <w:tcPr>
-            <w:tcW w:w="3706" w:type="dxa"/>
-            <w:tcBorders>
-              <w:top w:val="single" w:sz="4" w:space="0" w:color="auto"/>
-              <w:bottom w:val="single" w:sz="4" w:space="0" w:color="auto"/>
-            </w:tcBorders>
-            <w:shd w:val="clear" w:color="auto" w:fill="auto"/>
-          </w:tcPr>
-          <w:p>
-            <w:pPr>
-              <w:spacing w:after="0" w:line="240" w:lineRule="auto"/>
-              <w:rPr>
-                <w:sz w:val="20"/>
-                <w:szCs w:val="20"/>
-              </w:rPr>
-            </w:pPr>
-          </w:p>
-        </w:tc>
-      </w:tr>
-      <w:tr>
-        <w:tc>
-          <w:tcPr>
-            <w:tcW w:w="4248" w:type="dxa"/>
-            <w:tcBorders>
-              <w:top w:val="single" w:sz="4" w:space="0" w:color="auto"/>
-            </w:tcBorders>
-            <w:shd w:val="clear" w:color="auto" w:fill="auto"/>
-          </w:tcPr>
-          <w:p>
-            <w:pPr>
-              <w:pStyle w:val="Listenabsatz"/>
-              <w:numPr>
-                <w:ilvl w:val="0"/>
-                <w:numId w:val="2"/>
-              </w:numPr>
-              <w:spacing w:after="0" w:line="240" w:lineRule="auto"/>
-              <w:rPr>
-                <w:sz w:val="20"/>
-                <w:szCs w:val="20"/>
-              </w:rPr>
-            </w:pPr>
-            <w:proofErr w:type="spellStart"/>
-            <w:r>
-              <w:rPr>
-                <w:sz w:val="20"/>
-                <w:szCs w:val="20"/>
-              </w:rPr>
-              <w:t>Öv</w:t>
-            </w:r>
-            <w:proofErr w:type="spellEnd"/>
-            <w:r>
-              <w:rPr>
-                <w:sz w:val="20"/>
-                <w:szCs w:val="20"/>
-              </w:rPr>
-              <w:t>: Ha</w:t>
-            </w:r>
-            <w:r>
-              <w:rPr>
-                <w:sz w:val="20"/>
-                <w:szCs w:val="20"/>
-              </w:rPr>
-              <w:t>lbtaxpreis</w:t>
-            </w:r>
-          </w:p>
-        </w:tc>
-        <w:tc>
-          <w:tcPr>
-            <w:tcW w:w="1793" w:type="dxa"/>
-            <w:tcBorders>
-              <w:top w:val="single" w:sz="4" w:space="0" w:color="auto"/>
-            </w:tcBorders>
-            <w:shd w:val="clear" w:color="auto" w:fill="auto"/>
-          </w:tcPr>
-          <w:p>
-            <w:pPr>
-              <w:spacing w:after="0" w:line="240" w:lineRule="auto"/>
-              <w:jc w:val="right"/>
-              <w:rPr>
-                <w:sz w:val="20"/>
-                <w:szCs w:val="20"/>
-              </w:rPr>
-            </w:pPr>
-            <w:r>
-              <w:rPr>
-                <w:sz w:val="20"/>
-                <w:szCs w:val="20"/>
-              </w:rPr>
-              <w:t>${</w:t>
-            </w:r>
-            <w:bookmarkStart w:id="0" w:name="_GoBack"/>
-            <w:proofErr w:type="spellStart"/>
-            <w:r>
-              <w:rPr>
-                <w:sz w:val="20"/>
-                <w:szCs w:val="20"/>
-              </w:rPr>
-              <w:t>railwTaxes</w:t>
-            </w:r>
-            <w:bookmarkEnd w:id="0"/>
-            <w:proofErr w:type="spellEnd"/>
-            <w:r>
-              <w:rPr>
-                <w:sz w:val="20"/>
-                <w:szCs w:val="20"/>
-              </w:rPr>
-              <w:t>}</w:t>
-            </w:r>
-            <w:r>
-              <w:rPr>
-                <w:sz w:val="20"/>
-                <w:szCs w:val="20"/>
-              </w:rPr>
-              <w:t xml:space="preserve"> CHF</w:t>
-            </w:r>
-          </w:p>
-        </w:tc>
-        <w:tc>
-          <w:tcPr>
-            <w:tcW w:w="3706" w:type="dxa"/>
-            <w:tcBorders>
-              <w:top w:val="single" w:sz="4" w:space="0" w:color="auto"/>
-            </w:tcBorders>
-            <w:shd w:val="clear" w:color="auto" w:fill="auto"/>
-          </w:tcPr>
-          <w:p>
-            <w:pPr>
-              <w:spacing w:after="0" w:line="240" w:lineRule="auto"/>
-              <w:rPr>
-                <w:sz w:val="20"/>
-                <w:szCs w:val="20"/>
-              </w:rPr>
-            </w:pPr>
-            <w:r>
-              <w:rPr>
-                <w:sz w:val="20"/>
-                <w:szCs w:val="20"/>
-              </w:rPr>
-              <w:t>${</w:t>
-            </w:r>
-            <w:proofErr w:type="spellStart"/>
-            <w:r>
-              <w:rPr>
-                <w:sz w:val="20"/>
-                <w:szCs w:val="20"/>
-              </w:rPr>
-              <w:t>railwTaxesText</w:t>
-            </w:r>
-            <w:proofErr w:type="spellEnd"/>
-            <w:r>
-              <w:rPr>
-                <w:sz w:val="20"/>
-                <w:szCs w:val="20"/>
-              </w:rPr>
-              <w:t>}</w:t>
-            </w:r>
-          </w:p>
-        </w:tc>
-      </w:tr>
-      <w:tr>
-        <w:tc>
-          <w:tcPr>
-            <w:tcW w:w="4248" w:type="dxa"/>
-            <w:shd w:val="clear" w:color="auto" w:fill="auto"/>
-          </w:tcPr>
-          <w:p>
-            <w:pPr>
-              <w:pStyle w:val="Listenabsatz"/>
-              <w:numPr>
-                <w:ilvl w:val="0"/>
-                <w:numId w:val="2"/>
-              </w:numPr>
-              <w:spacing w:after="0" w:line="240" w:lineRule="auto"/>
-              <w:rPr>
-                <w:sz w:val="20"/>
-                <w:szCs w:val="20"/>
-              </w:rPr>
-            </w:pPr>
-            <w:r>
-              <w:rPr>
-                <w:sz w:val="20"/>
-                <w:szCs w:val="20"/>
-              </w:rPr>
-              <w:t>Privatbahnen</w:t>
-            </w:r>
-          </w:p>
-        </w:tc>
-        <w:tc>
-          <w:tcPr>
-            <w:tcW w:w="1793" w:type="dxa"/>
-            <w:shd w:val="clear" w:color="auto" w:fill="auto"/>
-          </w:tcPr>
-          <w:p>
-            <w:pPr>
-              <w:spacing w:after="0" w:line="240" w:lineRule="auto"/>
-              <w:jc w:val="right"/>
-              <w:rPr>
-                <w:sz w:val="20"/>
-                <w:szCs w:val="20"/>
-              </w:rPr>
-            </w:pPr>
-            <w:r>
-              <w:rPr>
-                <w:sz w:val="20"/>
-                <w:szCs w:val="20"/>
-              </w:rPr>
-              <w:t>${</w:t>
-            </w:r>
-            <w:proofErr w:type="spellStart"/>
-            <w:r>
-              <w:rPr>
-                <w:sz w:val="20"/>
-                <w:szCs w:val="20"/>
-              </w:rPr>
-              <w:t>cabelCarTaxes</w:t>
-            </w:r>
-            <w:proofErr w:type="spellEnd"/>
-            <w:r>
-              <w:rPr>
-                <w:sz w:val="20"/>
-                <w:szCs w:val="20"/>
-              </w:rPr>
-              <w:t>}</w:t>
-            </w:r>
-            <w:r>
-              <w:rPr>
-                <w:sz w:val="20"/>
-                <w:szCs w:val="20"/>
-              </w:rPr>
-              <w:t xml:space="preserve"> CHF</w:t>
-            </w:r>
-          </w:p>
-        </w:tc>
-        <w:tc>
-          <w:tcPr>
-            <w:tcW w:w="3706" w:type="dxa"/>
-            <w:shd w:val="clear" w:color="auto" w:fill="auto"/>
-          </w:tcPr>
-          <w:p>
-            <w:pPr>
-              <w:spacing w:after="0" w:line="240" w:lineRule="auto"/>
-              <w:rPr>
-                <w:sz w:val="20"/>
-                <w:szCs w:val="20"/>
-              </w:rPr>
-            </w:pPr>
-            <w:r>
-              <w:rPr>
-                <w:sz w:val="20"/>
-                <w:szCs w:val="20"/>
-              </w:rPr>
-              <w:t>${</w:t>
-            </w:r>
-            <w:proofErr w:type="spellStart"/>
-            <w:r>
-              <w:rPr>
-                <w:sz w:val="20"/>
-                <w:szCs w:val="20"/>
-              </w:rPr>
-              <w:t>cabelCarTaxesText</w:t>
-            </w:r>
-            <w:proofErr w:type="spellEnd"/>
-            <w:r>
-              <w:rPr>
-                <w:sz w:val="20"/>
-                <w:szCs w:val="20"/>
-              </w:rPr>
-              <w:t>}</w:t>
-            </w:r>
-          </w:p>
-        </w:tc>
-      </w:tr>
-      <w:tr>
-        <w:tc>
-          <w:tcPr>
-            <w:tcW w:w="4248" w:type="dxa"/>
-            <w:shd w:val="clear" w:color="auto" w:fill="auto"/>
-          </w:tcPr>
-          <w:p>
-            <w:pPr>
-              <w:pStyle w:val="Listenabsatz"/>
-              <w:numPr>
-                <w:ilvl w:val="0"/>
-                <w:numId w:val="2"/>
-              </w:numPr>
-              <w:spacing w:after="0" w:line="240" w:lineRule="auto"/>
-              <w:rPr>
-                <w:sz w:val="20"/>
-                <w:szCs w:val="20"/>
-              </w:rPr>
-            </w:pPr>
-            <w:r>
-              <w:rPr>
-                <w:sz w:val="20"/>
-                <w:szCs w:val="20"/>
-              </w:rPr>
-              <w:t>Park-Strassen-Tunnelgebühren pro Auto</w:t>
-            </w:r>
-          </w:p>
-        </w:tc>
-        <w:tc>
-          <w:tcPr>
-            <w:tcW w:w="1793" w:type="dxa"/>
-            <w:shd w:val="clear" w:color="auto" w:fill="auto"/>
-          </w:tcPr>
-          <w:p>
-            <w:pPr>
-              <w:spacing w:after="0" w:line="240" w:lineRule="auto"/>
-              <w:jc w:val="right"/>
-              <w:rPr>
-                <w:sz w:val="20"/>
-                <w:szCs w:val="20"/>
-              </w:rPr>
-            </w:pPr>
-            <w:r>
-              <w:rPr>
-                <w:sz w:val="20"/>
-                <w:szCs w:val="20"/>
-              </w:rPr>
-              <w:t>${</w:t>
-            </w:r>
-            <w:proofErr w:type="spellStart"/>
-            <w:r>
-              <w:rPr>
-                <w:sz w:val="20"/>
-                <w:szCs w:val="20"/>
-              </w:rPr>
-              <w:t>roadTaxes</w:t>
-            </w:r>
-            <w:proofErr w:type="spellEnd"/>
-            <w:r>
-              <w:rPr>
-                <w:sz w:val="20"/>
-                <w:szCs w:val="20"/>
-              </w:rPr>
-              <w:t>}</w:t>
-            </w:r>
-            <w:r>
-              <w:rPr>
-                <w:sz w:val="20"/>
-                <w:szCs w:val="20"/>
-              </w:rPr>
-              <w:t xml:space="preserve"> CHF</w:t>
-            </w:r>
-          </w:p>
-        </w:tc>
-        <w:tc>
-          <w:tcPr>
-            <w:tcW w:w="3706" w:type="dxa"/>
-            <w:shd w:val="clear" w:color="auto" w:fill="auto"/>
-          </w:tcPr>
-          <w:p>
-            <w:pPr>
-              <w:spacing w:after="0" w:line="240" w:lineRule="auto"/>
-              <w:rPr>
-                <w:sz w:val="20"/>
-                <w:szCs w:val="20"/>
-              </w:rPr>
-            </w:pPr>
-          </w:p>
-        </w:tc>
-      </w:tr>
-      <w:tr>
-        <w:tc>
-          <w:tcPr>
-            <w:tcW w:w="4248" w:type="dxa"/>
-            <w:tcBorders>
-              <w:bottom w:val="single" w:sz="4" w:space="0" w:color="auto"/>
-            </w:tcBorders>
-            <w:shd w:val="clear" w:color="auto" w:fill="auto"/>
-          </w:tcPr>
-          <w:p>
-            <w:pPr>
-              <w:pStyle w:val="Listenabsatz"/>
-              <w:numPr>
-                <w:ilvl w:val="0"/>
-                <w:numId w:val="2"/>
-              </w:numPr>
-              <w:spacing w:after="0" w:line="240" w:lineRule="auto"/>
-              <w:rPr>
-                <w:sz w:val="20"/>
-                <w:szCs w:val="20"/>
-              </w:rPr>
-            </w:pPr>
-            <w:r>
-              <w:rPr>
-                <w:sz w:val="20"/>
-                <w:szCs w:val="20"/>
-              </w:rPr>
-              <w:t xml:space="preserve">PW (0.60 pro km </w:t>
-            </w:r>
-            <w:r>
-              <w:rPr>
-                <w:sz w:val="20"/>
-                <w:szCs w:val="20"/>
-              </w:rPr>
-              <w:t xml:space="preserve">und </w:t>
-            </w:r>
-            <w:r>
-              <w:rPr>
-                <w:sz w:val="20"/>
-                <w:szCs w:val="20"/>
-              </w:rPr>
-              <w:t xml:space="preserve">pro Auto </w:t>
-            </w:r>
-            <w:r>
-              <w:rPr>
-                <w:sz w:val="20"/>
-                <w:szCs w:val="20"/>
-              </w:rPr>
-              <w:br/>
-            </w:r>
-            <w:r>
-              <w:rPr>
-                <w:sz w:val="20"/>
-                <w:szCs w:val="20"/>
-              </w:rPr>
-              <w:t>durch Anz. Personen)</w:t>
-            </w:r>
-          </w:p>
-        </w:tc>
-        <w:tc>
-          <w:tcPr>
-            <w:tcW w:w="1793" w:type="dxa"/>
-            <w:tcBorders>
-              <w:bottom w:val="single" w:sz="4" w:space="0" w:color="auto"/>
-            </w:tcBorders>
-            <w:shd w:val="clear" w:color="auto" w:fill="auto"/>
-          </w:tcPr>
-          <w:p>
-            <w:pPr>
-              <w:spacing w:after="0" w:line="240" w:lineRule="auto"/>
-              <w:jc w:val="right"/>
-              <w:rPr>
-                <w:sz w:val="20"/>
-                <w:szCs w:val="20"/>
-              </w:rPr>
-            </w:pPr>
-            <w:r>
-              <w:rPr>
-                <w:sz w:val="20"/>
-                <w:szCs w:val="20"/>
-              </w:rPr>
-              <w:t>${</w:t>
-            </w:r>
-            <w:proofErr w:type="spellStart"/>
-            <w:r>
-              <w:rPr>
-                <w:sz w:val="20"/>
-                <w:szCs w:val="20"/>
-              </w:rPr>
-              <w:t>carTaxes</w:t>
-            </w:r>
-            <w:proofErr w:type="spellEnd"/>
-            <w:r>
-              <w:rPr>
-                <w:sz w:val="20"/>
-                <w:szCs w:val="20"/>
-              </w:rPr>
-              <w:t>}</w:t>
-            </w:r>
-            <w:r>
-              <w:rPr>
-                <w:sz w:val="20"/>
-                <w:szCs w:val="20"/>
-              </w:rPr>
-              <w:t xml:space="preserve"> CHF</w:t>
-            </w:r>
-          </w:p>
-        </w:tc>
-        <w:tc>
-          <w:tcPr>
-            <w:tcW w:w="3706" w:type="dxa"/>
-            <w:tcBorders>
-              <w:bottom w:val="single" w:sz="4" w:space="0" w:color="auto"/>
-            </w:tcBorders>
-            <w:shd w:val="clear" w:color="auto" w:fill="auto"/>
-          </w:tcPr>
-          <w:p>
-            <w:pPr>
-              <w:spacing w:after="0" w:line="240" w:lineRule="auto"/>
-              <w:rPr>
-                <w:sz w:val="20"/>
-                <w:szCs w:val="20"/>
-              </w:rPr>
-            </w:pPr>
-            <w:r>
-              <w:rPr>
-                <w:sz w:val="20"/>
-                <w:szCs w:val="20"/>
-              </w:rPr>
-              <w:t>${</w:t>
-            </w:r>
-            <w:proofErr w:type="spellStart"/>
-            <w:r>
-              <w:rPr>
-                <w:sz w:val="20"/>
-                <w:szCs w:val="20"/>
-              </w:rPr>
-              <w:t>carTaxesKm</w:t>
-            </w:r>
-            <w:proofErr w:type="spellEnd"/>
-            <w:r>
-              <w:rPr>
-                <w:sz w:val="20"/>
-                <w:szCs w:val="20"/>
-              </w:rPr>
-              <w:t>} km</w:t>
-            </w:r>
-            <w:r>
-              <w:rPr>
-                <w:sz w:val="20"/>
-                <w:szCs w:val="20"/>
-              </w:rPr>
-              <w:br/>
-              <w:t>Anzahl Autos</w:t>
-            </w:r>
-            <w:r>
-              <w:rPr>
-                <w:sz w:val="20"/>
-                <w:szCs w:val="20"/>
-              </w:rPr>
-              <w:t xml:space="preserve">: </w:t>
-            </w:r>
-            <w:r>
-              <w:rPr>
-                <w:sz w:val="20"/>
-                <w:szCs w:val="20"/>
-              </w:rPr>
-              <w:t>${</w:t>
-            </w:r>
-            <w:proofErr w:type="spellStart"/>
-            <w:r>
-              <w:rPr>
-                <w:sz w:val="20"/>
-                <w:szCs w:val="20"/>
-              </w:rPr>
-              <w:t>countCars</w:t>
-            </w:r>
-            <w:proofErr w:type="spellEnd"/>
-            <w:r>
-              <w:rPr>
-                <w:sz w:val="20"/>
-                <w:szCs w:val="20"/>
-              </w:rPr>
-              <w:t>}</w:t>
-            </w:r>
-          </w:p>
-        </w:tc>
-      </w:tr>
-      <w:tr>
-        <w:tc>
-          <w:tcPr>
-            <w:tcW w:w="4248" w:type="dxa"/>
-            <w:tcBorders>
-              <w:top w:val="single" w:sz="4" w:space="0" w:color="auto"/>
-              <w:bottom w:val="single" w:sz="4" w:space="0" w:color="auto"/>
-            </w:tcBorders>
-            <w:shd w:val="clear" w:color="auto" w:fill="auto"/>
-          </w:tcPr>
-          <w:p>
-            <w:pPr>
-              <w:spacing w:after="0" w:line="240" w:lineRule="auto"/>
-              <w:rPr>
-                <w:b/>
-                <w:sz w:val="20"/>
-                <w:szCs w:val="20"/>
-              </w:rPr>
-            </w:pPr>
-            <w:r>
-              <w:rPr>
-                <w:b/>
-                <w:sz w:val="20"/>
-                <w:szCs w:val="20"/>
-              </w:rPr>
-              <w:t>Telefon/</w:t>
-            </w:r>
-            <w:proofErr w:type="spellStart"/>
-            <w:r>
-              <w:rPr>
-                <w:b/>
-                <w:sz w:val="20"/>
-                <w:szCs w:val="20"/>
-              </w:rPr>
-              <w:t>Porti</w:t>
-            </w:r>
-            <w:proofErr w:type="spellEnd"/>
-            <w:r>
-              <w:rPr>
-                <w:b/>
-                <w:sz w:val="20"/>
-                <w:szCs w:val="20"/>
-              </w:rPr>
-              <w:t xml:space="preserve">: </w:t>
-            </w:r>
-            <w:r>
-              <w:rPr>
-                <w:sz w:val="20"/>
-                <w:szCs w:val="20"/>
-              </w:rPr>
-              <w:t>pauschal CHF 10.00 pro Tag</w:t>
-            </w:r>
-          </w:p>
-        </w:tc>
-        <w:tc>
-          <w:tcPr>
-            <w:tcW w:w="1793" w:type="dxa"/>
-            <w:tcBorders>
-              <w:top w:val="single" w:sz="4" w:space="0" w:color="auto"/>
-              <w:bottom w:val="single" w:sz="4" w:space="0" w:color="auto"/>
-            </w:tcBorders>
-            <w:shd w:val="clear" w:color="auto" w:fill="auto"/>
-          </w:tcPr>
-          <w:p>
-            <w:pPr>
-              <w:spacing w:after="0" w:line="240" w:lineRule="auto"/>
-              <w:jc w:val="right"/>
-              <w:rPr>
-                <w:sz w:val="20"/>
-                <w:szCs w:val="20"/>
-              </w:rPr>
-            </w:pPr>
-            <w:r>
-              <w:rPr>
-                <w:sz w:val="20"/>
-                <w:szCs w:val="20"/>
-              </w:rPr>
-              <w:t>${</w:t>
-            </w:r>
-            <w:proofErr w:type="spellStart"/>
-            <w:r>
-              <w:rPr>
-                <w:sz w:val="20"/>
-                <w:szCs w:val="20"/>
-              </w:rPr>
-              <w:t>phoneTaxes</w:t>
-            </w:r>
-            <w:proofErr w:type="spellEnd"/>
-            <w:r>
-              <w:rPr>
-                <w:sz w:val="20"/>
-                <w:szCs w:val="20"/>
-              </w:rPr>
-              <w:t>}</w:t>
-            </w:r>
-            <w:r>
-              <w:rPr>
-                <w:sz w:val="20"/>
-                <w:szCs w:val="20"/>
-              </w:rPr>
-              <w:t xml:space="preserve"> CHF</w:t>
-            </w:r>
-          </w:p>
-        </w:tc>
-        <w:tc>
-          <w:tcPr>
-            <w:tcW w:w="3706" w:type="dxa"/>
-            <w:tcBorders>
-              <w:top w:val="single" w:sz="4" w:space="0" w:color="auto"/>
-              <w:bottom w:val="single" w:sz="4" w:space="0" w:color="auto"/>
-            </w:tcBorders>
-            <w:shd w:val="clear" w:color="auto" w:fill="auto"/>
-          </w:tcPr>
-          <w:p>
-            <w:pPr>
-              <w:spacing w:after="0" w:line="240" w:lineRule="auto"/>
-              <w:rPr>
-                <w:sz w:val="20"/>
-                <w:szCs w:val="20"/>
-              </w:rPr>
-            </w:pPr>
-          </w:p>
-        </w:tc>
-      </w:tr>
-      <w:tr>
-        <w:tc>
-          <w:tcPr>
-            <w:tcW w:w="4248" w:type="dxa"/>
-            <w:tcBorders>
-              <w:top w:val="single" w:sz="4" w:space="0" w:color="auto"/>
-              <w:bottom w:val="double" w:sz="4" w:space="0" w:color="auto"/>
-            </w:tcBorders>
-            <w:shd w:val="clear" w:color="auto" w:fill="auto"/>
-          </w:tcPr>
-          <w:p>
-            <w:pPr>
-              <w:spacing w:after="0" w:line="240" w:lineRule="auto"/>
-              <w:rPr>
-                <w:b/>
-                <w:sz w:val="20"/>
-                <w:szCs w:val="20"/>
-              </w:rPr>
-            </w:pPr>
-            <w:r>
-              <w:rPr>
-                <w:b/>
-                <w:sz w:val="20"/>
-                <w:szCs w:val="20"/>
-              </w:rPr>
-              <w:t>Total</w:t>
-            </w:r>
-          </w:p>
-        </w:tc>
-        <w:tc>
-          <w:tcPr>
-            <w:tcW w:w="1793" w:type="dxa"/>
-            <w:tcBorders>
-              <w:top w:val="single" w:sz="4" w:space="0" w:color="auto"/>
-              <w:bottom w:val="double" w:sz="4" w:space="0" w:color="auto"/>
-            </w:tcBorders>
-            <w:shd w:val="clear" w:color="auto" w:fill="auto"/>
-          </w:tcPr>
-          <w:p>
-            <w:pPr>
-              <w:spacing w:after="0" w:line="240" w:lineRule="auto"/>
-              <w:jc w:val="right"/>
-              <w:rPr>
-                <w:b/>
-                <w:sz w:val="20"/>
-                <w:szCs w:val="20"/>
-              </w:rPr>
-            </w:pPr>
-            <w:r>
-              <w:rPr>
-                <w:b/>
-                <w:sz w:val="20"/>
-                <w:szCs w:val="20"/>
-              </w:rPr>
-              <w:t>${</w:t>
-            </w:r>
-            <w:proofErr w:type="spellStart"/>
-            <w:r>
-              <w:rPr>
-                <w:b/>
-                <w:sz w:val="20"/>
-                <w:szCs w:val="20"/>
-              </w:rPr>
-              <w:t>totalCosts</w:t>
-            </w:r>
-            <w:proofErr w:type="spellEnd"/>
-            <w:r>
-              <w:rPr>
-                <w:b/>
-                <w:sz w:val="20"/>
-                <w:szCs w:val="20"/>
-              </w:rPr>
-              <w:t>}</w:t>
-            </w:r>
-            <w:r>
-              <w:rPr>
-                <w:b/>
-                <w:sz w:val="20"/>
-                <w:szCs w:val="20"/>
-              </w:rPr>
-              <w:t xml:space="preserve"> CHF</w:t>
-            </w:r>
-          </w:p>
-        </w:tc>
-        <w:tc>
-          <w:tcPr>
-            <w:tcW w:w="3706" w:type="dxa"/>
-            <w:tcBorders>
-              <w:top w:val="single" w:sz="4" w:space="0" w:color="auto"/>
-              <w:bottom w:val="double" w:sz="4" w:space="0" w:color="auto"/>
-            </w:tcBorders>
-            <w:shd w:val="clear" w:color="auto" w:fill="auto"/>
-          </w:tcPr>
-          <w:p>
-            <w:pPr>
-              <w:spacing w:after="0" w:line="240" w:lineRule="auto"/>
-              <w:rPr>
-                <w:b/>
-                <w:sz w:val="20"/>
-                <w:szCs w:val="20"/>
-              </w:rPr>
-            </w:pPr>
           </w:p>
         </w:tc>
       </w:tr>
@@ -2529,140 +1363,6 @@
         </w:rPr>
       </w:pPr>
     </w:p>
-    <w:tbl>
-      <w:tblPr>
-        <w:tblW w:w="0" w:type="auto"/>
-        <w:tblLook w:val="04A0" w:firstRow="1" w:lastRow="0" w:firstColumn="1" w:lastColumn="0" w:noHBand="0" w:noVBand="1"/>
-      </w:tblPr>
-      <w:tblGrid>
-        <w:gridCol w:w="1838"/>
-        <w:gridCol w:w="7909"/>
-      </w:tblGrid>
-      <w:tr>
-        <w:tc>
-          <w:tcPr>
-            <w:tcW w:w="1838" w:type="dxa"/>
-            <w:shd w:val="clear" w:color="auto" w:fill="auto"/>
-          </w:tcPr>
-          <w:p>
-            <w:pPr>
-              <w:spacing w:after="0" w:line="240" w:lineRule="auto"/>
-              <w:rPr>
-                <w:sz w:val="20"/>
-                <w:szCs w:val="20"/>
-              </w:rPr>
-            </w:pPr>
-            <w:r>
-              <w:rPr>
-                <w:sz w:val="20"/>
-                <w:szCs w:val="20"/>
-              </w:rPr>
-              <w:t>Überweisung an:</w:t>
-            </w:r>
-          </w:p>
-        </w:tc>
-        <w:tc>
-          <w:tcPr>
-            <w:tcW w:w="7909" w:type="dxa"/>
-            <w:shd w:val="clear" w:color="auto" w:fill="auto"/>
-          </w:tcPr>
-          <w:p>
-            <w:pPr>
-              <w:spacing w:after="0" w:line="240" w:lineRule="auto"/>
-              <w:rPr>
-                <w:sz w:val="20"/>
-                <w:szCs w:val="20"/>
-              </w:rPr>
-            </w:pPr>
-            <w:r>
-              <w:rPr>
-                <w:sz w:val="20"/>
-                <w:szCs w:val="20"/>
-              </w:rPr>
-              <w:t>IBAN: ${</w:t>
-            </w:r>
-            <w:proofErr w:type="spellStart"/>
-            <w:r>
-              <w:rPr>
-                <w:sz w:val="20"/>
-                <w:szCs w:val="20"/>
-              </w:rPr>
-              <w:t>iban</w:t>
-            </w:r>
-            <w:proofErr w:type="spellEnd"/>
-            <w:r>
-              <w:rPr>
-                <w:sz w:val="20"/>
-                <w:szCs w:val="20"/>
-              </w:rPr>
-              <w:t>}</w:t>
-            </w:r>
-          </w:p>
-        </w:tc>
-      </w:tr>
-      <w:tr>
-        <w:tc>
-          <w:tcPr>
-            <w:tcW w:w="1838" w:type="dxa"/>
-            <w:shd w:val="clear" w:color="auto" w:fill="auto"/>
-          </w:tcPr>
-          <w:p>
-            <w:pPr>
-              <w:spacing w:after="0" w:line="240" w:lineRule="auto"/>
-              <w:rPr>
-                <w:sz w:val="20"/>
-                <w:szCs w:val="20"/>
-              </w:rPr>
-            </w:pPr>
-          </w:p>
-        </w:tc>
-        <w:tc>
-          <w:tcPr>
-            <w:tcW w:w="7909" w:type="dxa"/>
-            <w:shd w:val="clear" w:color="auto" w:fill="auto"/>
-          </w:tcPr>
-          <w:p>
-            <w:pPr>
-              <w:spacing w:after="0" w:line="240" w:lineRule="auto"/>
-              <w:rPr>
-                <w:sz w:val="20"/>
-                <w:szCs w:val="20"/>
-              </w:rPr>
-            </w:pPr>
-            <w:r>
-              <w:rPr>
-                <w:sz w:val="20"/>
-                <w:szCs w:val="20"/>
-              </w:rPr>
-              <w:t xml:space="preserve">Kontoinhaber/in: </w:t>
-            </w:r>
-            <w:r>
-              <w:rPr>
-                <w:sz w:val="20"/>
-                <w:szCs w:val="20"/>
-              </w:rPr>
-              <w:t>${</w:t>
-            </w:r>
-            <w:proofErr w:type="spellStart"/>
-            <w:r>
-              <w:rPr>
-                <w:sz w:val="20"/>
-                <w:szCs w:val="20"/>
-              </w:rPr>
-              <w:t>accountHolder</w:t>
-            </w:r>
-            <w:proofErr w:type="spellEnd"/>
-            <w:r>
-              <w:rPr>
-                <w:sz w:val="20"/>
-                <w:szCs w:val="20"/>
-              </w:rPr>
-              <w:t>}</w:t>
-            </w:r>
-          </w:p>
-        </w:tc>
-      </w:tr>
-    </w:tbl>
     <w:p>
       <w:pPr>
         <w:rPr>
@@ -2748,6 +1448,1475 @@
         </w:tc>
       </w:tr>
     </w:tbl>
+    <w:p>
+      <w:pPr>
+        <w:rPr>
+          <w:b/>
+          <w:sz w:val="24"/>
+          <w:szCs w:val="24"/>
+        </w:rPr>
+      </w:pPr>
+    </w:p>
+    <w:p>
+      <w:pPr>
+        <w:rPr>
+          <w:i/>
+          <w:sz w:val="24"/>
+          <w:szCs w:val="24"/>
+        </w:rPr>
+      </w:pPr>
+      <w:r>
+        <w:rPr>
+          <w:b/>
+          <w:sz w:val="24"/>
+          <w:szCs w:val="24"/>
+        </w:rPr>
+        <w:br w:type="column"/>
+      </w:r>
+      <w:r>
+        <w:rPr>
+          <w:b/>
+          <w:sz w:val="36"/>
+          <w:szCs w:val="36"/>
+        </w:rPr>
+        <w:lastRenderedPageBreak/>
+        <w:t>Vergütungs</w:t>
+      </w:r>
+      <w:r>
+        <w:rPr>
+          <w:b/>
+          <w:sz w:val="36"/>
+          <w:szCs w:val="36"/>
+        </w:rPr>
+        <w:t>formular</w:t>
+      </w:r>
+      <w:r>
+        <w:rPr>
+          <w:b/>
+          <w:sz w:val="36"/>
+          <w:szCs w:val="36"/>
+        </w:rPr>
+        <w:br/>
+      </w:r>
+      <w:r>
+        <w:rPr>
+          <w:i/>
+          <w:sz w:val="24"/>
+          <w:szCs w:val="24"/>
+        </w:rPr>
+        <w:t xml:space="preserve">Wichtig! </w:t>
+      </w:r>
+      <w:bookmarkStart w:id="0" w:name="_GoBack"/>
+      <w:bookmarkEnd w:id="0"/>
+      <w:r>
+        <w:rPr>
+          <w:i/>
+          <w:sz w:val="24"/>
+          <w:szCs w:val="24"/>
+        </w:rPr>
+        <w:t>Das Vergütungsformular gilt nur für Gruppen der Stammsektion</w:t>
+      </w:r>
+    </w:p>
+    <w:tbl>
+      <w:tblPr>
+        <w:tblW w:w="0" w:type="auto"/>
+        <w:tblLook w:val="04A0" w:firstRow="1" w:lastRow="0" w:firstColumn="1" w:lastColumn="0" w:noHBand="0" w:noVBand="1"/>
+      </w:tblPr>
+      <w:tblGrid>
+        <w:gridCol w:w="4248"/>
+        <w:gridCol w:w="1793"/>
+        <w:gridCol w:w="3706"/>
+      </w:tblGrid>
+      <w:tr>
+        <w:tc>
+          <w:tcPr>
+            <w:tcW w:w="4248" w:type="dxa"/>
+            <w:shd w:val="clear" w:color="auto" w:fill="auto"/>
+          </w:tcPr>
+          <w:p>
+            <w:pPr>
+              <w:spacing w:after="0" w:line="240" w:lineRule="auto"/>
+              <w:rPr>
+                <w:b/>
+                <w:sz w:val="20"/>
+                <w:szCs w:val="20"/>
+              </w:rPr>
+            </w:pPr>
+            <w:r>
+              <w:rPr>
+                <w:b/>
+                <w:sz w:val="20"/>
+                <w:szCs w:val="20"/>
+              </w:rPr>
+              <w:t>Beschreibung</w:t>
+            </w:r>
+          </w:p>
+        </w:tc>
+        <w:tc>
+          <w:tcPr>
+            <w:tcW w:w="1793" w:type="dxa"/>
+            <w:shd w:val="clear" w:color="auto" w:fill="auto"/>
+          </w:tcPr>
+          <w:p>
+            <w:pPr>
+              <w:spacing w:after="0" w:line="240" w:lineRule="auto"/>
+              <w:rPr>
+                <w:b/>
+                <w:sz w:val="20"/>
+                <w:szCs w:val="20"/>
+              </w:rPr>
+            </w:pPr>
+            <w:r>
+              <w:rPr>
+                <w:b/>
+                <w:sz w:val="20"/>
+                <w:szCs w:val="20"/>
+              </w:rPr>
+              <w:t>Betrag</w:t>
+            </w:r>
+          </w:p>
+        </w:tc>
+        <w:tc>
+          <w:tcPr>
+            <w:tcW w:w="3706" w:type="dxa"/>
+            <w:shd w:val="clear" w:color="auto" w:fill="auto"/>
+          </w:tcPr>
+          <w:p>
+            <w:pPr>
+              <w:spacing w:after="0" w:line="240" w:lineRule="auto"/>
+              <w:rPr>
+                <w:b/>
+                <w:sz w:val="20"/>
+                <w:szCs w:val="20"/>
+              </w:rPr>
+            </w:pPr>
+            <w:r>
+              <w:rPr>
+                <w:b/>
+                <w:sz w:val="20"/>
+                <w:szCs w:val="20"/>
+              </w:rPr>
+              <w:t>Bemerkungen</w:t>
+            </w:r>
+          </w:p>
+        </w:tc>
+      </w:tr>
+      <w:tr>
+        <w:tc>
+          <w:tcPr>
+            <w:tcW w:w="4248" w:type="dxa"/>
+            <w:tcBorders>
+              <w:bottom w:val="single" w:sz="4" w:space="0" w:color="auto"/>
+            </w:tcBorders>
+            <w:shd w:val="clear" w:color="auto" w:fill="auto"/>
+          </w:tcPr>
+          <w:p>
+            <w:pPr>
+              <w:spacing w:after="0" w:line="240" w:lineRule="auto"/>
+              <w:rPr>
+                <w:b/>
+                <w:sz w:val="20"/>
+                <w:szCs w:val="20"/>
+              </w:rPr>
+            </w:pPr>
+            <w:r>
+              <w:rPr>
+                <w:b/>
+                <w:sz w:val="20"/>
+                <w:szCs w:val="20"/>
+              </w:rPr>
+              <w:t>Übernachtung, Hüttentaxen</w:t>
+            </w:r>
+          </w:p>
+        </w:tc>
+        <w:tc>
+          <w:tcPr>
+            <w:tcW w:w="1793" w:type="dxa"/>
+            <w:tcBorders>
+              <w:bottom w:val="single" w:sz="4" w:space="0" w:color="auto"/>
+            </w:tcBorders>
+            <w:shd w:val="clear" w:color="auto" w:fill="auto"/>
+          </w:tcPr>
+          <w:p>
+            <w:pPr>
+              <w:spacing w:after="0" w:line="240" w:lineRule="auto"/>
+              <w:jc w:val="right"/>
+              <w:rPr>
+                <w:sz w:val="20"/>
+                <w:szCs w:val="20"/>
+              </w:rPr>
+            </w:pPr>
+            <w:r>
+              <w:rPr>
+                <w:sz w:val="20"/>
+                <w:szCs w:val="20"/>
+              </w:rPr>
+              <w:t>${</w:t>
+            </w:r>
+            <w:proofErr w:type="spellStart"/>
+            <w:r>
+              <w:rPr>
+                <w:sz w:val="20"/>
+                <w:szCs w:val="20"/>
+              </w:rPr>
+              <w:t>sleepingTaxes</w:t>
+            </w:r>
+            <w:proofErr w:type="spellEnd"/>
+            <w:r>
+              <w:rPr>
+                <w:sz w:val="20"/>
+                <w:szCs w:val="20"/>
+              </w:rPr>
+              <w:t>} CHF</w:t>
+            </w:r>
+          </w:p>
+        </w:tc>
+        <w:tc>
+          <w:tcPr>
+            <w:tcW w:w="3706" w:type="dxa"/>
+            <w:tcBorders>
+              <w:bottom w:val="single" w:sz="4" w:space="0" w:color="auto"/>
+            </w:tcBorders>
+            <w:shd w:val="clear" w:color="auto" w:fill="auto"/>
+          </w:tcPr>
+          <w:p>
+            <w:pPr>
+              <w:spacing w:after="0" w:line="240" w:lineRule="auto"/>
+              <w:rPr>
+                <w:sz w:val="20"/>
+                <w:szCs w:val="20"/>
+              </w:rPr>
+            </w:pPr>
+            <w:r>
+              <w:rPr>
+                <w:sz w:val="20"/>
+                <w:szCs w:val="20"/>
+              </w:rPr>
+              <w:t>${</w:t>
+            </w:r>
+            <w:proofErr w:type="spellStart"/>
+            <w:r>
+              <w:rPr>
+                <w:sz w:val="20"/>
+                <w:szCs w:val="20"/>
+              </w:rPr>
+              <w:t>sleepingTaxesText</w:t>
+            </w:r>
+            <w:proofErr w:type="spellEnd"/>
+            <w:r>
+              <w:rPr>
+                <w:sz w:val="20"/>
+                <w:szCs w:val="20"/>
+              </w:rPr>
+              <w:t>}</w:t>
+            </w:r>
+          </w:p>
+        </w:tc>
+      </w:tr>
+      <w:tr>
+        <w:tc>
+          <w:tcPr>
+            <w:tcW w:w="4248" w:type="dxa"/>
+            <w:tcBorders>
+              <w:top w:val="single" w:sz="4" w:space="0" w:color="auto"/>
+              <w:bottom w:val="single" w:sz="4" w:space="0" w:color="auto"/>
+            </w:tcBorders>
+            <w:shd w:val="clear" w:color="auto" w:fill="auto"/>
+          </w:tcPr>
+          <w:p>
+            <w:pPr>
+              <w:spacing w:after="0" w:line="240" w:lineRule="auto"/>
+              <w:rPr>
+                <w:b/>
+                <w:sz w:val="20"/>
+                <w:szCs w:val="20"/>
+              </w:rPr>
+            </w:pPr>
+            <w:r>
+              <w:rPr>
+                <w:b/>
+                <w:sz w:val="20"/>
+                <w:szCs w:val="20"/>
+              </w:rPr>
+              <w:t>Sonstiges</w:t>
+            </w:r>
+          </w:p>
+        </w:tc>
+        <w:tc>
+          <w:tcPr>
+            <w:tcW w:w="1793" w:type="dxa"/>
+            <w:tcBorders>
+              <w:top w:val="single" w:sz="4" w:space="0" w:color="auto"/>
+              <w:bottom w:val="single" w:sz="4" w:space="0" w:color="auto"/>
+            </w:tcBorders>
+            <w:shd w:val="clear" w:color="auto" w:fill="auto"/>
+          </w:tcPr>
+          <w:p>
+            <w:pPr>
+              <w:spacing w:after="0" w:line="240" w:lineRule="auto"/>
+              <w:jc w:val="right"/>
+              <w:rPr>
+                <w:sz w:val="20"/>
+                <w:szCs w:val="20"/>
+              </w:rPr>
+            </w:pPr>
+            <w:r>
+              <w:rPr>
+                <w:sz w:val="20"/>
+                <w:szCs w:val="20"/>
+              </w:rPr>
+              <w:t>${</w:t>
+            </w:r>
+            <w:proofErr w:type="spellStart"/>
+            <w:r>
+              <w:rPr>
+                <w:sz w:val="20"/>
+                <w:szCs w:val="20"/>
+              </w:rPr>
+              <w:t>miscTaxes</w:t>
+            </w:r>
+            <w:proofErr w:type="spellEnd"/>
+            <w:r>
+              <w:rPr>
+                <w:sz w:val="20"/>
+                <w:szCs w:val="20"/>
+              </w:rPr>
+              <w:t>} CHF</w:t>
+            </w:r>
+          </w:p>
+        </w:tc>
+        <w:tc>
+          <w:tcPr>
+            <w:tcW w:w="3706" w:type="dxa"/>
+            <w:tcBorders>
+              <w:top w:val="single" w:sz="4" w:space="0" w:color="auto"/>
+              <w:bottom w:val="single" w:sz="4" w:space="0" w:color="auto"/>
+            </w:tcBorders>
+            <w:shd w:val="clear" w:color="auto" w:fill="auto"/>
+          </w:tcPr>
+          <w:p>
+            <w:pPr>
+              <w:spacing w:after="0" w:line="240" w:lineRule="auto"/>
+              <w:rPr>
+                <w:sz w:val="20"/>
+                <w:szCs w:val="20"/>
+              </w:rPr>
+            </w:pPr>
+            <w:r>
+              <w:rPr>
+                <w:sz w:val="20"/>
+                <w:szCs w:val="20"/>
+              </w:rPr>
+              <w:t>${</w:t>
+            </w:r>
+            <w:proofErr w:type="spellStart"/>
+            <w:r>
+              <w:rPr>
+                <w:sz w:val="20"/>
+                <w:szCs w:val="20"/>
+              </w:rPr>
+              <w:t>miscTaxesText</w:t>
+            </w:r>
+            <w:proofErr w:type="spellEnd"/>
+            <w:r>
+              <w:rPr>
+                <w:sz w:val="20"/>
+                <w:szCs w:val="20"/>
+              </w:rPr>
+              <w:t>}</w:t>
+            </w:r>
+          </w:p>
+        </w:tc>
+      </w:tr>
+      <w:tr>
+        <w:tc>
+          <w:tcPr>
+            <w:tcW w:w="4248" w:type="dxa"/>
+            <w:tcBorders>
+              <w:top w:val="single" w:sz="4" w:space="0" w:color="auto"/>
+              <w:bottom w:val="single" w:sz="4" w:space="0" w:color="auto"/>
+            </w:tcBorders>
+            <w:shd w:val="clear" w:color="auto" w:fill="auto"/>
+          </w:tcPr>
+          <w:p>
+            <w:pPr>
+              <w:spacing w:after="0" w:line="240" w:lineRule="auto"/>
+              <w:rPr>
+                <w:b/>
+                <w:sz w:val="20"/>
+                <w:szCs w:val="20"/>
+              </w:rPr>
+            </w:pPr>
+            <w:r>
+              <w:rPr>
+                <w:b/>
+                <w:sz w:val="20"/>
+                <w:szCs w:val="20"/>
+              </w:rPr>
+              <w:t>Fahrspesen gemäss Reglement</w:t>
+            </w:r>
+          </w:p>
+        </w:tc>
+        <w:tc>
+          <w:tcPr>
+            <w:tcW w:w="1793" w:type="dxa"/>
+            <w:tcBorders>
+              <w:top w:val="single" w:sz="4" w:space="0" w:color="auto"/>
+              <w:bottom w:val="single" w:sz="4" w:space="0" w:color="auto"/>
+            </w:tcBorders>
+            <w:shd w:val="clear" w:color="auto" w:fill="auto"/>
+          </w:tcPr>
+          <w:p>
+            <w:pPr>
+              <w:spacing w:after="0" w:line="240" w:lineRule="auto"/>
+              <w:jc w:val="right"/>
+              <w:rPr>
+                <w:sz w:val="20"/>
+                <w:szCs w:val="20"/>
+              </w:rPr>
+            </w:pPr>
+          </w:p>
+        </w:tc>
+        <w:tc>
+          <w:tcPr>
+            <w:tcW w:w="3706" w:type="dxa"/>
+            <w:tcBorders>
+              <w:top w:val="single" w:sz="4" w:space="0" w:color="auto"/>
+              <w:bottom w:val="single" w:sz="4" w:space="0" w:color="auto"/>
+            </w:tcBorders>
+            <w:shd w:val="clear" w:color="auto" w:fill="auto"/>
+          </w:tcPr>
+          <w:p>
+            <w:pPr>
+              <w:spacing w:after="0" w:line="240" w:lineRule="auto"/>
+              <w:rPr>
+                <w:sz w:val="20"/>
+                <w:szCs w:val="20"/>
+              </w:rPr>
+            </w:pPr>
+          </w:p>
+        </w:tc>
+      </w:tr>
+      <w:tr>
+        <w:tc>
+          <w:tcPr>
+            <w:tcW w:w="4248" w:type="dxa"/>
+            <w:tcBorders>
+              <w:top w:val="single" w:sz="4" w:space="0" w:color="auto"/>
+            </w:tcBorders>
+            <w:shd w:val="clear" w:color="auto" w:fill="auto"/>
+          </w:tcPr>
+          <w:p>
+            <w:pPr>
+              <w:pStyle w:val="Listenabsatz"/>
+              <w:numPr>
+                <w:ilvl w:val="0"/>
+                <w:numId w:val="2"/>
+              </w:numPr>
+              <w:spacing w:after="0" w:line="240" w:lineRule="auto"/>
+              <w:rPr>
+                <w:sz w:val="20"/>
+                <w:szCs w:val="20"/>
+              </w:rPr>
+            </w:pPr>
+            <w:proofErr w:type="spellStart"/>
+            <w:r>
+              <w:rPr>
+                <w:sz w:val="20"/>
+                <w:szCs w:val="20"/>
+              </w:rPr>
+              <w:t>Öv</w:t>
+            </w:r>
+            <w:proofErr w:type="spellEnd"/>
+            <w:r>
+              <w:rPr>
+                <w:sz w:val="20"/>
+                <w:szCs w:val="20"/>
+              </w:rPr>
+              <w:t>: Ha</w:t>
+            </w:r>
+            <w:r>
+              <w:rPr>
+                <w:sz w:val="20"/>
+                <w:szCs w:val="20"/>
+              </w:rPr>
+              <w:t>lbtaxpreis</w:t>
+            </w:r>
+          </w:p>
+        </w:tc>
+        <w:tc>
+          <w:tcPr>
+            <w:tcW w:w="1793" w:type="dxa"/>
+            <w:tcBorders>
+              <w:top w:val="single" w:sz="4" w:space="0" w:color="auto"/>
+            </w:tcBorders>
+            <w:shd w:val="clear" w:color="auto" w:fill="auto"/>
+          </w:tcPr>
+          <w:p>
+            <w:pPr>
+              <w:spacing w:after="0" w:line="240" w:lineRule="auto"/>
+              <w:jc w:val="right"/>
+              <w:rPr>
+                <w:sz w:val="20"/>
+                <w:szCs w:val="20"/>
+              </w:rPr>
+            </w:pPr>
+            <w:r>
+              <w:rPr>
+                <w:sz w:val="20"/>
+                <w:szCs w:val="20"/>
+              </w:rPr>
+              <w:t>${</w:t>
+            </w:r>
+            <w:proofErr w:type="spellStart"/>
+            <w:r>
+              <w:rPr>
+                <w:sz w:val="20"/>
+                <w:szCs w:val="20"/>
+              </w:rPr>
+              <w:t>railwTaxes</w:t>
+            </w:r>
+            <w:proofErr w:type="spellEnd"/>
+            <w:r>
+              <w:rPr>
+                <w:sz w:val="20"/>
+                <w:szCs w:val="20"/>
+              </w:rPr>
+              <w:t>}</w:t>
+            </w:r>
+            <w:r>
+              <w:rPr>
+                <w:sz w:val="20"/>
+                <w:szCs w:val="20"/>
+              </w:rPr>
+              <w:t xml:space="preserve"> CHF</w:t>
+            </w:r>
+          </w:p>
+        </w:tc>
+        <w:tc>
+          <w:tcPr>
+            <w:tcW w:w="3706" w:type="dxa"/>
+            <w:tcBorders>
+              <w:top w:val="single" w:sz="4" w:space="0" w:color="auto"/>
+            </w:tcBorders>
+            <w:shd w:val="clear" w:color="auto" w:fill="auto"/>
+          </w:tcPr>
+          <w:p>
+            <w:pPr>
+              <w:spacing w:after="0" w:line="240" w:lineRule="auto"/>
+              <w:rPr>
+                <w:sz w:val="20"/>
+                <w:szCs w:val="20"/>
+              </w:rPr>
+            </w:pPr>
+            <w:r>
+              <w:rPr>
+                <w:sz w:val="20"/>
+                <w:szCs w:val="20"/>
+              </w:rPr>
+              <w:t>${</w:t>
+            </w:r>
+            <w:proofErr w:type="spellStart"/>
+            <w:r>
+              <w:rPr>
+                <w:sz w:val="20"/>
+                <w:szCs w:val="20"/>
+              </w:rPr>
+              <w:t>railwTaxesText</w:t>
+            </w:r>
+            <w:proofErr w:type="spellEnd"/>
+            <w:r>
+              <w:rPr>
+                <w:sz w:val="20"/>
+                <w:szCs w:val="20"/>
+              </w:rPr>
+              <w:t>}</w:t>
+            </w:r>
+          </w:p>
+        </w:tc>
+      </w:tr>
+      <w:tr>
+        <w:tc>
+          <w:tcPr>
+            <w:tcW w:w="4248" w:type="dxa"/>
+            <w:shd w:val="clear" w:color="auto" w:fill="auto"/>
+          </w:tcPr>
+          <w:p>
+            <w:pPr>
+              <w:pStyle w:val="Listenabsatz"/>
+              <w:numPr>
+                <w:ilvl w:val="0"/>
+                <w:numId w:val="2"/>
+              </w:numPr>
+              <w:spacing w:after="0" w:line="240" w:lineRule="auto"/>
+              <w:rPr>
+                <w:sz w:val="20"/>
+                <w:szCs w:val="20"/>
+              </w:rPr>
+            </w:pPr>
+            <w:r>
+              <w:rPr>
+                <w:sz w:val="20"/>
+                <w:szCs w:val="20"/>
+              </w:rPr>
+              <w:t>Privatbahnen</w:t>
+            </w:r>
+          </w:p>
+        </w:tc>
+        <w:tc>
+          <w:tcPr>
+            <w:tcW w:w="1793" w:type="dxa"/>
+            <w:shd w:val="clear" w:color="auto" w:fill="auto"/>
+          </w:tcPr>
+          <w:p>
+            <w:pPr>
+              <w:spacing w:after="0" w:line="240" w:lineRule="auto"/>
+              <w:jc w:val="right"/>
+              <w:rPr>
+                <w:sz w:val="20"/>
+                <w:szCs w:val="20"/>
+              </w:rPr>
+            </w:pPr>
+            <w:r>
+              <w:rPr>
+                <w:sz w:val="20"/>
+                <w:szCs w:val="20"/>
+              </w:rPr>
+              <w:t>${</w:t>
+            </w:r>
+            <w:proofErr w:type="spellStart"/>
+            <w:r>
+              <w:rPr>
+                <w:sz w:val="20"/>
+                <w:szCs w:val="20"/>
+              </w:rPr>
+              <w:t>cabelCarTaxes</w:t>
+            </w:r>
+            <w:proofErr w:type="spellEnd"/>
+            <w:r>
+              <w:rPr>
+                <w:sz w:val="20"/>
+                <w:szCs w:val="20"/>
+              </w:rPr>
+              <w:t>}</w:t>
+            </w:r>
+            <w:r>
+              <w:rPr>
+                <w:sz w:val="20"/>
+                <w:szCs w:val="20"/>
+              </w:rPr>
+              <w:t xml:space="preserve"> CHF</w:t>
+            </w:r>
+          </w:p>
+        </w:tc>
+        <w:tc>
+          <w:tcPr>
+            <w:tcW w:w="3706" w:type="dxa"/>
+            <w:shd w:val="clear" w:color="auto" w:fill="auto"/>
+          </w:tcPr>
+          <w:p>
+            <w:pPr>
+              <w:spacing w:after="0" w:line="240" w:lineRule="auto"/>
+              <w:rPr>
+                <w:sz w:val="20"/>
+                <w:szCs w:val="20"/>
+              </w:rPr>
+            </w:pPr>
+            <w:r>
+              <w:rPr>
+                <w:sz w:val="20"/>
+                <w:szCs w:val="20"/>
+              </w:rPr>
+              <w:t>${</w:t>
+            </w:r>
+            <w:proofErr w:type="spellStart"/>
+            <w:r>
+              <w:rPr>
+                <w:sz w:val="20"/>
+                <w:szCs w:val="20"/>
+              </w:rPr>
+              <w:t>cabelCarTaxesText</w:t>
+            </w:r>
+            <w:proofErr w:type="spellEnd"/>
+            <w:r>
+              <w:rPr>
+                <w:sz w:val="20"/>
+                <w:szCs w:val="20"/>
+              </w:rPr>
+              <w:t>}</w:t>
+            </w:r>
+          </w:p>
+        </w:tc>
+      </w:tr>
+      <w:tr>
+        <w:tc>
+          <w:tcPr>
+            <w:tcW w:w="4248" w:type="dxa"/>
+            <w:shd w:val="clear" w:color="auto" w:fill="auto"/>
+          </w:tcPr>
+          <w:p>
+            <w:pPr>
+              <w:pStyle w:val="Listenabsatz"/>
+              <w:numPr>
+                <w:ilvl w:val="0"/>
+                <w:numId w:val="2"/>
+              </w:numPr>
+              <w:spacing w:after="0" w:line="240" w:lineRule="auto"/>
+              <w:rPr>
+                <w:sz w:val="20"/>
+                <w:szCs w:val="20"/>
+              </w:rPr>
+            </w:pPr>
+            <w:r>
+              <w:rPr>
+                <w:sz w:val="20"/>
+                <w:szCs w:val="20"/>
+              </w:rPr>
+              <w:t>Park-Strassen-Tunnelgebühren pro Auto</w:t>
+            </w:r>
+          </w:p>
+        </w:tc>
+        <w:tc>
+          <w:tcPr>
+            <w:tcW w:w="1793" w:type="dxa"/>
+            <w:shd w:val="clear" w:color="auto" w:fill="auto"/>
+          </w:tcPr>
+          <w:p>
+            <w:pPr>
+              <w:spacing w:after="0" w:line="240" w:lineRule="auto"/>
+              <w:jc w:val="right"/>
+              <w:rPr>
+                <w:sz w:val="20"/>
+                <w:szCs w:val="20"/>
+              </w:rPr>
+            </w:pPr>
+            <w:r>
+              <w:rPr>
+                <w:sz w:val="20"/>
+                <w:szCs w:val="20"/>
+              </w:rPr>
+              <w:t>${</w:t>
+            </w:r>
+            <w:proofErr w:type="spellStart"/>
+            <w:r>
+              <w:rPr>
+                <w:sz w:val="20"/>
+                <w:szCs w:val="20"/>
+              </w:rPr>
+              <w:t>roadTaxes</w:t>
+            </w:r>
+            <w:proofErr w:type="spellEnd"/>
+            <w:r>
+              <w:rPr>
+                <w:sz w:val="20"/>
+                <w:szCs w:val="20"/>
+              </w:rPr>
+              <w:t>}</w:t>
+            </w:r>
+            <w:r>
+              <w:rPr>
+                <w:sz w:val="20"/>
+                <w:szCs w:val="20"/>
+              </w:rPr>
+              <w:t xml:space="preserve"> CHF</w:t>
+            </w:r>
+          </w:p>
+        </w:tc>
+        <w:tc>
+          <w:tcPr>
+            <w:tcW w:w="3706" w:type="dxa"/>
+            <w:shd w:val="clear" w:color="auto" w:fill="auto"/>
+          </w:tcPr>
+          <w:p>
+            <w:pPr>
+              <w:spacing w:after="0" w:line="240" w:lineRule="auto"/>
+              <w:rPr>
+                <w:sz w:val="20"/>
+                <w:szCs w:val="20"/>
+              </w:rPr>
+            </w:pPr>
+          </w:p>
+        </w:tc>
+      </w:tr>
+      <w:tr>
+        <w:tc>
+          <w:tcPr>
+            <w:tcW w:w="4248" w:type="dxa"/>
+            <w:tcBorders>
+              <w:bottom w:val="single" w:sz="4" w:space="0" w:color="auto"/>
+            </w:tcBorders>
+            <w:shd w:val="clear" w:color="auto" w:fill="auto"/>
+          </w:tcPr>
+          <w:p>
+            <w:pPr>
+              <w:pStyle w:val="Listenabsatz"/>
+              <w:numPr>
+                <w:ilvl w:val="0"/>
+                <w:numId w:val="2"/>
+              </w:numPr>
+              <w:spacing w:after="0" w:line="240" w:lineRule="auto"/>
+              <w:rPr>
+                <w:sz w:val="20"/>
+                <w:szCs w:val="20"/>
+              </w:rPr>
+            </w:pPr>
+            <w:r>
+              <w:rPr>
+                <w:sz w:val="20"/>
+                <w:szCs w:val="20"/>
+              </w:rPr>
+              <w:t xml:space="preserve">PW (0.60 pro km </w:t>
+            </w:r>
+            <w:r>
+              <w:rPr>
+                <w:sz w:val="20"/>
+                <w:szCs w:val="20"/>
+              </w:rPr>
+              <w:t xml:space="preserve">und </w:t>
+            </w:r>
+            <w:r>
+              <w:rPr>
+                <w:sz w:val="20"/>
+                <w:szCs w:val="20"/>
+              </w:rPr>
+              <w:t xml:space="preserve">pro Auto </w:t>
+            </w:r>
+            <w:r>
+              <w:rPr>
+                <w:sz w:val="20"/>
+                <w:szCs w:val="20"/>
+              </w:rPr>
+              <w:br/>
+            </w:r>
+            <w:r>
+              <w:rPr>
+                <w:sz w:val="20"/>
+                <w:szCs w:val="20"/>
+              </w:rPr>
+              <w:t>durch Anz. Personen)</w:t>
+            </w:r>
+          </w:p>
+        </w:tc>
+        <w:tc>
+          <w:tcPr>
+            <w:tcW w:w="1793" w:type="dxa"/>
+            <w:tcBorders>
+              <w:bottom w:val="single" w:sz="4" w:space="0" w:color="auto"/>
+            </w:tcBorders>
+            <w:shd w:val="clear" w:color="auto" w:fill="auto"/>
+          </w:tcPr>
+          <w:p>
+            <w:pPr>
+              <w:spacing w:after="0" w:line="240" w:lineRule="auto"/>
+              <w:jc w:val="right"/>
+              <w:rPr>
+                <w:sz w:val="20"/>
+                <w:szCs w:val="20"/>
+              </w:rPr>
+            </w:pPr>
+            <w:r>
+              <w:rPr>
+                <w:sz w:val="20"/>
+                <w:szCs w:val="20"/>
+              </w:rPr>
+              <w:t>${</w:t>
+            </w:r>
+            <w:proofErr w:type="spellStart"/>
+            <w:r>
+              <w:rPr>
+                <w:sz w:val="20"/>
+                <w:szCs w:val="20"/>
+              </w:rPr>
+              <w:t>carTaxes</w:t>
+            </w:r>
+            <w:proofErr w:type="spellEnd"/>
+            <w:r>
+              <w:rPr>
+                <w:sz w:val="20"/>
+                <w:szCs w:val="20"/>
+              </w:rPr>
+              <w:t>}</w:t>
+            </w:r>
+            <w:r>
+              <w:rPr>
+                <w:sz w:val="20"/>
+                <w:szCs w:val="20"/>
+              </w:rPr>
+              <w:t xml:space="preserve"> CHF</w:t>
+            </w:r>
+          </w:p>
+        </w:tc>
+        <w:tc>
+          <w:tcPr>
+            <w:tcW w:w="3706" w:type="dxa"/>
+            <w:tcBorders>
+              <w:bottom w:val="single" w:sz="4" w:space="0" w:color="auto"/>
+            </w:tcBorders>
+            <w:shd w:val="clear" w:color="auto" w:fill="auto"/>
+          </w:tcPr>
+          <w:p>
+            <w:pPr>
+              <w:spacing w:after="0" w:line="240" w:lineRule="auto"/>
+              <w:rPr>
+                <w:sz w:val="20"/>
+                <w:szCs w:val="20"/>
+              </w:rPr>
+            </w:pPr>
+            <w:r>
+              <w:rPr>
+                <w:sz w:val="20"/>
+                <w:szCs w:val="20"/>
+              </w:rPr>
+              <w:t>${</w:t>
+            </w:r>
+            <w:proofErr w:type="spellStart"/>
+            <w:r>
+              <w:rPr>
+                <w:sz w:val="20"/>
+                <w:szCs w:val="20"/>
+              </w:rPr>
+              <w:t>carTaxesKm</w:t>
+            </w:r>
+            <w:proofErr w:type="spellEnd"/>
+            <w:r>
+              <w:rPr>
+                <w:sz w:val="20"/>
+                <w:szCs w:val="20"/>
+              </w:rPr>
+              <w:t>} km</w:t>
+            </w:r>
+            <w:r>
+              <w:rPr>
+                <w:sz w:val="20"/>
+                <w:szCs w:val="20"/>
+              </w:rPr>
+              <w:br/>
+              <w:t>Anzahl Autos</w:t>
+            </w:r>
+            <w:r>
+              <w:rPr>
+                <w:sz w:val="20"/>
+                <w:szCs w:val="20"/>
+              </w:rPr>
+              <w:t xml:space="preserve">: </w:t>
+            </w:r>
+            <w:r>
+              <w:rPr>
+                <w:sz w:val="20"/>
+                <w:szCs w:val="20"/>
+              </w:rPr>
+              <w:t>${</w:t>
+            </w:r>
+            <w:proofErr w:type="spellStart"/>
+            <w:r>
+              <w:rPr>
+                <w:sz w:val="20"/>
+                <w:szCs w:val="20"/>
+              </w:rPr>
+              <w:t>countCars</w:t>
+            </w:r>
+            <w:proofErr w:type="spellEnd"/>
+            <w:r>
+              <w:rPr>
+                <w:sz w:val="20"/>
+                <w:szCs w:val="20"/>
+              </w:rPr>
+              <w:t>}</w:t>
+            </w:r>
+          </w:p>
+        </w:tc>
+      </w:tr>
+      <w:tr>
+        <w:tc>
+          <w:tcPr>
+            <w:tcW w:w="4248" w:type="dxa"/>
+            <w:tcBorders>
+              <w:top w:val="single" w:sz="4" w:space="0" w:color="auto"/>
+              <w:bottom w:val="single" w:sz="4" w:space="0" w:color="auto"/>
+            </w:tcBorders>
+            <w:shd w:val="clear" w:color="auto" w:fill="auto"/>
+          </w:tcPr>
+          <w:p>
+            <w:pPr>
+              <w:spacing w:after="0" w:line="240" w:lineRule="auto"/>
+              <w:rPr>
+                <w:b/>
+                <w:sz w:val="20"/>
+                <w:szCs w:val="20"/>
+              </w:rPr>
+            </w:pPr>
+            <w:r>
+              <w:rPr>
+                <w:b/>
+                <w:sz w:val="20"/>
+                <w:szCs w:val="20"/>
+              </w:rPr>
+              <w:t>Telefon/</w:t>
+            </w:r>
+            <w:proofErr w:type="spellStart"/>
+            <w:r>
+              <w:rPr>
+                <w:b/>
+                <w:sz w:val="20"/>
+                <w:szCs w:val="20"/>
+              </w:rPr>
+              <w:t>Porti</w:t>
+            </w:r>
+            <w:proofErr w:type="spellEnd"/>
+            <w:r>
+              <w:rPr>
+                <w:b/>
+                <w:sz w:val="20"/>
+                <w:szCs w:val="20"/>
+              </w:rPr>
+              <w:t xml:space="preserve">: </w:t>
+            </w:r>
+            <w:r>
+              <w:rPr>
+                <w:sz w:val="20"/>
+                <w:szCs w:val="20"/>
+              </w:rPr>
+              <w:t>pauschal CHF 10.00 pro Tag</w:t>
+            </w:r>
+          </w:p>
+        </w:tc>
+        <w:tc>
+          <w:tcPr>
+            <w:tcW w:w="1793" w:type="dxa"/>
+            <w:tcBorders>
+              <w:top w:val="single" w:sz="4" w:space="0" w:color="auto"/>
+              <w:bottom w:val="single" w:sz="4" w:space="0" w:color="auto"/>
+            </w:tcBorders>
+            <w:shd w:val="clear" w:color="auto" w:fill="auto"/>
+          </w:tcPr>
+          <w:p>
+            <w:pPr>
+              <w:spacing w:after="0" w:line="240" w:lineRule="auto"/>
+              <w:jc w:val="right"/>
+              <w:rPr>
+                <w:sz w:val="20"/>
+                <w:szCs w:val="20"/>
+              </w:rPr>
+            </w:pPr>
+            <w:r>
+              <w:rPr>
+                <w:sz w:val="20"/>
+                <w:szCs w:val="20"/>
+              </w:rPr>
+              <w:t>${</w:t>
+            </w:r>
+            <w:proofErr w:type="spellStart"/>
+            <w:r>
+              <w:rPr>
+                <w:sz w:val="20"/>
+                <w:szCs w:val="20"/>
+              </w:rPr>
+              <w:t>phoneTaxes</w:t>
+            </w:r>
+            <w:proofErr w:type="spellEnd"/>
+            <w:r>
+              <w:rPr>
+                <w:sz w:val="20"/>
+                <w:szCs w:val="20"/>
+              </w:rPr>
+              <w:t>}</w:t>
+            </w:r>
+            <w:r>
+              <w:rPr>
+                <w:sz w:val="20"/>
+                <w:szCs w:val="20"/>
+              </w:rPr>
+              <w:t xml:space="preserve"> CHF</w:t>
+            </w:r>
+          </w:p>
+        </w:tc>
+        <w:tc>
+          <w:tcPr>
+            <w:tcW w:w="3706" w:type="dxa"/>
+            <w:tcBorders>
+              <w:top w:val="single" w:sz="4" w:space="0" w:color="auto"/>
+              <w:bottom w:val="single" w:sz="4" w:space="0" w:color="auto"/>
+            </w:tcBorders>
+            <w:shd w:val="clear" w:color="auto" w:fill="auto"/>
+          </w:tcPr>
+          <w:p>
+            <w:pPr>
+              <w:spacing w:after="0" w:line="240" w:lineRule="auto"/>
+              <w:rPr>
+                <w:sz w:val="20"/>
+                <w:szCs w:val="20"/>
+              </w:rPr>
+            </w:pPr>
+          </w:p>
+        </w:tc>
+      </w:tr>
+      <w:tr>
+        <w:tc>
+          <w:tcPr>
+            <w:tcW w:w="4248" w:type="dxa"/>
+            <w:tcBorders>
+              <w:top w:val="single" w:sz="4" w:space="0" w:color="auto"/>
+              <w:bottom w:val="double" w:sz="4" w:space="0" w:color="auto"/>
+            </w:tcBorders>
+            <w:shd w:val="clear" w:color="auto" w:fill="auto"/>
+          </w:tcPr>
+          <w:p>
+            <w:pPr>
+              <w:spacing w:after="0" w:line="240" w:lineRule="auto"/>
+              <w:rPr>
+                <w:b/>
+                <w:sz w:val="20"/>
+                <w:szCs w:val="20"/>
+              </w:rPr>
+            </w:pPr>
+            <w:r>
+              <w:rPr>
+                <w:b/>
+                <w:sz w:val="20"/>
+                <w:szCs w:val="20"/>
+              </w:rPr>
+              <w:t>Total</w:t>
+            </w:r>
+          </w:p>
+        </w:tc>
+        <w:tc>
+          <w:tcPr>
+            <w:tcW w:w="1793" w:type="dxa"/>
+            <w:tcBorders>
+              <w:top w:val="single" w:sz="4" w:space="0" w:color="auto"/>
+              <w:bottom w:val="double" w:sz="4" w:space="0" w:color="auto"/>
+            </w:tcBorders>
+            <w:shd w:val="clear" w:color="auto" w:fill="auto"/>
+          </w:tcPr>
+          <w:p>
+            <w:pPr>
+              <w:spacing w:after="0" w:line="240" w:lineRule="auto"/>
+              <w:jc w:val="right"/>
+              <w:rPr>
+                <w:b/>
+                <w:sz w:val="20"/>
+                <w:szCs w:val="20"/>
+              </w:rPr>
+            </w:pPr>
+            <w:r>
+              <w:rPr>
+                <w:b/>
+                <w:sz w:val="20"/>
+                <w:szCs w:val="20"/>
+              </w:rPr>
+              <w:t>${</w:t>
+            </w:r>
+            <w:proofErr w:type="spellStart"/>
+            <w:r>
+              <w:rPr>
+                <w:b/>
+                <w:sz w:val="20"/>
+                <w:szCs w:val="20"/>
+              </w:rPr>
+              <w:t>totalCosts</w:t>
+            </w:r>
+            <w:proofErr w:type="spellEnd"/>
+            <w:r>
+              <w:rPr>
+                <w:b/>
+                <w:sz w:val="20"/>
+                <w:szCs w:val="20"/>
+              </w:rPr>
+              <w:t>} CHF</w:t>
+            </w:r>
+          </w:p>
+        </w:tc>
+        <w:tc>
+          <w:tcPr>
+            <w:tcW w:w="3706" w:type="dxa"/>
+            <w:tcBorders>
+              <w:top w:val="single" w:sz="4" w:space="0" w:color="auto"/>
+              <w:bottom w:val="double" w:sz="4" w:space="0" w:color="auto"/>
+            </w:tcBorders>
+            <w:shd w:val="clear" w:color="auto" w:fill="auto"/>
+          </w:tcPr>
+          <w:p>
+            <w:pPr>
+              <w:spacing w:after="0" w:line="240" w:lineRule="auto"/>
+              <w:rPr>
+                <w:b/>
+                <w:sz w:val="20"/>
+                <w:szCs w:val="20"/>
+              </w:rPr>
+            </w:pPr>
+          </w:p>
+        </w:tc>
+      </w:tr>
+    </w:tbl>
+    <w:p>
+      <w:pPr>
+        <w:rPr>
+          <w:sz w:val="20"/>
+          <w:szCs w:val="20"/>
+        </w:rPr>
+      </w:pPr>
+    </w:p>
+    <w:p>
+      <w:pPr>
+        <w:rPr>
+          <w:sz w:val="20"/>
+          <w:szCs w:val="20"/>
+        </w:rPr>
+      </w:pPr>
+    </w:p>
+    <w:tbl>
+      <w:tblPr>
+        <w:tblW w:w="0" w:type="auto"/>
+        <w:tblLook w:val="04A0" w:firstRow="1" w:lastRow="0" w:firstColumn="1" w:lastColumn="0" w:noHBand="0" w:noVBand="1"/>
+      </w:tblPr>
+      <w:tblGrid>
+        <w:gridCol w:w="1838"/>
+        <w:gridCol w:w="7909"/>
+      </w:tblGrid>
+      <w:tr>
+        <w:tc>
+          <w:tcPr>
+            <w:tcW w:w="1838" w:type="dxa"/>
+            <w:shd w:val="clear" w:color="auto" w:fill="auto"/>
+          </w:tcPr>
+          <w:p>
+            <w:pPr>
+              <w:spacing w:after="0" w:line="240" w:lineRule="auto"/>
+              <w:rPr>
+                <w:sz w:val="20"/>
+                <w:szCs w:val="20"/>
+              </w:rPr>
+            </w:pPr>
+            <w:r>
+              <w:rPr>
+                <w:sz w:val="20"/>
+                <w:szCs w:val="20"/>
+              </w:rPr>
+              <w:t>Überweisung an:</w:t>
+            </w:r>
+          </w:p>
+        </w:tc>
+        <w:tc>
+          <w:tcPr>
+            <w:tcW w:w="7909" w:type="dxa"/>
+            <w:shd w:val="clear" w:color="auto" w:fill="auto"/>
+          </w:tcPr>
+          <w:p>
+            <w:pPr>
+              <w:spacing w:after="0" w:line="240" w:lineRule="auto"/>
+              <w:rPr>
+                <w:sz w:val="20"/>
+                <w:szCs w:val="20"/>
+              </w:rPr>
+            </w:pPr>
+            <w:r>
+              <w:rPr>
+                <w:sz w:val="20"/>
+                <w:szCs w:val="20"/>
+              </w:rPr>
+              <w:t>IBAN: ${</w:t>
+            </w:r>
+            <w:proofErr w:type="spellStart"/>
+            <w:r>
+              <w:rPr>
+                <w:sz w:val="20"/>
+                <w:szCs w:val="20"/>
+              </w:rPr>
+              <w:t>iban</w:t>
+            </w:r>
+            <w:proofErr w:type="spellEnd"/>
+            <w:r>
+              <w:rPr>
+                <w:sz w:val="20"/>
+                <w:szCs w:val="20"/>
+              </w:rPr>
+              <w:t>}</w:t>
+            </w:r>
+          </w:p>
+        </w:tc>
+      </w:tr>
+      <w:tr>
+        <w:tc>
+          <w:tcPr>
+            <w:tcW w:w="1838" w:type="dxa"/>
+            <w:shd w:val="clear" w:color="auto" w:fill="auto"/>
+          </w:tcPr>
+          <w:p>
+            <w:pPr>
+              <w:spacing w:after="0" w:line="240" w:lineRule="auto"/>
+              <w:rPr>
+                <w:sz w:val="20"/>
+                <w:szCs w:val="20"/>
+              </w:rPr>
+            </w:pPr>
+          </w:p>
+        </w:tc>
+        <w:tc>
+          <w:tcPr>
+            <w:tcW w:w="7909" w:type="dxa"/>
+            <w:shd w:val="clear" w:color="auto" w:fill="auto"/>
+          </w:tcPr>
+          <w:p>
+            <w:pPr>
+              <w:spacing w:after="0" w:line="240" w:lineRule="auto"/>
+              <w:rPr>
+                <w:sz w:val="20"/>
+                <w:szCs w:val="20"/>
+              </w:rPr>
+            </w:pPr>
+            <w:r>
+              <w:rPr>
+                <w:sz w:val="20"/>
+                <w:szCs w:val="20"/>
+              </w:rPr>
+              <w:t xml:space="preserve">Kontoinhaber/in: </w:t>
+            </w:r>
+            <w:r>
+              <w:rPr>
+                <w:sz w:val="20"/>
+                <w:szCs w:val="20"/>
+              </w:rPr>
+              <w:t>${</w:t>
+            </w:r>
+            <w:proofErr w:type="spellStart"/>
+            <w:r>
+              <w:rPr>
+                <w:sz w:val="20"/>
+                <w:szCs w:val="20"/>
+              </w:rPr>
+              <w:t>accountHolder</w:t>
+            </w:r>
+            <w:proofErr w:type="spellEnd"/>
+            <w:r>
+              <w:rPr>
+                <w:sz w:val="20"/>
+                <w:szCs w:val="20"/>
+              </w:rPr>
+              <w:t>}</w:t>
+            </w:r>
+          </w:p>
+        </w:tc>
+      </w:tr>
+    </w:tbl>
+    <w:p>
+      <w:pPr>
+        <w:rPr>
+          <w:sz w:val="20"/>
+          <w:szCs w:val="20"/>
+        </w:rPr>
+      </w:pPr>
+    </w:p>
+    <w:p>
+      <w:pPr>
+        <w:rPr>
+          <w:sz w:val="20"/>
+          <w:szCs w:val="20"/>
+        </w:rPr>
+      </w:pPr>
+    </w:p>
+    <w:tbl>
+      <w:tblPr>
+        <w:tblW w:w="0" w:type="auto"/>
+        <w:tblLook w:val="04A0" w:firstRow="1" w:lastRow="0" w:firstColumn="1" w:lastColumn="0" w:noHBand="0" w:noVBand="1"/>
+      </w:tblPr>
+      <w:tblGrid>
+        <w:gridCol w:w="4531"/>
+        <w:gridCol w:w="5216"/>
+      </w:tblGrid>
+      <w:tr>
+        <w:tc>
+          <w:tcPr>
+            <w:tcW w:w="4531" w:type="dxa"/>
+            <w:shd w:val="clear" w:color="auto" w:fill="auto"/>
+          </w:tcPr>
+          <w:p>
+            <w:pPr>
+              <w:spacing w:after="0" w:line="240" w:lineRule="auto"/>
+              <w:rPr>
+                <w:b/>
+                <w:sz w:val="20"/>
+                <w:szCs w:val="20"/>
+              </w:rPr>
+            </w:pPr>
+            <w:r>
+              <w:rPr>
+                <w:b/>
+                <w:sz w:val="20"/>
+                <w:szCs w:val="20"/>
+              </w:rPr>
+              <w:t>Tourenchef</w:t>
+            </w:r>
+            <w:r>
+              <w:rPr>
+                <w:b/>
+                <w:sz w:val="20"/>
+                <w:szCs w:val="20"/>
+              </w:rPr>
+              <w:br/>
+            </w:r>
+            <w:r>
+              <w:rPr>
+                <w:sz w:val="20"/>
+                <w:szCs w:val="20"/>
+              </w:rPr>
+              <w:t>Ort, Datum, Unterschrift:</w:t>
+            </w:r>
+            <w:r>
+              <w:rPr>
+                <w:b/>
+                <w:sz w:val="20"/>
+                <w:szCs w:val="20"/>
+              </w:rPr>
+              <w:t xml:space="preserve"> </w:t>
+            </w:r>
+          </w:p>
+        </w:tc>
+        <w:tc>
+          <w:tcPr>
+            <w:tcW w:w="5216" w:type="dxa"/>
+            <w:tcBorders>
+              <w:bottom w:val="double" w:sz="4" w:space="0" w:color="auto"/>
+            </w:tcBorders>
+            <w:shd w:val="clear" w:color="auto" w:fill="auto"/>
+          </w:tcPr>
+          <w:p>
+            <w:pPr>
+              <w:spacing w:after="0" w:line="240" w:lineRule="auto"/>
+              <w:rPr>
+                <w:sz w:val="20"/>
+                <w:szCs w:val="20"/>
+              </w:rPr>
+            </w:pPr>
+          </w:p>
+        </w:tc>
+      </w:tr>
+    </w:tbl>
+    <w:p>
+      <w:pPr>
+        <w:rPr>
+          <w:sz w:val="20"/>
+          <w:szCs w:val="20"/>
+        </w:rPr>
+      </w:pPr>
+    </w:p>
+    <w:p>
+      <w:pPr>
+        <w:rPr>
+          <w:b/>
+          <w:sz w:val="24"/>
+          <w:szCs w:val="24"/>
+        </w:rPr>
+      </w:pPr>
+    </w:p>
+    <w:p>
+      <w:pPr>
+        <w:rPr>
+          <w:b/>
+          <w:sz w:val="24"/>
+          <w:szCs w:val="24"/>
+        </w:rPr>
+      </w:pPr>
+    </w:p>
     <w:p>
       <w:pPr>
         <w:rPr>

</xml_diff>

<commit_message>
Debugging after email report of Werner Fuchsberger
</commit_message>
<xml_diff>
--- a/src/Resources/contao/templates/docx/event_instructor_invoice_tour.docx
+++ b/src/Resources/contao/templates/docx/event_instructor_invoice_tour.docx
@@ -1506,8 +1506,6 @@
         </w:rPr>
         <w:t xml:space="preserve">Wichtig! </w:t>
       </w:r>
-      <w:bookmarkStart w:id="0" w:name="_GoBack"/>
-      <w:bookmarkEnd w:id="0"/>
       <w:r>
         <w:rPr>
           <w:i/>
@@ -2152,6 +2150,9 @@
         <w:tc>
           <w:tcPr>
             <w:tcW w:w="4248" w:type="dxa"/>
+            <w:tcBorders>
+              <w:bottom w:val="single" w:sz="4" w:space="0" w:color="auto"/>
+            </w:tcBorders>
             <w:shd w:val="clear" w:color="auto" w:fill="auto"/>
           </w:tcPr>
           <w:p>
@@ -2167,133 +2168,20 @@
                 <w:szCs w:val="20"/>
               </w:rPr>
             </w:pPr>
-            <w:r>
-              <w:rPr>
-                <w:sz w:val="20"/>
-                <w:szCs w:val="20"/>
-              </w:rPr>
-              <w:t>Park-Strassen-Tunnelgebühren pro Auto</w:t>
-            </w:r>
-          </w:p>
-        </w:tc>
-        <w:tc>
-          <w:tcPr>
-            <w:tcW w:w="1793" w:type="dxa"/>
-            <w:shd w:val="clear" w:color="auto" w:fill="auto"/>
-          </w:tcPr>
-          <w:p>
-            <w:pPr>
-              <w:spacing w:after="0" w:line="240" w:lineRule="auto"/>
-              <w:jc w:val="right"/>
-              <w:rPr>
-                <w:sz w:val="20"/>
-                <w:szCs w:val="20"/>
-              </w:rPr>
-            </w:pPr>
-            <w:r>
-              <w:rPr>
-                <w:sz w:val="20"/>
-                <w:szCs w:val="20"/>
-              </w:rPr>
-              <w:t>${</w:t>
-            </w:r>
-            <w:proofErr w:type="spellStart"/>
-            <w:r>
-              <w:rPr>
-                <w:sz w:val="20"/>
-                <w:szCs w:val="20"/>
-              </w:rPr>
-              <w:t>roadTaxes</w:t>
-            </w:r>
-            <w:proofErr w:type="spellEnd"/>
-            <w:r>
-              <w:rPr>
-                <w:sz w:val="20"/>
-                <w:szCs w:val="20"/>
-              </w:rPr>
-              <w:t>}</w:t>
-            </w:r>
-            <w:r>
-              <w:rPr>
-                <w:sz w:val="20"/>
-                <w:szCs w:val="20"/>
-              </w:rPr>
-              <w:t xml:space="preserve"> CHF</w:t>
-            </w:r>
-          </w:p>
-        </w:tc>
-        <w:tc>
-          <w:tcPr>
-            <w:tcW w:w="3706" w:type="dxa"/>
-            <w:shd w:val="clear" w:color="auto" w:fill="auto"/>
-          </w:tcPr>
-          <w:p>
-            <w:pPr>
-              <w:spacing w:after="0" w:line="240" w:lineRule="auto"/>
-              <w:rPr>
-                <w:sz w:val="20"/>
-                <w:szCs w:val="20"/>
-              </w:rPr>
-            </w:pPr>
-          </w:p>
-        </w:tc>
-      </w:tr>
-      <w:tr>
-        <w:tc>
-          <w:tcPr>
-            <w:tcW w:w="4248" w:type="dxa"/>
-            <w:tcBorders>
-              <w:bottom w:val="single" w:sz="4" w:space="0" w:color="auto"/>
-            </w:tcBorders>
-            <w:shd w:val="clear" w:color="auto" w:fill="auto"/>
-          </w:tcPr>
-          <w:p>
-            <w:pPr>
-              <w:pStyle w:val="Listenabsatz"/>
-              <w:numPr>
-                <w:ilvl w:val="0"/>
-                <w:numId w:val="2"/>
-              </w:numPr>
-              <w:spacing w:after="0" w:line="240" w:lineRule="auto"/>
-              <w:rPr>
-                <w:sz w:val="20"/>
-                <w:szCs w:val="20"/>
-              </w:rPr>
-            </w:pPr>
-            <w:r>
-              <w:rPr>
-                <w:sz w:val="20"/>
-                <w:szCs w:val="20"/>
-              </w:rPr>
-              <w:t xml:space="preserve">PW (0.60 pro km </w:t>
-            </w:r>
-            <w:r>
-              <w:rPr>
-                <w:sz w:val="20"/>
-                <w:szCs w:val="20"/>
-              </w:rPr>
-              <w:t xml:space="preserve">und </w:t>
-            </w:r>
-            <w:r>
-              <w:rPr>
-                <w:sz w:val="20"/>
-                <w:szCs w:val="20"/>
-              </w:rPr>
-              <w:t xml:space="preserve">pro Auto </w:t>
-            </w:r>
-            <w:r>
-              <w:rPr>
-                <w:sz w:val="20"/>
-                <w:szCs w:val="20"/>
-              </w:rPr>
-              <w:br/>
-            </w:r>
-            <w:r>
-              <w:rPr>
-                <w:sz w:val="20"/>
-                <w:szCs w:val="20"/>
-              </w:rPr>
-              <w:t>durch Anz. Personen)</w:t>
+            <w:bookmarkStart w:id="0" w:name="_GoBack" w:colFirst="2" w:colLast="2"/>
+            <w:r>
+              <w:rPr>
+                <w:sz w:val="20"/>
+                <w:szCs w:val="20"/>
+              </w:rPr>
+              <w:t>PW</w:t>
+            </w:r>
+            <w:r>
+              <w:rPr>
+                <w:sz w:val="20"/>
+                <w:szCs w:val="20"/>
+              </w:rPr>
+              <w:t>-Kosten*</w:t>
             </w:r>
           </w:p>
         </w:tc>
@@ -2367,6 +2255,13 @@
                 <w:sz w:val="20"/>
                 <w:szCs w:val="20"/>
               </w:rPr>
+              <w:t xml:space="preserve">Gefahrene km/Auto: </w:t>
+            </w:r>
+            <w:r>
+              <w:rPr>
+                <w:sz w:val="20"/>
+                <w:szCs w:val="20"/>
+              </w:rPr>
               <w:t>${</w:t>
             </w:r>
             <w:proofErr w:type="spellStart"/>
@@ -2384,6 +2279,96 @@
                 <w:szCs w:val="20"/>
               </w:rPr>
               <w:t>} km</w:t>
+            </w:r>
+          </w:p>
+          <w:p>
+            <w:pPr>
+              <w:spacing w:after="0" w:line="240" w:lineRule="auto"/>
+              <w:rPr>
+                <w:sz w:val="20"/>
+                <w:szCs w:val="20"/>
+              </w:rPr>
+            </w:pPr>
+            <w:r>
+              <w:rPr>
+                <w:sz w:val="20"/>
+                <w:szCs w:val="20"/>
+              </w:rPr>
+              <w:t>Park-</w:t>
+            </w:r>
+            <w:r>
+              <w:rPr>
+                <w:sz w:val="20"/>
+                <w:szCs w:val="20"/>
+              </w:rPr>
+              <w:t>/</w:t>
+            </w:r>
+            <w:r>
+              <w:rPr>
+                <w:sz w:val="20"/>
+                <w:szCs w:val="20"/>
+              </w:rPr>
+              <w:t>Strassen-</w:t>
+            </w:r>
+            <w:r>
+              <w:rPr>
+                <w:sz w:val="20"/>
+                <w:szCs w:val="20"/>
+              </w:rPr>
+              <w:t>/</w:t>
+            </w:r>
+            <w:r>
+              <w:rPr>
+                <w:sz w:val="20"/>
+                <w:szCs w:val="20"/>
+              </w:rPr>
+              <w:t>Tunnelgebühren pro Auto</w:t>
+            </w:r>
+            <w:r>
+              <w:rPr>
+                <w:sz w:val="20"/>
+                <w:szCs w:val="20"/>
+              </w:rPr>
+              <w:t>:</w:t>
+            </w:r>
+          </w:p>
+          <w:p>
+            <w:pPr>
+              <w:spacing w:after="0" w:line="240" w:lineRule="auto"/>
+              <w:rPr>
+                <w:sz w:val="20"/>
+                <w:szCs w:val="20"/>
+              </w:rPr>
+            </w:pPr>
+            <w:r>
+              <w:rPr>
+                <w:sz w:val="20"/>
+                <w:szCs w:val="20"/>
+              </w:rPr>
+              <w:t>${</w:t>
+            </w:r>
+            <w:proofErr w:type="spellStart"/>
+            <w:r>
+              <w:rPr>
+                <w:sz w:val="20"/>
+                <w:szCs w:val="20"/>
+              </w:rPr>
+              <w:t>roadTaxes</w:t>
+            </w:r>
+            <w:proofErr w:type="spellEnd"/>
+            <w:r>
+              <w:rPr>
+                <w:sz w:val="20"/>
+                <w:szCs w:val="20"/>
+              </w:rPr>
+              <w:t>}</w:t>
+            </w:r>
+            <w:r>
+              <w:rPr>
+                <w:sz w:val="20"/>
+                <w:szCs w:val="20"/>
+              </w:rPr>
+              <w:t xml:space="preserve"> CHF</w:t>
             </w:r>
             <w:r>
               <w:rPr>
@@ -2426,6 +2411,7 @@
           </w:p>
         </w:tc>
       </w:tr>
+      <w:bookmarkEnd w:id="0"/>
       <w:tr>
         <w:tc>
           <w:tcPr>
@@ -2655,6 +2641,117 @@
           <w:szCs w:val="20"/>
         </w:rPr>
       </w:pPr>
+      <w:r>
+        <w:rPr>
+          <w:sz w:val="20"/>
+          <w:szCs w:val="20"/>
+        </w:rPr>
+        <w:t>*</w:t>
+      </w:r>
+      <w:r>
+        <w:rPr>
+          <w:sz w:val="20"/>
+          <w:szCs w:val="20"/>
+        </w:rPr>
+        <w:t xml:space="preserve"> </w:t>
+      </w:r>
+      <w:r>
+        <w:rPr>
+          <w:sz w:val="20"/>
+          <w:szCs w:val="20"/>
+        </w:rPr>
+        <w:t>(</w:t>
+      </w:r>
+      <w:r>
+        <w:rPr>
+          <w:sz w:val="20"/>
+          <w:szCs w:val="20"/>
+        </w:rPr>
+        <w:t>(</w:t>
+      </w:r>
+      <w:r>
+        <w:rPr>
+          <w:sz w:val="20"/>
+          <w:szCs w:val="20"/>
+        </w:rPr>
+        <w:t xml:space="preserve">CHF </w:t>
+      </w:r>
+      <w:r>
+        <w:rPr>
+          <w:sz w:val="20"/>
+          <w:szCs w:val="20"/>
+        </w:rPr>
+        <w:t>0.60</w:t>
+      </w:r>
+      <w:r>
+        <w:rPr>
+          <w:sz w:val="20"/>
+          <w:szCs w:val="20"/>
+        </w:rPr>
+        <w:t xml:space="preserve"> x </w:t>
+      </w:r>
+      <w:proofErr w:type="spellStart"/>
+      <w:r>
+        <w:rPr>
+          <w:sz w:val="20"/>
+          <w:szCs w:val="20"/>
+        </w:rPr>
+        <w:t>AnzKm</w:t>
+      </w:r>
+      <w:proofErr w:type="spellEnd"/>
+      <w:r>
+        <w:rPr>
+          <w:sz w:val="20"/>
+          <w:szCs w:val="20"/>
+        </w:rPr>
+        <w:t xml:space="preserve"> + Park-/Strassen-/Tunnelgebühren) x </w:t>
+      </w:r>
+      <w:proofErr w:type="spellStart"/>
+      <w:r>
+        <w:rPr>
+          <w:sz w:val="20"/>
+          <w:szCs w:val="20"/>
+        </w:rPr>
+        <w:t>Anz</w:t>
+      </w:r>
+      <w:r>
+        <w:rPr>
+          <w:sz w:val="20"/>
+          <w:szCs w:val="20"/>
+        </w:rPr>
+        <w:t>Auto</w:t>
+      </w:r>
+      <w:r>
+        <w:rPr>
+          <w:sz w:val="20"/>
+          <w:szCs w:val="20"/>
+        </w:rPr>
+        <w:t>s</w:t>
+      </w:r>
+      <w:proofErr w:type="spellEnd"/>
+      <w:r>
+        <w:rPr>
+          <w:sz w:val="20"/>
+          <w:szCs w:val="20"/>
+        </w:rPr>
+        <w:t xml:space="preserve">) : </w:t>
+      </w:r>
+      <w:proofErr w:type="spellStart"/>
+      <w:r>
+        <w:rPr>
+          <w:sz w:val="20"/>
+          <w:szCs w:val="20"/>
+        </w:rPr>
+        <w:t>AnzPersonen</w:t>
+      </w:r>
+      <w:proofErr w:type="spellEnd"/>
+      <w:r>
+        <w:rPr>
+          <w:sz w:val="20"/>
+          <w:szCs w:val="20"/>
+        </w:rPr>
+        <w:br/>
+      </w:r>
     </w:p>
     <w:p>
       <w:pPr>

</xml_diff>

<commit_message>
Neues Feld im Tourenrapport: tl_calendar_events.eventReportAdditionalNotices
</commit_message>
<xml_diff>
--- a/src/Resources/contao/templates/docx/event_instructor_invoice_tour.docx
+++ b/src/Resources/contao/templates/docx/event_instructor_invoice_tour.docx
@@ -1299,70 +1299,73 @@
           </w:p>
         </w:tc>
       </w:tr>
+      <w:tr>
+        <w:tc>
+          <w:tcPr>
+            <w:tcW w:w="2972" w:type="dxa"/>
+            <w:shd w:val="clear" w:color="auto" w:fill="auto"/>
+          </w:tcPr>
+          <w:p>
+            <w:pPr>
+              <w:spacing w:after="0" w:line="240" w:lineRule="auto"/>
+              <w:rPr>
+                <w:b/>
+                <w:sz w:val="20"/>
+                <w:szCs w:val="20"/>
+              </w:rPr>
+            </w:pPr>
+            <w:r>
+              <w:rPr>
+                <w:b/>
+                <w:sz w:val="20"/>
+                <w:szCs w:val="20"/>
+              </w:rPr>
+              <w:t>Weitere Bemerkungen</w:t>
+            </w:r>
+          </w:p>
+        </w:tc>
+        <w:tc>
+          <w:tcPr>
+            <w:tcW w:w="6775" w:type="dxa"/>
+            <w:shd w:val="clear" w:color="auto" w:fill="auto"/>
+          </w:tcPr>
+          <w:p>
+            <w:pPr>
+              <w:spacing w:after="0" w:line="240" w:lineRule="auto"/>
+              <w:rPr>
+                <w:sz w:val="20"/>
+                <w:szCs w:val="20"/>
+              </w:rPr>
+            </w:pPr>
+            <w:r>
+              <w:rPr>
+                <w:sz w:val="20"/>
+                <w:szCs w:val="20"/>
+              </w:rPr>
+              <w:t>${</w:t>
+            </w:r>
+            <w:proofErr w:type="spellStart"/>
+            <w:r>
+              <w:rPr>
+                <w:sz w:val="20"/>
+                <w:szCs w:val="20"/>
+              </w:rPr>
+              <w:t>eventReportAdditionalNotices</w:t>
+            </w:r>
+            <w:bookmarkStart w:id="0" w:name="_GoBack"/>
+            <w:bookmarkEnd w:id="0"/>
+            <w:proofErr w:type="spellEnd"/>
+            <w:r>
+              <w:rPr>
+                <w:sz w:val="20"/>
+                <w:szCs w:val="20"/>
+              </w:rPr>
+              <w:t>}</w:t>
+            </w:r>
+          </w:p>
+        </w:tc>
+      </w:tr>
     </w:tbl>
-    <w:p>
-      <w:pPr>
-        <w:rPr>
-          <w:sz w:val="20"/>
-          <w:szCs w:val="20"/>
-        </w:rPr>
-      </w:pPr>
-    </w:p>
-    <w:p>
-      <w:pPr>
-        <w:rPr>
-          <w:sz w:val="24"/>
-          <w:szCs w:val="24"/>
-        </w:rPr>
-      </w:pPr>
-      <w:r>
-        <w:rPr>
-          <w:b/>
-          <w:sz w:val="24"/>
-          <w:szCs w:val="24"/>
-        </w:rPr>
-        <w:t>BEMERKUNGEN</w:t>
-      </w:r>
-    </w:p>
-    <w:p>
-      <w:pPr>
-        <w:rPr>
-          <w:sz w:val="20"/>
-          <w:szCs w:val="20"/>
-        </w:rPr>
-      </w:pPr>
-      <w:r>
-        <w:rPr>
-          <w:sz w:val="20"/>
-          <w:szCs w:val="20"/>
-        </w:rPr>
-        <w:t>${</w:t>
-      </w:r>
-      <w:proofErr w:type="spellStart"/>
-      <w:r>
-        <w:rPr>
-          <w:sz w:val="20"/>
-          <w:szCs w:val="20"/>
-        </w:rPr>
-        <w:t>notice</w:t>
-      </w:r>
-      <w:proofErr w:type="spellEnd"/>
-      <w:r>
-        <w:rPr>
-          <w:sz w:val="20"/>
-          <w:szCs w:val="20"/>
-        </w:rPr>
-        <w:t>}</w:t>
-      </w:r>
-    </w:p>
-    <w:p>
-      <w:pPr>
-        <w:rPr>
-          <w:sz w:val="20"/>
-          <w:szCs w:val="20"/>
-        </w:rPr>
-      </w:pPr>
-    </w:p>
     <w:p>
       <w:pPr>
         <w:rPr>
@@ -2168,7 +2171,6 @@
                 <w:szCs w:val="20"/>
               </w:rPr>
             </w:pPr>
-            <w:bookmarkStart w:id="0" w:name="_GoBack" w:colFirst="2" w:colLast="2"/>
             <w:r>
               <w:rPr>
                 <w:sz w:val="20"/>
@@ -2411,7 +2413,6 @@
           </w:p>
         </w:tc>
       </w:tr>
-      <w:bookmarkEnd w:id="0"/>
       <w:tr>
         <w:tc>
           <w:tcPr>
@@ -2751,6 +2752,46 @@
           <w:szCs w:val="20"/>
         </w:rPr>
         <w:br/>
+      </w:r>
+    </w:p>
+    <w:p>
+      <w:pPr>
+        <w:rPr>
+          <w:sz w:val="20"/>
+          <w:szCs w:val="20"/>
+        </w:rPr>
+      </w:pPr>
+      <w:r>
+        <w:rPr>
+          <w:b/>
+          <w:sz w:val="20"/>
+          <w:szCs w:val="20"/>
+        </w:rPr>
+        <w:t>Bemerkungen:</w:t>
+      </w:r>
+      <w:r>
+        <w:rPr>
+          <w:sz w:val="20"/>
+          <w:szCs w:val="20"/>
+        </w:rPr>
+        <w:br/>
+        <w:t>${</w:t>
+      </w:r>
+      <w:proofErr w:type="spellStart"/>
+      <w:r>
+        <w:rPr>
+          <w:sz w:val="20"/>
+          <w:szCs w:val="20"/>
+        </w:rPr>
+        <w:t>notice</w:t>
+      </w:r>
+      <w:proofErr w:type="spellEnd"/>
+      <w:r>
+        <w:rPr>
+          <w:sz w:val="20"/>
+          <w:szCs w:val="20"/>
+        </w:rPr>
+        <w:t>}</w:t>
       </w:r>
     </w:p>
     <w:p>
@@ -5518,6 +5559,52 @@
       <w:lang w:eastAsia="en-US"/>
     </w:rPr>
   </w:style>
+  <w:style w:type="paragraph" w:styleId="HTMLVorformatiert">
+    <w:name w:val="HTML Preformatted"/>
+    <w:basedOn w:val="Standard"/>
+    <w:link w:val="HTMLVorformatiertZchn"/>
+    <w:uiPriority w:val="99"/>
+    <w:semiHidden/>
+    <w:unhideWhenUsed/>
+    <w:rsid w:val="00163193"/>
+    <w:pPr>
+      <w:tabs>
+        <w:tab w:val="left" w:pos="916"/>
+        <w:tab w:val="left" w:pos="1832"/>
+        <w:tab w:val="left" w:pos="2748"/>
+        <w:tab w:val="left" w:pos="3664"/>
+        <w:tab w:val="left" w:pos="4580"/>
+        <w:tab w:val="left" w:pos="5496"/>
+        <w:tab w:val="left" w:pos="6412"/>
+        <w:tab w:val="left" w:pos="7328"/>
+        <w:tab w:val="left" w:pos="8244"/>
+        <w:tab w:val="left" w:pos="9160"/>
+        <w:tab w:val="left" w:pos="10076"/>
+        <w:tab w:val="left" w:pos="10992"/>
+        <w:tab w:val="left" w:pos="11908"/>
+        <w:tab w:val="left" w:pos="12824"/>
+        <w:tab w:val="left" w:pos="13740"/>
+        <w:tab w:val="left" w:pos="14656"/>
+      </w:tabs>
+      <w:spacing w:after="0" w:line="240" w:lineRule="auto"/>
+    </w:pPr>
+    <w:rPr>
+      <w:rFonts w:ascii="Courier New" w:eastAsia="Times New Roman" w:hAnsi="Courier New" w:cs="Courier New"/>
+      <w:sz w:val="20"/>
+      <w:szCs w:val="20"/>
+      <w:lang w:eastAsia="de-CH"/>
+    </w:rPr>
+  </w:style>
+  <w:style w:type="character" w:customStyle="1" w:styleId="HTMLVorformatiertZchn">
+    <w:name w:val="HTML Vorformatiert Zchn"/>
+    <w:link w:val="HTMLVorformatiert"/>
+    <w:uiPriority w:val="99"/>
+    <w:semiHidden/>
+    <w:rsid w:val="00163193"/>
+    <w:rPr>
+      <w:rFonts w:ascii="Courier New" w:eastAsia="Times New Roman" w:hAnsi="Courier New" w:cs="Courier New"/>
+    </w:rPr>
+  </w:style>
 </w:styles>
 </file>
 

</xml_diff>

<commit_message>
Working on Website release 2020
</commit_message>
<xml_diff>
--- a/src/Resources/contao/templates/docx/event_instructor_invoice_tour.docx
+++ b/src/Resources/contao/templates/docx/event_instructor_invoice_tour.docx
@@ -1352,8 +1352,6 @@
               </w:rPr>
               <w:t>eventReportAdditionalNotices</w:t>
             </w:r>
-            <w:bookmarkStart w:id="0" w:name="_GoBack"/>
-            <w:bookmarkEnd w:id="0"/>
             <w:proofErr w:type="spellEnd"/>
             <w:r>
               <w:rPr>
@@ -1516,6 +1514,1070 @@
           <w:szCs w:val="24"/>
         </w:rPr>
         <w:t>Das Vergütungsformular gilt nur für Gruppen der Stammsektion</w:t>
+      </w:r>
+    </w:p>
+    <w:p>
+      <w:pPr>
+        <w:rPr>
+          <w:b/>
+          <w:sz w:val="24"/>
+          <w:szCs w:val="24"/>
+        </w:rPr>
+      </w:pPr>
+      <w:r>
+        <w:rPr>
+          <w:b/>
+          <w:sz w:val="24"/>
+          <w:szCs w:val="24"/>
+        </w:rPr>
+        <w:t>TOUR</w:t>
+      </w:r>
+    </w:p>
+    <w:tbl>
+      <w:tblPr>
+        <w:tblW w:w="0" w:type="auto"/>
+        <w:tblBorders>
+          <w:top w:val="single" w:sz="4" w:space="0" w:color="auto"/>
+          <w:left w:val="single" w:sz="4" w:space="0" w:color="auto"/>
+          <w:bottom w:val="single" w:sz="4" w:space="0" w:color="auto"/>
+          <w:right w:val="single" w:sz="4" w:space="0" w:color="auto"/>
+          <w:insideH w:val="single" w:sz="4" w:space="0" w:color="auto"/>
+          <w:insideV w:val="single" w:sz="4" w:space="0" w:color="auto"/>
+        </w:tblBorders>
+        <w:tblLook w:val="04A0" w:firstRow="1" w:lastRow="0" w:firstColumn="1" w:lastColumn="0" w:noHBand="0" w:noVBand="1"/>
+      </w:tblPr>
+      <w:tblGrid>
+        <w:gridCol w:w="988"/>
+        <w:gridCol w:w="3940"/>
+        <w:gridCol w:w="1701"/>
+        <w:gridCol w:w="3118"/>
+      </w:tblGrid>
+      <w:tr>
+        <w:tc>
+          <w:tcPr>
+            <w:tcW w:w="988" w:type="dxa"/>
+            <w:tcBorders>
+              <w:top w:val="nil"/>
+              <w:left w:val="nil"/>
+              <w:bottom w:val="nil"/>
+              <w:right w:val="nil"/>
+            </w:tcBorders>
+            <w:shd w:val="clear" w:color="auto" w:fill="auto"/>
+          </w:tcPr>
+          <w:p>
+            <w:pPr>
+              <w:spacing w:after="0" w:line="240" w:lineRule="auto"/>
+              <w:rPr>
+                <w:b/>
+                <w:sz w:val="20"/>
+                <w:szCs w:val="20"/>
+              </w:rPr>
+            </w:pPr>
+            <w:r>
+              <w:rPr>
+                <w:b/>
+                <w:sz w:val="20"/>
+                <w:szCs w:val="20"/>
+              </w:rPr>
+              <w:t>Tour:</w:t>
+            </w:r>
+          </w:p>
+        </w:tc>
+        <w:tc>
+          <w:tcPr>
+            <w:tcW w:w="3940" w:type="dxa"/>
+            <w:tcBorders>
+              <w:top w:val="nil"/>
+              <w:left w:val="nil"/>
+              <w:bottom w:val="nil"/>
+              <w:right w:val="nil"/>
+            </w:tcBorders>
+            <w:shd w:val="clear" w:color="auto" w:fill="auto"/>
+          </w:tcPr>
+          <w:p>
+            <w:pPr>
+              <w:spacing w:after="0" w:line="240" w:lineRule="auto"/>
+              <w:rPr>
+                <w:sz w:val="20"/>
+                <w:szCs w:val="20"/>
+              </w:rPr>
+            </w:pPr>
+            <w:r>
+              <w:rPr>
+                <w:sz w:val="20"/>
+                <w:szCs w:val="20"/>
+              </w:rPr>
+              <w:t>${</w:t>
+            </w:r>
+            <w:proofErr w:type="spellStart"/>
+            <w:r>
+              <w:rPr>
+                <w:sz w:val="20"/>
+                <w:szCs w:val="20"/>
+              </w:rPr>
+              <w:t>eventTitle</w:t>
+            </w:r>
+            <w:proofErr w:type="spellEnd"/>
+            <w:r>
+              <w:rPr>
+                <w:sz w:val="20"/>
+                <w:szCs w:val="20"/>
+              </w:rPr>
+              <w:t>}</w:t>
+            </w:r>
+          </w:p>
+        </w:tc>
+        <w:tc>
+          <w:tcPr>
+            <w:tcW w:w="1701" w:type="dxa"/>
+            <w:tcBorders>
+              <w:top w:val="nil"/>
+              <w:left w:val="nil"/>
+              <w:bottom w:val="nil"/>
+              <w:right w:val="nil"/>
+            </w:tcBorders>
+            <w:shd w:val="clear" w:color="auto" w:fill="auto"/>
+          </w:tcPr>
+          <w:p>
+            <w:pPr>
+              <w:spacing w:after="0" w:line="240" w:lineRule="auto"/>
+              <w:rPr>
+                <w:b/>
+                <w:sz w:val="20"/>
+                <w:szCs w:val="20"/>
+              </w:rPr>
+            </w:pPr>
+            <w:r>
+              <w:rPr>
+                <w:b/>
+                <w:sz w:val="20"/>
+                <w:szCs w:val="20"/>
+              </w:rPr>
+              <w:t xml:space="preserve">Anreise: </w:t>
+            </w:r>
+          </w:p>
+        </w:tc>
+        <w:tc>
+          <w:tcPr>
+            <w:tcW w:w="3118" w:type="dxa"/>
+            <w:tcBorders>
+              <w:top w:val="nil"/>
+              <w:left w:val="nil"/>
+              <w:bottom w:val="nil"/>
+              <w:right w:val="nil"/>
+            </w:tcBorders>
+            <w:shd w:val="clear" w:color="auto" w:fill="auto"/>
+          </w:tcPr>
+          <w:p>
+            <w:pPr>
+              <w:spacing w:after="0" w:line="240" w:lineRule="auto"/>
+              <w:rPr>
+                <w:sz w:val="20"/>
+                <w:szCs w:val="20"/>
+              </w:rPr>
+            </w:pPr>
+            <w:r>
+              <w:rPr>
+                <w:sz w:val="20"/>
+                <w:szCs w:val="20"/>
+              </w:rPr>
+              <w:t>${</w:t>
+            </w:r>
+            <w:proofErr w:type="spellStart"/>
+            <w:r>
+              <w:rPr>
+                <w:sz w:val="20"/>
+                <w:szCs w:val="20"/>
+              </w:rPr>
+              <w:t>eventTransport</w:t>
+            </w:r>
+            <w:proofErr w:type="spellEnd"/>
+            <w:r>
+              <w:rPr>
+                <w:sz w:val="20"/>
+                <w:szCs w:val="20"/>
+              </w:rPr>
+              <w:t>}</w:t>
+            </w:r>
+          </w:p>
+        </w:tc>
+      </w:tr>
+      <w:tr>
+        <w:tc>
+          <w:tcPr>
+            <w:tcW w:w="988" w:type="dxa"/>
+            <w:tcBorders>
+              <w:top w:val="nil"/>
+              <w:left w:val="nil"/>
+              <w:bottom w:val="nil"/>
+              <w:right w:val="nil"/>
+            </w:tcBorders>
+            <w:shd w:val="clear" w:color="auto" w:fill="auto"/>
+          </w:tcPr>
+          <w:p>
+            <w:pPr>
+              <w:spacing w:after="0" w:line="240" w:lineRule="auto"/>
+              <w:rPr>
+                <w:b/>
+                <w:sz w:val="20"/>
+                <w:szCs w:val="20"/>
+              </w:rPr>
+            </w:pPr>
+            <w:r>
+              <w:rPr>
+                <w:b/>
+                <w:sz w:val="20"/>
+                <w:szCs w:val="20"/>
+              </w:rPr>
+              <w:t>Datum:</w:t>
+            </w:r>
+          </w:p>
+        </w:tc>
+        <w:tc>
+          <w:tcPr>
+            <w:tcW w:w="3940" w:type="dxa"/>
+            <w:tcBorders>
+              <w:top w:val="nil"/>
+              <w:left w:val="nil"/>
+              <w:bottom w:val="nil"/>
+              <w:right w:val="nil"/>
+            </w:tcBorders>
+            <w:shd w:val="clear" w:color="auto" w:fill="auto"/>
+          </w:tcPr>
+          <w:p>
+            <w:pPr>
+              <w:spacing w:after="0" w:line="240" w:lineRule="auto"/>
+              <w:rPr>
+                <w:sz w:val="20"/>
+                <w:szCs w:val="20"/>
+              </w:rPr>
+            </w:pPr>
+            <w:r>
+              <w:rPr>
+                <w:sz w:val="20"/>
+                <w:szCs w:val="20"/>
+              </w:rPr>
+              <w:t>${</w:t>
+            </w:r>
+            <w:proofErr w:type="spellStart"/>
+            <w:r>
+              <w:rPr>
+                <w:sz w:val="20"/>
+                <w:szCs w:val="20"/>
+              </w:rPr>
+              <w:t>eventDates</w:t>
+            </w:r>
+            <w:proofErr w:type="spellEnd"/>
+            <w:r>
+              <w:rPr>
+                <w:sz w:val="20"/>
+                <w:szCs w:val="20"/>
+              </w:rPr>
+              <w:t>}</w:t>
+            </w:r>
+          </w:p>
+        </w:tc>
+        <w:tc>
+          <w:tcPr>
+            <w:tcW w:w="1701" w:type="dxa"/>
+            <w:tcBorders>
+              <w:top w:val="nil"/>
+              <w:left w:val="nil"/>
+              <w:bottom w:val="nil"/>
+              <w:right w:val="nil"/>
+            </w:tcBorders>
+            <w:shd w:val="clear" w:color="auto" w:fill="auto"/>
+          </w:tcPr>
+          <w:p>
+            <w:pPr>
+              <w:spacing w:after="0" w:line="240" w:lineRule="auto"/>
+              <w:rPr>
+                <w:b/>
+                <w:sz w:val="20"/>
+                <w:szCs w:val="20"/>
+              </w:rPr>
+            </w:pPr>
+            <w:r>
+              <w:rPr>
+                <w:b/>
+                <w:sz w:val="20"/>
+                <w:szCs w:val="20"/>
+              </w:rPr>
+              <w:t xml:space="preserve">Anzahl Tage: </w:t>
+            </w:r>
+          </w:p>
+        </w:tc>
+        <w:tc>
+          <w:tcPr>
+            <w:tcW w:w="3118" w:type="dxa"/>
+            <w:tcBorders>
+              <w:top w:val="nil"/>
+              <w:left w:val="nil"/>
+              <w:bottom w:val="nil"/>
+              <w:right w:val="nil"/>
+            </w:tcBorders>
+            <w:shd w:val="clear" w:color="auto" w:fill="auto"/>
+          </w:tcPr>
+          <w:p>
+            <w:pPr>
+              <w:spacing w:after="0" w:line="240" w:lineRule="auto"/>
+              <w:rPr>
+                <w:sz w:val="20"/>
+                <w:szCs w:val="20"/>
+              </w:rPr>
+            </w:pPr>
+            <w:r>
+              <w:rPr>
+                <w:sz w:val="20"/>
+                <w:szCs w:val="20"/>
+              </w:rPr>
+              <w:t>${</w:t>
+            </w:r>
+            <w:proofErr w:type="spellStart"/>
+            <w:r>
+              <w:rPr>
+                <w:sz w:val="20"/>
+                <w:szCs w:val="20"/>
+              </w:rPr>
+              <w:t>eventDuration</w:t>
+            </w:r>
+            <w:proofErr w:type="spellEnd"/>
+            <w:r>
+              <w:rPr>
+                <w:sz w:val="20"/>
+                <w:szCs w:val="20"/>
+              </w:rPr>
+              <w:t>}</w:t>
+            </w:r>
+          </w:p>
+        </w:tc>
+      </w:tr>
+    </w:tbl>
+    <w:p>
+      <w:pPr>
+        <w:pStyle w:val="KeinLeerraum"/>
+        <w:rPr>
+          <w:sz w:val="2"/>
+          <w:szCs w:val="2"/>
+        </w:rPr>
+      </w:pPr>
+    </w:p>
+    <w:tbl>
+      <w:tblPr>
+        <w:tblW w:w="0" w:type="auto"/>
+        <w:tblLook w:val="04A0" w:firstRow="1" w:lastRow="0" w:firstColumn="1" w:lastColumn="0" w:noHBand="0" w:noVBand="1"/>
+      </w:tblPr>
+      <w:tblGrid>
+        <w:gridCol w:w="4928"/>
+        <w:gridCol w:w="1701"/>
+        <w:gridCol w:w="3118"/>
+      </w:tblGrid>
+      <w:tr>
+        <w:tc>
+          <w:tcPr>
+            <w:tcW w:w="4928" w:type="dxa"/>
+            <w:shd w:val="clear" w:color="auto" w:fill="auto"/>
+          </w:tcPr>
+          <w:p>
+            <w:pPr>
+              <w:pStyle w:val="KeinLeerraum"/>
+              <w:rPr>
+                <w:sz w:val="20"/>
+                <w:szCs w:val="20"/>
+              </w:rPr>
+            </w:pPr>
+            <w:r>
+              <w:rPr>
+                <w:b/>
+                <w:sz w:val="20"/>
+                <w:szCs w:val="20"/>
+              </w:rPr>
+              <w:t>Tour gem. Ausschreibung durchgeführt*:</w:t>
+            </w:r>
+            <w:r>
+              <w:rPr>
+                <w:sz w:val="20"/>
+                <w:szCs w:val="20"/>
+              </w:rPr>
+              <w:t xml:space="preserve"> ${</w:t>
+            </w:r>
+            <w:proofErr w:type="spellStart"/>
+            <w:r>
+              <w:rPr>
+                <w:sz w:val="20"/>
+                <w:szCs w:val="20"/>
+              </w:rPr>
+              <w:t>eventHasExecuted</w:t>
+            </w:r>
+            <w:proofErr w:type="spellEnd"/>
+            <w:r>
+              <w:rPr>
+                <w:sz w:val="20"/>
+                <w:szCs w:val="20"/>
+              </w:rPr>
+              <w:t>}</w:t>
+            </w:r>
+          </w:p>
+        </w:tc>
+        <w:tc>
+          <w:tcPr>
+            <w:tcW w:w="1701" w:type="dxa"/>
+            <w:shd w:val="clear" w:color="auto" w:fill="auto"/>
+          </w:tcPr>
+          <w:p>
+            <w:pPr>
+              <w:pStyle w:val="KeinLeerraum"/>
+              <w:rPr>
+                <w:sz w:val="20"/>
+                <w:szCs w:val="20"/>
+              </w:rPr>
+            </w:pPr>
+            <w:r>
+              <w:rPr>
+                <w:b/>
+                <w:sz w:val="20"/>
+                <w:szCs w:val="20"/>
+              </w:rPr>
+              <w:t>Tour abgesagt:</w:t>
+            </w:r>
+          </w:p>
+        </w:tc>
+        <w:tc>
+          <w:tcPr>
+            <w:tcW w:w="3118" w:type="dxa"/>
+            <w:shd w:val="clear" w:color="auto" w:fill="auto"/>
+          </w:tcPr>
+          <w:p>
+            <w:pPr>
+              <w:pStyle w:val="KeinLeerraum"/>
+              <w:rPr>
+                <w:sz w:val="20"/>
+                <w:szCs w:val="20"/>
+              </w:rPr>
+            </w:pPr>
+            <w:r>
+              <w:rPr>
+                <w:sz w:val="20"/>
+                <w:szCs w:val="20"/>
+              </w:rPr>
+              <w:t>${</w:t>
+            </w:r>
+            <w:proofErr w:type="spellStart"/>
+            <w:r>
+              <w:rPr>
+                <w:sz w:val="20"/>
+                <w:szCs w:val="20"/>
+              </w:rPr>
+              <w:t>event</w:t>
+            </w:r>
+            <w:r>
+              <w:rPr>
+                <w:sz w:val="20"/>
+                <w:szCs w:val="20"/>
+              </w:rPr>
+              <w:t>Canceled</w:t>
+            </w:r>
+            <w:proofErr w:type="spellEnd"/>
+            <w:r>
+              <w:rPr>
+                <w:sz w:val="20"/>
+                <w:szCs w:val="20"/>
+              </w:rPr>
+              <w:t>}</w:t>
+            </w:r>
+          </w:p>
+        </w:tc>
+      </w:tr>
+    </w:tbl>
+    <w:p>
+      <w:pPr>
+        <w:pStyle w:val="KeinLeerraum"/>
+        <w:rPr>
+          <w:sz w:val="2"/>
+          <w:szCs w:val="2"/>
+        </w:rPr>
+      </w:pPr>
+    </w:p>
+    <w:tbl>
+      <w:tblPr>
+        <w:tblW w:w="0" w:type="auto"/>
+        <w:tblBorders>
+          <w:top w:val="single" w:sz="4" w:space="0" w:color="auto"/>
+          <w:left w:val="single" w:sz="4" w:space="0" w:color="auto"/>
+          <w:bottom w:val="single" w:sz="4" w:space="0" w:color="auto"/>
+          <w:right w:val="single" w:sz="4" w:space="0" w:color="auto"/>
+          <w:insideH w:val="single" w:sz="4" w:space="0" w:color="auto"/>
+          <w:insideV w:val="single" w:sz="4" w:space="0" w:color="auto"/>
+        </w:tblBorders>
+        <w:tblLook w:val="04A0" w:firstRow="1" w:lastRow="0" w:firstColumn="1" w:lastColumn="0" w:noHBand="0" w:noVBand="1"/>
+      </w:tblPr>
+      <w:tblGrid>
+        <w:gridCol w:w="9747"/>
+      </w:tblGrid>
+      <w:tr>
+        <w:tc>
+          <w:tcPr>
+            <w:tcW w:w="9747" w:type="dxa"/>
+            <w:tcBorders>
+              <w:top w:val="nil"/>
+              <w:left w:val="nil"/>
+              <w:bottom w:val="nil"/>
+              <w:right w:val="nil"/>
+            </w:tcBorders>
+            <w:shd w:val="clear" w:color="auto" w:fill="auto"/>
+          </w:tcPr>
+          <w:p>
+            <w:pPr>
+              <w:spacing w:after="0" w:line="240" w:lineRule="auto"/>
+              <w:rPr>
+                <w:sz w:val="20"/>
+                <w:szCs w:val="20"/>
+              </w:rPr>
+            </w:pPr>
+            <w:r>
+              <w:rPr>
+                <w:sz w:val="20"/>
+                <w:szCs w:val="20"/>
+              </w:rPr>
+              <w:t>Falls Tour nicht wie ausgeschrieben durchgeführt wurde,</w:t>
+            </w:r>
+            <w:r>
+              <w:rPr>
+                <w:sz w:val="20"/>
+                <w:szCs w:val="20"/>
+              </w:rPr>
+              <w:t xml:space="preserve"> bitte Ersatztour eintragen</w:t>
+            </w:r>
+            <w:r>
+              <w:rPr>
+                <w:sz w:val="20"/>
+                <w:szCs w:val="20"/>
+              </w:rPr>
+              <w:t>*:</w:t>
+            </w:r>
+          </w:p>
+          <w:p>
+            <w:pPr>
+              <w:spacing w:after="0" w:line="240" w:lineRule="auto"/>
+              <w:rPr>
+                <w:sz w:val="20"/>
+                <w:szCs w:val="20"/>
+              </w:rPr>
+            </w:pPr>
+            <w:r>
+              <w:rPr>
+                <w:sz w:val="20"/>
+                <w:szCs w:val="20"/>
+              </w:rPr>
+              <w:t>${</w:t>
+            </w:r>
+            <w:proofErr w:type="spellStart"/>
+            <w:r>
+              <w:rPr>
+                <w:sz w:val="20"/>
+                <w:szCs w:val="20"/>
+              </w:rPr>
+              <w:t>eventSubstitutionText</w:t>
+            </w:r>
+            <w:proofErr w:type="spellEnd"/>
+            <w:r>
+              <w:rPr>
+                <w:sz w:val="20"/>
+                <w:szCs w:val="20"/>
+              </w:rPr>
+              <w:t>}</w:t>
+            </w:r>
+          </w:p>
+          <w:p>
+            <w:pPr>
+              <w:spacing w:after="0" w:line="240" w:lineRule="auto"/>
+              <w:rPr>
+                <w:sz w:val="4"/>
+                <w:szCs w:val="4"/>
+              </w:rPr>
+            </w:pPr>
+          </w:p>
+          <w:p>
+            <w:pPr>
+              <w:spacing w:after="0" w:line="240" w:lineRule="auto"/>
+              <w:rPr>
+                <w:sz w:val="20"/>
+                <w:szCs w:val="20"/>
+              </w:rPr>
+            </w:pPr>
+          </w:p>
+        </w:tc>
+      </w:tr>
+    </w:tbl>
+    <w:p>
+      <w:pPr>
+        <w:rPr>
+          <w:sz w:val="20"/>
+          <w:szCs w:val="20"/>
+        </w:rPr>
+      </w:pPr>
+    </w:p>
+    <w:p>
+      <w:pPr>
+        <w:rPr>
+          <w:b/>
+          <w:sz w:val="24"/>
+          <w:szCs w:val="24"/>
+        </w:rPr>
+      </w:pPr>
+      <w:r>
+        <w:rPr>
+          <w:b/>
+          <w:sz w:val="24"/>
+          <w:szCs w:val="24"/>
+        </w:rPr>
+        <w:t>TEILNEHMENDE</w:t>
+      </w:r>
+    </w:p>
+    <w:tbl>
+      <w:tblPr>
+        <w:tblW w:w="0" w:type="auto"/>
+        <w:tblLook w:val="04A0" w:firstRow="1" w:lastRow="0" w:firstColumn="1" w:lastColumn="0" w:noHBand="0" w:noVBand="1"/>
+      </w:tblPr>
+      <w:tblGrid>
+        <w:gridCol w:w="2410"/>
+        <w:gridCol w:w="2126"/>
+        <w:gridCol w:w="5211"/>
+      </w:tblGrid>
+      <w:tr>
+        <w:tc>
+          <w:tcPr>
+            <w:tcW w:w="2410" w:type="dxa"/>
+            <w:shd w:val="clear" w:color="auto" w:fill="auto"/>
+          </w:tcPr>
+          <w:p>
+            <w:pPr>
+              <w:spacing w:after="0" w:line="240" w:lineRule="auto"/>
+              <w:rPr>
+                <w:b/>
+                <w:sz w:val="20"/>
+                <w:szCs w:val="20"/>
+              </w:rPr>
+            </w:pPr>
+            <w:r>
+              <w:rPr>
+                <w:b/>
+                <w:sz w:val="20"/>
+                <w:szCs w:val="20"/>
+              </w:rPr>
+              <w:t>Tourenleiter/in:</w:t>
+            </w:r>
+          </w:p>
+        </w:tc>
+        <w:tc>
+          <w:tcPr>
+            <w:tcW w:w="2126" w:type="dxa"/>
+            <w:shd w:val="clear" w:color="auto" w:fill="auto"/>
+          </w:tcPr>
+          <w:p>
+            <w:pPr>
+              <w:spacing w:after="0" w:line="240" w:lineRule="auto"/>
+              <w:rPr>
+                <w:sz w:val="20"/>
+                <w:szCs w:val="20"/>
+              </w:rPr>
+            </w:pPr>
+            <w:r>
+              <w:rPr>
+                <w:sz w:val="20"/>
+                <w:szCs w:val="20"/>
+              </w:rPr>
+              <w:t>Name</w:t>
+            </w:r>
+          </w:p>
+        </w:tc>
+        <w:tc>
+          <w:tcPr>
+            <w:tcW w:w="5211" w:type="dxa"/>
+            <w:shd w:val="clear" w:color="auto" w:fill="auto"/>
+          </w:tcPr>
+          <w:p>
+            <w:pPr>
+              <w:spacing w:after="0" w:line="240" w:lineRule="auto"/>
+              <w:rPr>
+                <w:sz w:val="20"/>
+                <w:szCs w:val="20"/>
+              </w:rPr>
+            </w:pPr>
+            <w:r>
+              <w:rPr>
+                <w:sz w:val="20"/>
+                <w:szCs w:val="20"/>
+              </w:rPr>
+              <w:t>${</w:t>
+            </w:r>
+            <w:proofErr w:type="spellStart"/>
+            <w:r>
+              <w:rPr>
+                <w:sz w:val="20"/>
+                <w:szCs w:val="20"/>
+              </w:rPr>
+              <w:t>eventInstructorName</w:t>
+            </w:r>
+            <w:proofErr w:type="spellEnd"/>
+            <w:r>
+              <w:rPr>
+                <w:sz w:val="20"/>
+                <w:szCs w:val="20"/>
+              </w:rPr>
+              <w:t>}</w:t>
+            </w:r>
+          </w:p>
+        </w:tc>
+      </w:tr>
+      <w:tr>
+        <w:tc>
+          <w:tcPr>
+            <w:tcW w:w="2410" w:type="dxa"/>
+            <w:shd w:val="clear" w:color="auto" w:fill="auto"/>
+          </w:tcPr>
+          <w:p>
+            <w:pPr>
+              <w:spacing w:after="0" w:line="240" w:lineRule="auto"/>
+              <w:rPr>
+                <w:b/>
+                <w:sz w:val="20"/>
+                <w:szCs w:val="20"/>
+              </w:rPr>
+            </w:pPr>
+          </w:p>
+        </w:tc>
+        <w:tc>
+          <w:tcPr>
+            <w:tcW w:w="2126" w:type="dxa"/>
+            <w:shd w:val="clear" w:color="auto" w:fill="auto"/>
+          </w:tcPr>
+          <w:p>
+            <w:pPr>
+              <w:spacing w:after="0" w:line="240" w:lineRule="auto"/>
+              <w:rPr>
+                <w:sz w:val="20"/>
+                <w:szCs w:val="20"/>
+              </w:rPr>
+            </w:pPr>
+            <w:r>
+              <w:rPr>
+                <w:sz w:val="20"/>
+                <w:szCs w:val="20"/>
+              </w:rPr>
+              <w:t>Adresse</w:t>
+            </w:r>
+          </w:p>
+        </w:tc>
+        <w:tc>
+          <w:tcPr>
+            <w:tcW w:w="5211" w:type="dxa"/>
+            <w:shd w:val="clear" w:color="auto" w:fill="auto"/>
+          </w:tcPr>
+          <w:p>
+            <w:pPr>
+              <w:spacing w:after="0" w:line="240" w:lineRule="auto"/>
+              <w:rPr>
+                <w:sz w:val="20"/>
+                <w:szCs w:val="20"/>
+              </w:rPr>
+            </w:pPr>
+            <w:r>
+              <w:rPr>
+                <w:sz w:val="20"/>
+                <w:szCs w:val="20"/>
+              </w:rPr>
+              <w:t>${</w:t>
+            </w:r>
+            <w:proofErr w:type="spellStart"/>
+            <w:r>
+              <w:rPr>
+                <w:sz w:val="20"/>
+                <w:szCs w:val="20"/>
+              </w:rPr>
+              <w:t>eventInstructorStreet</w:t>
+            </w:r>
+            <w:proofErr w:type="spellEnd"/>
+            <w:r>
+              <w:rPr>
+                <w:sz w:val="20"/>
+                <w:szCs w:val="20"/>
+              </w:rPr>
+              <w:t>}</w:t>
+            </w:r>
+          </w:p>
+        </w:tc>
+      </w:tr>
+      <w:tr>
+        <w:tc>
+          <w:tcPr>
+            <w:tcW w:w="2410" w:type="dxa"/>
+            <w:shd w:val="clear" w:color="auto" w:fill="auto"/>
+          </w:tcPr>
+          <w:p>
+            <w:pPr>
+              <w:spacing w:after="0" w:line="240" w:lineRule="auto"/>
+              <w:rPr>
+                <w:b/>
+                <w:sz w:val="20"/>
+                <w:szCs w:val="20"/>
+              </w:rPr>
+            </w:pPr>
+          </w:p>
+        </w:tc>
+        <w:tc>
+          <w:tcPr>
+            <w:tcW w:w="2126" w:type="dxa"/>
+            <w:shd w:val="clear" w:color="auto" w:fill="auto"/>
+          </w:tcPr>
+          <w:p>
+            <w:pPr>
+              <w:spacing w:after="0" w:line="240" w:lineRule="auto"/>
+              <w:rPr>
+                <w:sz w:val="20"/>
+                <w:szCs w:val="20"/>
+              </w:rPr>
+            </w:pPr>
+            <w:r>
+              <w:rPr>
+                <w:sz w:val="20"/>
+                <w:szCs w:val="20"/>
+              </w:rPr>
+              <w:t>PLZ/Ort</w:t>
+            </w:r>
+          </w:p>
+        </w:tc>
+        <w:tc>
+          <w:tcPr>
+            <w:tcW w:w="5211" w:type="dxa"/>
+            <w:shd w:val="clear" w:color="auto" w:fill="auto"/>
+          </w:tcPr>
+          <w:p>
+            <w:pPr>
+              <w:spacing w:after="0" w:line="240" w:lineRule="auto"/>
+              <w:rPr>
+                <w:sz w:val="20"/>
+                <w:szCs w:val="20"/>
+              </w:rPr>
+            </w:pPr>
+            <w:r>
+              <w:rPr>
+                <w:sz w:val="20"/>
+                <w:szCs w:val="20"/>
+              </w:rPr>
+              <w:t>${</w:t>
+            </w:r>
+            <w:proofErr w:type="spellStart"/>
+            <w:r>
+              <w:rPr>
+                <w:sz w:val="20"/>
+                <w:szCs w:val="20"/>
+              </w:rPr>
+              <w:t>eventInstructorPostalCity</w:t>
+            </w:r>
+            <w:proofErr w:type="spellEnd"/>
+            <w:r>
+              <w:rPr>
+                <w:sz w:val="20"/>
+                <w:szCs w:val="20"/>
+              </w:rPr>
+              <w:t>}</w:t>
+            </w:r>
+          </w:p>
+        </w:tc>
+      </w:tr>
+      <w:tr>
+        <w:trPr>
+          <w:trHeight w:val="465"/>
+        </w:trPr>
+        <w:tc>
+          <w:tcPr>
+            <w:tcW w:w="2410" w:type="dxa"/>
+            <w:shd w:val="clear" w:color="auto" w:fill="auto"/>
+          </w:tcPr>
+          <w:p>
+            <w:pPr>
+              <w:spacing w:after="0" w:line="240" w:lineRule="auto"/>
+              <w:rPr>
+                <w:b/>
+                <w:sz w:val="20"/>
+                <w:szCs w:val="20"/>
+              </w:rPr>
+            </w:pPr>
+          </w:p>
+        </w:tc>
+        <w:tc>
+          <w:tcPr>
+            <w:tcW w:w="2126" w:type="dxa"/>
+            <w:shd w:val="clear" w:color="auto" w:fill="auto"/>
+          </w:tcPr>
+          <w:p>
+            <w:pPr>
+              <w:spacing w:after="0" w:line="240" w:lineRule="auto"/>
+              <w:rPr>
+                <w:sz w:val="20"/>
+                <w:szCs w:val="20"/>
+              </w:rPr>
+            </w:pPr>
+            <w:r>
+              <w:rPr>
+                <w:sz w:val="20"/>
+                <w:szCs w:val="20"/>
+              </w:rPr>
+              <w:t>Telefon-Nr.</w:t>
+            </w:r>
+          </w:p>
+        </w:tc>
+        <w:tc>
+          <w:tcPr>
+            <w:tcW w:w="5211" w:type="dxa"/>
+            <w:shd w:val="clear" w:color="auto" w:fill="auto"/>
+          </w:tcPr>
+          <w:p>
+            <w:pPr>
+              <w:spacing w:after="0" w:line="240" w:lineRule="auto"/>
+              <w:rPr>
+                <w:sz w:val="20"/>
+                <w:szCs w:val="20"/>
+              </w:rPr>
+            </w:pPr>
+            <w:r>
+              <w:rPr>
+                <w:sz w:val="20"/>
+                <w:szCs w:val="20"/>
+              </w:rPr>
+              <w:t>${</w:t>
+            </w:r>
+            <w:proofErr w:type="spellStart"/>
+            <w:r>
+              <w:rPr>
+                <w:sz w:val="20"/>
+                <w:szCs w:val="20"/>
+              </w:rPr>
+              <w:t>eventInstructorPhone</w:t>
+            </w:r>
+            <w:proofErr w:type="spellEnd"/>
+            <w:r>
+              <w:rPr>
+                <w:sz w:val="20"/>
+                <w:szCs w:val="20"/>
+              </w:rPr>
+              <w:t>}</w:t>
+            </w:r>
+          </w:p>
+        </w:tc>
+      </w:tr>
+      <w:tr>
+        <w:tc>
+          <w:tcPr>
+            <w:tcW w:w="2410" w:type="dxa"/>
+            <w:shd w:val="clear" w:color="auto" w:fill="auto"/>
+          </w:tcPr>
+          <w:p>
+            <w:pPr>
+              <w:spacing w:after="0" w:line="240" w:lineRule="auto"/>
+              <w:rPr>
+                <w:b/>
+                <w:sz w:val="20"/>
+                <w:szCs w:val="20"/>
+              </w:rPr>
+            </w:pPr>
+            <w:r>
+              <w:rPr>
+                <w:b/>
+                <w:sz w:val="20"/>
+                <w:szCs w:val="20"/>
+              </w:rPr>
+              <w:t>Anzahl Teilnehmende:</w:t>
+            </w:r>
+            <w:r>
+              <w:rPr>
+                <w:b/>
+                <w:sz w:val="20"/>
+                <w:szCs w:val="20"/>
+              </w:rPr>
+              <w:br/>
+              <w:t>(inkl. Tourenleitung)</w:t>
+            </w:r>
+          </w:p>
+        </w:tc>
+        <w:tc>
+          <w:tcPr>
+            <w:tcW w:w="2126" w:type="dxa"/>
+            <w:shd w:val="clear" w:color="auto" w:fill="auto"/>
+          </w:tcPr>
+          <w:p>
+            <w:pPr>
+              <w:spacing w:after="0" w:line="240" w:lineRule="auto"/>
+              <w:rPr>
+                <w:sz w:val="20"/>
+                <w:szCs w:val="20"/>
+              </w:rPr>
+            </w:pPr>
+            <w:r>
+              <w:rPr>
+                <w:sz w:val="20"/>
+                <w:szCs w:val="20"/>
+              </w:rPr>
+              <w:t>${</w:t>
+            </w:r>
+            <w:proofErr w:type="spellStart"/>
+            <w:r>
+              <w:rPr>
+                <w:sz w:val="20"/>
+                <w:szCs w:val="20"/>
+              </w:rPr>
+              <w:t>countParticipants</w:t>
+            </w:r>
+            <w:proofErr w:type="spellEnd"/>
+            <w:r>
+              <w:rPr>
+                <w:sz w:val="20"/>
+                <w:szCs w:val="20"/>
+              </w:rPr>
+              <w:t>}</w:t>
+            </w:r>
+          </w:p>
+        </w:tc>
+        <w:tc>
+          <w:tcPr>
+            <w:tcW w:w="5211" w:type="dxa"/>
+            <w:shd w:val="clear" w:color="auto" w:fill="auto"/>
+          </w:tcPr>
+          <w:p>
+            <w:pPr>
+              <w:spacing w:after="0" w:line="240" w:lineRule="auto"/>
+              <w:rPr>
+                <w:sz w:val="20"/>
+                <w:szCs w:val="20"/>
+              </w:rPr>
+            </w:pPr>
+          </w:p>
+        </w:tc>
+      </w:tr>
+    </w:tbl>
+    <w:p>
+      <w:pPr>
+        <w:rPr>
+          <w:sz w:val="20"/>
+          <w:szCs w:val="20"/>
+        </w:rPr>
+      </w:pPr>
+    </w:p>
+    <w:p>
+      <w:pPr>
+        <w:rPr>
+          <w:sz w:val="20"/>
+          <w:szCs w:val="20"/>
+        </w:rPr>
+      </w:pPr>
+      <w:r>
+        <w:rPr>
+          <w:b/>
+          <w:sz w:val="24"/>
+          <w:szCs w:val="24"/>
+        </w:rPr>
+        <w:t>ABRECHNUNG</w:t>
       </w:r>
     </w:p>
     <w:tbl>
@@ -1529,6 +2591,9 @@
         <w:gridCol w:w="3706"/>
       </w:tblGrid>
       <w:tr>
+        <w:trPr>
+          <w:cantSplit/>
+        </w:trPr>
         <w:tc>
           <w:tcPr>
             <w:tcW w:w="4248" w:type="dxa"/>
@@ -1603,6 +2668,9 @@
         </w:tc>
       </w:tr>
       <w:tr>
+        <w:trPr>
+          <w:cantSplit/>
+        </w:trPr>
         <w:tc>
           <w:tcPr>
             <w:tcW w:w="4248" w:type="dxa"/>
@@ -1715,6 +2783,9 @@
         </w:tc>
       </w:tr>
       <w:tr>
+        <w:trPr>
+          <w:cantSplit/>
+        </w:trPr>
         <w:tc>
           <w:tcPr>
             <w:tcW w:w="4248" w:type="dxa"/>
@@ -1830,6 +2901,9 @@
         </w:tc>
       </w:tr>
       <w:tr>
+        <w:trPr>
+          <w:cantSplit/>
+        </w:trPr>
         <w:tc>
           <w:tcPr>
             <w:tcW w:w="4248" w:type="dxa"/>
@@ -1899,6 +2973,9 @@
         </w:tc>
       </w:tr>
       <w:tr>
+        <w:trPr>
+          <w:cantSplit/>
+        </w:trPr>
         <w:tc>
           <w:tcPr>
             <w:tcW w:w="4248" w:type="dxa"/>
@@ -2037,6 +3114,9 @@
         </w:tc>
       </w:tr>
       <w:tr>
+        <w:trPr>
+          <w:cantSplit/>
+        </w:trPr>
         <w:tc>
           <w:tcPr>
             <w:tcW w:w="4248" w:type="dxa"/>
@@ -2150,6 +3230,9 @@
         </w:tc>
       </w:tr>
       <w:tr>
+        <w:trPr>
+          <w:cantSplit/>
+        </w:trPr>
         <w:tc>
           <w:tcPr>
             <w:tcW w:w="4248" w:type="dxa"/>
@@ -2414,6 +3497,9 @@
         </w:tc>
       </w:tr>
       <w:tr>
+        <w:trPr>
+          <w:cantSplit/>
+        </w:trPr>
         <w:tc>
           <w:tcPr>
             <w:tcW w:w="4248" w:type="dxa"/>
@@ -2538,6 +3624,9 @@
         </w:tc>
       </w:tr>
       <w:tr>
+        <w:trPr>
+          <w:cantSplit/>
+        </w:trPr>
         <w:tc>
           <w:tcPr>
             <w:tcW w:w="4248" w:type="dxa"/>
@@ -2812,6 +3901,9 @@
         <w:gridCol w:w="7909"/>
       </w:tblGrid>
       <w:tr>
+        <w:trPr>
+          <w:cantSplit/>
+        </w:trPr>
         <w:tc>
           <w:tcPr>
             <w:tcW w:w="1838" w:type="dxa"/>
@@ -2874,6 +3966,9 @@
         </w:tc>
       </w:tr>
       <w:tr>
+        <w:trPr>
+          <w:cantSplit/>
+        </w:trPr>
         <w:tc>
           <w:tcPr>
             <w:tcW w:w="1838" w:type="dxa"/>
@@ -2943,6 +4038,64 @@
           <w:szCs w:val="20"/>
         </w:rPr>
       </w:pPr>
+    </w:p>
+    <w:p>
+      <w:pPr>
+        <w:tabs>
+          <w:tab w:val="left" w:pos="4536"/>
+        </w:tabs>
+        <w:rPr>
+          <w:sz w:val="20"/>
+          <w:szCs w:val="20"/>
+        </w:rPr>
+      </w:pPr>
+      <w:r>
+        <w:rPr>
+          <w:b/>
+          <w:sz w:val="20"/>
+          <w:szCs w:val="20"/>
+        </w:rPr>
+        <w:t>For</w:t>
+      </w:r>
+      <w:r>
+        <w:rPr>
+          <w:b/>
+          <w:sz w:val="20"/>
+          <w:szCs w:val="20"/>
+        </w:rPr>
+        <w:t xml:space="preserve">mular erstellt durch Tourenleiter/in </w:t>
+      </w:r>
+      <w:r>
+        <w:rPr>
+          <w:b/>
+          <w:sz w:val="20"/>
+          <w:szCs w:val="20"/>
+        </w:rPr>
+        <w:t>am</w:t>
+      </w:r>
+      <w:r>
+        <w:rPr>
+          <w:sz w:val="20"/>
+          <w:szCs w:val="20"/>
+        </w:rPr>
+        <w:t>: ${</w:t>
+      </w:r>
+      <w:proofErr w:type="spellStart"/>
+      <w:r>
+        <w:rPr>
+          <w:sz w:val="20"/>
+          <w:szCs w:val="20"/>
+        </w:rPr>
+        <w:t>printingDate</w:t>
+      </w:r>
+      <w:proofErr w:type="spellEnd"/>
+      <w:r>
+        <w:rPr>
+          <w:sz w:val="20"/>
+          <w:szCs w:val="20"/>
+        </w:rPr>
+        <w:t>}</w:t>
+      </w:r>
     </w:p>
     <w:p>
       <w:pPr>
@@ -2962,6 +4115,9 @@
         <w:gridCol w:w="5216"/>
       </w:tblGrid>
       <w:tr>
+        <w:trPr>
+          <w:cantSplit/>
+        </w:trPr>
         <w:tc>
           <w:tcPr>
             <w:tcW w:w="4531" w:type="dxa"/>
@@ -3029,23 +4185,6 @@
         </w:tc>
       </w:tr>
     </w:tbl>
-    <w:p>
-      <w:pPr>
-        <w:rPr>
-          <w:sz w:val="20"/>
-          <w:szCs w:val="20"/>
-        </w:rPr>
-      </w:pPr>
-    </w:p>
-    <w:p>
-      <w:pPr>
-        <w:rPr>
-          <w:b/>
-          <w:sz w:val="24"/>
-          <w:szCs w:val="24"/>
-        </w:rPr>
-      </w:pPr>
-    </w:p>
     <w:p>
       <w:pPr>
         <w:rPr>
@@ -4044,7 +5183,7 @@
                 <w:sz w:val="20"/>
                 <w:szCs w:val="20"/>
               </w:rPr>
-              <w:t>Geburtsdatum</w:t>
+              <w:t>Bemerkungen</w:t>
             </w:r>
           </w:p>
         </w:tc>
@@ -4135,23 +5274,23 @@
                 <w:sz w:val="20"/>
                 <w:szCs w:val="20"/>
               </w:rPr>
+              <w:t>lastname</w:t>
+            </w:r>
+            <w:proofErr w:type="spellEnd"/>
+            <w:r>
+              <w:rPr>
+                <w:sz w:val="20"/>
+                <w:szCs w:val="20"/>
+              </w:rPr>
+              <w:t>} ${</w:t>
+            </w:r>
+            <w:proofErr w:type="spellStart"/>
+            <w:r>
+              <w:rPr>
+                <w:sz w:val="20"/>
+                <w:szCs w:val="20"/>
+              </w:rPr>
               <w:t>firstname</w:t>
-            </w:r>
-            <w:proofErr w:type="spellEnd"/>
-            <w:r>
-              <w:rPr>
-                <w:sz w:val="20"/>
-                <w:szCs w:val="20"/>
-              </w:rPr>
-              <w:t>} ${</w:t>
-            </w:r>
-            <w:proofErr w:type="spellStart"/>
-            <w:r>
-              <w:rPr>
-                <w:sz w:val="20"/>
-                <w:szCs w:val="20"/>
-              </w:rPr>
-              <w:t>lastname</w:t>
             </w:r>
             <w:proofErr w:type="spellEnd"/>
             <w:r>
@@ -4464,29 +5603,6 @@
                 <w:szCs w:val="20"/>
               </w:rPr>
             </w:pPr>
-            <w:r>
-              <w:rPr>
-                <w:sz w:val="20"/>
-                <w:szCs w:val="20"/>
-              </w:rPr>
-              <w:t>${</w:t>
-            </w:r>
-            <w:proofErr w:type="spellStart"/>
-            <w:r>
-              <w:rPr>
-                <w:sz w:val="20"/>
-                <w:szCs w:val="20"/>
-              </w:rPr>
-              <w:t>dateOfBirth</w:t>
-            </w:r>
-            <w:proofErr w:type="spellEnd"/>
-            <w:r>
-              <w:rPr>
-                <w:sz w:val="20"/>
-                <w:szCs w:val="20"/>
-              </w:rPr>
-              <w:t>}</w:t>
-            </w:r>
           </w:p>
         </w:tc>
       </w:tr>
@@ -4638,14 +5754,8 @@
           <w:szCs w:val="20"/>
         </w:rPr>
       </w:pPr>
-    </w:p>
-    <w:p>
-      <w:pPr>
-        <w:rPr>
-          <w:sz w:val="20"/>
-          <w:szCs w:val="20"/>
-        </w:rPr>
-      </w:pPr>
+      <w:bookmarkStart w:id="0" w:name="_GoBack"/>
+      <w:bookmarkEnd w:id="0"/>
     </w:p>
     <w:sectPr>
       <w:headerReference w:type="default" r:id="rId8"/>
@@ -4793,6 +5903,92 @@
 <file path=word/numbering.xml><?xml version="1.0" encoding="utf-8"?>
 <w:numbering xmlns:wpc="http://schemas.microsoft.com/office/word/2010/wordprocessingCanvas" xmlns:cx="http://schemas.microsoft.com/office/drawing/2014/chartex" xmlns:mc="http://schemas.openxmlformats.org/markup-compatibility/2006" xmlns:o="urn:schemas-microsoft-com:office:office" xmlns:r="http://schemas.openxmlformats.org/officeDocument/2006/relationships" xmlns:m="http://schemas.openxmlformats.org/officeDocument/2006/math" xmlns:v="urn:schemas-microsoft-com:vml" xmlns:wp14="http://schemas.microsoft.com/office/word/2010/wordprocessingDrawing" xmlns:wp="http://schemas.openxmlformats.org/drawingml/2006/wordprocessingDrawing" xmlns:w10="urn:schemas-microsoft-com:office:word" xmlns:w="http://schemas.openxmlformats.org/wordprocessingml/2006/main" xmlns:w14="http://schemas.microsoft.com/office/word/2010/wordml" xmlns:w15="http://schemas.microsoft.com/office/word/2012/wordml" xmlns:w16se="http://schemas.microsoft.com/office/word/2015/wordml/symex" xmlns:wpg="http://schemas.microsoft.com/office/word/2010/wordprocessingGroup" xmlns:wpi="http://schemas.microsoft.com/office/word/2010/wordprocessingInk" xmlns:wne="http://schemas.microsoft.com/office/word/2006/wordml" xmlns:wps="http://schemas.microsoft.com/office/word/2010/wordprocessingShape" mc:Ignorable="w14 w15 w16se wp14">
   <w:abstractNum w:abstractNumId="0" w15:restartNumberingAfterBreak="0">
+    <w:nsid w:val="09B04B5C"/>
+    <w:multiLevelType w:val="hybridMultilevel"/>
+    <w:tmpl w:val="99221E44"/>
+    <w:lvl w:ilvl="0" w:tplc="0807000F">
+      <w:start w:val="1"/>
+      <w:numFmt w:val="decimal"/>
+      <w:lvlText w:val="%1."/>
+      <w:lvlJc w:val="left"/>
+      <w:pPr>
+        <w:ind w:left="720" w:hanging="360"/>
+      </w:pPr>
+    </w:lvl>
+    <w:lvl w:ilvl="1" w:tplc="08070019" w:tentative="1">
+      <w:start w:val="1"/>
+      <w:numFmt w:val="lowerLetter"/>
+      <w:lvlText w:val="%2."/>
+      <w:lvlJc w:val="left"/>
+      <w:pPr>
+        <w:ind w:left="1440" w:hanging="360"/>
+      </w:pPr>
+    </w:lvl>
+    <w:lvl w:ilvl="2" w:tplc="0807001B" w:tentative="1">
+      <w:start w:val="1"/>
+      <w:numFmt w:val="lowerRoman"/>
+      <w:lvlText w:val="%3."/>
+      <w:lvlJc w:val="right"/>
+      <w:pPr>
+        <w:ind w:left="2160" w:hanging="180"/>
+      </w:pPr>
+    </w:lvl>
+    <w:lvl w:ilvl="3" w:tplc="0807000F" w:tentative="1">
+      <w:start w:val="1"/>
+      <w:numFmt w:val="decimal"/>
+      <w:lvlText w:val="%4."/>
+      <w:lvlJc w:val="left"/>
+      <w:pPr>
+        <w:ind w:left="2880" w:hanging="360"/>
+      </w:pPr>
+    </w:lvl>
+    <w:lvl w:ilvl="4" w:tplc="08070019" w:tentative="1">
+      <w:start w:val="1"/>
+      <w:numFmt w:val="lowerLetter"/>
+      <w:lvlText w:val="%5."/>
+      <w:lvlJc w:val="left"/>
+      <w:pPr>
+        <w:ind w:left="3600" w:hanging="360"/>
+      </w:pPr>
+    </w:lvl>
+    <w:lvl w:ilvl="5" w:tplc="0807001B" w:tentative="1">
+      <w:start w:val="1"/>
+      <w:numFmt w:val="lowerRoman"/>
+      <w:lvlText w:val="%6."/>
+      <w:lvlJc w:val="right"/>
+      <w:pPr>
+        <w:ind w:left="4320" w:hanging="180"/>
+      </w:pPr>
+    </w:lvl>
+    <w:lvl w:ilvl="6" w:tplc="0807000F" w:tentative="1">
+      <w:start w:val="1"/>
+      <w:numFmt w:val="decimal"/>
+      <w:lvlText w:val="%7."/>
+      <w:lvlJc w:val="left"/>
+      <w:pPr>
+        <w:ind w:left="5040" w:hanging="360"/>
+      </w:pPr>
+    </w:lvl>
+    <w:lvl w:ilvl="7" w:tplc="08070019" w:tentative="1">
+      <w:start w:val="1"/>
+      <w:numFmt w:val="lowerLetter"/>
+      <w:lvlText w:val="%8."/>
+      <w:lvlJc w:val="left"/>
+      <w:pPr>
+        <w:ind w:left="5760" w:hanging="360"/>
+      </w:pPr>
+    </w:lvl>
+    <w:lvl w:ilvl="8" w:tplc="0807001B" w:tentative="1">
+      <w:start w:val="1"/>
+      <w:numFmt w:val="lowerRoman"/>
+      <w:lvlText w:val="%9."/>
+      <w:lvlJc w:val="right"/>
+      <w:pPr>
+        <w:ind w:left="6480" w:hanging="180"/>
+      </w:pPr>
+    </w:lvl>
+  </w:abstractNum>
+  <w:abstractNum w:abstractNumId="1" w15:restartNumberingAfterBreak="0">
     <w:nsid w:val="51A902DE"/>
     <w:multiLevelType w:val="hybridMultilevel"/>
     <w:tmpl w:val="F74226DC"/>
@@ -4904,7 +6100,7 @@
       </w:rPr>
     </w:lvl>
   </w:abstractNum>
-  <w:abstractNum w:abstractNumId="1" w15:restartNumberingAfterBreak="0">
+  <w:abstractNum w:abstractNumId="2" w15:restartNumberingAfterBreak="0">
     <w:nsid w:val="583E1A07"/>
     <w:multiLevelType w:val="hybridMultilevel"/>
     <w:tmpl w:val="C4B013A2"/>
@@ -5017,10 +6213,13 @@
     </w:lvl>
   </w:abstractNum>
   <w:num w:numId="1">
-    <w:abstractNumId w:val="0"/>
+    <w:abstractNumId w:val="1"/>
   </w:num>
   <w:num w:numId="2">
-    <w:abstractNumId w:val="1"/>
+    <w:abstractNumId w:val="2"/>
+  </w:num>
+  <w:num w:numId="3">
+    <w:abstractNumId w:val="0"/>
   </w:num>
 </w:numbering>
 </file>

</xml_diff>

<commit_message>
Tourenrapport von Vergütungsformular getrennt
</commit_message>
<xml_diff>
--- a/src/Resources/contao/templates/docx/event_instructor_invoice_tour.docx
+++ b/src/Resources/contao/templates/docx/event_instructor_invoice_tour.docx
@@ -5,18 +5,50 @@
     <w:p>
       <w:pPr>
         <w:rPr>
+          <w:i/>
+          <w:sz w:val="24"/>
+          <w:szCs w:val="24"/>
+        </w:rPr>
+      </w:pPr>
+      <w:r>
+        <w:rPr>
           <w:b/>
           <w:sz w:val="36"/>
           <w:szCs w:val="36"/>
         </w:rPr>
-      </w:pPr>
+        <w:t>Vergütungs</w:t>
+      </w:r>
       <w:r>
         <w:rPr>
           <w:b/>
           <w:sz w:val="36"/>
           <w:szCs w:val="36"/>
         </w:rPr>
-        <w:t>Tourenrapport</w:t>
+        <w:t>formular</w:t>
+      </w:r>
+      <w:r>
+        <w:rPr>
+          <w:b/>
+          <w:sz w:val="36"/>
+          <w:szCs w:val="36"/>
+        </w:rPr>
+        <w:br/>
+      </w:r>
+      <w:r>
+        <w:rPr>
+          <w:i/>
+          <w:sz w:val="24"/>
+          <w:szCs w:val="24"/>
+        </w:rPr>
+        <w:t xml:space="preserve">Wichtig! </w:t>
+      </w:r>
+      <w:r>
+        <w:rPr>
+          <w:i/>
+          <w:sz w:val="24"/>
+          <w:szCs w:val="24"/>
+        </w:rPr>
+        <w:t>Das Vergütungsformular gilt nur für Gruppen der Stammsektion</w:t>
       </w:r>
     </w:p>
     <w:p>
@@ -192,21 +224,7 @@
                 <w:sz w:val="20"/>
                 <w:szCs w:val="20"/>
               </w:rPr>
-              <w:t>event</w:t>
-            </w:r>
-            <w:r>
-              <w:rPr>
-                <w:sz w:val="20"/>
-                <w:szCs w:val="20"/>
-              </w:rPr>
-              <w:t>T</w:t>
-            </w:r>
-            <w:r>
-              <w:rPr>
-                <w:sz w:val="20"/>
-                <w:szCs w:val="20"/>
-              </w:rPr>
-              <w:t>ransport</w:t>
+              <w:t>eventTransport</w:t>
             </w:r>
             <w:proofErr w:type="spellEnd"/>
             <w:r>
@@ -1084,1489 +1102,6 @@
     <w:p>
       <w:pPr>
         <w:rPr>
-          <w:b/>
-          <w:sz w:val="24"/>
-          <w:szCs w:val="24"/>
-        </w:rPr>
-      </w:pPr>
-      <w:r>
-        <w:rPr>
-          <w:b/>
-          <w:sz w:val="24"/>
-          <w:szCs w:val="24"/>
-        </w:rPr>
-        <w:t>ERGÄNZENDE INFORMATIONEN</w:t>
-      </w:r>
-    </w:p>
-    <w:tbl>
-      <w:tblPr>
-        <w:tblW w:w="0" w:type="auto"/>
-        <w:tblLook w:val="04A0" w:firstRow="1" w:lastRow="0" w:firstColumn="1" w:lastColumn="0" w:noHBand="0" w:noVBand="1"/>
-      </w:tblPr>
-      <w:tblGrid>
-        <w:gridCol w:w="2972"/>
-        <w:gridCol w:w="6775"/>
-      </w:tblGrid>
-      <w:tr>
-        <w:tc>
-          <w:tcPr>
-            <w:tcW w:w="2972" w:type="dxa"/>
-            <w:shd w:val="clear" w:color="auto" w:fill="auto"/>
-          </w:tcPr>
-          <w:p>
-            <w:pPr>
-              <w:spacing w:after="0" w:line="240" w:lineRule="auto"/>
-              <w:rPr>
-                <w:b/>
-                <w:sz w:val="20"/>
-                <w:szCs w:val="20"/>
-              </w:rPr>
-            </w:pPr>
-            <w:r>
-              <w:rPr>
-                <w:b/>
-                <w:sz w:val="20"/>
-                <w:szCs w:val="20"/>
-              </w:rPr>
-              <w:t>Wetterverhältnisse</w:t>
-            </w:r>
-          </w:p>
-        </w:tc>
-        <w:tc>
-          <w:tcPr>
-            <w:tcW w:w="6775" w:type="dxa"/>
-            <w:shd w:val="clear" w:color="auto" w:fill="auto"/>
-          </w:tcPr>
-          <w:p>
-            <w:pPr>
-              <w:spacing w:after="0" w:line="240" w:lineRule="auto"/>
-              <w:rPr>
-                <w:sz w:val="20"/>
-                <w:szCs w:val="20"/>
-              </w:rPr>
-            </w:pPr>
-            <w:r>
-              <w:rPr>
-                <w:sz w:val="20"/>
-                <w:szCs w:val="20"/>
-              </w:rPr>
-              <w:t>${</w:t>
-            </w:r>
-            <w:proofErr w:type="spellStart"/>
-            <w:r>
-              <w:rPr>
-                <w:sz w:val="20"/>
-                <w:szCs w:val="20"/>
-              </w:rPr>
-              <w:t>weatherConditions</w:t>
-            </w:r>
-            <w:proofErr w:type="spellEnd"/>
-            <w:r>
-              <w:rPr>
-                <w:sz w:val="20"/>
-                <w:szCs w:val="20"/>
-              </w:rPr>
-              <w:t>}</w:t>
-            </w:r>
-          </w:p>
-        </w:tc>
-      </w:tr>
-      <w:tr>
-        <w:tc>
-          <w:tcPr>
-            <w:tcW w:w="2972" w:type="dxa"/>
-            <w:shd w:val="clear" w:color="auto" w:fill="auto"/>
-          </w:tcPr>
-          <w:p>
-            <w:pPr>
-              <w:spacing w:after="0" w:line="240" w:lineRule="auto"/>
-              <w:rPr>
-                <w:b/>
-                <w:sz w:val="20"/>
-                <w:szCs w:val="20"/>
-              </w:rPr>
-            </w:pPr>
-            <w:r>
-              <w:rPr>
-                <w:b/>
-                <w:sz w:val="20"/>
-                <w:szCs w:val="20"/>
-              </w:rPr>
-              <w:t>Schnee-/Lawinensituation</w:t>
-            </w:r>
-          </w:p>
-        </w:tc>
-        <w:tc>
-          <w:tcPr>
-            <w:tcW w:w="6775" w:type="dxa"/>
-            <w:shd w:val="clear" w:color="auto" w:fill="auto"/>
-          </w:tcPr>
-          <w:p>
-            <w:pPr>
-              <w:spacing w:after="0" w:line="240" w:lineRule="auto"/>
-              <w:rPr>
-                <w:sz w:val="20"/>
-                <w:szCs w:val="20"/>
-              </w:rPr>
-            </w:pPr>
-            <w:r>
-              <w:rPr>
-                <w:sz w:val="20"/>
-                <w:szCs w:val="20"/>
-              </w:rPr>
-              <w:t>${</w:t>
-            </w:r>
-            <w:proofErr w:type="spellStart"/>
-            <w:r>
-              <w:rPr>
-                <w:sz w:val="20"/>
-                <w:szCs w:val="20"/>
-              </w:rPr>
-              <w:t>avalancheConditions</w:t>
-            </w:r>
-            <w:proofErr w:type="spellEnd"/>
-            <w:r>
-              <w:rPr>
-                <w:sz w:val="20"/>
-                <w:szCs w:val="20"/>
-              </w:rPr>
-              <w:t>}</w:t>
-            </w:r>
-          </w:p>
-        </w:tc>
-      </w:tr>
-      <w:tr>
-        <w:tc>
-          <w:tcPr>
-            <w:tcW w:w="2972" w:type="dxa"/>
-            <w:shd w:val="clear" w:color="auto" w:fill="auto"/>
-          </w:tcPr>
-          <w:p>
-            <w:pPr>
-              <w:spacing w:after="0" w:line="240" w:lineRule="auto"/>
-              <w:rPr>
-                <w:b/>
-                <w:sz w:val="20"/>
-                <w:szCs w:val="20"/>
-              </w:rPr>
-            </w:pPr>
-            <w:r>
-              <w:rPr>
-                <w:b/>
-                <w:sz w:val="20"/>
-                <w:szCs w:val="20"/>
-              </w:rPr>
-              <w:t>Besondere Vorkommnisse</w:t>
-            </w:r>
-          </w:p>
-        </w:tc>
-        <w:tc>
-          <w:tcPr>
-            <w:tcW w:w="6775" w:type="dxa"/>
-            <w:shd w:val="clear" w:color="auto" w:fill="auto"/>
-          </w:tcPr>
-          <w:p>
-            <w:pPr>
-              <w:spacing w:after="0" w:line="240" w:lineRule="auto"/>
-              <w:rPr>
-                <w:sz w:val="20"/>
-                <w:szCs w:val="20"/>
-              </w:rPr>
-            </w:pPr>
-            <w:r>
-              <w:rPr>
-                <w:sz w:val="20"/>
-                <w:szCs w:val="20"/>
-              </w:rPr>
-              <w:t>${</w:t>
-            </w:r>
-            <w:proofErr w:type="spellStart"/>
-            <w:r>
-              <w:rPr>
-                <w:sz w:val="20"/>
-                <w:szCs w:val="20"/>
-              </w:rPr>
-              <w:t>specialIncidents</w:t>
-            </w:r>
-            <w:proofErr w:type="spellEnd"/>
-            <w:r>
-              <w:rPr>
-                <w:sz w:val="20"/>
-                <w:szCs w:val="20"/>
-              </w:rPr>
-              <w:t>}</w:t>
-            </w:r>
-          </w:p>
-        </w:tc>
-      </w:tr>
-      <w:tr>
-        <w:tc>
-          <w:tcPr>
-            <w:tcW w:w="2972" w:type="dxa"/>
-            <w:shd w:val="clear" w:color="auto" w:fill="auto"/>
-          </w:tcPr>
-          <w:p>
-            <w:pPr>
-              <w:spacing w:after="0" w:line="240" w:lineRule="auto"/>
-              <w:rPr>
-                <w:b/>
-                <w:sz w:val="20"/>
-                <w:szCs w:val="20"/>
-              </w:rPr>
-            </w:pPr>
-            <w:r>
-              <w:rPr>
-                <w:b/>
-                <w:sz w:val="20"/>
-                <w:szCs w:val="20"/>
-              </w:rPr>
-              <w:t>Weitere Bemerkungen</w:t>
-            </w:r>
-          </w:p>
-        </w:tc>
-        <w:tc>
-          <w:tcPr>
-            <w:tcW w:w="6775" w:type="dxa"/>
-            <w:shd w:val="clear" w:color="auto" w:fill="auto"/>
-          </w:tcPr>
-          <w:p>
-            <w:pPr>
-              <w:spacing w:after="0" w:line="240" w:lineRule="auto"/>
-              <w:rPr>
-                <w:sz w:val="20"/>
-                <w:szCs w:val="20"/>
-              </w:rPr>
-            </w:pPr>
-            <w:r>
-              <w:rPr>
-                <w:sz w:val="20"/>
-                <w:szCs w:val="20"/>
-              </w:rPr>
-              <w:t>${</w:t>
-            </w:r>
-            <w:proofErr w:type="spellStart"/>
-            <w:r>
-              <w:rPr>
-                <w:sz w:val="20"/>
-                <w:szCs w:val="20"/>
-              </w:rPr>
-              <w:t>eventReportAdditionalNotices</w:t>
-            </w:r>
-            <w:proofErr w:type="spellEnd"/>
-            <w:r>
-              <w:rPr>
-                <w:sz w:val="20"/>
-                <w:szCs w:val="20"/>
-              </w:rPr>
-              <w:t>}</w:t>
-            </w:r>
-          </w:p>
-        </w:tc>
-      </w:tr>
-    </w:tbl>
-    <w:p>
-      <w:pPr>
-        <w:rPr>
-          <w:sz w:val="20"/>
-          <w:szCs w:val="20"/>
-        </w:rPr>
-      </w:pPr>
-    </w:p>
-    <w:tbl>
-      <w:tblPr>
-        <w:tblW w:w="0" w:type="auto"/>
-        <w:tblLook w:val="04A0" w:firstRow="1" w:lastRow="0" w:firstColumn="1" w:lastColumn="0" w:noHBand="0" w:noVBand="1"/>
-      </w:tblPr>
-      <w:tblGrid>
-        <w:gridCol w:w="4531"/>
-        <w:gridCol w:w="5216"/>
-      </w:tblGrid>
-      <w:tr>
-        <w:tc>
-          <w:tcPr>
-            <w:tcW w:w="4531" w:type="dxa"/>
-            <w:shd w:val="clear" w:color="auto" w:fill="auto"/>
-          </w:tcPr>
-          <w:p>
-            <w:pPr>
-              <w:spacing w:after="0" w:line="240" w:lineRule="auto"/>
-              <w:rPr>
-                <w:b/>
-                <w:sz w:val="20"/>
-                <w:szCs w:val="20"/>
-              </w:rPr>
-            </w:pPr>
-            <w:r>
-              <w:rPr>
-                <w:b/>
-                <w:sz w:val="20"/>
-                <w:szCs w:val="20"/>
-              </w:rPr>
-              <w:t>Tourenchef</w:t>
-            </w:r>
-            <w:r>
-              <w:rPr>
-                <w:b/>
-                <w:sz w:val="20"/>
-                <w:szCs w:val="20"/>
-              </w:rPr>
-              <w:br/>
-            </w:r>
-            <w:r>
-              <w:rPr>
-                <w:sz w:val="20"/>
-                <w:szCs w:val="20"/>
-              </w:rPr>
-              <w:t>Ort, Datum, Unterschrift:</w:t>
-            </w:r>
-            <w:r>
-              <w:rPr>
-                <w:b/>
-                <w:sz w:val="20"/>
-                <w:szCs w:val="20"/>
-              </w:rPr>
-              <w:t xml:space="preserve"> </w:t>
-            </w:r>
-          </w:p>
-        </w:tc>
-        <w:tc>
-          <w:tcPr>
-            <w:tcW w:w="5216" w:type="dxa"/>
-            <w:tcBorders>
-              <w:bottom w:val="double" w:sz="4" w:space="0" w:color="auto"/>
-            </w:tcBorders>
-            <w:shd w:val="clear" w:color="auto" w:fill="auto"/>
-          </w:tcPr>
-          <w:p>
-            <w:pPr>
-              <w:spacing w:after="0" w:line="240" w:lineRule="auto"/>
-              <w:rPr>
-                <w:sz w:val="20"/>
-                <w:szCs w:val="20"/>
-              </w:rPr>
-            </w:pPr>
-          </w:p>
-        </w:tc>
-      </w:tr>
-    </w:tbl>
-    <w:p>
-      <w:pPr>
-        <w:rPr>
-          <w:b/>
-          <w:sz w:val="24"/>
-          <w:szCs w:val="24"/>
-        </w:rPr>
-      </w:pPr>
-    </w:p>
-    <w:p>
-      <w:pPr>
-        <w:rPr>
-          <w:i/>
-          <w:sz w:val="24"/>
-          <w:szCs w:val="24"/>
-        </w:rPr>
-      </w:pPr>
-      <w:r>
-        <w:rPr>
-          <w:b/>
-          <w:sz w:val="24"/>
-          <w:szCs w:val="24"/>
-        </w:rPr>
-        <w:br w:type="column"/>
-      </w:r>
-      <w:r>
-        <w:rPr>
-          <w:b/>
-          <w:sz w:val="36"/>
-          <w:szCs w:val="36"/>
-        </w:rPr>
-        <w:lastRenderedPageBreak/>
-        <w:t>Vergütungs</w:t>
-      </w:r>
-      <w:r>
-        <w:rPr>
-          <w:b/>
-          <w:sz w:val="36"/>
-          <w:szCs w:val="36"/>
-        </w:rPr>
-        <w:t>formular</w:t>
-      </w:r>
-      <w:r>
-        <w:rPr>
-          <w:b/>
-          <w:sz w:val="36"/>
-          <w:szCs w:val="36"/>
-        </w:rPr>
-        <w:br/>
-      </w:r>
-      <w:r>
-        <w:rPr>
-          <w:i/>
-          <w:sz w:val="24"/>
-          <w:szCs w:val="24"/>
-        </w:rPr>
-        <w:t xml:space="preserve">Wichtig! </w:t>
-      </w:r>
-      <w:r>
-        <w:rPr>
-          <w:i/>
-          <w:sz w:val="24"/>
-          <w:szCs w:val="24"/>
-        </w:rPr>
-        <w:t>Das Vergütungsformular gilt nur für Gruppen der Stammsektion</w:t>
-      </w:r>
-    </w:p>
-    <w:p>
-      <w:pPr>
-        <w:rPr>
-          <w:b/>
-          <w:sz w:val="24"/>
-          <w:szCs w:val="24"/>
-        </w:rPr>
-      </w:pPr>
-      <w:r>
-        <w:rPr>
-          <w:b/>
-          <w:sz w:val="24"/>
-          <w:szCs w:val="24"/>
-        </w:rPr>
-        <w:t>TOUR</w:t>
-      </w:r>
-    </w:p>
-    <w:tbl>
-      <w:tblPr>
-        <w:tblW w:w="0" w:type="auto"/>
-        <w:tblBorders>
-          <w:top w:val="single" w:sz="4" w:space="0" w:color="auto"/>
-          <w:left w:val="single" w:sz="4" w:space="0" w:color="auto"/>
-          <w:bottom w:val="single" w:sz="4" w:space="0" w:color="auto"/>
-          <w:right w:val="single" w:sz="4" w:space="0" w:color="auto"/>
-          <w:insideH w:val="single" w:sz="4" w:space="0" w:color="auto"/>
-          <w:insideV w:val="single" w:sz="4" w:space="0" w:color="auto"/>
-        </w:tblBorders>
-        <w:tblLook w:val="04A0" w:firstRow="1" w:lastRow="0" w:firstColumn="1" w:lastColumn="0" w:noHBand="0" w:noVBand="1"/>
-      </w:tblPr>
-      <w:tblGrid>
-        <w:gridCol w:w="988"/>
-        <w:gridCol w:w="3940"/>
-        <w:gridCol w:w="1701"/>
-        <w:gridCol w:w="3118"/>
-      </w:tblGrid>
-      <w:tr>
-        <w:tc>
-          <w:tcPr>
-            <w:tcW w:w="988" w:type="dxa"/>
-            <w:tcBorders>
-              <w:top w:val="nil"/>
-              <w:left w:val="nil"/>
-              <w:bottom w:val="nil"/>
-              <w:right w:val="nil"/>
-            </w:tcBorders>
-            <w:shd w:val="clear" w:color="auto" w:fill="auto"/>
-          </w:tcPr>
-          <w:p>
-            <w:pPr>
-              <w:spacing w:after="0" w:line="240" w:lineRule="auto"/>
-              <w:rPr>
-                <w:b/>
-                <w:sz w:val="20"/>
-                <w:szCs w:val="20"/>
-              </w:rPr>
-            </w:pPr>
-            <w:r>
-              <w:rPr>
-                <w:b/>
-                <w:sz w:val="20"/>
-                <w:szCs w:val="20"/>
-              </w:rPr>
-              <w:t>Tour:</w:t>
-            </w:r>
-          </w:p>
-        </w:tc>
-        <w:tc>
-          <w:tcPr>
-            <w:tcW w:w="3940" w:type="dxa"/>
-            <w:tcBorders>
-              <w:top w:val="nil"/>
-              <w:left w:val="nil"/>
-              <w:bottom w:val="nil"/>
-              <w:right w:val="nil"/>
-            </w:tcBorders>
-            <w:shd w:val="clear" w:color="auto" w:fill="auto"/>
-          </w:tcPr>
-          <w:p>
-            <w:pPr>
-              <w:spacing w:after="0" w:line="240" w:lineRule="auto"/>
-              <w:rPr>
-                <w:sz w:val="20"/>
-                <w:szCs w:val="20"/>
-              </w:rPr>
-            </w:pPr>
-            <w:r>
-              <w:rPr>
-                <w:sz w:val="20"/>
-                <w:szCs w:val="20"/>
-              </w:rPr>
-              <w:t>${</w:t>
-            </w:r>
-            <w:proofErr w:type="spellStart"/>
-            <w:r>
-              <w:rPr>
-                <w:sz w:val="20"/>
-                <w:szCs w:val="20"/>
-              </w:rPr>
-              <w:t>eventTitle</w:t>
-            </w:r>
-            <w:proofErr w:type="spellEnd"/>
-            <w:r>
-              <w:rPr>
-                <w:sz w:val="20"/>
-                <w:szCs w:val="20"/>
-              </w:rPr>
-              <w:t>}</w:t>
-            </w:r>
-          </w:p>
-        </w:tc>
-        <w:tc>
-          <w:tcPr>
-            <w:tcW w:w="1701" w:type="dxa"/>
-            <w:tcBorders>
-              <w:top w:val="nil"/>
-              <w:left w:val="nil"/>
-              <w:bottom w:val="nil"/>
-              <w:right w:val="nil"/>
-            </w:tcBorders>
-            <w:shd w:val="clear" w:color="auto" w:fill="auto"/>
-          </w:tcPr>
-          <w:p>
-            <w:pPr>
-              <w:spacing w:after="0" w:line="240" w:lineRule="auto"/>
-              <w:rPr>
-                <w:b/>
-                <w:sz w:val="20"/>
-                <w:szCs w:val="20"/>
-              </w:rPr>
-            </w:pPr>
-            <w:r>
-              <w:rPr>
-                <w:b/>
-                <w:sz w:val="20"/>
-                <w:szCs w:val="20"/>
-              </w:rPr>
-              <w:t xml:space="preserve">Anreise: </w:t>
-            </w:r>
-          </w:p>
-        </w:tc>
-        <w:tc>
-          <w:tcPr>
-            <w:tcW w:w="3118" w:type="dxa"/>
-            <w:tcBorders>
-              <w:top w:val="nil"/>
-              <w:left w:val="nil"/>
-              <w:bottom w:val="nil"/>
-              <w:right w:val="nil"/>
-            </w:tcBorders>
-            <w:shd w:val="clear" w:color="auto" w:fill="auto"/>
-          </w:tcPr>
-          <w:p>
-            <w:pPr>
-              <w:spacing w:after="0" w:line="240" w:lineRule="auto"/>
-              <w:rPr>
-                <w:sz w:val="20"/>
-                <w:szCs w:val="20"/>
-              </w:rPr>
-            </w:pPr>
-            <w:r>
-              <w:rPr>
-                <w:sz w:val="20"/>
-                <w:szCs w:val="20"/>
-              </w:rPr>
-              <w:t>${</w:t>
-            </w:r>
-            <w:proofErr w:type="spellStart"/>
-            <w:r>
-              <w:rPr>
-                <w:sz w:val="20"/>
-                <w:szCs w:val="20"/>
-              </w:rPr>
-              <w:t>eventTransport</w:t>
-            </w:r>
-            <w:proofErr w:type="spellEnd"/>
-            <w:r>
-              <w:rPr>
-                <w:sz w:val="20"/>
-                <w:szCs w:val="20"/>
-              </w:rPr>
-              <w:t>}</w:t>
-            </w:r>
-          </w:p>
-        </w:tc>
-      </w:tr>
-      <w:tr>
-        <w:tc>
-          <w:tcPr>
-            <w:tcW w:w="988" w:type="dxa"/>
-            <w:tcBorders>
-              <w:top w:val="nil"/>
-              <w:left w:val="nil"/>
-              <w:bottom w:val="nil"/>
-              <w:right w:val="nil"/>
-            </w:tcBorders>
-            <w:shd w:val="clear" w:color="auto" w:fill="auto"/>
-          </w:tcPr>
-          <w:p>
-            <w:pPr>
-              <w:spacing w:after="0" w:line="240" w:lineRule="auto"/>
-              <w:rPr>
-                <w:b/>
-                <w:sz w:val="20"/>
-                <w:szCs w:val="20"/>
-              </w:rPr>
-            </w:pPr>
-            <w:r>
-              <w:rPr>
-                <w:b/>
-                <w:sz w:val="20"/>
-                <w:szCs w:val="20"/>
-              </w:rPr>
-              <w:t>Datum:</w:t>
-            </w:r>
-          </w:p>
-        </w:tc>
-        <w:tc>
-          <w:tcPr>
-            <w:tcW w:w="3940" w:type="dxa"/>
-            <w:tcBorders>
-              <w:top w:val="nil"/>
-              <w:left w:val="nil"/>
-              <w:bottom w:val="nil"/>
-              <w:right w:val="nil"/>
-            </w:tcBorders>
-            <w:shd w:val="clear" w:color="auto" w:fill="auto"/>
-          </w:tcPr>
-          <w:p>
-            <w:pPr>
-              <w:spacing w:after="0" w:line="240" w:lineRule="auto"/>
-              <w:rPr>
-                <w:sz w:val="20"/>
-                <w:szCs w:val="20"/>
-              </w:rPr>
-            </w:pPr>
-            <w:r>
-              <w:rPr>
-                <w:sz w:val="20"/>
-                <w:szCs w:val="20"/>
-              </w:rPr>
-              <w:t>${</w:t>
-            </w:r>
-            <w:proofErr w:type="spellStart"/>
-            <w:r>
-              <w:rPr>
-                <w:sz w:val="20"/>
-                <w:szCs w:val="20"/>
-              </w:rPr>
-              <w:t>eventDates</w:t>
-            </w:r>
-            <w:proofErr w:type="spellEnd"/>
-            <w:r>
-              <w:rPr>
-                <w:sz w:val="20"/>
-                <w:szCs w:val="20"/>
-              </w:rPr>
-              <w:t>}</w:t>
-            </w:r>
-          </w:p>
-        </w:tc>
-        <w:tc>
-          <w:tcPr>
-            <w:tcW w:w="1701" w:type="dxa"/>
-            <w:tcBorders>
-              <w:top w:val="nil"/>
-              <w:left w:val="nil"/>
-              <w:bottom w:val="nil"/>
-              <w:right w:val="nil"/>
-            </w:tcBorders>
-            <w:shd w:val="clear" w:color="auto" w:fill="auto"/>
-          </w:tcPr>
-          <w:p>
-            <w:pPr>
-              <w:spacing w:after="0" w:line="240" w:lineRule="auto"/>
-              <w:rPr>
-                <w:b/>
-                <w:sz w:val="20"/>
-                <w:szCs w:val="20"/>
-              </w:rPr>
-            </w:pPr>
-            <w:r>
-              <w:rPr>
-                <w:b/>
-                <w:sz w:val="20"/>
-                <w:szCs w:val="20"/>
-              </w:rPr>
-              <w:t xml:space="preserve">Anzahl Tage: </w:t>
-            </w:r>
-          </w:p>
-        </w:tc>
-        <w:tc>
-          <w:tcPr>
-            <w:tcW w:w="3118" w:type="dxa"/>
-            <w:tcBorders>
-              <w:top w:val="nil"/>
-              <w:left w:val="nil"/>
-              <w:bottom w:val="nil"/>
-              <w:right w:val="nil"/>
-            </w:tcBorders>
-            <w:shd w:val="clear" w:color="auto" w:fill="auto"/>
-          </w:tcPr>
-          <w:p>
-            <w:pPr>
-              <w:spacing w:after="0" w:line="240" w:lineRule="auto"/>
-              <w:rPr>
-                <w:sz w:val="20"/>
-                <w:szCs w:val="20"/>
-              </w:rPr>
-            </w:pPr>
-            <w:r>
-              <w:rPr>
-                <w:sz w:val="20"/>
-                <w:szCs w:val="20"/>
-              </w:rPr>
-              <w:t>${</w:t>
-            </w:r>
-            <w:proofErr w:type="spellStart"/>
-            <w:r>
-              <w:rPr>
-                <w:sz w:val="20"/>
-                <w:szCs w:val="20"/>
-              </w:rPr>
-              <w:t>eventDuration</w:t>
-            </w:r>
-            <w:proofErr w:type="spellEnd"/>
-            <w:r>
-              <w:rPr>
-                <w:sz w:val="20"/>
-                <w:szCs w:val="20"/>
-              </w:rPr>
-              <w:t>}</w:t>
-            </w:r>
-          </w:p>
-        </w:tc>
-      </w:tr>
-    </w:tbl>
-    <w:p>
-      <w:pPr>
-        <w:pStyle w:val="KeinLeerraum"/>
-        <w:rPr>
-          <w:sz w:val="2"/>
-          <w:szCs w:val="2"/>
-        </w:rPr>
-      </w:pPr>
-    </w:p>
-    <w:tbl>
-      <w:tblPr>
-        <w:tblW w:w="0" w:type="auto"/>
-        <w:tblLook w:val="04A0" w:firstRow="1" w:lastRow="0" w:firstColumn="1" w:lastColumn="0" w:noHBand="0" w:noVBand="1"/>
-      </w:tblPr>
-      <w:tblGrid>
-        <w:gridCol w:w="4928"/>
-        <w:gridCol w:w="1701"/>
-        <w:gridCol w:w="3118"/>
-      </w:tblGrid>
-      <w:tr>
-        <w:tc>
-          <w:tcPr>
-            <w:tcW w:w="4928" w:type="dxa"/>
-            <w:shd w:val="clear" w:color="auto" w:fill="auto"/>
-          </w:tcPr>
-          <w:p>
-            <w:pPr>
-              <w:pStyle w:val="KeinLeerraum"/>
-              <w:rPr>
-                <w:sz w:val="20"/>
-                <w:szCs w:val="20"/>
-              </w:rPr>
-            </w:pPr>
-            <w:r>
-              <w:rPr>
-                <w:b/>
-                <w:sz w:val="20"/>
-                <w:szCs w:val="20"/>
-              </w:rPr>
-              <w:t>Tour gem. Ausschreibung durchgeführt*:</w:t>
-            </w:r>
-            <w:r>
-              <w:rPr>
-                <w:sz w:val="20"/>
-                <w:szCs w:val="20"/>
-              </w:rPr>
-              <w:t xml:space="preserve"> ${</w:t>
-            </w:r>
-            <w:proofErr w:type="spellStart"/>
-            <w:r>
-              <w:rPr>
-                <w:sz w:val="20"/>
-                <w:szCs w:val="20"/>
-              </w:rPr>
-              <w:t>eventHasExecuted</w:t>
-            </w:r>
-            <w:proofErr w:type="spellEnd"/>
-            <w:r>
-              <w:rPr>
-                <w:sz w:val="20"/>
-                <w:szCs w:val="20"/>
-              </w:rPr>
-              <w:t>}</w:t>
-            </w:r>
-          </w:p>
-        </w:tc>
-        <w:tc>
-          <w:tcPr>
-            <w:tcW w:w="1701" w:type="dxa"/>
-            <w:shd w:val="clear" w:color="auto" w:fill="auto"/>
-          </w:tcPr>
-          <w:p>
-            <w:pPr>
-              <w:pStyle w:val="KeinLeerraum"/>
-              <w:rPr>
-                <w:sz w:val="20"/>
-                <w:szCs w:val="20"/>
-              </w:rPr>
-            </w:pPr>
-            <w:r>
-              <w:rPr>
-                <w:b/>
-                <w:sz w:val="20"/>
-                <w:szCs w:val="20"/>
-              </w:rPr>
-              <w:t>Tour abgesagt:</w:t>
-            </w:r>
-          </w:p>
-        </w:tc>
-        <w:tc>
-          <w:tcPr>
-            <w:tcW w:w="3118" w:type="dxa"/>
-            <w:shd w:val="clear" w:color="auto" w:fill="auto"/>
-          </w:tcPr>
-          <w:p>
-            <w:pPr>
-              <w:pStyle w:val="KeinLeerraum"/>
-              <w:rPr>
-                <w:sz w:val="20"/>
-                <w:szCs w:val="20"/>
-              </w:rPr>
-            </w:pPr>
-            <w:r>
-              <w:rPr>
-                <w:sz w:val="20"/>
-                <w:szCs w:val="20"/>
-              </w:rPr>
-              <w:t>${</w:t>
-            </w:r>
-            <w:proofErr w:type="spellStart"/>
-            <w:r>
-              <w:rPr>
-                <w:sz w:val="20"/>
-                <w:szCs w:val="20"/>
-              </w:rPr>
-              <w:t>event</w:t>
-            </w:r>
-            <w:r>
-              <w:rPr>
-                <w:sz w:val="20"/>
-                <w:szCs w:val="20"/>
-              </w:rPr>
-              <w:t>Canceled</w:t>
-            </w:r>
-            <w:proofErr w:type="spellEnd"/>
-            <w:r>
-              <w:rPr>
-                <w:sz w:val="20"/>
-                <w:szCs w:val="20"/>
-              </w:rPr>
-              <w:t>}</w:t>
-            </w:r>
-          </w:p>
-        </w:tc>
-      </w:tr>
-    </w:tbl>
-    <w:p>
-      <w:pPr>
-        <w:pStyle w:val="KeinLeerraum"/>
-        <w:rPr>
-          <w:sz w:val="2"/>
-          <w:szCs w:val="2"/>
-        </w:rPr>
-      </w:pPr>
-    </w:p>
-    <w:tbl>
-      <w:tblPr>
-        <w:tblW w:w="0" w:type="auto"/>
-        <w:tblBorders>
-          <w:top w:val="single" w:sz="4" w:space="0" w:color="auto"/>
-          <w:left w:val="single" w:sz="4" w:space="0" w:color="auto"/>
-          <w:bottom w:val="single" w:sz="4" w:space="0" w:color="auto"/>
-          <w:right w:val="single" w:sz="4" w:space="0" w:color="auto"/>
-          <w:insideH w:val="single" w:sz="4" w:space="0" w:color="auto"/>
-          <w:insideV w:val="single" w:sz="4" w:space="0" w:color="auto"/>
-        </w:tblBorders>
-        <w:tblLook w:val="04A0" w:firstRow="1" w:lastRow="0" w:firstColumn="1" w:lastColumn="0" w:noHBand="0" w:noVBand="1"/>
-      </w:tblPr>
-      <w:tblGrid>
-        <w:gridCol w:w="9747"/>
-      </w:tblGrid>
-      <w:tr>
-        <w:tc>
-          <w:tcPr>
-            <w:tcW w:w="9747" w:type="dxa"/>
-            <w:tcBorders>
-              <w:top w:val="nil"/>
-              <w:left w:val="nil"/>
-              <w:bottom w:val="nil"/>
-              <w:right w:val="nil"/>
-            </w:tcBorders>
-            <w:shd w:val="clear" w:color="auto" w:fill="auto"/>
-          </w:tcPr>
-          <w:p>
-            <w:pPr>
-              <w:spacing w:after="0" w:line="240" w:lineRule="auto"/>
-              <w:rPr>
-                <w:sz w:val="20"/>
-                <w:szCs w:val="20"/>
-              </w:rPr>
-            </w:pPr>
-            <w:r>
-              <w:rPr>
-                <w:sz w:val="20"/>
-                <w:szCs w:val="20"/>
-              </w:rPr>
-              <w:t>Falls Tour nicht wie ausgeschrieben durchgeführt wurde,</w:t>
-            </w:r>
-            <w:r>
-              <w:rPr>
-                <w:sz w:val="20"/>
-                <w:szCs w:val="20"/>
-              </w:rPr>
-              <w:t xml:space="preserve"> bitte Ersatztour eintragen</w:t>
-            </w:r>
-            <w:r>
-              <w:rPr>
-                <w:sz w:val="20"/>
-                <w:szCs w:val="20"/>
-              </w:rPr>
-              <w:t>*:</w:t>
-            </w:r>
-          </w:p>
-          <w:p>
-            <w:pPr>
-              <w:spacing w:after="0" w:line="240" w:lineRule="auto"/>
-              <w:rPr>
-                <w:sz w:val="20"/>
-                <w:szCs w:val="20"/>
-              </w:rPr>
-            </w:pPr>
-            <w:r>
-              <w:rPr>
-                <w:sz w:val="20"/>
-                <w:szCs w:val="20"/>
-              </w:rPr>
-              <w:t>${</w:t>
-            </w:r>
-            <w:proofErr w:type="spellStart"/>
-            <w:r>
-              <w:rPr>
-                <w:sz w:val="20"/>
-                <w:szCs w:val="20"/>
-              </w:rPr>
-              <w:t>eventSubstitutionText</w:t>
-            </w:r>
-            <w:proofErr w:type="spellEnd"/>
-            <w:r>
-              <w:rPr>
-                <w:sz w:val="20"/>
-                <w:szCs w:val="20"/>
-              </w:rPr>
-              <w:t>}</w:t>
-            </w:r>
-          </w:p>
-          <w:p>
-            <w:pPr>
-              <w:spacing w:after="0" w:line="240" w:lineRule="auto"/>
-              <w:rPr>
-                <w:sz w:val="4"/>
-                <w:szCs w:val="4"/>
-              </w:rPr>
-            </w:pPr>
-          </w:p>
-          <w:p>
-            <w:pPr>
-              <w:spacing w:after="0" w:line="240" w:lineRule="auto"/>
-              <w:rPr>
-                <w:sz w:val="20"/>
-                <w:szCs w:val="20"/>
-              </w:rPr>
-            </w:pPr>
-          </w:p>
-        </w:tc>
-      </w:tr>
-    </w:tbl>
-    <w:p>
-      <w:pPr>
-        <w:rPr>
-          <w:sz w:val="20"/>
-          <w:szCs w:val="20"/>
-        </w:rPr>
-      </w:pPr>
-    </w:p>
-    <w:p>
-      <w:pPr>
-        <w:rPr>
-          <w:b/>
-          <w:sz w:val="24"/>
-          <w:szCs w:val="24"/>
-        </w:rPr>
-      </w:pPr>
-      <w:r>
-        <w:rPr>
-          <w:b/>
-          <w:sz w:val="24"/>
-          <w:szCs w:val="24"/>
-        </w:rPr>
-        <w:t>TEILNEHMENDE</w:t>
-      </w:r>
-    </w:p>
-    <w:tbl>
-      <w:tblPr>
-        <w:tblW w:w="0" w:type="auto"/>
-        <w:tblLook w:val="04A0" w:firstRow="1" w:lastRow="0" w:firstColumn="1" w:lastColumn="0" w:noHBand="0" w:noVBand="1"/>
-      </w:tblPr>
-      <w:tblGrid>
-        <w:gridCol w:w="2410"/>
-        <w:gridCol w:w="2126"/>
-        <w:gridCol w:w="5211"/>
-      </w:tblGrid>
-      <w:tr>
-        <w:tc>
-          <w:tcPr>
-            <w:tcW w:w="2410" w:type="dxa"/>
-            <w:shd w:val="clear" w:color="auto" w:fill="auto"/>
-          </w:tcPr>
-          <w:p>
-            <w:pPr>
-              <w:spacing w:after="0" w:line="240" w:lineRule="auto"/>
-              <w:rPr>
-                <w:b/>
-                <w:sz w:val="20"/>
-                <w:szCs w:val="20"/>
-              </w:rPr>
-            </w:pPr>
-            <w:r>
-              <w:rPr>
-                <w:b/>
-                <w:sz w:val="20"/>
-                <w:szCs w:val="20"/>
-              </w:rPr>
-              <w:t>Tourenleiter/in:</w:t>
-            </w:r>
-          </w:p>
-        </w:tc>
-        <w:tc>
-          <w:tcPr>
-            <w:tcW w:w="2126" w:type="dxa"/>
-            <w:shd w:val="clear" w:color="auto" w:fill="auto"/>
-          </w:tcPr>
-          <w:p>
-            <w:pPr>
-              <w:spacing w:after="0" w:line="240" w:lineRule="auto"/>
-              <w:rPr>
-                <w:sz w:val="20"/>
-                <w:szCs w:val="20"/>
-              </w:rPr>
-            </w:pPr>
-            <w:r>
-              <w:rPr>
-                <w:sz w:val="20"/>
-                <w:szCs w:val="20"/>
-              </w:rPr>
-              <w:t>Name</w:t>
-            </w:r>
-          </w:p>
-        </w:tc>
-        <w:tc>
-          <w:tcPr>
-            <w:tcW w:w="5211" w:type="dxa"/>
-            <w:shd w:val="clear" w:color="auto" w:fill="auto"/>
-          </w:tcPr>
-          <w:p>
-            <w:pPr>
-              <w:spacing w:after="0" w:line="240" w:lineRule="auto"/>
-              <w:rPr>
-                <w:sz w:val="20"/>
-                <w:szCs w:val="20"/>
-              </w:rPr>
-            </w:pPr>
-            <w:r>
-              <w:rPr>
-                <w:sz w:val="20"/>
-                <w:szCs w:val="20"/>
-              </w:rPr>
-              <w:t>${</w:t>
-            </w:r>
-            <w:proofErr w:type="spellStart"/>
-            <w:r>
-              <w:rPr>
-                <w:sz w:val="20"/>
-                <w:szCs w:val="20"/>
-              </w:rPr>
-              <w:t>eventInstructorName</w:t>
-            </w:r>
-            <w:proofErr w:type="spellEnd"/>
-            <w:r>
-              <w:rPr>
-                <w:sz w:val="20"/>
-                <w:szCs w:val="20"/>
-              </w:rPr>
-              <w:t>}</w:t>
-            </w:r>
-          </w:p>
-        </w:tc>
-      </w:tr>
-      <w:tr>
-        <w:tc>
-          <w:tcPr>
-            <w:tcW w:w="2410" w:type="dxa"/>
-            <w:shd w:val="clear" w:color="auto" w:fill="auto"/>
-          </w:tcPr>
-          <w:p>
-            <w:pPr>
-              <w:spacing w:after="0" w:line="240" w:lineRule="auto"/>
-              <w:rPr>
-                <w:b/>
-                <w:sz w:val="20"/>
-                <w:szCs w:val="20"/>
-              </w:rPr>
-            </w:pPr>
-          </w:p>
-        </w:tc>
-        <w:tc>
-          <w:tcPr>
-            <w:tcW w:w="2126" w:type="dxa"/>
-            <w:shd w:val="clear" w:color="auto" w:fill="auto"/>
-          </w:tcPr>
-          <w:p>
-            <w:pPr>
-              <w:spacing w:after="0" w:line="240" w:lineRule="auto"/>
-              <w:rPr>
-                <w:sz w:val="20"/>
-                <w:szCs w:val="20"/>
-              </w:rPr>
-            </w:pPr>
-            <w:r>
-              <w:rPr>
-                <w:sz w:val="20"/>
-                <w:szCs w:val="20"/>
-              </w:rPr>
-              <w:t>Adresse</w:t>
-            </w:r>
-          </w:p>
-        </w:tc>
-        <w:tc>
-          <w:tcPr>
-            <w:tcW w:w="5211" w:type="dxa"/>
-            <w:shd w:val="clear" w:color="auto" w:fill="auto"/>
-          </w:tcPr>
-          <w:p>
-            <w:pPr>
-              <w:spacing w:after="0" w:line="240" w:lineRule="auto"/>
-              <w:rPr>
-                <w:sz w:val="20"/>
-                <w:szCs w:val="20"/>
-              </w:rPr>
-            </w:pPr>
-            <w:r>
-              <w:rPr>
-                <w:sz w:val="20"/>
-                <w:szCs w:val="20"/>
-              </w:rPr>
-              <w:t>${</w:t>
-            </w:r>
-            <w:proofErr w:type="spellStart"/>
-            <w:r>
-              <w:rPr>
-                <w:sz w:val="20"/>
-                <w:szCs w:val="20"/>
-              </w:rPr>
-              <w:t>eventInstructorStreet</w:t>
-            </w:r>
-            <w:proofErr w:type="spellEnd"/>
-            <w:r>
-              <w:rPr>
-                <w:sz w:val="20"/>
-                <w:szCs w:val="20"/>
-              </w:rPr>
-              <w:t>}</w:t>
-            </w:r>
-          </w:p>
-        </w:tc>
-      </w:tr>
-      <w:tr>
-        <w:tc>
-          <w:tcPr>
-            <w:tcW w:w="2410" w:type="dxa"/>
-            <w:shd w:val="clear" w:color="auto" w:fill="auto"/>
-          </w:tcPr>
-          <w:p>
-            <w:pPr>
-              <w:spacing w:after="0" w:line="240" w:lineRule="auto"/>
-              <w:rPr>
-                <w:b/>
-                <w:sz w:val="20"/>
-                <w:szCs w:val="20"/>
-              </w:rPr>
-            </w:pPr>
-          </w:p>
-        </w:tc>
-        <w:tc>
-          <w:tcPr>
-            <w:tcW w:w="2126" w:type="dxa"/>
-            <w:shd w:val="clear" w:color="auto" w:fill="auto"/>
-          </w:tcPr>
-          <w:p>
-            <w:pPr>
-              <w:spacing w:after="0" w:line="240" w:lineRule="auto"/>
-              <w:rPr>
-                <w:sz w:val="20"/>
-                <w:szCs w:val="20"/>
-              </w:rPr>
-            </w:pPr>
-            <w:r>
-              <w:rPr>
-                <w:sz w:val="20"/>
-                <w:szCs w:val="20"/>
-              </w:rPr>
-              <w:t>PLZ/Ort</w:t>
-            </w:r>
-          </w:p>
-        </w:tc>
-        <w:tc>
-          <w:tcPr>
-            <w:tcW w:w="5211" w:type="dxa"/>
-            <w:shd w:val="clear" w:color="auto" w:fill="auto"/>
-          </w:tcPr>
-          <w:p>
-            <w:pPr>
-              <w:spacing w:after="0" w:line="240" w:lineRule="auto"/>
-              <w:rPr>
-                <w:sz w:val="20"/>
-                <w:szCs w:val="20"/>
-              </w:rPr>
-            </w:pPr>
-            <w:r>
-              <w:rPr>
-                <w:sz w:val="20"/>
-                <w:szCs w:val="20"/>
-              </w:rPr>
-              <w:t>${</w:t>
-            </w:r>
-            <w:proofErr w:type="spellStart"/>
-            <w:r>
-              <w:rPr>
-                <w:sz w:val="20"/>
-                <w:szCs w:val="20"/>
-              </w:rPr>
-              <w:t>eventInstructorPostalCity</w:t>
-            </w:r>
-            <w:proofErr w:type="spellEnd"/>
-            <w:r>
-              <w:rPr>
-                <w:sz w:val="20"/>
-                <w:szCs w:val="20"/>
-              </w:rPr>
-              <w:t>}</w:t>
-            </w:r>
-          </w:p>
-        </w:tc>
-      </w:tr>
-      <w:tr>
-        <w:trPr>
-          <w:trHeight w:val="465"/>
-        </w:trPr>
-        <w:tc>
-          <w:tcPr>
-            <w:tcW w:w="2410" w:type="dxa"/>
-            <w:shd w:val="clear" w:color="auto" w:fill="auto"/>
-          </w:tcPr>
-          <w:p>
-            <w:pPr>
-              <w:spacing w:after="0" w:line="240" w:lineRule="auto"/>
-              <w:rPr>
-                <w:b/>
-                <w:sz w:val="20"/>
-                <w:szCs w:val="20"/>
-              </w:rPr>
-            </w:pPr>
-          </w:p>
-        </w:tc>
-        <w:tc>
-          <w:tcPr>
-            <w:tcW w:w="2126" w:type="dxa"/>
-            <w:shd w:val="clear" w:color="auto" w:fill="auto"/>
-          </w:tcPr>
-          <w:p>
-            <w:pPr>
-              <w:spacing w:after="0" w:line="240" w:lineRule="auto"/>
-              <w:rPr>
-                <w:sz w:val="20"/>
-                <w:szCs w:val="20"/>
-              </w:rPr>
-            </w:pPr>
-            <w:r>
-              <w:rPr>
-                <w:sz w:val="20"/>
-                <w:szCs w:val="20"/>
-              </w:rPr>
-              <w:t>Telefon-Nr.</w:t>
-            </w:r>
-          </w:p>
-        </w:tc>
-        <w:tc>
-          <w:tcPr>
-            <w:tcW w:w="5211" w:type="dxa"/>
-            <w:shd w:val="clear" w:color="auto" w:fill="auto"/>
-          </w:tcPr>
-          <w:p>
-            <w:pPr>
-              <w:spacing w:after="0" w:line="240" w:lineRule="auto"/>
-              <w:rPr>
-                <w:sz w:val="20"/>
-                <w:szCs w:val="20"/>
-              </w:rPr>
-            </w:pPr>
-            <w:r>
-              <w:rPr>
-                <w:sz w:val="20"/>
-                <w:szCs w:val="20"/>
-              </w:rPr>
-              <w:t>${</w:t>
-            </w:r>
-            <w:proofErr w:type="spellStart"/>
-            <w:r>
-              <w:rPr>
-                <w:sz w:val="20"/>
-                <w:szCs w:val="20"/>
-              </w:rPr>
-              <w:t>eventInstructorPhone</w:t>
-            </w:r>
-            <w:proofErr w:type="spellEnd"/>
-            <w:r>
-              <w:rPr>
-                <w:sz w:val="20"/>
-                <w:szCs w:val="20"/>
-              </w:rPr>
-              <w:t>}</w:t>
-            </w:r>
-          </w:p>
-        </w:tc>
-      </w:tr>
-      <w:tr>
-        <w:tc>
-          <w:tcPr>
-            <w:tcW w:w="2410" w:type="dxa"/>
-            <w:shd w:val="clear" w:color="auto" w:fill="auto"/>
-          </w:tcPr>
-          <w:p>
-            <w:pPr>
-              <w:spacing w:after="0" w:line="240" w:lineRule="auto"/>
-              <w:rPr>
-                <w:b/>
-                <w:sz w:val="20"/>
-                <w:szCs w:val="20"/>
-              </w:rPr>
-            </w:pPr>
-            <w:r>
-              <w:rPr>
-                <w:b/>
-                <w:sz w:val="20"/>
-                <w:szCs w:val="20"/>
-              </w:rPr>
-              <w:t>Anzahl Teilnehmende:</w:t>
-            </w:r>
-            <w:r>
-              <w:rPr>
-                <w:b/>
-                <w:sz w:val="20"/>
-                <w:szCs w:val="20"/>
-              </w:rPr>
-              <w:br/>
-              <w:t>(inkl. Tourenleitung)</w:t>
-            </w:r>
-          </w:p>
-        </w:tc>
-        <w:tc>
-          <w:tcPr>
-            <w:tcW w:w="2126" w:type="dxa"/>
-            <w:shd w:val="clear" w:color="auto" w:fill="auto"/>
-          </w:tcPr>
-          <w:p>
-            <w:pPr>
-              <w:spacing w:after="0" w:line="240" w:lineRule="auto"/>
-              <w:rPr>
-                <w:sz w:val="20"/>
-                <w:szCs w:val="20"/>
-              </w:rPr>
-            </w:pPr>
-            <w:r>
-              <w:rPr>
-                <w:sz w:val="20"/>
-                <w:szCs w:val="20"/>
-              </w:rPr>
-              <w:t>${</w:t>
-            </w:r>
-            <w:proofErr w:type="spellStart"/>
-            <w:r>
-              <w:rPr>
-                <w:sz w:val="20"/>
-                <w:szCs w:val="20"/>
-              </w:rPr>
-              <w:t>countParticipants</w:t>
-            </w:r>
-            <w:proofErr w:type="spellEnd"/>
-            <w:r>
-              <w:rPr>
-                <w:sz w:val="20"/>
-                <w:szCs w:val="20"/>
-              </w:rPr>
-              <w:t>}</w:t>
-            </w:r>
-          </w:p>
-        </w:tc>
-        <w:tc>
-          <w:tcPr>
-            <w:tcW w:w="5211" w:type="dxa"/>
-            <w:shd w:val="clear" w:color="auto" w:fill="auto"/>
-          </w:tcPr>
-          <w:p>
-            <w:pPr>
-              <w:spacing w:after="0" w:line="240" w:lineRule="auto"/>
-              <w:rPr>
-                <w:sz w:val="20"/>
-                <w:szCs w:val="20"/>
-              </w:rPr>
-            </w:pPr>
-          </w:p>
-        </w:tc>
-      </w:tr>
-    </w:tbl>
-    <w:p>
-      <w:pPr>
-        <w:rPr>
-          <w:sz w:val="20"/>
-          <w:szCs w:val="20"/>
-        </w:rPr>
-      </w:pPr>
-    </w:p>
-    <w:p>
-      <w:pPr>
-        <w:rPr>
           <w:sz w:val="20"/>
           <w:szCs w:val="20"/>
         </w:rPr>
@@ -4193,1574 +2728,13 @@
           <w:szCs w:val="24"/>
         </w:rPr>
       </w:pPr>
-    </w:p>
-    <w:p>
-      <w:pPr>
-        <w:rPr>
-          <w:b/>
-          <w:sz w:val="24"/>
-          <w:szCs w:val="24"/>
-        </w:rPr>
-        <w:sectPr>
-          <w:headerReference w:type="default" r:id="rId7"/>
-          <w:pgSz w:w="11906" w:h="16838"/>
-          <w:pgMar w:top="1417" w:right="849" w:bottom="568" w:left="1417" w:header="284" w:footer="708" w:gutter="0"/>
-          <w:cols w:space="708"/>
-          <w:docGrid w:linePitch="360"/>
-        </w:sectPr>
-      </w:pPr>
-    </w:p>
-    <w:p>
-      <w:pPr>
-        <w:rPr>
-          <w:sz w:val="20"/>
-          <w:szCs w:val="20"/>
-        </w:rPr>
-      </w:pPr>
-      <w:r>
-        <w:rPr>
-          <w:b/>
-          <w:sz w:val="24"/>
-          <w:szCs w:val="24"/>
-        </w:rPr>
-        <w:lastRenderedPageBreak/>
-        <w:t xml:space="preserve">ANGABEN ZUM EVENT UND </w:t>
-      </w:r>
-      <w:r>
-        <w:rPr>
-          <w:b/>
-          <w:sz w:val="24"/>
-          <w:szCs w:val="24"/>
-        </w:rPr>
-        <w:t>TEILNEHMERLISTE</w:t>
-      </w:r>
-      <w:r>
-        <w:rPr>
-          <w:b/>
-          <w:sz w:val="24"/>
-          <w:szCs w:val="24"/>
-        </w:rPr>
-        <w:br/>
-      </w:r>
-      <w:r>
-        <w:rPr>
-          <w:sz w:val="20"/>
-          <w:szCs w:val="20"/>
-        </w:rPr>
-        <w:t>${</w:t>
-      </w:r>
-      <w:proofErr w:type="spellStart"/>
-      <w:r>
-        <w:rPr>
-          <w:sz w:val="20"/>
-          <w:szCs w:val="20"/>
-        </w:rPr>
-        <w:t>courseId</w:t>
-      </w:r>
-      <w:proofErr w:type="spellEnd"/>
-      <w:r>
-        <w:rPr>
-          <w:sz w:val="20"/>
-          <w:szCs w:val="20"/>
-        </w:rPr>
-        <w:t>}</w:t>
-      </w:r>
-    </w:p>
-    <w:tbl>
-      <w:tblPr>
-        <w:tblW w:w="0" w:type="auto"/>
-        <w:tblBorders>
-          <w:top w:val="single" w:sz="4" w:space="0" w:color="auto"/>
-          <w:left w:val="single" w:sz="4" w:space="0" w:color="auto"/>
-          <w:bottom w:val="single" w:sz="4" w:space="0" w:color="auto"/>
-          <w:right w:val="single" w:sz="4" w:space="0" w:color="auto"/>
-          <w:insideH w:val="single" w:sz="4" w:space="0" w:color="auto"/>
-          <w:insideV w:val="single" w:sz="4" w:space="0" w:color="auto"/>
-        </w:tblBorders>
-        <w:tblLook w:val="04A0" w:firstRow="1" w:lastRow="0" w:firstColumn="1" w:lastColumn="0" w:noHBand="0" w:noVBand="1"/>
-      </w:tblPr>
-      <w:tblGrid>
-        <w:gridCol w:w="2521"/>
-        <w:gridCol w:w="2549"/>
-        <w:gridCol w:w="1417"/>
-        <w:gridCol w:w="3260"/>
-        <w:gridCol w:w="1568"/>
-        <w:gridCol w:w="4288"/>
-      </w:tblGrid>
-      <w:tr>
-        <w:tc>
-          <w:tcPr>
-            <w:tcW w:w="2521" w:type="dxa"/>
-            <w:shd w:val="clear" w:color="auto" w:fill="auto"/>
-          </w:tcPr>
-          <w:p>
-            <w:pPr>
-              <w:jc w:val="right"/>
-              <w:rPr>
-                <w:b/>
-                <w:sz w:val="20"/>
-                <w:szCs w:val="20"/>
-              </w:rPr>
-            </w:pPr>
-            <w:r>
-              <w:rPr>
-                <w:b/>
-                <w:sz w:val="20"/>
-                <w:szCs w:val="20"/>
-              </w:rPr>
-              <w:t>Touren-/Kursleiter</w:t>
-            </w:r>
-            <w:r>
-              <w:rPr>
-                <w:b/>
-                <w:sz w:val="20"/>
-                <w:szCs w:val="20"/>
-              </w:rPr>
-              <w:t>/in</w:t>
-            </w:r>
-          </w:p>
-        </w:tc>
-        <w:tc>
-          <w:tcPr>
-            <w:tcW w:w="2549" w:type="dxa"/>
-            <w:shd w:val="clear" w:color="auto" w:fill="auto"/>
-          </w:tcPr>
-          <w:p>
-            <w:pPr>
-              <w:rPr>
-                <w:sz w:val="20"/>
-                <w:szCs w:val="20"/>
-              </w:rPr>
-            </w:pPr>
-            <w:r>
-              <w:rPr>
-                <w:sz w:val="20"/>
-                <w:szCs w:val="20"/>
-              </w:rPr>
-              <w:t>${</w:t>
-            </w:r>
-            <w:proofErr w:type="spellStart"/>
-            <w:r>
-              <w:rPr>
-                <w:sz w:val="20"/>
-                <w:szCs w:val="20"/>
-              </w:rPr>
-              <w:t>eventInstructors</w:t>
-            </w:r>
-            <w:proofErr w:type="spellEnd"/>
-            <w:r>
-              <w:rPr>
-                <w:sz w:val="20"/>
-                <w:szCs w:val="20"/>
-              </w:rPr>
-              <w:t>}</w:t>
-            </w:r>
-          </w:p>
-        </w:tc>
-        <w:tc>
-          <w:tcPr>
-            <w:tcW w:w="1417" w:type="dxa"/>
-            <w:shd w:val="clear" w:color="auto" w:fill="auto"/>
-          </w:tcPr>
-          <w:p>
-            <w:pPr>
-              <w:jc w:val="right"/>
-              <w:rPr>
-                <w:b/>
-                <w:sz w:val="20"/>
-                <w:szCs w:val="20"/>
-              </w:rPr>
-            </w:pPr>
-            <w:r>
-              <w:rPr>
-                <w:b/>
-                <w:sz w:val="20"/>
-                <w:szCs w:val="20"/>
-              </w:rPr>
-              <w:t>Schwierigkeit</w:t>
-            </w:r>
-          </w:p>
-        </w:tc>
-        <w:tc>
-          <w:tcPr>
-            <w:tcW w:w="3260" w:type="dxa"/>
-            <w:shd w:val="clear" w:color="auto" w:fill="auto"/>
-          </w:tcPr>
-          <w:p>
-            <w:pPr>
-              <w:jc w:val="right"/>
-              <w:rPr>
-                <w:sz w:val="20"/>
-                <w:szCs w:val="20"/>
-              </w:rPr>
-            </w:pPr>
-            <w:r>
-              <w:rPr>
-                <w:sz w:val="20"/>
-                <w:szCs w:val="20"/>
-              </w:rPr>
-              <w:t>${</w:t>
-            </w:r>
-            <w:proofErr w:type="spellStart"/>
-            <w:r>
-              <w:rPr>
-                <w:sz w:val="20"/>
-                <w:szCs w:val="20"/>
-              </w:rPr>
-              <w:t>eventTechDifficulties</w:t>
-            </w:r>
-            <w:proofErr w:type="spellEnd"/>
-            <w:r>
-              <w:rPr>
-                <w:sz w:val="20"/>
-                <w:szCs w:val="20"/>
-              </w:rPr>
-              <w:t>}</w:t>
-            </w:r>
-          </w:p>
-        </w:tc>
-        <w:tc>
-          <w:tcPr>
-            <w:tcW w:w="1568" w:type="dxa"/>
-            <w:shd w:val="clear" w:color="auto" w:fill="auto"/>
-          </w:tcPr>
-          <w:p>
-            <w:pPr>
-              <w:jc w:val="right"/>
-              <w:rPr>
-                <w:b/>
-                <w:sz w:val="20"/>
-                <w:szCs w:val="20"/>
-              </w:rPr>
-            </w:pPr>
-            <w:r>
-              <w:rPr>
-                <w:b/>
-                <w:sz w:val="20"/>
-                <w:szCs w:val="20"/>
-              </w:rPr>
-              <w:t>Reisekosten TN</w:t>
-            </w:r>
-          </w:p>
-        </w:tc>
-        <w:tc>
-          <w:tcPr>
-            <w:tcW w:w="4288" w:type="dxa"/>
-            <w:shd w:val="clear" w:color="auto" w:fill="auto"/>
-          </w:tcPr>
-          <w:p>
-            <w:pPr>
-              <w:jc w:val="right"/>
-              <w:rPr>
-                <w:sz w:val="20"/>
-                <w:szCs w:val="20"/>
-              </w:rPr>
-            </w:pPr>
-            <w:r>
-              <w:rPr>
-                <w:sz w:val="20"/>
-                <w:szCs w:val="20"/>
-              </w:rPr>
-              <w:t>CHF</w:t>
-            </w:r>
-          </w:p>
-        </w:tc>
-      </w:tr>
-      <w:tr>
-        <w:tc>
-          <w:tcPr>
-            <w:tcW w:w="2521" w:type="dxa"/>
-            <w:shd w:val="clear" w:color="auto" w:fill="auto"/>
-          </w:tcPr>
-          <w:p>
-            <w:pPr>
-              <w:jc w:val="right"/>
-              <w:rPr>
-                <w:b/>
-                <w:sz w:val="20"/>
-                <w:szCs w:val="20"/>
-              </w:rPr>
-            </w:pPr>
-            <w:r>
-              <w:rPr>
-                <w:b/>
-                <w:sz w:val="20"/>
-                <w:szCs w:val="20"/>
-              </w:rPr>
-              <w:t>Tourenziel/Event</w:t>
-            </w:r>
-            <w:r>
-              <w:rPr>
-                <w:b/>
-                <w:sz w:val="20"/>
-                <w:szCs w:val="20"/>
-              </w:rPr>
-              <w:t>name</w:t>
-            </w:r>
-          </w:p>
-        </w:tc>
-        <w:tc>
-          <w:tcPr>
-            <w:tcW w:w="2549" w:type="dxa"/>
-            <w:shd w:val="clear" w:color="auto" w:fill="auto"/>
-          </w:tcPr>
-          <w:p>
-            <w:pPr>
-              <w:rPr>
-                <w:sz w:val="20"/>
-                <w:szCs w:val="20"/>
-              </w:rPr>
-            </w:pPr>
-            <w:r>
-              <w:rPr>
-                <w:sz w:val="20"/>
-                <w:szCs w:val="20"/>
-              </w:rPr>
-              <w:t>${</w:t>
-            </w:r>
-            <w:proofErr w:type="spellStart"/>
-            <w:r>
-              <w:rPr>
-                <w:sz w:val="20"/>
-                <w:szCs w:val="20"/>
-              </w:rPr>
-              <w:t>eventTitle</w:t>
-            </w:r>
-            <w:proofErr w:type="spellEnd"/>
-            <w:r>
-              <w:rPr>
-                <w:sz w:val="20"/>
-                <w:szCs w:val="20"/>
-              </w:rPr>
-              <w:t>}</w:t>
-            </w:r>
-          </w:p>
-        </w:tc>
-        <w:tc>
-          <w:tcPr>
-            <w:tcW w:w="1417" w:type="dxa"/>
-            <w:vMerge w:val="restart"/>
-            <w:shd w:val="clear" w:color="auto" w:fill="auto"/>
-          </w:tcPr>
-          <w:p>
-            <w:pPr>
-              <w:jc w:val="right"/>
-              <w:rPr>
-                <w:b/>
-                <w:sz w:val="20"/>
-                <w:szCs w:val="20"/>
-              </w:rPr>
-            </w:pPr>
-            <w:r>
-              <w:rPr>
-                <w:b/>
-                <w:sz w:val="20"/>
-                <w:szCs w:val="20"/>
-              </w:rPr>
-              <w:t>Profil</w:t>
-            </w:r>
-          </w:p>
-        </w:tc>
-        <w:tc>
-          <w:tcPr>
-            <w:tcW w:w="3260" w:type="dxa"/>
-            <w:vMerge w:val="restart"/>
-            <w:shd w:val="clear" w:color="auto" w:fill="auto"/>
-          </w:tcPr>
-          <w:p>
-            <w:pPr>
-              <w:jc w:val="right"/>
-              <w:rPr>
-                <w:sz w:val="20"/>
-                <w:szCs w:val="20"/>
-              </w:rPr>
-            </w:pPr>
-            <w:r>
-              <w:rPr>
-                <w:sz w:val="20"/>
-                <w:szCs w:val="20"/>
-              </w:rPr>
-              <w:t>${</w:t>
-            </w:r>
-            <w:proofErr w:type="spellStart"/>
-            <w:r>
-              <w:rPr>
-                <w:sz w:val="20"/>
-                <w:szCs w:val="20"/>
-              </w:rPr>
-              <w:t>eventTourProfile</w:t>
-            </w:r>
-            <w:proofErr w:type="spellEnd"/>
-            <w:r>
-              <w:rPr>
-                <w:sz w:val="20"/>
-                <w:szCs w:val="20"/>
-              </w:rPr>
-              <w:t>}</w:t>
-            </w:r>
-          </w:p>
-        </w:tc>
-        <w:tc>
-          <w:tcPr>
-            <w:tcW w:w="1568" w:type="dxa"/>
-            <w:shd w:val="clear" w:color="auto" w:fill="auto"/>
-          </w:tcPr>
-          <w:p>
-            <w:pPr>
-              <w:jc w:val="right"/>
-              <w:rPr>
-                <w:b/>
-                <w:sz w:val="20"/>
-                <w:szCs w:val="20"/>
-              </w:rPr>
-            </w:pPr>
-            <w:r>
-              <w:rPr>
-                <w:b/>
-                <w:sz w:val="20"/>
-                <w:szCs w:val="20"/>
-              </w:rPr>
-              <w:t>Unterkunft TN</w:t>
-            </w:r>
-          </w:p>
-        </w:tc>
-        <w:tc>
-          <w:tcPr>
-            <w:tcW w:w="4288" w:type="dxa"/>
-            <w:shd w:val="clear" w:color="auto" w:fill="auto"/>
-          </w:tcPr>
-          <w:p>
-            <w:pPr>
-              <w:jc w:val="right"/>
-              <w:rPr>
-                <w:sz w:val="20"/>
-                <w:szCs w:val="20"/>
-              </w:rPr>
-            </w:pPr>
-            <w:r>
-              <w:rPr>
-                <w:sz w:val="20"/>
-                <w:szCs w:val="20"/>
-              </w:rPr>
-              <w:t>CHF</w:t>
-            </w:r>
-          </w:p>
-        </w:tc>
-      </w:tr>
-      <w:tr>
-        <w:tc>
-          <w:tcPr>
-            <w:tcW w:w="2521" w:type="dxa"/>
-            <w:shd w:val="clear" w:color="auto" w:fill="auto"/>
-          </w:tcPr>
-          <w:p>
-            <w:pPr>
-              <w:jc w:val="right"/>
-              <w:rPr>
-                <w:b/>
-                <w:sz w:val="20"/>
-                <w:szCs w:val="20"/>
-              </w:rPr>
-            </w:pPr>
-            <w:r>
-              <w:rPr>
-                <w:b/>
-                <w:sz w:val="20"/>
-                <w:szCs w:val="20"/>
-              </w:rPr>
-              <w:t>Durchführungsdatum</w:t>
-            </w:r>
-          </w:p>
-        </w:tc>
-        <w:tc>
-          <w:tcPr>
-            <w:tcW w:w="2549" w:type="dxa"/>
-            <w:shd w:val="clear" w:color="auto" w:fill="auto"/>
-          </w:tcPr>
-          <w:p>
-            <w:pPr>
-              <w:rPr>
-                <w:sz w:val="20"/>
-                <w:szCs w:val="20"/>
-              </w:rPr>
-            </w:pPr>
-            <w:r>
-              <w:rPr>
-                <w:sz w:val="20"/>
-                <w:szCs w:val="20"/>
-              </w:rPr>
-              <w:t>${</w:t>
-            </w:r>
-            <w:proofErr w:type="spellStart"/>
-            <w:r>
-              <w:rPr>
-                <w:sz w:val="20"/>
-                <w:szCs w:val="20"/>
-              </w:rPr>
-              <w:t>eventDates</w:t>
-            </w:r>
-            <w:proofErr w:type="spellEnd"/>
-            <w:r>
-              <w:rPr>
-                <w:sz w:val="20"/>
-                <w:szCs w:val="20"/>
-              </w:rPr>
-              <w:t>}</w:t>
-            </w:r>
-          </w:p>
-        </w:tc>
-        <w:tc>
-          <w:tcPr>
-            <w:tcW w:w="1417" w:type="dxa"/>
-            <w:vMerge/>
-            <w:shd w:val="clear" w:color="auto" w:fill="auto"/>
-          </w:tcPr>
-          <w:p>
-            <w:pPr>
-              <w:jc w:val="right"/>
-              <w:rPr>
-                <w:b/>
-                <w:sz w:val="20"/>
-                <w:szCs w:val="20"/>
-              </w:rPr>
-            </w:pPr>
-          </w:p>
-        </w:tc>
-        <w:tc>
-          <w:tcPr>
-            <w:tcW w:w="3260" w:type="dxa"/>
-            <w:vMerge/>
-            <w:shd w:val="clear" w:color="auto" w:fill="auto"/>
-          </w:tcPr>
-          <w:p>
-            <w:pPr>
-              <w:jc w:val="right"/>
-              <w:rPr>
-                <w:sz w:val="20"/>
-                <w:szCs w:val="20"/>
-              </w:rPr>
-            </w:pPr>
-          </w:p>
-        </w:tc>
-        <w:tc>
-          <w:tcPr>
-            <w:tcW w:w="1568" w:type="dxa"/>
-            <w:shd w:val="clear" w:color="auto" w:fill="auto"/>
-          </w:tcPr>
-          <w:p>
-            <w:pPr>
-              <w:jc w:val="right"/>
-              <w:rPr>
-                <w:b/>
-                <w:sz w:val="20"/>
-                <w:szCs w:val="20"/>
-              </w:rPr>
-            </w:pPr>
-            <w:r>
-              <w:rPr>
-                <w:b/>
-                <w:sz w:val="20"/>
-                <w:szCs w:val="20"/>
-              </w:rPr>
-              <w:t>Bemerkungen</w:t>
-            </w:r>
-          </w:p>
-        </w:tc>
-        <w:tc>
-          <w:tcPr>
-            <w:tcW w:w="4288" w:type="dxa"/>
-            <w:shd w:val="clear" w:color="auto" w:fill="auto"/>
-          </w:tcPr>
-          <w:p>
-            <w:pPr>
-              <w:rPr>
-                <w:b/>
-                <w:sz w:val="20"/>
-                <w:szCs w:val="20"/>
-              </w:rPr>
-            </w:pPr>
-            <w:r>
-              <w:rPr>
-                <w:sz w:val="20"/>
-                <w:szCs w:val="20"/>
-              </w:rPr>
-              <w:t>${</w:t>
-            </w:r>
-            <w:proofErr w:type="spellStart"/>
-            <w:r>
-              <w:rPr>
-                <w:sz w:val="20"/>
-                <w:szCs w:val="20"/>
-              </w:rPr>
-              <w:t>eventMiscellaneous</w:t>
-            </w:r>
-            <w:proofErr w:type="spellEnd"/>
-            <w:r>
-              <w:rPr>
-                <w:sz w:val="20"/>
-                <w:szCs w:val="20"/>
-              </w:rPr>
-              <w:t>}</w:t>
-            </w:r>
-          </w:p>
-        </w:tc>
-      </w:tr>
-      <w:tr>
-        <w:tc>
-          <w:tcPr>
-            <w:tcW w:w="2521" w:type="dxa"/>
-            <w:shd w:val="clear" w:color="auto" w:fill="auto"/>
-          </w:tcPr>
-          <w:p>
-            <w:pPr>
-              <w:jc w:val="right"/>
-              <w:rPr>
-                <w:b/>
-                <w:sz w:val="20"/>
-                <w:szCs w:val="20"/>
-              </w:rPr>
-            </w:pPr>
-            <w:r>
-              <w:rPr>
-                <w:b/>
-                <w:sz w:val="20"/>
-                <w:szCs w:val="20"/>
-              </w:rPr>
-              <w:t>Treffpunkt/Zeit</w:t>
-            </w:r>
-          </w:p>
-        </w:tc>
-        <w:tc>
-          <w:tcPr>
-            <w:tcW w:w="2549" w:type="dxa"/>
-            <w:shd w:val="clear" w:color="auto" w:fill="auto"/>
-          </w:tcPr>
-          <w:p>
-            <w:pPr>
-              <w:rPr>
-                <w:sz w:val="20"/>
-                <w:szCs w:val="20"/>
-              </w:rPr>
-            </w:pPr>
-            <w:r>
-              <w:rPr>
-                <w:sz w:val="20"/>
-                <w:szCs w:val="20"/>
-              </w:rPr>
-              <w:t>${</w:t>
-            </w:r>
-            <w:proofErr w:type="spellStart"/>
-            <w:r>
-              <w:rPr>
-                <w:sz w:val="20"/>
-                <w:szCs w:val="20"/>
-              </w:rPr>
-              <w:t>eventM</w:t>
-            </w:r>
-            <w:r>
-              <w:rPr>
-                <w:sz w:val="20"/>
-                <w:szCs w:val="20"/>
-              </w:rPr>
-              <w:t>eetingpoint</w:t>
-            </w:r>
-            <w:proofErr w:type="spellEnd"/>
-            <w:r>
-              <w:rPr>
-                <w:sz w:val="20"/>
-                <w:szCs w:val="20"/>
-              </w:rPr>
-              <w:t>}</w:t>
-            </w:r>
-          </w:p>
-        </w:tc>
-        <w:tc>
-          <w:tcPr>
-            <w:tcW w:w="1417" w:type="dxa"/>
-            <w:vMerge/>
-            <w:shd w:val="clear" w:color="auto" w:fill="auto"/>
-          </w:tcPr>
-          <w:p>
-            <w:pPr>
-              <w:jc w:val="right"/>
-              <w:rPr>
-                <w:b/>
-                <w:sz w:val="20"/>
-                <w:szCs w:val="20"/>
-              </w:rPr>
-            </w:pPr>
-          </w:p>
-        </w:tc>
-        <w:tc>
-          <w:tcPr>
-            <w:tcW w:w="3260" w:type="dxa"/>
-            <w:vMerge/>
-            <w:shd w:val="clear" w:color="auto" w:fill="auto"/>
-          </w:tcPr>
-          <w:p>
-            <w:pPr>
-              <w:jc w:val="right"/>
-              <w:rPr>
-                <w:sz w:val="20"/>
-                <w:szCs w:val="20"/>
-              </w:rPr>
-            </w:pPr>
-          </w:p>
-        </w:tc>
-        <w:tc>
-          <w:tcPr>
-            <w:tcW w:w="1568" w:type="dxa"/>
-            <w:shd w:val="clear" w:color="auto" w:fill="auto"/>
-          </w:tcPr>
-          <w:p>
-            <w:pPr>
-              <w:jc w:val="right"/>
-              <w:rPr>
-                <w:b/>
-                <w:sz w:val="20"/>
-                <w:szCs w:val="20"/>
-              </w:rPr>
-            </w:pPr>
-            <w:r>
-              <w:rPr>
-                <w:b/>
-                <w:sz w:val="20"/>
-                <w:szCs w:val="20"/>
-              </w:rPr>
-              <w:t>Mitnehmen</w:t>
-            </w:r>
-          </w:p>
-        </w:tc>
-        <w:tc>
-          <w:tcPr>
-            <w:tcW w:w="4288" w:type="dxa"/>
-            <w:shd w:val="clear" w:color="auto" w:fill="auto"/>
-          </w:tcPr>
-          <w:p>
-            <w:pPr>
-              <w:rPr>
-                <w:sz w:val="20"/>
-                <w:szCs w:val="20"/>
-              </w:rPr>
-            </w:pPr>
-            <w:r>
-              <w:rPr>
-                <w:sz w:val="20"/>
-                <w:szCs w:val="20"/>
-              </w:rPr>
-              <w:t>${</w:t>
-            </w:r>
-            <w:proofErr w:type="spellStart"/>
-            <w:r>
-              <w:rPr>
-                <w:sz w:val="20"/>
-                <w:szCs w:val="20"/>
-              </w:rPr>
-              <w:t>eventEquipment</w:t>
-            </w:r>
-            <w:proofErr w:type="spellEnd"/>
-            <w:r>
-              <w:rPr>
-                <w:sz w:val="20"/>
-                <w:szCs w:val="20"/>
-              </w:rPr>
-              <w:t>}</w:t>
-            </w:r>
-          </w:p>
-        </w:tc>
-      </w:tr>
-    </w:tbl>
-    <w:p>
-      <w:pPr>
-        <w:rPr>
-          <w:b/>
-          <w:sz w:val="20"/>
-          <w:szCs w:val="20"/>
-        </w:rPr>
-      </w:pPr>
-    </w:p>
-    <w:tbl>
-      <w:tblPr>
-        <w:tblW w:w="15559" w:type="dxa"/>
-        <w:tblBorders>
-          <w:top w:val="single" w:sz="4" w:space="0" w:color="auto"/>
-          <w:left w:val="single" w:sz="4" w:space="0" w:color="auto"/>
-          <w:bottom w:val="single" w:sz="4" w:space="0" w:color="auto"/>
-          <w:right w:val="single" w:sz="4" w:space="0" w:color="auto"/>
-          <w:insideH w:val="single" w:sz="4" w:space="0" w:color="auto"/>
-          <w:insideV w:val="single" w:sz="4" w:space="0" w:color="auto"/>
-        </w:tblBorders>
-        <w:tblLook w:val="04A0" w:firstRow="1" w:lastRow="0" w:firstColumn="1" w:lastColumn="0" w:noHBand="0" w:noVBand="1"/>
-      </w:tblPr>
-      <w:tblGrid>
-        <w:gridCol w:w="519"/>
-        <w:gridCol w:w="764"/>
-        <w:gridCol w:w="4921"/>
-        <w:gridCol w:w="2693"/>
-        <w:gridCol w:w="4252"/>
-        <w:gridCol w:w="2410"/>
-      </w:tblGrid>
-      <w:tr>
-        <w:tc>
-          <w:tcPr>
-            <w:tcW w:w="519" w:type="dxa"/>
-            <w:shd w:val="clear" w:color="auto" w:fill="auto"/>
-            <w:vAlign w:val="center"/>
-          </w:tcPr>
-          <w:p>
-            <w:pPr>
-              <w:rPr>
-                <w:b/>
-                <w:sz w:val="20"/>
-                <w:szCs w:val="20"/>
-              </w:rPr>
-            </w:pPr>
-          </w:p>
-        </w:tc>
-        <w:tc>
-          <w:tcPr>
-            <w:tcW w:w="764" w:type="dxa"/>
-          </w:tcPr>
-          <w:p>
-            <w:pPr>
-              <w:rPr>
-                <w:b/>
-                <w:sz w:val="20"/>
-                <w:szCs w:val="20"/>
-              </w:rPr>
-            </w:pPr>
-            <w:r>
-              <w:rPr>
-                <w:b/>
-                <w:sz w:val="20"/>
-                <w:szCs w:val="20"/>
-              </w:rPr>
-              <w:t>Funk.</w:t>
-            </w:r>
-          </w:p>
-        </w:tc>
-        <w:tc>
-          <w:tcPr>
-            <w:tcW w:w="4921" w:type="dxa"/>
-            <w:shd w:val="clear" w:color="auto" w:fill="auto"/>
-            <w:vAlign w:val="center"/>
-          </w:tcPr>
-          <w:p>
-            <w:pPr>
-              <w:rPr>
-                <w:b/>
-                <w:sz w:val="20"/>
-                <w:szCs w:val="20"/>
-              </w:rPr>
-            </w:pPr>
-            <w:r>
-              <w:rPr>
-                <w:b/>
-                <w:sz w:val="20"/>
-                <w:szCs w:val="20"/>
-              </w:rPr>
-              <w:t>Name, E-Mail,</w:t>
-            </w:r>
-            <w:r>
-              <w:rPr>
-                <w:b/>
-                <w:sz w:val="20"/>
-                <w:szCs w:val="20"/>
-              </w:rPr>
-              <w:t xml:space="preserve"> </w:t>
-            </w:r>
-            <w:proofErr w:type="spellStart"/>
-            <w:r>
-              <w:rPr>
-                <w:b/>
-                <w:sz w:val="20"/>
-                <w:szCs w:val="20"/>
-              </w:rPr>
-              <w:t>Mitgl</w:t>
-            </w:r>
-            <w:proofErr w:type="spellEnd"/>
-            <w:r>
-              <w:rPr>
-                <w:b/>
-                <w:sz w:val="20"/>
-                <w:szCs w:val="20"/>
-              </w:rPr>
-              <w:t xml:space="preserve">. </w:t>
-            </w:r>
-            <w:proofErr w:type="spellStart"/>
-            <w:r>
-              <w:rPr>
-                <w:b/>
-                <w:sz w:val="20"/>
-                <w:szCs w:val="20"/>
-              </w:rPr>
-              <w:t>N</w:t>
-            </w:r>
-            <w:r>
-              <w:rPr>
-                <w:b/>
-                <w:sz w:val="20"/>
-                <w:szCs w:val="20"/>
-              </w:rPr>
-              <w:t>o</w:t>
-            </w:r>
-            <w:proofErr w:type="spellEnd"/>
-            <w:r>
-              <w:rPr>
-                <w:b/>
-                <w:sz w:val="20"/>
-                <w:szCs w:val="20"/>
-              </w:rPr>
-              <w:t>. &amp; Transport</w:t>
-            </w:r>
-          </w:p>
-        </w:tc>
-        <w:tc>
-          <w:tcPr>
-            <w:tcW w:w="2693" w:type="dxa"/>
-            <w:shd w:val="clear" w:color="auto" w:fill="auto"/>
-            <w:vAlign w:val="center"/>
-          </w:tcPr>
-          <w:p>
-            <w:pPr>
-              <w:rPr>
-                <w:b/>
-                <w:sz w:val="20"/>
-                <w:szCs w:val="20"/>
-              </w:rPr>
-            </w:pPr>
-            <w:r>
-              <w:rPr>
-                <w:b/>
-                <w:sz w:val="20"/>
-                <w:szCs w:val="20"/>
-              </w:rPr>
-              <w:t>Adresse, PLZ, Ort</w:t>
-            </w:r>
-          </w:p>
-        </w:tc>
-        <w:tc>
-          <w:tcPr>
-            <w:tcW w:w="4252" w:type="dxa"/>
-            <w:shd w:val="clear" w:color="auto" w:fill="auto"/>
-            <w:vAlign w:val="center"/>
-          </w:tcPr>
-          <w:p>
-            <w:pPr>
-              <w:rPr>
-                <w:b/>
-                <w:sz w:val="20"/>
-                <w:szCs w:val="20"/>
-              </w:rPr>
-            </w:pPr>
-            <w:r>
-              <w:rPr>
-                <w:b/>
-                <w:sz w:val="20"/>
-                <w:szCs w:val="20"/>
-              </w:rPr>
-              <w:t>Telefon</w:t>
-            </w:r>
-          </w:p>
-        </w:tc>
-        <w:tc>
-          <w:tcPr>
-            <w:tcW w:w="2410" w:type="dxa"/>
-            <w:shd w:val="clear" w:color="auto" w:fill="auto"/>
-            <w:vAlign w:val="center"/>
-          </w:tcPr>
-          <w:p>
-            <w:pPr>
-              <w:rPr>
-                <w:b/>
-                <w:sz w:val="20"/>
-                <w:szCs w:val="20"/>
-              </w:rPr>
-            </w:pPr>
-            <w:r>
-              <w:rPr>
-                <w:b/>
-                <w:sz w:val="20"/>
-                <w:szCs w:val="20"/>
-              </w:rPr>
-              <w:t>Bemerkungen</w:t>
-            </w:r>
-          </w:p>
-        </w:tc>
-      </w:tr>
-      <w:tr>
-        <w:trPr>
-          <w:cantSplit/>
-        </w:trPr>
-        <w:tc>
-          <w:tcPr>
-            <w:tcW w:w="519" w:type="dxa"/>
-            <w:shd w:val="clear" w:color="auto" w:fill="auto"/>
-          </w:tcPr>
-          <w:p>
-            <w:pPr>
-              <w:rPr>
-                <w:sz w:val="20"/>
-                <w:szCs w:val="20"/>
-              </w:rPr>
-            </w:pPr>
-            <w:r>
-              <w:rPr>
-                <w:sz w:val="20"/>
-                <w:szCs w:val="20"/>
-              </w:rPr>
-              <w:t>${i}</w:t>
-            </w:r>
-          </w:p>
-        </w:tc>
-        <w:tc>
-          <w:tcPr>
-            <w:tcW w:w="764" w:type="dxa"/>
-          </w:tcPr>
-          <w:p>
-            <w:pPr>
-              <w:rPr>
-                <w:sz w:val="20"/>
-                <w:szCs w:val="20"/>
-              </w:rPr>
-            </w:pPr>
-            <w:r>
-              <w:rPr>
-                <w:sz w:val="20"/>
-                <w:szCs w:val="20"/>
-              </w:rPr>
-              <w:t>${</w:t>
-            </w:r>
-            <w:proofErr w:type="spellStart"/>
-            <w:r>
-              <w:rPr>
-                <w:sz w:val="20"/>
-                <w:szCs w:val="20"/>
-              </w:rPr>
-              <w:t>role</w:t>
-            </w:r>
-            <w:proofErr w:type="spellEnd"/>
-            <w:r>
-              <w:rPr>
-                <w:sz w:val="20"/>
-                <w:szCs w:val="20"/>
-              </w:rPr>
-              <w:t>}</w:t>
-            </w:r>
-          </w:p>
-        </w:tc>
-        <w:tc>
-          <w:tcPr>
-            <w:tcW w:w="4921" w:type="dxa"/>
-            <w:shd w:val="clear" w:color="auto" w:fill="auto"/>
-          </w:tcPr>
-          <w:p>
-            <w:pPr>
-              <w:rPr>
-                <w:sz w:val="20"/>
-                <w:szCs w:val="20"/>
-              </w:rPr>
-            </w:pPr>
-            <w:r>
-              <w:rPr>
-                <w:sz w:val="20"/>
-                <w:szCs w:val="20"/>
-              </w:rPr>
-              <w:t>${</w:t>
-            </w:r>
-            <w:proofErr w:type="spellStart"/>
-            <w:r>
-              <w:rPr>
-                <w:sz w:val="20"/>
-                <w:szCs w:val="20"/>
-              </w:rPr>
-              <w:t>lastname</w:t>
-            </w:r>
-            <w:proofErr w:type="spellEnd"/>
-            <w:r>
-              <w:rPr>
-                <w:sz w:val="20"/>
-                <w:szCs w:val="20"/>
-              </w:rPr>
-              <w:t>} ${</w:t>
-            </w:r>
-            <w:proofErr w:type="spellStart"/>
-            <w:r>
-              <w:rPr>
-                <w:sz w:val="20"/>
-                <w:szCs w:val="20"/>
-              </w:rPr>
-              <w:t>firstname</w:t>
-            </w:r>
-            <w:proofErr w:type="spellEnd"/>
-            <w:r>
-              <w:rPr>
-                <w:sz w:val="20"/>
-                <w:szCs w:val="20"/>
-              </w:rPr>
-              <w:t>}</w:t>
-            </w:r>
-            <w:r>
-              <w:rPr>
-                <w:sz w:val="20"/>
-                <w:szCs w:val="20"/>
-              </w:rPr>
-              <w:br/>
-              <w:t>${</w:t>
-            </w:r>
-            <w:proofErr w:type="spellStart"/>
-            <w:r>
-              <w:rPr>
-                <w:sz w:val="20"/>
-                <w:szCs w:val="20"/>
-              </w:rPr>
-              <w:t>sacMemberId</w:t>
-            </w:r>
-            <w:proofErr w:type="spellEnd"/>
-            <w:r>
-              <w:rPr>
-                <w:sz w:val="20"/>
-                <w:szCs w:val="20"/>
-              </w:rPr>
-              <w:t>}</w:t>
-            </w:r>
-            <w:r>
-              <w:rPr>
-                <w:sz w:val="20"/>
-                <w:szCs w:val="20"/>
-              </w:rPr>
-              <w:t xml:space="preserve"> </w:t>
-            </w:r>
-            <w:r>
-              <w:rPr>
-                <w:b/>
-                <w:color w:val="FF0000"/>
-                <w:sz w:val="20"/>
-                <w:szCs w:val="20"/>
-              </w:rPr>
-              <w:t>${</w:t>
-            </w:r>
-            <w:proofErr w:type="spellStart"/>
-            <w:r>
-              <w:rPr>
-                <w:b/>
-                <w:color w:val="FF0000"/>
-                <w:sz w:val="20"/>
-                <w:szCs w:val="20"/>
-              </w:rPr>
-              <w:t>isNotSacMember</w:t>
-            </w:r>
-            <w:proofErr w:type="spellEnd"/>
-            <w:r>
-              <w:rPr>
-                <w:b/>
-                <w:color w:val="FF0000"/>
-                <w:sz w:val="20"/>
-                <w:szCs w:val="20"/>
-              </w:rPr>
-              <w:t>}</w:t>
-            </w:r>
-            <w:r>
-              <w:rPr>
-                <w:b/>
-                <w:color w:val="FF0000"/>
-                <w:sz w:val="20"/>
-                <w:szCs w:val="20"/>
-              </w:rPr>
-              <w:br/>
-            </w:r>
-            <w:r>
-              <w:rPr>
-                <w:sz w:val="20"/>
-                <w:szCs w:val="20"/>
-              </w:rPr>
-              <w:t>${email}</w:t>
-            </w:r>
-            <w:r>
-              <w:rPr>
-                <w:sz w:val="20"/>
-                <w:szCs w:val="20"/>
-              </w:rPr>
-              <w:t xml:space="preserve"> </w:t>
-            </w:r>
-            <w:r>
-              <w:rPr>
-                <w:color w:val="00B050"/>
-                <w:sz w:val="20"/>
-                <w:szCs w:val="20"/>
-              </w:rPr>
-              <w:t>${</w:t>
-            </w:r>
-            <w:proofErr w:type="spellStart"/>
-            <w:r>
-              <w:rPr>
-                <w:color w:val="00B050"/>
-                <w:sz w:val="20"/>
-                <w:szCs w:val="20"/>
-              </w:rPr>
-              <w:t>transportInfo</w:t>
-            </w:r>
-            <w:proofErr w:type="spellEnd"/>
-            <w:r>
-              <w:rPr>
-                <w:color w:val="00B050"/>
-                <w:sz w:val="20"/>
-                <w:szCs w:val="20"/>
-              </w:rPr>
-              <w:t>}</w:t>
-            </w:r>
-          </w:p>
-        </w:tc>
-        <w:tc>
-          <w:tcPr>
-            <w:tcW w:w="2693" w:type="dxa"/>
-            <w:shd w:val="clear" w:color="auto" w:fill="auto"/>
-          </w:tcPr>
-          <w:p>
-            <w:pPr>
-              <w:rPr>
-                <w:sz w:val="20"/>
-                <w:szCs w:val="20"/>
-              </w:rPr>
-            </w:pPr>
-            <w:r>
-              <w:rPr>
-                <w:sz w:val="20"/>
-                <w:szCs w:val="20"/>
-              </w:rPr>
-              <w:t>${</w:t>
-            </w:r>
-            <w:proofErr w:type="spellStart"/>
-            <w:r>
-              <w:rPr>
-                <w:sz w:val="20"/>
-                <w:szCs w:val="20"/>
-              </w:rPr>
-              <w:t>street</w:t>
-            </w:r>
-            <w:proofErr w:type="spellEnd"/>
-            <w:r>
-              <w:rPr>
-                <w:sz w:val="20"/>
-                <w:szCs w:val="20"/>
-              </w:rPr>
-              <w:t>}</w:t>
-            </w:r>
-            <w:r>
-              <w:rPr>
-                <w:sz w:val="20"/>
-                <w:szCs w:val="20"/>
-              </w:rPr>
-              <w:br/>
-              <w:t>${</w:t>
-            </w:r>
-            <w:proofErr w:type="spellStart"/>
-            <w:r>
-              <w:rPr>
-                <w:sz w:val="20"/>
-                <w:szCs w:val="20"/>
-              </w:rPr>
-              <w:t>postal</w:t>
-            </w:r>
-            <w:proofErr w:type="spellEnd"/>
-            <w:r>
-              <w:rPr>
-                <w:sz w:val="20"/>
-                <w:szCs w:val="20"/>
-              </w:rPr>
-              <w:t>} ${</w:t>
-            </w:r>
-            <w:proofErr w:type="spellStart"/>
-            <w:r>
-              <w:rPr>
-                <w:sz w:val="20"/>
-                <w:szCs w:val="20"/>
-              </w:rPr>
-              <w:t>city</w:t>
-            </w:r>
-            <w:proofErr w:type="spellEnd"/>
-            <w:r>
-              <w:rPr>
-                <w:sz w:val="20"/>
-                <w:szCs w:val="20"/>
-              </w:rPr>
-              <w:t>}</w:t>
-            </w:r>
-          </w:p>
-        </w:tc>
-        <w:tc>
-          <w:tcPr>
-            <w:tcW w:w="4252" w:type="dxa"/>
-            <w:shd w:val="clear" w:color="auto" w:fill="auto"/>
-          </w:tcPr>
-          <w:p>
-            <w:pPr>
-              <w:rPr>
-                <w:sz w:val="20"/>
-                <w:szCs w:val="20"/>
-              </w:rPr>
-            </w:pPr>
-            <w:r>
-              <w:rPr>
-                <w:sz w:val="20"/>
-                <w:szCs w:val="20"/>
-              </w:rPr>
-              <w:t>Tel</w:t>
-            </w:r>
-            <w:r>
-              <w:rPr>
-                <w:sz w:val="20"/>
-                <w:szCs w:val="20"/>
-              </w:rPr>
-              <w:t>: ${mobile}</w:t>
-            </w:r>
-            <w:r>
-              <w:rPr>
-                <w:sz w:val="20"/>
-                <w:szCs w:val="20"/>
-              </w:rPr>
-              <w:br/>
-              <w:t xml:space="preserve">Im Notfall: </w:t>
-            </w:r>
-            <w:r>
-              <w:rPr>
-                <w:sz w:val="20"/>
-                <w:szCs w:val="20"/>
-              </w:rPr>
-              <w:t>${</w:t>
-            </w:r>
-            <w:proofErr w:type="spellStart"/>
-            <w:r>
-              <w:rPr>
-                <w:sz w:val="20"/>
-                <w:szCs w:val="20"/>
-              </w:rPr>
-              <w:t>emergencyPhoneName</w:t>
-            </w:r>
-            <w:proofErr w:type="spellEnd"/>
-            <w:r>
-              <w:rPr>
-                <w:sz w:val="20"/>
-                <w:szCs w:val="20"/>
-              </w:rPr>
-              <w:t>}</w:t>
-            </w:r>
-            <w:r>
-              <w:rPr>
-                <w:sz w:val="20"/>
-                <w:szCs w:val="20"/>
-              </w:rPr>
-              <w:br/>
-            </w:r>
-            <w:r>
-              <w:rPr>
-                <w:sz w:val="20"/>
-                <w:szCs w:val="20"/>
-              </w:rPr>
-              <w:t>Notfall-</w:t>
-            </w:r>
-            <w:r>
-              <w:rPr>
-                <w:sz w:val="20"/>
-                <w:szCs w:val="20"/>
-              </w:rPr>
-              <w:t xml:space="preserve">Tel: </w:t>
-            </w:r>
-            <w:r>
-              <w:rPr>
-                <w:sz w:val="20"/>
-                <w:szCs w:val="20"/>
-              </w:rPr>
-              <w:t>${</w:t>
-            </w:r>
-            <w:proofErr w:type="spellStart"/>
-            <w:r>
-              <w:rPr>
-                <w:sz w:val="20"/>
-                <w:szCs w:val="20"/>
-              </w:rPr>
-              <w:t>emergencyPhone</w:t>
-            </w:r>
-            <w:proofErr w:type="spellEnd"/>
-            <w:r>
-              <w:rPr>
-                <w:sz w:val="20"/>
-                <w:szCs w:val="20"/>
-              </w:rPr>
-              <w:t>}</w:t>
-            </w:r>
-          </w:p>
-        </w:tc>
-        <w:tc>
-          <w:tcPr>
-            <w:tcW w:w="2410" w:type="dxa"/>
-            <w:shd w:val="clear" w:color="auto" w:fill="auto"/>
-          </w:tcPr>
-          <w:p>
-            <w:pPr>
-              <w:rPr>
-                <w:sz w:val="20"/>
-                <w:szCs w:val="20"/>
-              </w:rPr>
-            </w:pPr>
-          </w:p>
-        </w:tc>
-      </w:tr>
-    </w:tbl>
-    <w:p>
-      <w:pPr>
-        <w:rPr>
-          <w:sz w:val="20"/>
-          <w:szCs w:val="20"/>
-        </w:rPr>
-      </w:pPr>
-    </w:p>
-    <w:tbl>
-      <w:tblPr>
-        <w:tblW w:w="0" w:type="auto"/>
-        <w:tblLook w:val="04A0" w:firstRow="1" w:lastRow="0" w:firstColumn="1" w:lastColumn="0" w:noHBand="0" w:noVBand="1"/>
-      </w:tblPr>
-      <w:tblGrid>
-        <w:gridCol w:w="4361"/>
-        <w:gridCol w:w="11199"/>
-      </w:tblGrid>
-      <w:tr>
-        <w:tc>
-          <w:tcPr>
-            <w:tcW w:w="4361" w:type="dxa"/>
-            <w:shd w:val="clear" w:color="auto" w:fill="auto"/>
-          </w:tcPr>
-          <w:p>
-            <w:pPr>
-              <w:rPr>
-                <w:sz w:val="20"/>
-                <w:szCs w:val="20"/>
-              </w:rPr>
-            </w:pPr>
-            <w:r>
-              <w:rPr>
-                <w:b/>
-                <w:sz w:val="20"/>
-                <w:szCs w:val="20"/>
-              </w:rPr>
-              <w:t>Kontaktperson</w:t>
-            </w:r>
-            <w:r>
-              <w:rPr>
-                <w:b/>
-                <w:sz w:val="20"/>
-                <w:szCs w:val="20"/>
-              </w:rPr>
-              <w:t>en</w:t>
-            </w:r>
-            <w:r>
-              <w:rPr>
-                <w:b/>
-                <w:sz w:val="20"/>
-                <w:szCs w:val="20"/>
-              </w:rPr>
-              <w:t xml:space="preserve"> aus Krisenstab für Notfälle:</w:t>
-            </w:r>
-          </w:p>
-        </w:tc>
-        <w:tc>
-          <w:tcPr>
-            <w:tcW w:w="11199" w:type="dxa"/>
-            <w:shd w:val="clear" w:color="auto" w:fill="auto"/>
-          </w:tcPr>
-          <w:p>
-            <w:pPr>
-              <w:rPr>
-                <w:sz w:val="20"/>
-                <w:szCs w:val="20"/>
-              </w:rPr>
-            </w:pPr>
-            <w:r>
-              <w:rPr>
-                <w:sz w:val="20"/>
-                <w:szCs w:val="20"/>
-              </w:rPr>
-              <w:t>${</w:t>
-            </w:r>
-            <w:proofErr w:type="spellStart"/>
-            <w:r>
-              <w:rPr>
-                <w:sz w:val="20"/>
-                <w:szCs w:val="20"/>
-              </w:rPr>
-              <w:t>emergencyConcept</w:t>
-            </w:r>
-            <w:proofErr w:type="spellEnd"/>
-            <w:r>
-              <w:rPr>
-                <w:sz w:val="20"/>
-                <w:szCs w:val="20"/>
-              </w:rPr>
-              <w:t>}</w:t>
-            </w:r>
-          </w:p>
-        </w:tc>
-      </w:tr>
-    </w:tbl>
-    <w:p>
-      <w:pPr>
-        <w:rPr>
-          <w:sz w:val="20"/>
-          <w:szCs w:val="20"/>
-        </w:rPr>
-      </w:pPr>
-      <w:r>
-        <w:rPr>
-          <w:sz w:val="20"/>
-          <w:szCs w:val="20"/>
-        </w:rPr>
-        <w:t xml:space="preserve">Event-ID: </w:t>
-      </w:r>
-      <w:r>
-        <w:rPr>
-          <w:sz w:val="20"/>
-          <w:szCs w:val="20"/>
-        </w:rPr>
-        <w:t>${</w:t>
-      </w:r>
-      <w:proofErr w:type="spellStart"/>
-      <w:r>
-        <w:rPr>
-          <w:sz w:val="20"/>
-          <w:szCs w:val="20"/>
-        </w:rPr>
-        <w:t>event</w:t>
-      </w:r>
-      <w:r>
-        <w:rPr>
-          <w:sz w:val="20"/>
-          <w:szCs w:val="20"/>
-        </w:rPr>
-        <w:t>Id</w:t>
-      </w:r>
-      <w:proofErr w:type="spellEnd"/>
-      <w:r>
-        <w:rPr>
-          <w:sz w:val="20"/>
-          <w:szCs w:val="20"/>
-        </w:rPr>
-        <w:t>}</w:t>
-      </w:r>
-    </w:p>
-    <w:p>
-      <w:pPr>
-        <w:rPr>
-          <w:sz w:val="20"/>
-          <w:szCs w:val="20"/>
-        </w:rPr>
-      </w:pPr>
       <w:bookmarkStart w:id="0" w:name="_GoBack"/>
       <w:bookmarkEnd w:id="0"/>
     </w:p>
     <w:sectPr>
-      <w:headerReference w:type="default" r:id="rId8"/>
-      <w:pgSz w:w="16838" w:h="11906" w:orient="landscape"/>
-      <w:pgMar w:top="-1560" w:right="851" w:bottom="851" w:left="567" w:header="284" w:footer="709" w:gutter="0"/>
+      <w:headerReference w:type="default" r:id="rId7"/>
+      <w:pgSz w:w="11906" w:h="16838"/>
+      <w:pgMar w:top="1417" w:right="849" w:bottom="568" w:left="1417" w:header="284" w:footer="708" w:gutter="0"/>
       <w:cols w:space="708"/>
       <w:docGrid w:linePitch="360"/>
     </w:sectPr>
@@ -5819,47 +2793,6 @@
 </file>
 
 <file path=word/header1.xml><?xml version="1.0" encoding="utf-8"?>
-<w:hdr xmlns:wpc="http://schemas.microsoft.com/office/word/2010/wordprocessingCanvas" xmlns:cx="http://schemas.microsoft.com/office/drawing/2014/chartex" xmlns:mc="http://schemas.openxmlformats.org/markup-compatibility/2006" xmlns:o="urn:schemas-microsoft-com:office:office" xmlns:r="http://schemas.openxmlformats.org/officeDocument/2006/relationships" xmlns:m="http://schemas.openxmlformats.org/officeDocument/2006/math" xmlns:v="urn:schemas-microsoft-com:vml" xmlns:wp14="http://schemas.microsoft.com/office/word/2010/wordprocessingDrawing" xmlns:wp="http://schemas.openxmlformats.org/drawingml/2006/wordprocessingDrawing" xmlns:w10="urn:schemas-microsoft-com:office:word" xmlns:w="http://schemas.openxmlformats.org/wordprocessingml/2006/main" xmlns:w14="http://schemas.microsoft.com/office/word/2010/wordml" xmlns:w15="http://schemas.microsoft.com/office/word/2012/wordml" xmlns:w16se="http://schemas.microsoft.com/office/word/2015/wordml/symex" xmlns:wpg="http://schemas.microsoft.com/office/word/2010/wordprocessingGroup" xmlns:wpi="http://schemas.microsoft.com/office/word/2010/wordprocessingInk" xmlns:wne="http://schemas.microsoft.com/office/word/2006/wordml" xmlns:wps="http://schemas.microsoft.com/office/word/2010/wordprocessingShape" mc:Ignorable="w14 w15 w16se wp14">
-  <w:p>
-    <w:pPr>
-      <w:pStyle w:val="Kopfzeile"/>
-      <w:jc w:val="right"/>
-    </w:pPr>
-    <w:r>
-      <w:rPr>
-        <w:noProof/>
-        <w:lang w:eastAsia="de-CH"/>
-      </w:rPr>
-      <w:pict>
-        <v:shapetype id="_x0000_t75" coordsize="21600,21600" o:spt="75" o:preferrelative="t" path="m@4@5l@4@11@9@11@9@5xe" filled="f" stroked="f">
-          <v:stroke joinstyle="miter"/>
-          <v:formulas>
-            <v:f eqn="if lineDrawn pixelLineWidth 0"/>
-            <v:f eqn="sum @0 1 0"/>
-            <v:f eqn="sum 0 0 @1"/>
-            <v:f eqn="prod @2 1 2"/>
-            <v:f eqn="prod @3 21600 pixelWidth"/>
-            <v:f eqn="prod @3 21600 pixelHeight"/>
-            <v:f eqn="sum @0 0 1"/>
-            <v:f eqn="prod @6 1 2"/>
-            <v:f eqn="prod @7 21600 pixelWidth"/>
-            <v:f eqn="sum @8 21600 0"/>
-            <v:f eqn="prod @7 21600 pixelHeight"/>
-            <v:f eqn="sum @10 21600 0"/>
-          </v:formulas>
-          <v:path o:extrusionok="f" gradientshapeok="t" o:connecttype="rect"/>
-          <o:lock v:ext="edit" aspectratio="t"/>
-        </v:shapetype>
-        <v:shape id="Grafik 5" o:spid="_x0000_i1025" type="#_x0000_t75" style="width:176.25pt;height:56.25pt;visibility:visible;mso-wrap-style:square">
-          <v:imagedata r:id="rId1" o:title=""/>
-        </v:shape>
-      </w:pict>
-    </w:r>
-  </w:p>
-</w:hdr>
-</file>
-
-<file path=word/header2.xml><?xml version="1.0" encoding="utf-8"?>
 <w:hdr xmlns:wpc="http://schemas.microsoft.com/office/word/2010/wordprocessingCanvas" xmlns:cx="http://schemas.microsoft.com/office/drawing/2014/chartex" xmlns:mc="http://schemas.openxmlformats.org/markup-compatibility/2006" xmlns:o="urn:schemas-microsoft-com:office:office" xmlns:r="http://schemas.openxmlformats.org/officeDocument/2006/relationships" xmlns:m="http://schemas.openxmlformats.org/officeDocument/2006/math" xmlns:v="urn:schemas-microsoft-com:vml" xmlns:wp14="http://schemas.microsoft.com/office/word/2010/wordprocessingDrawing" xmlns:wp="http://schemas.openxmlformats.org/drawingml/2006/wordprocessingDrawing" xmlns:w10="urn:schemas-microsoft-com:office:word" xmlns:w="http://schemas.openxmlformats.org/wordprocessingml/2006/main" xmlns:w14="http://schemas.microsoft.com/office/word/2010/wordml" xmlns:w15="http://schemas.microsoft.com/office/word/2012/wordml" xmlns:w16se="http://schemas.microsoft.com/office/word/2015/wordml/symex" xmlns:wpg="http://schemas.microsoft.com/office/word/2010/wordprocessingGroup" xmlns:wpi="http://schemas.microsoft.com/office/word/2010/wordprocessingInk" xmlns:wne="http://schemas.microsoft.com/office/word/2006/wordml" xmlns:wps="http://schemas.microsoft.com/office/word/2010/wordprocessingShape" mc:Ignorable="w14 w15 w16se wp14">
   <w:p>
     <w:pPr>

</xml_diff>

<commit_message>
Updated toru repport an invoice class
</commit_message>
<xml_diff>
--- a/src/Resources/contao/templates/docx/event_instructor_invoice_tour.docx
+++ b/src/Resources/contao/templates/docx/event_instructor_invoice_tour.docx
@@ -1087,6 +1087,47 @@
                 <w:szCs w:val="20"/>
               </w:rPr>
             </w:pPr>
+            <w:r>
+              <w:rPr>
+                <w:sz w:val="20"/>
+                <w:szCs w:val="20"/>
+              </w:rPr>
+              <w:t>${</w:t>
+            </w:r>
+            <w:proofErr w:type="spellStart"/>
+            <w:r>
+              <w:rPr>
+                <w:sz w:val="20"/>
+                <w:szCs w:val="20"/>
+              </w:rPr>
+              <w:t>countFemale</w:t>
+            </w:r>
+            <w:proofErr w:type="spellEnd"/>
+            <w:r>
+              <w:rPr>
+                <w:sz w:val="20"/>
+                <w:szCs w:val="20"/>
+              </w:rPr>
+              <w:t>} W und ${</w:t>
+            </w:r>
+            <w:proofErr w:type="spellStart"/>
+            <w:r>
+              <w:rPr>
+                <w:sz w:val="20"/>
+                <w:szCs w:val="20"/>
+              </w:rPr>
+              <w:t>countMale</w:t>
+            </w:r>
+            <w:proofErr w:type="spellEnd"/>
+            <w:r>
+              <w:rPr>
+                <w:sz w:val="20"/>
+                <w:szCs w:val="20"/>
+              </w:rPr>
+              <w:t>} M</w:t>
+            </w:r>
+            <w:bookmarkStart w:id="0" w:name="_GoBack"/>
+            <w:bookmarkEnd w:id="0"/>
           </w:p>
         </w:tc>
       </w:tr>
@@ -2728,8 +2769,6 @@
           <w:szCs w:val="24"/>
         </w:rPr>
       </w:pPr>
-      <w:bookmarkStart w:id="0" w:name="_GoBack"/>
-      <w:bookmarkEnd w:id="0"/>
     </w:p>
     <w:sectPr>
       <w:headerReference w:type="default" r:id="rId7"/>
@@ -2824,7 +2863,7 @@
           <v:path o:extrusionok="f" gradientshapeok="t" o:connecttype="rect"/>
           <o:lock v:ext="edit" aspectratio="t"/>
         </v:shapetype>
-        <v:shape id="_x0000_i1026" type="#_x0000_t75" style="width:176.25pt;height:56.25pt;visibility:visible;mso-wrap-style:square">
+        <v:shape id="_x0000_i1025" type="#_x0000_t75" style="width:176.25pt;height:56.25pt;visibility:visible;mso-wrap-style:square">
           <v:imagedata r:id="rId1" o:title=""/>
         </v:shape>
       </w:pict>

</xml_diff>